<commit_message>
Slight Modification - Write tests
</commit_message>
<xml_diff>
--- a/Release and Sprint Plan/Release and Sprint Plan (unfinished).docx
+++ b/Release and Sprint Plan/Release and Sprint Plan (unfinished).docx
@@ -49,8 +49,6 @@
         </w:rPr>
         <w:t>Team 72</w:t>
       </w:r>
-      <w:bookmarkStart w:id="0" w:name="_GoBack"/>
-      <w:bookmarkEnd w:id="0"/>
     </w:p>
     <w:tbl>
       <w:tblPr>
@@ -170,13 +168,8 @@
             <w:tcW w:w="4621" w:type="dxa"/>
           </w:tcPr>
           <w:p>
-            <w:proofErr w:type="spellStart"/>
-            <w:r>
-              <w:t>Ruka</w:t>
-            </w:r>
-            <w:proofErr w:type="spellEnd"/>
-            <w:r>
-              <w:t xml:space="preserve"> To</w:t>
+            <w:r>
+              <w:t>Ruka To</w:t>
             </w:r>
           </w:p>
         </w:tc>
@@ -1550,22 +1543,22 @@
       <w:pPr>
         <w:pStyle w:val="Title"/>
       </w:pPr>
-      <w:bookmarkStart w:id="1" w:name="_Toc426554714"/>
+      <w:bookmarkStart w:id="0" w:name="_Toc426554714"/>
       <w:r>
         <w:lastRenderedPageBreak/>
         <w:t>Release Plan</w:t>
       </w:r>
+      <w:bookmarkEnd w:id="0"/>
+    </w:p>
+    <w:p>
+      <w:pPr>
+        <w:pStyle w:val="Heading1"/>
+      </w:pPr>
+      <w:bookmarkStart w:id="1" w:name="_Toc426554715"/>
+      <w:r>
+        <w:t>Release 1</w:t>
+      </w:r>
       <w:bookmarkEnd w:id="1"/>
-    </w:p>
-    <w:p>
-      <w:pPr>
-        <w:pStyle w:val="Heading1"/>
-      </w:pPr>
-      <w:bookmarkStart w:id="2" w:name="_Toc426554715"/>
-      <w:r>
-        <w:t>Release 1</w:t>
-      </w:r>
-      <w:bookmarkEnd w:id="2"/>
     </w:p>
     <w:p>
       <w:pPr>
@@ -1821,14 +1814,14 @@
       <w:pPr>
         <w:pStyle w:val="Heading2"/>
       </w:pPr>
-      <w:bookmarkStart w:id="3" w:name="_Toc426554717"/>
+      <w:bookmarkStart w:id="2" w:name="_Toc426554717"/>
       <w:r>
         <w:t>Feature Title</w:t>
       </w:r>
       <w:r>
         <w:t xml:space="preserve"> 2</w:t>
       </w:r>
-      <w:bookmarkEnd w:id="3"/>
+      <w:bookmarkEnd w:id="2"/>
     </w:p>
     <w:p>
       <w:pPr>
@@ -1998,14 +1991,14 @@
       <w:pPr>
         <w:pStyle w:val="Heading1"/>
       </w:pPr>
-      <w:bookmarkStart w:id="4" w:name="_Toc426554718"/>
+      <w:bookmarkStart w:id="3" w:name="_Toc426554718"/>
       <w:r>
         <w:t xml:space="preserve">Release </w:t>
       </w:r>
       <w:r>
         <w:t>2</w:t>
       </w:r>
-      <w:bookmarkEnd w:id="4"/>
+      <w:bookmarkEnd w:id="3"/>
     </w:p>
     <w:p>
       <w:pPr>
@@ -2057,14 +2050,14 @@
       <w:pPr>
         <w:pStyle w:val="Heading2"/>
       </w:pPr>
-      <w:bookmarkStart w:id="5" w:name="_Toc426554719"/>
+      <w:bookmarkStart w:id="4" w:name="_Toc426554719"/>
       <w:r>
         <w:t>Feature Title</w:t>
       </w:r>
       <w:r>
         <w:t xml:space="preserve"> 1</w:t>
       </w:r>
-      <w:bookmarkEnd w:id="5"/>
+      <w:bookmarkEnd w:id="4"/>
     </w:p>
     <w:p>
       <w:pPr>
@@ -2234,14 +2227,14 @@
       <w:pPr>
         <w:pStyle w:val="Heading2"/>
       </w:pPr>
-      <w:bookmarkStart w:id="6" w:name="_Toc426554720"/>
+      <w:bookmarkStart w:id="5" w:name="_Toc426554720"/>
       <w:r>
         <w:t>Feature Title</w:t>
       </w:r>
       <w:r>
         <w:t xml:space="preserve"> 2</w:t>
       </w:r>
-      <w:bookmarkEnd w:id="6"/>
+      <w:bookmarkEnd w:id="5"/>
     </w:p>
     <w:p>
       <w:pPr>
@@ -2411,7 +2404,7 @@
       <w:pPr>
         <w:pStyle w:val="Heading1"/>
       </w:pPr>
-      <w:bookmarkStart w:id="7" w:name="_Toc426554721"/>
+      <w:bookmarkStart w:id="6" w:name="_Toc426554721"/>
       <w:r>
         <w:lastRenderedPageBreak/>
         <w:t xml:space="preserve">Release </w:t>
@@ -2419,7 +2412,7 @@
       <w:r>
         <w:t>3</w:t>
       </w:r>
-      <w:bookmarkEnd w:id="7"/>
+      <w:bookmarkEnd w:id="6"/>
     </w:p>
     <w:p>
       <w:pPr>
@@ -2471,14 +2464,14 @@
       <w:pPr>
         <w:pStyle w:val="Heading2"/>
       </w:pPr>
-      <w:bookmarkStart w:id="8" w:name="_Toc426554722"/>
+      <w:bookmarkStart w:id="7" w:name="_Toc426554722"/>
       <w:r>
         <w:t>Feature Title</w:t>
       </w:r>
       <w:r>
         <w:t xml:space="preserve"> 1</w:t>
       </w:r>
-      <w:bookmarkEnd w:id="8"/>
+      <w:bookmarkEnd w:id="7"/>
     </w:p>
     <w:p>
       <w:pPr>
@@ -2651,14 +2644,14 @@
           <w:b w:val="0"/>
         </w:rPr>
       </w:pPr>
-      <w:bookmarkStart w:id="9" w:name="_Toc426554723"/>
+      <w:bookmarkStart w:id="8" w:name="_Toc426554723"/>
       <w:r>
         <w:t>Feature Title</w:t>
       </w:r>
       <w:r>
         <w:t xml:space="preserve"> 2</w:t>
       </w:r>
-      <w:bookmarkEnd w:id="9"/>
+      <w:bookmarkEnd w:id="8"/>
     </w:p>
     <w:p>
       <w:pPr>
@@ -2828,11 +2821,11 @@
       <w:pPr>
         <w:pStyle w:val="Heading1"/>
       </w:pPr>
-      <w:bookmarkStart w:id="10" w:name="_Toc426554724"/>
+      <w:bookmarkStart w:id="9" w:name="_Toc426554724"/>
       <w:r>
         <w:t>Delivery Schedule</w:t>
       </w:r>
-      <w:bookmarkEnd w:id="10"/>
+      <w:bookmarkEnd w:id="9"/>
     </w:p>
     <w:tbl>
       <w:tblPr>
@@ -3268,7 +3261,7 @@
           <w:b w:val="0"/>
         </w:rPr>
       </w:pPr>
-      <w:bookmarkStart w:id="11" w:name="_Toc426554725"/>
+      <w:bookmarkStart w:id="10" w:name="_Toc426554725"/>
       <w:r>
         <w:rPr>
           <w:b w:val="0"/>
@@ -3281,7 +3274,7 @@
         </w:rPr>
         <w:t xml:space="preserve"> Velocity:</w:t>
       </w:r>
-      <w:bookmarkEnd w:id="11"/>
+      <w:bookmarkEnd w:id="10"/>
       <w:r>
         <w:rPr>
           <w:b w:val="0"/>
@@ -3306,7 +3299,7 @@
       <w:pPr>
         <w:pStyle w:val="Title"/>
       </w:pPr>
-      <w:bookmarkStart w:id="12" w:name="_Toc426554726"/>
+      <w:bookmarkStart w:id="11" w:name="_Toc426554726"/>
       <w:r>
         <w:lastRenderedPageBreak/>
         <w:t>Sprint</w:t>
@@ -3314,20 +3307,20 @@
       <w:r>
         <w:t xml:space="preserve"> Plan</w:t>
       </w:r>
+      <w:bookmarkEnd w:id="11"/>
+    </w:p>
+    <w:p>
+      <w:pPr>
+        <w:pStyle w:val="Heading1"/>
+      </w:pPr>
+      <w:bookmarkStart w:id="12" w:name="_Toc426554727"/>
+      <w:r>
+        <w:t>Sprint</w:t>
+      </w:r>
+      <w:r>
+        <w:t xml:space="preserve"> 1</w:t>
+      </w:r>
       <w:bookmarkEnd w:id="12"/>
-    </w:p>
-    <w:p>
-      <w:pPr>
-        <w:pStyle w:val="Heading1"/>
-      </w:pPr>
-      <w:bookmarkStart w:id="13" w:name="_Toc426554727"/>
-      <w:r>
-        <w:t>Sprint</w:t>
-      </w:r>
-      <w:r>
-        <w:t xml:space="preserve"> 1</w:t>
-      </w:r>
-      <w:bookmarkEnd w:id="13"/>
     </w:p>
     <w:p>
       <w:pPr>
@@ -3366,14 +3359,14 @@
           <w:b w:val="0"/>
         </w:rPr>
       </w:pPr>
-      <w:bookmarkStart w:id="14" w:name="_Toc426554728"/>
+      <w:bookmarkStart w:id="13" w:name="_Toc426554728"/>
       <w:r>
         <w:rPr>
           <w:b w:val="0"/>
         </w:rPr>
         <w:t>Current Velocity:</w:t>
       </w:r>
-      <w:bookmarkEnd w:id="14"/>
+      <w:bookmarkEnd w:id="13"/>
       <w:r>
         <w:rPr>
           <w:b w:val="0"/>
@@ -3389,11 +3382,11 @@
           <w:b w:val="0"/>
         </w:rPr>
       </w:pPr>
-      <w:bookmarkStart w:id="15" w:name="_Toc426554729"/>
+      <w:bookmarkStart w:id="14" w:name="_Toc426554729"/>
       <w:r>
         <w:t>Story ID: Title</w:t>
       </w:r>
-      <w:bookmarkEnd w:id="15"/>
+      <w:bookmarkEnd w:id="14"/>
     </w:p>
     <w:tbl>
       <w:tblPr>
@@ -3473,7 +3466,7 @@
           </w:tcPr>
           <w:p>
             <w:r>
-              <w:t>T01</w:t>
+              <w:t>T</w:t>
             </w:r>
           </w:p>
         </w:tc>
@@ -3516,7 +3509,7 @@
           </w:tcPr>
           <w:p>
             <w:r>
-              <w:t>T02</w:t>
+              <w:t>T</w:t>
             </w:r>
           </w:p>
         </w:tc>
@@ -3528,6 +3521,9 @@
             <w:pPr>
               <w:cnfStyle w:val="000000000000" w:firstRow="0" w:lastRow="0" w:firstColumn="0" w:lastColumn="0" w:oddVBand="0" w:evenVBand="0" w:oddHBand="0" w:evenHBand="0" w:firstRowFirstColumn="0" w:firstRowLastColumn="0" w:lastRowFirstColumn="0" w:lastRowLastColumn="0"/>
             </w:pPr>
+            <w:r>
+              <w:t>Write test cases</w:t>
+            </w:r>
           </w:p>
         </w:tc>
         <w:tc>
@@ -3562,7 +3558,7 @@
           </w:tcPr>
           <w:p>
             <w:r>
-              <w:t>T03</w:t>
+              <w:t>T</w:t>
             </w:r>
           </w:p>
         </w:tc>
@@ -3660,11 +3656,11 @@
         <w:pStyle w:val="Heading2"/>
         <w:spacing w:before="360"/>
       </w:pPr>
-      <w:bookmarkStart w:id="16" w:name="_Toc426554730"/>
+      <w:bookmarkStart w:id="15" w:name="_Toc426554730"/>
       <w:r>
         <w:t>Story ID: Title</w:t>
       </w:r>
-      <w:bookmarkEnd w:id="16"/>
+      <w:bookmarkEnd w:id="15"/>
     </w:p>
     <w:tbl>
       <w:tblPr>
@@ -3744,7 +3740,7 @@
           </w:tcPr>
           <w:p>
             <w:r>
-              <w:t>T04</w:t>
+              <w:t>T</w:t>
             </w:r>
           </w:p>
         </w:tc>
@@ -3787,7 +3783,7 @@
           </w:tcPr>
           <w:p>
             <w:r>
-              <w:t>T05</w:t>
+              <w:t>T</w:t>
             </w:r>
           </w:p>
         </w:tc>
@@ -3799,6 +3795,9 @@
             <w:pPr>
               <w:cnfStyle w:val="000000000000" w:firstRow="0" w:lastRow="0" w:firstColumn="0" w:lastColumn="0" w:oddVBand="0" w:evenVBand="0" w:oddHBand="0" w:evenHBand="0" w:firstRowFirstColumn="0" w:firstRowLastColumn="0" w:lastRowFirstColumn="0" w:lastRowLastColumn="0"/>
             </w:pPr>
+            <w:r>
+              <w:t>Write test cases</w:t>
+            </w:r>
           </w:p>
         </w:tc>
         <w:tc>
@@ -3833,7 +3832,7 @@
           </w:tcPr>
           <w:p>
             <w:r>
-              <w:t>T06</w:t>
+              <w:t>T</w:t>
             </w:r>
           </w:p>
         </w:tc>
@@ -3929,11 +3928,11 @@
         <w:pStyle w:val="Heading2"/>
         <w:spacing w:before="360"/>
       </w:pPr>
-      <w:bookmarkStart w:id="17" w:name="_Toc426554731"/>
+      <w:bookmarkStart w:id="16" w:name="_Toc426554731"/>
       <w:r>
         <w:t>Story ID: Title</w:t>
       </w:r>
-      <w:bookmarkEnd w:id="17"/>
+      <w:bookmarkEnd w:id="16"/>
     </w:p>
     <w:tbl>
       <w:tblPr>
@@ -4013,7 +4012,7 @@
           </w:tcPr>
           <w:p>
             <w:r>
-              <w:t>T07</w:t>
+              <w:t>T</w:t>
             </w:r>
           </w:p>
         </w:tc>
@@ -4056,7 +4055,7 @@
           </w:tcPr>
           <w:p>
             <w:r>
-              <w:t>T08</w:t>
+              <w:t>T</w:t>
             </w:r>
           </w:p>
         </w:tc>
@@ -4068,6 +4067,11 @@
             <w:pPr>
               <w:cnfStyle w:val="000000000000" w:firstRow="0" w:lastRow="0" w:firstColumn="0" w:lastColumn="0" w:oddVBand="0" w:evenVBand="0" w:oddHBand="0" w:evenHBand="0" w:firstRowFirstColumn="0" w:firstRowLastColumn="0" w:lastRowFirstColumn="0" w:lastRowLastColumn="0"/>
             </w:pPr>
+            <w:r>
+              <w:t>Write test cases</w:t>
+            </w:r>
+            <w:bookmarkStart w:id="17" w:name="_GoBack"/>
+            <w:bookmarkEnd w:id="17"/>
           </w:p>
         </w:tc>
         <w:tc>
@@ -4102,7 +4106,7 @@
           </w:tcPr>
           <w:p>
             <w:r>
-              <w:t>T09</w:t>
+              <w:t>T</w:t>
             </w:r>
           </w:p>
         </w:tc>
@@ -5501,7 +5505,7 @@
 </file>
 
 <file path=customXml/itemProps1.xml><?xml version="1.0" encoding="utf-8"?>
-<ds:datastoreItem xmlns:ds="http://schemas.openxmlformats.org/officeDocument/2006/customXml" ds:itemID="{D7634EFC-8502-426F-B1CE-46051A87E4F3}">
+<ds:datastoreItem xmlns:ds="http://schemas.openxmlformats.org/officeDocument/2006/customXml" ds:itemID="{BF79E413-D960-4AC9-9F70-5CDEEF7BF0BC}">
   <ds:schemaRefs>
     <ds:schemaRef ds:uri="http://schemas.openxmlformats.org/officeDocument/2006/bibliography"/>
   </ds:schemaRefs>

</xml_diff>

<commit_message>
Added info to Release & Sprint Plan
Still needs implementation
</commit_message>
<xml_diff>
--- a/Release and Sprint Plan/Release and Sprint Plan (unfinished).docx
+++ b/Release and Sprint Plan/Release and Sprint Plan (unfinished).docx
@@ -1600,7 +1600,28 @@
           <w:sz w:val="24"/>
           <w:highlight w:val="yellow"/>
         </w:rPr>
-        <w:t>TBA</w:t>
+        <w:t>25</w:t>
+      </w:r>
+      <w:r>
+        <w:rPr>
+          <w:sz w:val="24"/>
+          <w:highlight w:val="yellow"/>
+          <w:vertAlign w:val="superscript"/>
+        </w:rPr>
+        <w:t>th</w:t>
+      </w:r>
+      <w:r>
+        <w:rPr>
+          <w:sz w:val="24"/>
+          <w:highlight w:val="yellow"/>
+        </w:rPr>
+        <w:t xml:space="preserve"> </w:t>
+      </w:r>
+      <w:r>
+        <w:rPr>
+          <w:sz w:val="24"/>
+        </w:rPr>
+        <w:t>of October</w:t>
       </w:r>
       <w:r>
         <w:rPr>
@@ -1634,6 +1655,809 @@
         <w:keepNext/>
         <w:spacing w:after="120" w:line="240" w:lineRule="auto"/>
       </w:pPr>
+    </w:p>
+    <w:p>
+      <w:pPr>
+        <w:pStyle w:val="Heading2"/>
+      </w:pPr>
+      <w:r>
+        <w:t xml:space="preserve">User </w:t>
+      </w:r>
+      <w:r>
+        <w:t>Account Creation</w:t>
+      </w:r>
+    </w:p>
+    <w:p>
+      <w:pPr>
+        <w:keepNext/>
+        <w:spacing w:after="120" w:line="240" w:lineRule="auto"/>
+      </w:pPr>
+      <w:r>
+        <w:t>Provide initial user account core functionalities where the user can create a student, tourist or businessman account. Users would be able to log in, log out and perform these mechanics in the welcome page.</w:t>
+      </w:r>
+    </w:p>
+    <w:tbl>
+      <w:tblPr>
+        <w:tblStyle w:val="LightList-Accent11"/>
+        <w:tblW w:w="0" w:type="auto"/>
+        <w:tblInd w:w="108" w:type="dxa"/>
+        <w:tblLook w:val="04A0" w:firstRow="1" w:lastRow="0" w:firstColumn="1" w:lastColumn="0" w:noHBand="0" w:noVBand="1"/>
+      </w:tblPr>
+      <w:tblGrid>
+        <w:gridCol w:w="952"/>
+        <w:gridCol w:w="6545"/>
+        <w:gridCol w:w="1401"/>
+      </w:tblGrid>
+      <w:tr>
+        <w:trPr>
+          <w:cnfStyle w:val="100000000000" w:firstRow="1" w:lastRow="0" w:firstColumn="0" w:lastColumn="0" w:oddVBand="0" w:evenVBand="0" w:oddHBand="0" w:evenHBand="0" w:firstRowFirstColumn="0" w:firstRowLastColumn="0" w:lastRowFirstColumn="0" w:lastRowLastColumn="0"/>
+        </w:trPr>
+        <w:tc>
+          <w:tcPr>
+            <w:cnfStyle w:val="001000000000" w:firstRow="0" w:lastRow="0" w:firstColumn="1" w:lastColumn="0" w:oddVBand="0" w:evenVBand="0" w:oddHBand="0" w:evenHBand="0" w:firstRowFirstColumn="0" w:firstRowLastColumn="0" w:lastRowFirstColumn="0" w:lastRowLastColumn="0"/>
+            <w:tcW w:w="952" w:type="dxa"/>
+          </w:tcPr>
+          <w:p>
+            <w:r>
+              <w:t>Story ID</w:t>
+            </w:r>
+          </w:p>
+        </w:tc>
+        <w:tc>
+          <w:tcPr>
+            <w:tcW w:w="6545" w:type="dxa"/>
+          </w:tcPr>
+          <w:p>
+            <w:pPr>
+              <w:cnfStyle w:val="100000000000" w:firstRow="1" w:lastRow="0" w:firstColumn="0" w:lastColumn="0" w:oddVBand="0" w:evenVBand="0" w:oddHBand="0" w:evenHBand="0" w:firstRowFirstColumn="0" w:firstRowLastColumn="0" w:lastRowFirstColumn="0" w:lastRowLastColumn="0"/>
+            </w:pPr>
+            <w:r>
+              <w:t>Story Title</w:t>
+            </w:r>
+          </w:p>
+        </w:tc>
+        <w:tc>
+          <w:tcPr>
+            <w:tcW w:w="1401" w:type="dxa"/>
+          </w:tcPr>
+          <w:p>
+            <w:pPr>
+              <w:cnfStyle w:val="100000000000" w:firstRow="1" w:lastRow="0" w:firstColumn="0" w:lastColumn="0" w:oddVBand="0" w:evenVBand="0" w:oddHBand="0" w:evenHBand="0" w:firstRowFirstColumn="0" w:firstRowLastColumn="0" w:lastRowFirstColumn="0" w:lastRowLastColumn="0"/>
+            </w:pPr>
+            <w:r>
+              <w:t>Story Points</w:t>
+            </w:r>
+          </w:p>
+        </w:tc>
+      </w:tr>
+      <w:tr>
+        <w:trPr>
+          <w:cnfStyle w:val="000000100000" w:firstRow="0" w:lastRow="0" w:firstColumn="0" w:lastColumn="0" w:oddVBand="0" w:evenVBand="0" w:oddHBand="1" w:evenHBand="0" w:firstRowFirstColumn="0" w:firstRowLastColumn="0" w:lastRowFirstColumn="0" w:lastRowLastColumn="0"/>
+        </w:trPr>
+        <w:tc>
+          <w:tcPr>
+            <w:cnfStyle w:val="001000000000" w:firstRow="0" w:lastRow="0" w:firstColumn="1" w:lastColumn="0" w:oddVBand="0" w:evenVBand="0" w:oddHBand="0" w:evenHBand="0" w:firstRowFirstColumn="0" w:firstRowLastColumn="0" w:lastRowFirstColumn="0" w:lastRowLastColumn="0"/>
+            <w:tcW w:w="952" w:type="dxa"/>
+          </w:tcPr>
+          <w:p>
+            <w:r>
+              <w:t>S02</w:t>
+            </w:r>
+          </w:p>
+        </w:tc>
+        <w:tc>
+          <w:tcPr>
+            <w:tcW w:w="6545" w:type="dxa"/>
+          </w:tcPr>
+          <w:p>
+            <w:pPr>
+              <w:cnfStyle w:val="000000100000" w:firstRow="0" w:lastRow="0" w:firstColumn="0" w:lastColumn="0" w:oddVBand="0" w:evenVBand="0" w:oddHBand="1" w:evenHBand="0" w:firstRowFirstColumn="0" w:firstRowLastColumn="0" w:lastRowFirstColumn="0" w:lastRowLastColumn="0"/>
+            </w:pPr>
+            <w:r>
+              <w:t>Log In</w:t>
+            </w:r>
+          </w:p>
+        </w:tc>
+        <w:tc>
+          <w:tcPr>
+            <w:tcW w:w="1401" w:type="dxa"/>
+          </w:tcPr>
+          <w:p>
+            <w:pPr>
+              <w:cnfStyle w:val="000000100000" w:firstRow="0" w:lastRow="0" w:firstColumn="0" w:lastColumn="0" w:oddVBand="0" w:evenVBand="0" w:oddHBand="1" w:evenHBand="0" w:firstRowFirstColumn="0" w:firstRowLastColumn="0" w:lastRowFirstColumn="0" w:lastRowLastColumn="0"/>
+            </w:pPr>
+            <w:r>
+              <w:t>2</w:t>
+            </w:r>
+          </w:p>
+        </w:tc>
+      </w:tr>
+      <w:tr>
+        <w:tc>
+          <w:tcPr>
+            <w:cnfStyle w:val="001000000000" w:firstRow="0" w:lastRow="0" w:firstColumn="1" w:lastColumn="0" w:oddVBand="0" w:evenVBand="0" w:oddHBand="0" w:evenHBand="0" w:firstRowFirstColumn="0" w:firstRowLastColumn="0" w:lastRowFirstColumn="0" w:lastRowLastColumn="0"/>
+            <w:tcW w:w="952" w:type="dxa"/>
+          </w:tcPr>
+          <w:p>
+            <w:r>
+              <w:t>S03</w:t>
+            </w:r>
+          </w:p>
+        </w:tc>
+        <w:tc>
+          <w:tcPr>
+            <w:tcW w:w="6545" w:type="dxa"/>
+          </w:tcPr>
+          <w:p>
+            <w:pPr>
+              <w:cnfStyle w:val="000000000000" w:firstRow="0" w:lastRow="0" w:firstColumn="0" w:lastColumn="0" w:oddVBand="0" w:evenVBand="0" w:oddHBand="0" w:evenHBand="0" w:firstRowFirstColumn="0" w:firstRowLastColumn="0" w:lastRowFirstColumn="0" w:lastRowLastColumn="0"/>
+            </w:pPr>
+            <w:r>
+              <w:t>Log Out</w:t>
+            </w:r>
+          </w:p>
+        </w:tc>
+        <w:tc>
+          <w:tcPr>
+            <w:tcW w:w="1401" w:type="dxa"/>
+          </w:tcPr>
+          <w:p>
+            <w:pPr>
+              <w:cnfStyle w:val="000000000000" w:firstRow="0" w:lastRow="0" w:firstColumn="0" w:lastColumn="0" w:oddVBand="0" w:evenVBand="0" w:oddHBand="0" w:evenHBand="0" w:firstRowFirstColumn="0" w:firstRowLastColumn="0" w:lastRowFirstColumn="0" w:lastRowLastColumn="0"/>
+            </w:pPr>
+            <w:r>
+              <w:t>2</w:t>
+            </w:r>
+          </w:p>
+        </w:tc>
+      </w:tr>
+      <w:tr>
+        <w:trPr>
+          <w:cnfStyle w:val="000000100000" w:firstRow="0" w:lastRow="0" w:firstColumn="0" w:lastColumn="0" w:oddVBand="0" w:evenVBand="0" w:oddHBand="1" w:evenHBand="0" w:firstRowFirstColumn="0" w:firstRowLastColumn="0" w:lastRowFirstColumn="0" w:lastRowLastColumn="0"/>
+        </w:trPr>
+        <w:tc>
+          <w:tcPr>
+            <w:cnfStyle w:val="001000000000" w:firstRow="0" w:lastRow="0" w:firstColumn="1" w:lastColumn="0" w:oddVBand="0" w:evenVBand="0" w:oddHBand="0" w:evenHBand="0" w:firstRowFirstColumn="0" w:firstRowLastColumn="0" w:lastRowFirstColumn="0" w:lastRowLastColumn="0"/>
+            <w:tcW w:w="952" w:type="dxa"/>
+          </w:tcPr>
+          <w:p>
+            <w:r>
+              <w:t>S04</w:t>
+            </w:r>
+          </w:p>
+        </w:tc>
+        <w:tc>
+          <w:tcPr>
+            <w:tcW w:w="6545" w:type="dxa"/>
+          </w:tcPr>
+          <w:p>
+            <w:pPr>
+              <w:cnfStyle w:val="000000100000" w:firstRow="0" w:lastRow="0" w:firstColumn="0" w:lastColumn="0" w:oddVBand="0" w:evenVBand="0" w:oddHBand="1" w:evenHBand="0" w:firstRowFirstColumn="0" w:firstRowLastColumn="0" w:lastRowFirstColumn="0" w:lastRowLastColumn="0"/>
+            </w:pPr>
+            <w:r>
+              <w:t>Main Page</w:t>
+            </w:r>
+          </w:p>
+        </w:tc>
+        <w:tc>
+          <w:tcPr>
+            <w:tcW w:w="1401" w:type="dxa"/>
+          </w:tcPr>
+          <w:p>
+            <w:pPr>
+              <w:cnfStyle w:val="000000100000" w:firstRow="0" w:lastRow="0" w:firstColumn="0" w:lastColumn="0" w:oddVBand="0" w:evenVBand="0" w:oddHBand="1" w:evenHBand="0" w:firstRowFirstColumn="0" w:firstRowLastColumn="0" w:lastRowFirstColumn="0" w:lastRowLastColumn="0"/>
+            </w:pPr>
+            <w:r>
+              <w:t>2</w:t>
+            </w:r>
+          </w:p>
+        </w:tc>
+      </w:tr>
+      <w:tr>
+        <w:tc>
+          <w:tcPr>
+            <w:cnfStyle w:val="001000000000" w:firstRow="0" w:lastRow="0" w:firstColumn="1" w:lastColumn="0" w:oddVBand="0" w:evenVBand="0" w:oddHBand="0" w:evenHBand="0" w:firstRowFirstColumn="0" w:firstRowLastColumn="0" w:lastRowFirstColumn="0" w:lastRowLastColumn="0"/>
+            <w:tcW w:w="952" w:type="dxa"/>
+          </w:tcPr>
+          <w:p>
+            <w:r>
+              <w:t>S05</w:t>
+            </w:r>
+          </w:p>
+        </w:tc>
+        <w:tc>
+          <w:tcPr>
+            <w:tcW w:w="6545" w:type="dxa"/>
+          </w:tcPr>
+          <w:p>
+            <w:pPr>
+              <w:cnfStyle w:val="000000000000" w:firstRow="0" w:lastRow="0" w:firstColumn="0" w:lastColumn="0" w:oddVBand="0" w:evenVBand="0" w:oddHBand="0" w:evenHBand="0" w:firstRowFirstColumn="0" w:firstRowLastColumn="0" w:lastRowFirstColumn="0" w:lastRowLastColumn="0"/>
+            </w:pPr>
+            <w:r>
+              <w:t xml:space="preserve">Register </w:t>
+            </w:r>
+            <w:r>
+              <w:t>Type of Account</w:t>
+            </w:r>
+          </w:p>
+        </w:tc>
+        <w:tc>
+          <w:tcPr>
+            <w:tcW w:w="1401" w:type="dxa"/>
+          </w:tcPr>
+          <w:p>
+            <w:pPr>
+              <w:cnfStyle w:val="000000000000" w:firstRow="0" w:lastRow="0" w:firstColumn="0" w:lastColumn="0" w:oddVBand="0" w:evenVBand="0" w:oddHBand="0" w:evenHBand="0" w:firstRowFirstColumn="0" w:firstRowLastColumn="0" w:lastRowFirstColumn="0" w:lastRowLastColumn="0"/>
+            </w:pPr>
+            <w:r>
+              <w:t>4</w:t>
+            </w:r>
+          </w:p>
+        </w:tc>
+      </w:tr>
+      <w:tr>
+        <w:trPr>
+          <w:cnfStyle w:val="000000100000" w:firstRow="0" w:lastRow="0" w:firstColumn="0" w:lastColumn="0" w:oddVBand="0" w:evenVBand="0" w:oddHBand="1" w:evenHBand="0" w:firstRowFirstColumn="0" w:firstRowLastColumn="0" w:lastRowFirstColumn="0" w:lastRowLastColumn="0"/>
+        </w:trPr>
+        <w:tc>
+          <w:tcPr>
+            <w:cnfStyle w:val="001000000000" w:firstRow="0" w:lastRow="0" w:firstColumn="1" w:lastColumn="0" w:oddVBand="0" w:evenVBand="0" w:oddHBand="0" w:evenHBand="0" w:firstRowFirstColumn="0" w:firstRowLastColumn="0" w:lastRowFirstColumn="0" w:lastRowLastColumn="0"/>
+            <w:tcW w:w="952" w:type="dxa"/>
+          </w:tcPr>
+          <w:p/>
+        </w:tc>
+        <w:tc>
+          <w:tcPr>
+            <w:tcW w:w="6545" w:type="dxa"/>
+          </w:tcPr>
+          <w:p>
+            <w:pPr>
+              <w:jc w:val="right"/>
+              <w:cnfStyle w:val="000000100000" w:firstRow="0" w:lastRow="0" w:firstColumn="0" w:lastColumn="0" w:oddVBand="0" w:evenVBand="0" w:oddHBand="1" w:evenHBand="0" w:firstRowFirstColumn="0" w:firstRowLastColumn="0" w:lastRowFirstColumn="0" w:lastRowLastColumn="0"/>
+            </w:pPr>
+            <w:r>
+              <w:t>Story Point Sub-Total</w:t>
+            </w:r>
+            <w:r>
+              <w:t>:</w:t>
+            </w:r>
+          </w:p>
+        </w:tc>
+        <w:tc>
+          <w:tcPr>
+            <w:tcW w:w="1401" w:type="dxa"/>
+          </w:tcPr>
+          <w:p>
+            <w:pPr>
+              <w:cnfStyle w:val="000000100000" w:firstRow="0" w:lastRow="0" w:firstColumn="0" w:lastColumn="0" w:oddVBand="0" w:evenVBand="0" w:oddHBand="1" w:evenHBand="0" w:firstRowFirstColumn="0" w:firstRowLastColumn="0" w:lastRowFirstColumn="0" w:lastRowLastColumn="0"/>
+            </w:pPr>
+            <w:r>
+              <w:t>10</w:t>
+            </w:r>
+          </w:p>
+        </w:tc>
+      </w:tr>
+    </w:tbl>
+    <w:p>
+      <w:pPr>
+        <w:pStyle w:val="Heading2"/>
+      </w:pPr>
+      <w:r>
+        <w:t>Admin Account Creation</w:t>
+      </w:r>
+    </w:p>
+    <w:p>
+      <w:pPr>
+        <w:keepNext/>
+        <w:spacing w:after="120" w:line="240" w:lineRule="auto"/>
+      </w:pPr>
+      <w:r>
+        <w:t>Create a private administration account that</w:t>
+      </w:r>
+      <w:r>
+        <w:t xml:space="preserve"> has higher control than users. Web developer will have to create the first Admin account for Susan, then provide functionality for Susan to create more admin accounts.</w:t>
+      </w:r>
+    </w:p>
+    <w:tbl>
+      <w:tblPr>
+        <w:tblStyle w:val="LightList-Accent11"/>
+        <w:tblW w:w="0" w:type="auto"/>
+        <w:tblInd w:w="108" w:type="dxa"/>
+        <w:tblLook w:val="04A0" w:firstRow="1" w:lastRow="0" w:firstColumn="1" w:lastColumn="0" w:noHBand="0" w:noVBand="1"/>
+      </w:tblPr>
+      <w:tblGrid>
+        <w:gridCol w:w="952"/>
+        <w:gridCol w:w="6546"/>
+        <w:gridCol w:w="1400"/>
+      </w:tblGrid>
+      <w:tr>
+        <w:trPr>
+          <w:cnfStyle w:val="100000000000" w:firstRow="1" w:lastRow="0" w:firstColumn="0" w:lastColumn="0" w:oddVBand="0" w:evenVBand="0" w:oddHBand="0" w:evenHBand="0" w:firstRowFirstColumn="0" w:firstRowLastColumn="0" w:lastRowFirstColumn="0" w:lastRowLastColumn="0"/>
+        </w:trPr>
+        <w:tc>
+          <w:tcPr>
+            <w:cnfStyle w:val="001000000000" w:firstRow="0" w:lastRow="0" w:firstColumn="1" w:lastColumn="0" w:oddVBand="0" w:evenVBand="0" w:oddHBand="0" w:evenHBand="0" w:firstRowFirstColumn="0" w:firstRowLastColumn="0" w:lastRowFirstColumn="0" w:lastRowLastColumn="0"/>
+            <w:tcW w:w="952" w:type="dxa"/>
+          </w:tcPr>
+          <w:p>
+            <w:r>
+              <w:t>Story ID</w:t>
+            </w:r>
+          </w:p>
+        </w:tc>
+        <w:tc>
+          <w:tcPr>
+            <w:tcW w:w="6546" w:type="dxa"/>
+          </w:tcPr>
+          <w:p>
+            <w:pPr>
+              <w:cnfStyle w:val="100000000000" w:firstRow="1" w:lastRow="0" w:firstColumn="0" w:lastColumn="0" w:oddVBand="0" w:evenVBand="0" w:oddHBand="0" w:evenHBand="0" w:firstRowFirstColumn="0" w:firstRowLastColumn="0" w:lastRowFirstColumn="0" w:lastRowLastColumn="0"/>
+            </w:pPr>
+            <w:r>
+              <w:t>Story Title</w:t>
+            </w:r>
+          </w:p>
+        </w:tc>
+        <w:tc>
+          <w:tcPr>
+            <w:tcW w:w="1400" w:type="dxa"/>
+          </w:tcPr>
+          <w:p>
+            <w:pPr>
+              <w:cnfStyle w:val="100000000000" w:firstRow="1" w:lastRow="0" w:firstColumn="0" w:lastColumn="0" w:oddVBand="0" w:evenVBand="0" w:oddHBand="0" w:evenHBand="0" w:firstRowFirstColumn="0" w:firstRowLastColumn="0" w:lastRowFirstColumn="0" w:lastRowLastColumn="0"/>
+            </w:pPr>
+            <w:r>
+              <w:t>Story Points</w:t>
+            </w:r>
+          </w:p>
+        </w:tc>
+      </w:tr>
+      <w:tr>
+        <w:trPr>
+          <w:cnfStyle w:val="000000100000" w:firstRow="0" w:lastRow="0" w:firstColumn="0" w:lastColumn="0" w:oddVBand="0" w:evenVBand="0" w:oddHBand="1" w:evenHBand="0" w:firstRowFirstColumn="0" w:firstRowLastColumn="0" w:lastRowFirstColumn="0" w:lastRowLastColumn="0"/>
+        </w:trPr>
+        <w:tc>
+          <w:tcPr>
+            <w:cnfStyle w:val="001000000000" w:firstRow="0" w:lastRow="0" w:firstColumn="1" w:lastColumn="0" w:oddVBand="0" w:evenVBand="0" w:oddHBand="0" w:evenHBand="0" w:firstRowFirstColumn="0" w:firstRowLastColumn="0" w:lastRowFirstColumn="0" w:lastRowLastColumn="0"/>
+            <w:tcW w:w="952" w:type="dxa"/>
+          </w:tcPr>
+          <w:p>
+            <w:r>
+              <w:t>S11</w:t>
+            </w:r>
+          </w:p>
+        </w:tc>
+        <w:tc>
+          <w:tcPr>
+            <w:tcW w:w="6546" w:type="dxa"/>
+          </w:tcPr>
+          <w:p>
+            <w:pPr>
+              <w:cnfStyle w:val="000000100000" w:firstRow="0" w:lastRow="0" w:firstColumn="0" w:lastColumn="0" w:oddVBand="0" w:evenVBand="0" w:oddHBand="1" w:evenHBand="0" w:firstRowFirstColumn="0" w:firstRowLastColumn="0" w:lastRowFirstColumn="0" w:lastRowLastColumn="0"/>
+            </w:pPr>
+            <w:r>
+              <w:t>Create Administrator</w:t>
+            </w:r>
+          </w:p>
+        </w:tc>
+        <w:tc>
+          <w:tcPr>
+            <w:tcW w:w="1400" w:type="dxa"/>
+          </w:tcPr>
+          <w:p>
+            <w:pPr>
+              <w:cnfStyle w:val="000000100000" w:firstRow="0" w:lastRow="0" w:firstColumn="0" w:lastColumn="0" w:oddVBand="0" w:evenVBand="0" w:oddHBand="1" w:evenHBand="0" w:firstRowFirstColumn="0" w:firstRowLastColumn="0" w:lastRowFirstColumn="0" w:lastRowLastColumn="0"/>
+            </w:pPr>
+            <w:r>
+              <w:t>2</w:t>
+            </w:r>
+          </w:p>
+        </w:tc>
+      </w:tr>
+      <w:tr>
+        <w:tc>
+          <w:tcPr>
+            <w:cnfStyle w:val="001000000000" w:firstRow="0" w:lastRow="0" w:firstColumn="1" w:lastColumn="0" w:oddVBand="0" w:evenVBand="0" w:oddHBand="0" w:evenHBand="0" w:firstRowFirstColumn="0" w:firstRowLastColumn="0" w:lastRowFirstColumn="0" w:lastRowLastColumn="0"/>
+            <w:tcW w:w="952" w:type="dxa"/>
+          </w:tcPr>
+          <w:p>
+            <w:r>
+              <w:t>S06</w:t>
+            </w:r>
+          </w:p>
+        </w:tc>
+        <w:tc>
+          <w:tcPr>
+            <w:tcW w:w="6546" w:type="dxa"/>
+          </w:tcPr>
+          <w:p>
+            <w:pPr>
+              <w:cnfStyle w:val="000000000000" w:firstRow="0" w:lastRow="0" w:firstColumn="0" w:lastColumn="0" w:oddVBand="0" w:evenVBand="0" w:oddHBand="0" w:evenHBand="0" w:firstRowFirstColumn="0" w:firstRowLastColumn="0" w:lastRowFirstColumn="0" w:lastRowLastColumn="0"/>
+            </w:pPr>
+            <w:r>
+              <w:t>Adding New Administrator</w:t>
+            </w:r>
+          </w:p>
+        </w:tc>
+        <w:tc>
+          <w:tcPr>
+            <w:tcW w:w="1400" w:type="dxa"/>
+          </w:tcPr>
+          <w:p>
+            <w:pPr>
+              <w:cnfStyle w:val="000000000000" w:firstRow="0" w:lastRow="0" w:firstColumn="0" w:lastColumn="0" w:oddVBand="0" w:evenVBand="0" w:oddHBand="0" w:evenHBand="0" w:firstRowFirstColumn="0" w:firstRowLastColumn="0" w:lastRowFirstColumn="0" w:lastRowLastColumn="0"/>
+            </w:pPr>
+            <w:r>
+              <w:t>3</w:t>
+            </w:r>
+          </w:p>
+        </w:tc>
+      </w:tr>
+      <w:tr>
+        <w:trPr>
+          <w:cnfStyle w:val="000000100000" w:firstRow="0" w:lastRow="0" w:firstColumn="0" w:lastColumn="0" w:oddVBand="0" w:evenVBand="0" w:oddHBand="1" w:evenHBand="0" w:firstRowFirstColumn="0" w:firstRowLastColumn="0" w:lastRowFirstColumn="0" w:lastRowLastColumn="0"/>
+        </w:trPr>
+        <w:tc>
+          <w:tcPr>
+            <w:cnfStyle w:val="001000000000" w:firstRow="0" w:lastRow="0" w:firstColumn="1" w:lastColumn="0" w:oddVBand="0" w:evenVBand="0" w:oddHBand="0" w:evenHBand="0" w:firstRowFirstColumn="0" w:firstRowLastColumn="0" w:lastRowFirstColumn="0" w:lastRowLastColumn="0"/>
+            <w:tcW w:w="952" w:type="dxa"/>
+          </w:tcPr>
+          <w:p/>
+        </w:tc>
+        <w:tc>
+          <w:tcPr>
+            <w:tcW w:w="6546" w:type="dxa"/>
+          </w:tcPr>
+          <w:p>
+            <w:pPr>
+              <w:jc w:val="right"/>
+              <w:cnfStyle w:val="000000100000" w:firstRow="0" w:lastRow="0" w:firstColumn="0" w:lastColumn="0" w:oddVBand="0" w:evenVBand="0" w:oddHBand="1" w:evenHBand="0" w:firstRowFirstColumn="0" w:firstRowLastColumn="0" w:lastRowFirstColumn="0" w:lastRowLastColumn="0"/>
+            </w:pPr>
+            <w:r>
+              <w:t>Story Point Sub-Total</w:t>
+            </w:r>
+            <w:r>
+              <w:t>:</w:t>
+            </w:r>
+          </w:p>
+        </w:tc>
+        <w:tc>
+          <w:tcPr>
+            <w:tcW w:w="1400" w:type="dxa"/>
+          </w:tcPr>
+          <w:p>
+            <w:pPr>
+              <w:cnfStyle w:val="000000100000" w:firstRow="0" w:lastRow="0" w:firstColumn="0" w:lastColumn="0" w:oddVBand="0" w:evenVBand="0" w:oddHBand="1" w:evenHBand="0" w:firstRowFirstColumn="0" w:firstRowLastColumn="0" w:lastRowFirstColumn="0" w:lastRowLastColumn="0"/>
+            </w:pPr>
+            <w:r>
+              <w:t>5</w:t>
+            </w:r>
+          </w:p>
+        </w:tc>
+      </w:tr>
+    </w:tbl>
+    <w:p>
+      <w:pPr>
+        <w:pStyle w:val="Heading2"/>
+      </w:pPr>
+      <w:bookmarkStart w:id="2" w:name="_Toc426554718"/>
+      <w:r>
+        <w:t>Implement Admin Functionality</w:t>
+      </w:r>
+    </w:p>
+    <w:p>
+      <w:pPr>
+        <w:keepNext/>
+        <w:spacing w:after="120" w:line="240" w:lineRule="auto"/>
+      </w:pPr>
+      <w:r>
+        <w:t>Implement admin account functionality so they can update/change the city information. Upload a map for city layout and prevent users from utilising admin functionality</w:t>
+      </w:r>
+    </w:p>
+    <w:tbl>
+      <w:tblPr>
+        <w:tblStyle w:val="LightList-Accent11"/>
+        <w:tblW w:w="0" w:type="auto"/>
+        <w:tblInd w:w="108" w:type="dxa"/>
+        <w:tblLook w:val="04A0" w:firstRow="1" w:lastRow="0" w:firstColumn="1" w:lastColumn="0" w:noHBand="0" w:noVBand="1"/>
+      </w:tblPr>
+      <w:tblGrid>
+        <w:gridCol w:w="951"/>
+        <w:gridCol w:w="6546"/>
+        <w:gridCol w:w="1401"/>
+      </w:tblGrid>
+      <w:tr>
+        <w:trPr>
+          <w:cnfStyle w:val="100000000000" w:firstRow="1" w:lastRow="0" w:firstColumn="0" w:lastColumn="0" w:oddVBand="0" w:evenVBand="0" w:oddHBand="0" w:evenHBand="0" w:firstRowFirstColumn="0" w:firstRowLastColumn="0" w:lastRowFirstColumn="0" w:lastRowLastColumn="0"/>
+        </w:trPr>
+        <w:tc>
+          <w:tcPr>
+            <w:cnfStyle w:val="001000000000" w:firstRow="0" w:lastRow="0" w:firstColumn="1" w:lastColumn="0" w:oddVBand="0" w:evenVBand="0" w:oddHBand="0" w:evenHBand="0" w:firstRowFirstColumn="0" w:firstRowLastColumn="0" w:lastRowFirstColumn="0" w:lastRowLastColumn="0"/>
+            <w:tcW w:w="959" w:type="dxa"/>
+          </w:tcPr>
+          <w:p>
+            <w:r>
+              <w:t>Story ID</w:t>
+            </w:r>
+          </w:p>
+        </w:tc>
+        <w:tc>
+          <w:tcPr>
+            <w:tcW w:w="6696" w:type="dxa"/>
+          </w:tcPr>
+          <w:p>
+            <w:pPr>
+              <w:cnfStyle w:val="100000000000" w:firstRow="1" w:lastRow="0" w:firstColumn="0" w:lastColumn="0" w:oddVBand="0" w:evenVBand="0" w:oddHBand="0" w:evenHBand="0" w:firstRowFirstColumn="0" w:firstRowLastColumn="0" w:lastRowFirstColumn="0" w:lastRowLastColumn="0"/>
+            </w:pPr>
+            <w:r>
+              <w:t>Story Title</w:t>
+            </w:r>
+          </w:p>
+        </w:tc>
+        <w:tc>
+          <w:tcPr>
+            <w:tcW w:w="1418" w:type="dxa"/>
+          </w:tcPr>
+          <w:p>
+            <w:pPr>
+              <w:cnfStyle w:val="100000000000" w:firstRow="1" w:lastRow="0" w:firstColumn="0" w:lastColumn="0" w:oddVBand="0" w:evenVBand="0" w:oddHBand="0" w:evenHBand="0" w:firstRowFirstColumn="0" w:firstRowLastColumn="0" w:lastRowFirstColumn="0" w:lastRowLastColumn="0"/>
+            </w:pPr>
+            <w:r>
+              <w:t>Story Points</w:t>
+            </w:r>
+          </w:p>
+        </w:tc>
+      </w:tr>
+      <w:tr>
+        <w:trPr>
+          <w:cnfStyle w:val="000000100000" w:firstRow="0" w:lastRow="0" w:firstColumn="0" w:lastColumn="0" w:oddVBand="0" w:evenVBand="0" w:oddHBand="1" w:evenHBand="0" w:firstRowFirstColumn="0" w:firstRowLastColumn="0" w:lastRowFirstColumn="0" w:lastRowLastColumn="0"/>
+        </w:trPr>
+        <w:tc>
+          <w:tcPr>
+            <w:cnfStyle w:val="001000000000" w:firstRow="0" w:lastRow="0" w:firstColumn="1" w:lastColumn="0" w:oddVBand="0" w:evenVBand="0" w:oddHBand="0" w:evenHBand="0" w:firstRowFirstColumn="0" w:firstRowLastColumn="0" w:lastRowFirstColumn="0" w:lastRowLastColumn="0"/>
+            <w:tcW w:w="959" w:type="dxa"/>
+          </w:tcPr>
+          <w:p>
+            <w:r>
+              <w:t>S10</w:t>
+            </w:r>
+          </w:p>
+        </w:tc>
+        <w:tc>
+          <w:tcPr>
+            <w:tcW w:w="6696" w:type="dxa"/>
+          </w:tcPr>
+          <w:p>
+            <w:pPr>
+              <w:cnfStyle w:val="000000100000" w:firstRow="0" w:lastRow="0" w:firstColumn="0" w:lastColumn="0" w:oddVBand="0" w:evenVBand="0" w:oddHBand="1" w:evenHBand="0" w:firstRowFirstColumn="0" w:firstRowLastColumn="0" w:lastRowFirstColumn="0" w:lastRowLastColumn="0"/>
+            </w:pPr>
+            <w:r>
+              <w:t>Interactive Map</w:t>
+            </w:r>
+          </w:p>
+        </w:tc>
+        <w:tc>
+          <w:tcPr>
+            <w:tcW w:w="1418" w:type="dxa"/>
+          </w:tcPr>
+          <w:p>
+            <w:pPr>
+              <w:cnfStyle w:val="000000100000" w:firstRow="0" w:lastRow="0" w:firstColumn="0" w:lastColumn="0" w:oddVBand="0" w:evenVBand="0" w:oddHBand="1" w:evenHBand="0" w:firstRowFirstColumn="0" w:firstRowLastColumn="0" w:lastRowFirstColumn="0" w:lastRowLastColumn="0"/>
+            </w:pPr>
+            <w:r>
+              <w:t>3</w:t>
+            </w:r>
+          </w:p>
+        </w:tc>
+      </w:tr>
+      <w:tr>
+        <w:tc>
+          <w:tcPr>
+            <w:cnfStyle w:val="001000000000" w:firstRow="0" w:lastRow="0" w:firstColumn="1" w:lastColumn="0" w:oddVBand="0" w:evenVBand="0" w:oddHBand="0" w:evenHBand="0" w:firstRowFirstColumn="0" w:firstRowLastColumn="0" w:lastRowFirstColumn="0" w:lastRowLastColumn="0"/>
+            <w:tcW w:w="959" w:type="dxa"/>
+          </w:tcPr>
+          <w:p>
+            <w:r>
+              <w:t>S12</w:t>
+            </w:r>
+          </w:p>
+        </w:tc>
+        <w:tc>
+          <w:tcPr>
+            <w:tcW w:w="6696" w:type="dxa"/>
+          </w:tcPr>
+          <w:p>
+            <w:pPr>
+              <w:cnfStyle w:val="000000000000" w:firstRow="0" w:lastRow="0" w:firstColumn="0" w:lastColumn="0" w:oddVBand="0" w:evenVBand="0" w:oddHBand="0" w:evenHBand="0" w:firstRowFirstColumn="0" w:firstRowLastColumn="0" w:lastRowFirstColumn="0" w:lastRowLastColumn="0"/>
+            </w:pPr>
+            <w:r>
+              <w:t>Implement Access</w:t>
+            </w:r>
+            <w:r>
+              <w:t xml:space="preserve"> Control</w:t>
+            </w:r>
+          </w:p>
+        </w:tc>
+        <w:tc>
+          <w:tcPr>
+            <w:tcW w:w="1418" w:type="dxa"/>
+          </w:tcPr>
+          <w:p>
+            <w:pPr>
+              <w:cnfStyle w:val="000000000000" w:firstRow="0" w:lastRow="0" w:firstColumn="0" w:lastColumn="0" w:oddVBand="0" w:evenVBand="0" w:oddHBand="0" w:evenHBand="0" w:firstRowFirstColumn="0" w:firstRowLastColumn="0" w:lastRowFirstColumn="0" w:lastRowLastColumn="0"/>
+            </w:pPr>
+            <w:r>
+              <w:t>2</w:t>
+            </w:r>
+          </w:p>
+        </w:tc>
+      </w:tr>
+      <w:tr>
+        <w:trPr>
+          <w:cnfStyle w:val="000000100000" w:firstRow="0" w:lastRow="0" w:firstColumn="0" w:lastColumn="0" w:oddVBand="0" w:evenVBand="0" w:oddHBand="1" w:evenHBand="0" w:firstRowFirstColumn="0" w:firstRowLastColumn="0" w:lastRowFirstColumn="0" w:lastRowLastColumn="0"/>
+        </w:trPr>
+        <w:tc>
+          <w:tcPr>
+            <w:cnfStyle w:val="001000000000" w:firstRow="0" w:lastRow="0" w:firstColumn="1" w:lastColumn="0" w:oddVBand="0" w:evenVBand="0" w:oddHBand="0" w:evenHBand="0" w:firstRowFirstColumn="0" w:firstRowLastColumn="0" w:lastRowFirstColumn="0" w:lastRowLastColumn="0"/>
+            <w:tcW w:w="959" w:type="dxa"/>
+          </w:tcPr>
+          <w:p>
+            <w:r>
+              <w:t>S07</w:t>
+            </w:r>
+          </w:p>
+        </w:tc>
+        <w:tc>
+          <w:tcPr>
+            <w:tcW w:w="6696" w:type="dxa"/>
+          </w:tcPr>
+          <w:p>
+            <w:pPr>
+              <w:cnfStyle w:val="000000100000" w:firstRow="0" w:lastRow="0" w:firstColumn="0" w:lastColumn="0" w:oddVBand="0" w:evenVBand="0" w:oddHBand="1" w:evenHBand="0" w:firstRowFirstColumn="0" w:firstRowLastColumn="0" w:lastRowFirstColumn="0" w:lastRowLastColumn="0"/>
+            </w:pPr>
+            <w:r>
+              <w:t>Modify City Information</w:t>
+            </w:r>
+          </w:p>
+        </w:tc>
+        <w:tc>
+          <w:tcPr>
+            <w:tcW w:w="1418" w:type="dxa"/>
+          </w:tcPr>
+          <w:p>
+            <w:pPr>
+              <w:cnfStyle w:val="000000100000" w:firstRow="0" w:lastRow="0" w:firstColumn="0" w:lastColumn="0" w:oddVBand="0" w:evenVBand="0" w:oddHBand="1" w:evenHBand="0" w:firstRowFirstColumn="0" w:firstRowLastColumn="0" w:lastRowFirstColumn="0" w:lastRowLastColumn="0"/>
+            </w:pPr>
+            <w:r>
+              <w:t>1</w:t>
+            </w:r>
+          </w:p>
+        </w:tc>
+      </w:tr>
+      <w:tr>
+        <w:tc>
+          <w:tcPr>
+            <w:cnfStyle w:val="001000000000" w:firstRow="0" w:lastRow="0" w:firstColumn="1" w:lastColumn="0" w:oddVBand="0" w:evenVBand="0" w:oddHBand="0" w:evenHBand="0" w:firstRowFirstColumn="0" w:firstRowLastColumn="0" w:lastRowFirstColumn="0" w:lastRowLastColumn="0"/>
+            <w:tcW w:w="959" w:type="dxa"/>
+          </w:tcPr>
+          <w:p/>
+        </w:tc>
+        <w:tc>
+          <w:tcPr>
+            <w:tcW w:w="6696" w:type="dxa"/>
+          </w:tcPr>
+          <w:p>
+            <w:pPr>
+              <w:jc w:val="right"/>
+              <w:cnfStyle w:val="000000000000" w:firstRow="0" w:lastRow="0" w:firstColumn="0" w:lastColumn="0" w:oddVBand="0" w:evenVBand="0" w:oddHBand="0" w:evenHBand="0" w:firstRowFirstColumn="0" w:firstRowLastColumn="0" w:lastRowFirstColumn="0" w:lastRowLastColumn="0"/>
+            </w:pPr>
+            <w:r>
+              <w:t>Story Point Sub-Total:</w:t>
+            </w:r>
+          </w:p>
+        </w:tc>
+        <w:tc>
+          <w:tcPr>
+            <w:tcW w:w="1418" w:type="dxa"/>
+          </w:tcPr>
+          <w:p>
+            <w:pPr>
+              <w:cnfStyle w:val="000000000000" w:firstRow="0" w:lastRow="0" w:firstColumn="0" w:lastColumn="0" w:oddVBand="0" w:evenVBand="0" w:oddHBand="0" w:evenHBand="0" w:firstRowFirstColumn="0" w:firstRowLastColumn="0" w:lastRowFirstColumn="0" w:lastRowLastColumn="0"/>
+            </w:pPr>
+            <w:r>
+              <w:t>6</w:t>
+            </w:r>
+          </w:p>
+        </w:tc>
+      </w:tr>
+    </w:tbl>
+    <w:p>
+      <w:pPr>
+        <w:rPr>
+          <w:b/>
+          <w:sz w:val="28"/>
+        </w:rPr>
+      </w:pPr>
+      <w:r>
+        <w:br w:type="page"/>
+      </w:r>
+    </w:p>
+    <w:p>
+      <w:pPr>
+        <w:pStyle w:val="Heading1"/>
+      </w:pPr>
+      <w:r>
+        <w:lastRenderedPageBreak/>
+        <w:t xml:space="preserve">Release </w:t>
+      </w:r>
+      <w:r>
+        <w:t>2</w:t>
+      </w:r>
+      <w:bookmarkEnd w:id="2"/>
+    </w:p>
+    <w:p>
+      <w:pPr>
+        <w:keepNext/>
+        <w:tabs>
+          <w:tab w:val="right" w:pos="9026"/>
+        </w:tabs>
+        <w:spacing w:after="120" w:line="240" w:lineRule="auto"/>
+        <w:rPr>
+          <w:sz w:val="24"/>
+        </w:rPr>
+      </w:pPr>
+      <w:r>
+        <w:rPr>
+          <w:sz w:val="24"/>
+        </w:rPr>
+        <w:t>Delivery date</w:t>
+      </w:r>
+      <w:r>
+        <w:rPr>
+          <w:sz w:val="24"/>
+        </w:rPr>
+        <w:t>:</w:t>
+      </w:r>
+      <w:r>
+        <w:rPr>
+          <w:sz w:val="24"/>
+        </w:rPr>
+        <w:t xml:space="preserve"> </w:t>
+      </w:r>
+      <w:r>
+        <w:rPr>
+          <w:sz w:val="24"/>
+          <w:highlight w:val="yellow"/>
+        </w:rPr>
+        <w:t>TBA</w:t>
+      </w:r>
+      <w:r>
+        <w:rPr>
+          <w:sz w:val="24"/>
+        </w:rPr>
+        <w:tab/>
+        <w:t>Total Story Points</w:t>
+      </w:r>
+      <w:r>
+        <w:rPr>
+          <w:sz w:val="24"/>
+          <w:highlight w:val="yellow"/>
+        </w:rPr>
+        <w:t>:</w:t>
+      </w:r>
+      <w:r>
+        <w:rPr>
+          <w:sz w:val="24"/>
+          <w:highlight w:val="yellow"/>
+        </w:rPr>
+        <w:t xml:space="preserve"> X</w:t>
+      </w:r>
+    </w:p>
+    <w:p>
+      <w:pPr>
+        <w:keepNext/>
+        <w:spacing w:after="120" w:line="240" w:lineRule="auto"/>
+      </w:pPr>
       <w:r>
         <w:t>Short paragraph summarising the goals for this release.</w:t>
       </w:r>
@@ -1642,9 +2466,201 @@
       <w:pPr>
         <w:pStyle w:val="Heading2"/>
       </w:pPr>
-      <w:r>
-        <w:t>Welcome page</w:t>
-      </w:r>
+      <w:bookmarkStart w:id="3" w:name="_Toc426554719"/>
+      <w:r>
+        <w:t>Feature Title</w:t>
+      </w:r>
+      <w:r>
+        <w:t xml:space="preserve"> 1</w:t>
+      </w:r>
+      <w:bookmarkEnd w:id="3"/>
+    </w:p>
+    <w:p>
+      <w:pPr>
+        <w:keepNext/>
+        <w:spacing w:after="120" w:line="240" w:lineRule="auto"/>
+      </w:pPr>
+      <w:r>
+        <w:t>Short paragraph summarising this feature and its business value.</w:t>
+      </w:r>
+    </w:p>
+    <w:tbl>
+      <w:tblPr>
+        <w:tblStyle w:val="LightList-Accent11"/>
+        <w:tblW w:w="0" w:type="auto"/>
+        <w:tblInd w:w="108" w:type="dxa"/>
+        <w:tblLook w:val="04A0" w:firstRow="1" w:lastRow="0" w:firstColumn="1" w:lastColumn="0" w:noHBand="0" w:noVBand="1"/>
+      </w:tblPr>
+      <w:tblGrid>
+        <w:gridCol w:w="952"/>
+        <w:gridCol w:w="6545"/>
+        <w:gridCol w:w="1401"/>
+      </w:tblGrid>
+      <w:tr>
+        <w:trPr>
+          <w:cnfStyle w:val="100000000000" w:firstRow="1" w:lastRow="0" w:firstColumn="0" w:lastColumn="0" w:oddVBand="0" w:evenVBand="0" w:oddHBand="0" w:evenHBand="0" w:firstRowFirstColumn="0" w:firstRowLastColumn="0" w:lastRowFirstColumn="0" w:lastRowLastColumn="0"/>
+        </w:trPr>
+        <w:tc>
+          <w:tcPr>
+            <w:cnfStyle w:val="001000000000" w:firstRow="0" w:lastRow="0" w:firstColumn="1" w:lastColumn="0" w:oddVBand="0" w:evenVBand="0" w:oddHBand="0" w:evenHBand="0" w:firstRowFirstColumn="0" w:firstRowLastColumn="0" w:lastRowFirstColumn="0" w:lastRowLastColumn="0"/>
+            <w:tcW w:w="959" w:type="dxa"/>
+          </w:tcPr>
+          <w:p>
+            <w:r>
+              <w:t>Story ID</w:t>
+            </w:r>
+          </w:p>
+        </w:tc>
+        <w:tc>
+          <w:tcPr>
+            <w:tcW w:w="6696" w:type="dxa"/>
+          </w:tcPr>
+          <w:p>
+            <w:pPr>
+              <w:cnfStyle w:val="100000000000" w:firstRow="1" w:lastRow="0" w:firstColumn="0" w:lastColumn="0" w:oddVBand="0" w:evenVBand="0" w:oddHBand="0" w:evenHBand="0" w:firstRowFirstColumn="0" w:firstRowLastColumn="0" w:lastRowFirstColumn="0" w:lastRowLastColumn="0"/>
+            </w:pPr>
+            <w:r>
+              <w:t>Story Title</w:t>
+            </w:r>
+          </w:p>
+        </w:tc>
+        <w:tc>
+          <w:tcPr>
+            <w:tcW w:w="1418" w:type="dxa"/>
+          </w:tcPr>
+          <w:p>
+            <w:pPr>
+              <w:cnfStyle w:val="100000000000" w:firstRow="1" w:lastRow="0" w:firstColumn="0" w:lastColumn="0" w:oddVBand="0" w:evenVBand="0" w:oddHBand="0" w:evenHBand="0" w:firstRowFirstColumn="0" w:firstRowLastColumn="0" w:lastRowFirstColumn="0" w:lastRowLastColumn="0"/>
+            </w:pPr>
+            <w:r>
+              <w:t>Story Points</w:t>
+            </w:r>
+          </w:p>
+        </w:tc>
+      </w:tr>
+      <w:tr>
+        <w:trPr>
+          <w:cnfStyle w:val="000000100000" w:firstRow="0" w:lastRow="0" w:firstColumn="0" w:lastColumn="0" w:oddVBand="0" w:evenVBand="0" w:oddHBand="1" w:evenHBand="0" w:firstRowFirstColumn="0" w:firstRowLastColumn="0" w:lastRowFirstColumn="0" w:lastRowLastColumn="0"/>
+        </w:trPr>
+        <w:tc>
+          <w:tcPr>
+            <w:cnfStyle w:val="001000000000" w:firstRow="0" w:lastRow="0" w:firstColumn="1" w:lastColumn="0" w:oddVBand="0" w:evenVBand="0" w:oddHBand="0" w:evenHBand="0" w:firstRowFirstColumn="0" w:firstRowLastColumn="0" w:lastRowFirstColumn="0" w:lastRowLastColumn="0"/>
+            <w:tcW w:w="959" w:type="dxa"/>
+          </w:tcPr>
+          <w:p>
+            <w:r>
+              <w:t>S14</w:t>
+            </w:r>
+          </w:p>
+        </w:tc>
+        <w:tc>
+          <w:tcPr>
+            <w:tcW w:w="6696" w:type="dxa"/>
+          </w:tcPr>
+          <w:p>
+            <w:pPr>
+              <w:cnfStyle w:val="000000100000" w:firstRow="0" w:lastRow="0" w:firstColumn="0" w:lastColumn="0" w:oddVBand="0" w:evenVBand="0" w:oddHBand="1" w:evenHBand="0" w:firstRowFirstColumn="0" w:firstRowLastColumn="0" w:lastRowFirstColumn="0" w:lastRowLastColumn="0"/>
+            </w:pPr>
+            <w:r>
+              <w:t>Bilingual</w:t>
+            </w:r>
+          </w:p>
+        </w:tc>
+        <w:tc>
+          <w:tcPr>
+            <w:tcW w:w="1418" w:type="dxa"/>
+          </w:tcPr>
+          <w:p>
+            <w:pPr>
+              <w:cnfStyle w:val="000000100000" w:firstRow="0" w:lastRow="0" w:firstColumn="0" w:lastColumn="0" w:oddVBand="0" w:evenVBand="0" w:oddHBand="1" w:evenHBand="0" w:firstRowFirstColumn="0" w:firstRowLastColumn="0" w:lastRowFirstColumn="0" w:lastRowLastColumn="0"/>
+            </w:pPr>
+            <w:r>
+              <w:t>5</w:t>
+            </w:r>
+          </w:p>
+        </w:tc>
+      </w:tr>
+      <w:tr>
+        <w:tc>
+          <w:tcPr>
+            <w:cnfStyle w:val="001000000000" w:firstRow="0" w:lastRow="0" w:firstColumn="1" w:lastColumn="0" w:oddVBand="0" w:evenVBand="0" w:oddHBand="0" w:evenHBand="0" w:firstRowFirstColumn="0" w:firstRowLastColumn="0" w:lastRowFirstColumn="0" w:lastRowLastColumn="0"/>
+            <w:tcW w:w="959" w:type="dxa"/>
+          </w:tcPr>
+          <w:p/>
+        </w:tc>
+        <w:tc>
+          <w:tcPr>
+            <w:tcW w:w="6696" w:type="dxa"/>
+          </w:tcPr>
+          <w:p>
+            <w:pPr>
+              <w:cnfStyle w:val="000000000000" w:firstRow="0" w:lastRow="0" w:firstColumn="0" w:lastColumn="0" w:oddVBand="0" w:evenVBand="0" w:oddHBand="0" w:evenHBand="0" w:firstRowFirstColumn="0" w:firstRowLastColumn="0" w:lastRowFirstColumn="0" w:lastRowLastColumn="0"/>
+            </w:pPr>
+          </w:p>
+        </w:tc>
+        <w:tc>
+          <w:tcPr>
+            <w:tcW w:w="1418" w:type="dxa"/>
+          </w:tcPr>
+          <w:p>
+            <w:pPr>
+              <w:cnfStyle w:val="000000000000" w:firstRow="0" w:lastRow="0" w:firstColumn="0" w:lastColumn="0" w:oddVBand="0" w:evenVBand="0" w:oddHBand="0" w:evenHBand="0" w:firstRowFirstColumn="0" w:firstRowLastColumn="0" w:lastRowFirstColumn="0" w:lastRowLastColumn="0"/>
+            </w:pPr>
+          </w:p>
+        </w:tc>
+      </w:tr>
+      <w:tr>
+        <w:trPr>
+          <w:cnfStyle w:val="000000100000" w:firstRow="0" w:lastRow="0" w:firstColumn="0" w:lastColumn="0" w:oddVBand="0" w:evenVBand="0" w:oddHBand="1" w:evenHBand="0" w:firstRowFirstColumn="0" w:firstRowLastColumn="0" w:lastRowFirstColumn="0" w:lastRowLastColumn="0"/>
+        </w:trPr>
+        <w:tc>
+          <w:tcPr>
+            <w:cnfStyle w:val="001000000000" w:firstRow="0" w:lastRow="0" w:firstColumn="1" w:lastColumn="0" w:oddVBand="0" w:evenVBand="0" w:oddHBand="0" w:evenHBand="0" w:firstRowFirstColumn="0" w:firstRowLastColumn="0" w:lastRowFirstColumn="0" w:lastRowLastColumn="0"/>
+            <w:tcW w:w="959" w:type="dxa"/>
+          </w:tcPr>
+          <w:p/>
+        </w:tc>
+        <w:tc>
+          <w:tcPr>
+            <w:tcW w:w="6696" w:type="dxa"/>
+          </w:tcPr>
+          <w:p>
+            <w:pPr>
+              <w:jc w:val="right"/>
+              <w:cnfStyle w:val="000000100000" w:firstRow="0" w:lastRow="0" w:firstColumn="0" w:lastColumn="0" w:oddVBand="0" w:evenVBand="0" w:oddHBand="1" w:evenHBand="0" w:firstRowFirstColumn="0" w:firstRowLastColumn="0" w:lastRowFirstColumn="0" w:lastRowLastColumn="0"/>
+            </w:pPr>
+            <w:r>
+              <w:t>Story Point Sub-Total</w:t>
+            </w:r>
+            <w:r>
+              <w:t>:</w:t>
+            </w:r>
+          </w:p>
+        </w:tc>
+        <w:tc>
+          <w:tcPr>
+            <w:tcW w:w="1418" w:type="dxa"/>
+          </w:tcPr>
+          <w:p>
+            <w:pPr>
+              <w:cnfStyle w:val="000000100000" w:firstRow="0" w:lastRow="0" w:firstColumn="0" w:lastColumn="0" w:oddVBand="0" w:evenVBand="0" w:oddHBand="1" w:evenHBand="0" w:firstRowFirstColumn="0" w:firstRowLastColumn="0" w:lastRowFirstColumn="0" w:lastRowLastColumn="0"/>
+            </w:pPr>
+          </w:p>
+        </w:tc>
+      </w:tr>
+    </w:tbl>
+    <w:p>
+      <w:pPr>
+        <w:pStyle w:val="Heading2"/>
+      </w:pPr>
+      <w:bookmarkStart w:id="4" w:name="_Toc426554720"/>
+      <w:r>
+        <w:t>Feature Title</w:t>
+      </w:r>
+      <w:r>
+        <w:t xml:space="preserve"> 2</w:t>
+      </w:r>
+      <w:bookmarkEnd w:id="4"/>
     </w:p>
     <w:p>
       <w:pPr>
@@ -1812,16 +2828,75 @@
     </w:tbl>
     <w:p>
       <w:pPr>
+        <w:pStyle w:val="Heading1"/>
+      </w:pPr>
+      <w:bookmarkStart w:id="5" w:name="_Toc426554721"/>
+      <w:r>
+        <w:t xml:space="preserve">Release </w:t>
+      </w:r>
+      <w:r>
+        <w:t>3</w:t>
+      </w:r>
+      <w:bookmarkEnd w:id="5"/>
+    </w:p>
+    <w:p>
+      <w:pPr>
+        <w:keepNext/>
+        <w:tabs>
+          <w:tab w:val="right" w:pos="9026"/>
+        </w:tabs>
+        <w:spacing w:after="120" w:line="240" w:lineRule="auto"/>
+        <w:rPr>
+          <w:sz w:val="24"/>
+        </w:rPr>
+      </w:pPr>
+      <w:r>
+        <w:rPr>
+          <w:sz w:val="24"/>
+        </w:rPr>
+        <w:t>Delivery date</w:t>
+      </w:r>
+      <w:r>
+        <w:rPr>
+          <w:sz w:val="24"/>
+        </w:rPr>
+        <w:t>:</w:t>
+      </w:r>
+      <w:r>
+        <w:rPr>
+          <w:sz w:val="24"/>
+        </w:rPr>
+        <w:tab/>
+        <w:t>Total Story Points</w:t>
+      </w:r>
+      <w:r>
+        <w:rPr>
+          <w:sz w:val="24"/>
+        </w:rPr>
+        <w:t>:</w:t>
+      </w:r>
+    </w:p>
+    <w:p>
+      <w:pPr>
+        <w:keepNext/>
+        <w:spacing w:after="120" w:line="240" w:lineRule="auto"/>
+      </w:pPr>
+      <w:r>
+        <w:t>Short paragraph summarising the goals for this release.</w:t>
+      </w:r>
+    </w:p>
+    <w:p>
+      <w:pPr>
         <w:pStyle w:val="Heading2"/>
       </w:pPr>
-      <w:bookmarkStart w:id="2" w:name="_Toc426554717"/>
+      <w:bookmarkStart w:id="6" w:name="_Toc426554722"/>
       <w:r>
         <w:t>Feature Title</w:t>
       </w:r>
       <w:r>
-        <w:t xml:space="preserve"> 2</w:t>
-      </w:r>
-      <w:bookmarkEnd w:id="2"/>
+        <w:t xml:space="preserve"> 1</w:t>
+      </w:r>
+      <w:bookmarkEnd w:id="6"/>
     </w:p>
     <w:p>
       <w:pPr>
@@ -1989,75 +3064,19 @@
     </w:tbl>
     <w:p>
       <w:pPr>
-        <w:pStyle w:val="Heading1"/>
-      </w:pPr>
-      <w:bookmarkStart w:id="3" w:name="_Toc426554718"/>
-      <w:r>
-        <w:t xml:space="preserve">Release </w:t>
-      </w:r>
-      <w:r>
-        <w:t>2</w:t>
-      </w:r>
-      <w:bookmarkEnd w:id="3"/>
-    </w:p>
-    <w:p>
-      <w:pPr>
-        <w:keepNext/>
-        <w:tabs>
-          <w:tab w:val="right" w:pos="9026"/>
-        </w:tabs>
-        <w:spacing w:after="120" w:line="240" w:lineRule="auto"/>
-        <w:rPr>
-          <w:sz w:val="24"/>
-        </w:rPr>
-      </w:pPr>
-      <w:r>
-        <w:rPr>
-          <w:sz w:val="24"/>
-        </w:rPr>
-        <w:t>Delivery date</w:t>
-      </w:r>
-      <w:r>
-        <w:rPr>
-          <w:sz w:val="24"/>
-        </w:rPr>
-        <w:t>:</w:t>
-      </w:r>
-      <w:r>
-        <w:rPr>
-          <w:sz w:val="24"/>
-        </w:rPr>
-        <w:tab/>
-        <w:t>Total Story Points</w:t>
-      </w:r>
-      <w:r>
-        <w:rPr>
-          <w:sz w:val="24"/>
-        </w:rPr>
-        <w:t>:</w:t>
-      </w:r>
-    </w:p>
-    <w:p>
-      <w:pPr>
-        <w:keepNext/>
-        <w:spacing w:after="120" w:line="240" w:lineRule="auto"/>
-      </w:pPr>
-      <w:r>
-        <w:t>Short paragraph summarising the goals for this release.</w:t>
-      </w:r>
-    </w:p>
-    <w:p>
-      <w:pPr>
         <w:pStyle w:val="Heading2"/>
-      </w:pPr>
-      <w:bookmarkStart w:id="4" w:name="_Toc426554719"/>
+        <w:rPr>
+          <w:b w:val="0"/>
+        </w:rPr>
+      </w:pPr>
+      <w:bookmarkStart w:id="7" w:name="_Toc426554723"/>
       <w:r>
         <w:t>Feature Title</w:t>
       </w:r>
       <w:r>
-        <w:t xml:space="preserve"> 1</w:t>
-      </w:r>
-      <w:bookmarkEnd w:id="4"/>
+        <w:t xml:space="preserve"> 2</w:t>
+      </w:r>
+      <w:bookmarkEnd w:id="7"/>
     </w:p>
     <w:p>
       <w:pPr>
@@ -2225,607 +3244,13 @@
     </w:tbl>
     <w:p>
       <w:pPr>
-        <w:pStyle w:val="Heading2"/>
-      </w:pPr>
-      <w:bookmarkStart w:id="5" w:name="_Toc426554720"/>
-      <w:r>
-        <w:t>Feature Title</w:t>
-      </w:r>
-      <w:r>
-        <w:t xml:space="preserve"> 2</w:t>
-      </w:r>
-      <w:bookmarkEnd w:id="5"/>
-    </w:p>
-    <w:p>
-      <w:pPr>
-        <w:keepNext/>
-        <w:spacing w:after="120" w:line="240" w:lineRule="auto"/>
-      </w:pPr>
-      <w:r>
-        <w:t>Short paragraph summarising this feature and its business value.</w:t>
-      </w:r>
-    </w:p>
-    <w:tbl>
-      <w:tblPr>
-        <w:tblStyle w:val="LightList-Accent11"/>
-        <w:tblW w:w="0" w:type="auto"/>
-        <w:tblInd w:w="108" w:type="dxa"/>
-        <w:tblLook w:val="04A0" w:firstRow="1" w:lastRow="0" w:firstColumn="1" w:lastColumn="0" w:noHBand="0" w:noVBand="1"/>
-      </w:tblPr>
-      <w:tblGrid>
-        <w:gridCol w:w="952"/>
-        <w:gridCol w:w="6544"/>
-        <w:gridCol w:w="1402"/>
-      </w:tblGrid>
-      <w:tr>
-        <w:trPr>
-          <w:cnfStyle w:val="100000000000" w:firstRow="1" w:lastRow="0" w:firstColumn="0" w:lastColumn="0" w:oddVBand="0" w:evenVBand="0" w:oddHBand="0" w:evenHBand="0" w:firstRowFirstColumn="0" w:firstRowLastColumn="0" w:lastRowFirstColumn="0" w:lastRowLastColumn="0"/>
-        </w:trPr>
-        <w:tc>
-          <w:tcPr>
-            <w:cnfStyle w:val="001000000000" w:firstRow="0" w:lastRow="0" w:firstColumn="1" w:lastColumn="0" w:oddVBand="0" w:evenVBand="0" w:oddHBand="0" w:evenHBand="0" w:firstRowFirstColumn="0" w:firstRowLastColumn="0" w:lastRowFirstColumn="0" w:lastRowLastColumn="0"/>
-            <w:tcW w:w="959" w:type="dxa"/>
-          </w:tcPr>
-          <w:p>
-            <w:r>
-              <w:t>Story ID</w:t>
-            </w:r>
-          </w:p>
-        </w:tc>
-        <w:tc>
-          <w:tcPr>
-            <w:tcW w:w="6696" w:type="dxa"/>
-          </w:tcPr>
-          <w:p>
-            <w:pPr>
-              <w:cnfStyle w:val="100000000000" w:firstRow="1" w:lastRow="0" w:firstColumn="0" w:lastColumn="0" w:oddVBand="0" w:evenVBand="0" w:oddHBand="0" w:evenHBand="0" w:firstRowFirstColumn="0" w:firstRowLastColumn="0" w:lastRowFirstColumn="0" w:lastRowLastColumn="0"/>
-            </w:pPr>
-            <w:r>
-              <w:t>Story Title</w:t>
-            </w:r>
-          </w:p>
-        </w:tc>
-        <w:tc>
-          <w:tcPr>
-            <w:tcW w:w="1418" w:type="dxa"/>
-          </w:tcPr>
-          <w:p>
-            <w:pPr>
-              <w:cnfStyle w:val="100000000000" w:firstRow="1" w:lastRow="0" w:firstColumn="0" w:lastColumn="0" w:oddVBand="0" w:evenVBand="0" w:oddHBand="0" w:evenHBand="0" w:firstRowFirstColumn="0" w:firstRowLastColumn="0" w:lastRowFirstColumn="0" w:lastRowLastColumn="0"/>
-            </w:pPr>
-            <w:r>
-              <w:t>Story Points</w:t>
-            </w:r>
-          </w:p>
-        </w:tc>
-      </w:tr>
-      <w:tr>
-        <w:trPr>
-          <w:cnfStyle w:val="000000100000" w:firstRow="0" w:lastRow="0" w:firstColumn="0" w:lastColumn="0" w:oddVBand="0" w:evenVBand="0" w:oddHBand="1" w:evenHBand="0" w:firstRowFirstColumn="0" w:firstRowLastColumn="0" w:lastRowFirstColumn="0" w:lastRowLastColumn="0"/>
-        </w:trPr>
-        <w:tc>
-          <w:tcPr>
-            <w:cnfStyle w:val="001000000000" w:firstRow="0" w:lastRow="0" w:firstColumn="1" w:lastColumn="0" w:oddVBand="0" w:evenVBand="0" w:oddHBand="0" w:evenHBand="0" w:firstRowFirstColumn="0" w:firstRowLastColumn="0" w:lastRowFirstColumn="0" w:lastRowLastColumn="0"/>
-            <w:tcW w:w="959" w:type="dxa"/>
-          </w:tcPr>
-          <w:p/>
-        </w:tc>
-        <w:tc>
-          <w:tcPr>
-            <w:tcW w:w="6696" w:type="dxa"/>
-          </w:tcPr>
-          <w:p>
-            <w:pPr>
-              <w:cnfStyle w:val="000000100000" w:firstRow="0" w:lastRow="0" w:firstColumn="0" w:lastColumn="0" w:oddVBand="0" w:evenVBand="0" w:oddHBand="1" w:evenHBand="0" w:firstRowFirstColumn="0" w:firstRowLastColumn="0" w:lastRowFirstColumn="0" w:lastRowLastColumn="0"/>
-            </w:pPr>
-          </w:p>
-        </w:tc>
-        <w:tc>
-          <w:tcPr>
-            <w:tcW w:w="1418" w:type="dxa"/>
-          </w:tcPr>
-          <w:p>
-            <w:pPr>
-              <w:cnfStyle w:val="000000100000" w:firstRow="0" w:lastRow="0" w:firstColumn="0" w:lastColumn="0" w:oddVBand="0" w:evenVBand="0" w:oddHBand="1" w:evenHBand="0" w:firstRowFirstColumn="0" w:firstRowLastColumn="0" w:lastRowFirstColumn="0" w:lastRowLastColumn="0"/>
-            </w:pPr>
-          </w:p>
-        </w:tc>
-      </w:tr>
-      <w:tr>
-        <w:tc>
-          <w:tcPr>
-            <w:cnfStyle w:val="001000000000" w:firstRow="0" w:lastRow="0" w:firstColumn="1" w:lastColumn="0" w:oddVBand="0" w:evenVBand="0" w:oddHBand="0" w:evenHBand="0" w:firstRowFirstColumn="0" w:firstRowLastColumn="0" w:lastRowFirstColumn="0" w:lastRowLastColumn="0"/>
-            <w:tcW w:w="959" w:type="dxa"/>
-          </w:tcPr>
-          <w:p/>
-        </w:tc>
-        <w:tc>
-          <w:tcPr>
-            <w:tcW w:w="6696" w:type="dxa"/>
-          </w:tcPr>
-          <w:p>
-            <w:pPr>
-              <w:cnfStyle w:val="000000000000" w:firstRow="0" w:lastRow="0" w:firstColumn="0" w:lastColumn="0" w:oddVBand="0" w:evenVBand="0" w:oddHBand="0" w:evenHBand="0" w:firstRowFirstColumn="0" w:firstRowLastColumn="0" w:lastRowFirstColumn="0" w:lastRowLastColumn="0"/>
-            </w:pPr>
-          </w:p>
-        </w:tc>
-        <w:tc>
-          <w:tcPr>
-            <w:tcW w:w="1418" w:type="dxa"/>
-          </w:tcPr>
-          <w:p>
-            <w:pPr>
-              <w:cnfStyle w:val="000000000000" w:firstRow="0" w:lastRow="0" w:firstColumn="0" w:lastColumn="0" w:oddVBand="0" w:evenVBand="0" w:oddHBand="0" w:evenHBand="0" w:firstRowFirstColumn="0" w:firstRowLastColumn="0" w:lastRowFirstColumn="0" w:lastRowLastColumn="0"/>
-            </w:pPr>
-          </w:p>
-        </w:tc>
-      </w:tr>
-      <w:tr>
-        <w:trPr>
-          <w:cnfStyle w:val="000000100000" w:firstRow="0" w:lastRow="0" w:firstColumn="0" w:lastColumn="0" w:oddVBand="0" w:evenVBand="0" w:oddHBand="1" w:evenHBand="0" w:firstRowFirstColumn="0" w:firstRowLastColumn="0" w:lastRowFirstColumn="0" w:lastRowLastColumn="0"/>
-        </w:trPr>
-        <w:tc>
-          <w:tcPr>
-            <w:cnfStyle w:val="001000000000" w:firstRow="0" w:lastRow="0" w:firstColumn="1" w:lastColumn="0" w:oddVBand="0" w:evenVBand="0" w:oddHBand="0" w:evenHBand="0" w:firstRowFirstColumn="0" w:firstRowLastColumn="0" w:lastRowFirstColumn="0" w:lastRowLastColumn="0"/>
-            <w:tcW w:w="959" w:type="dxa"/>
-          </w:tcPr>
-          <w:p/>
-        </w:tc>
-        <w:tc>
-          <w:tcPr>
-            <w:tcW w:w="6696" w:type="dxa"/>
-          </w:tcPr>
-          <w:p>
-            <w:pPr>
-              <w:jc w:val="right"/>
-              <w:cnfStyle w:val="000000100000" w:firstRow="0" w:lastRow="0" w:firstColumn="0" w:lastColumn="0" w:oddVBand="0" w:evenVBand="0" w:oddHBand="1" w:evenHBand="0" w:firstRowFirstColumn="0" w:firstRowLastColumn="0" w:lastRowFirstColumn="0" w:lastRowLastColumn="0"/>
-            </w:pPr>
-            <w:r>
-              <w:t>Story Point Sub-Total</w:t>
-            </w:r>
-            <w:r>
-              <w:t>:</w:t>
-            </w:r>
-          </w:p>
-        </w:tc>
-        <w:tc>
-          <w:tcPr>
-            <w:tcW w:w="1418" w:type="dxa"/>
-          </w:tcPr>
-          <w:p>
-            <w:pPr>
-              <w:cnfStyle w:val="000000100000" w:firstRow="0" w:lastRow="0" w:firstColumn="0" w:lastColumn="0" w:oddVBand="0" w:evenVBand="0" w:oddHBand="1" w:evenHBand="0" w:firstRowFirstColumn="0" w:firstRowLastColumn="0" w:lastRowFirstColumn="0" w:lastRowLastColumn="0"/>
-            </w:pPr>
-          </w:p>
-        </w:tc>
-      </w:tr>
-    </w:tbl>
-    <w:p>
-      <w:pPr>
         <w:pStyle w:val="Heading1"/>
       </w:pPr>
-      <w:bookmarkStart w:id="6" w:name="_Toc426554721"/>
-      <w:r>
-        <w:lastRenderedPageBreak/>
-        <w:t xml:space="preserve">Release </w:t>
-      </w:r>
-      <w:r>
-        <w:t>3</w:t>
-      </w:r>
-      <w:bookmarkEnd w:id="6"/>
-    </w:p>
-    <w:p>
-      <w:pPr>
-        <w:keepNext/>
-        <w:tabs>
-          <w:tab w:val="right" w:pos="9026"/>
-        </w:tabs>
-        <w:spacing w:after="120" w:line="240" w:lineRule="auto"/>
-        <w:rPr>
-          <w:sz w:val="24"/>
-        </w:rPr>
-      </w:pPr>
-      <w:r>
-        <w:rPr>
-          <w:sz w:val="24"/>
-        </w:rPr>
-        <w:t>Delivery date</w:t>
-      </w:r>
-      <w:r>
-        <w:rPr>
-          <w:sz w:val="24"/>
-        </w:rPr>
-        <w:t>:</w:t>
-      </w:r>
-      <w:r>
-        <w:rPr>
-          <w:sz w:val="24"/>
-        </w:rPr>
-        <w:tab/>
-        <w:t>Total Story Points</w:t>
-      </w:r>
-      <w:r>
-        <w:rPr>
-          <w:sz w:val="24"/>
-        </w:rPr>
-        <w:t>:</w:t>
-      </w:r>
-    </w:p>
-    <w:p>
-      <w:pPr>
-        <w:keepNext/>
-        <w:spacing w:after="120" w:line="240" w:lineRule="auto"/>
-      </w:pPr>
-      <w:r>
-        <w:t>Short paragraph summarising the goals for this release.</w:t>
-      </w:r>
-    </w:p>
-    <w:p>
-      <w:pPr>
-        <w:pStyle w:val="Heading2"/>
-      </w:pPr>
-      <w:bookmarkStart w:id="7" w:name="_Toc426554722"/>
-      <w:r>
-        <w:t>Feature Title</w:t>
-      </w:r>
-      <w:r>
-        <w:t xml:space="preserve"> 1</w:t>
-      </w:r>
-      <w:bookmarkEnd w:id="7"/>
-    </w:p>
-    <w:p>
-      <w:pPr>
-        <w:keepNext/>
-        <w:spacing w:after="120" w:line="240" w:lineRule="auto"/>
-      </w:pPr>
-      <w:r>
-        <w:t>Short paragraph summarising this feature and its business value.</w:t>
-      </w:r>
-    </w:p>
-    <w:tbl>
-      <w:tblPr>
-        <w:tblStyle w:val="LightList-Accent11"/>
-        <w:tblW w:w="0" w:type="auto"/>
-        <w:tblInd w:w="108" w:type="dxa"/>
-        <w:tblLook w:val="04A0" w:firstRow="1" w:lastRow="0" w:firstColumn="1" w:lastColumn="0" w:noHBand="0" w:noVBand="1"/>
-      </w:tblPr>
-      <w:tblGrid>
-        <w:gridCol w:w="952"/>
-        <w:gridCol w:w="6544"/>
-        <w:gridCol w:w="1402"/>
-      </w:tblGrid>
-      <w:tr>
-        <w:trPr>
-          <w:cnfStyle w:val="100000000000" w:firstRow="1" w:lastRow="0" w:firstColumn="0" w:lastColumn="0" w:oddVBand="0" w:evenVBand="0" w:oddHBand="0" w:evenHBand="0" w:firstRowFirstColumn="0" w:firstRowLastColumn="0" w:lastRowFirstColumn="0" w:lastRowLastColumn="0"/>
-        </w:trPr>
-        <w:tc>
-          <w:tcPr>
-            <w:cnfStyle w:val="001000000000" w:firstRow="0" w:lastRow="0" w:firstColumn="1" w:lastColumn="0" w:oddVBand="0" w:evenVBand="0" w:oddHBand="0" w:evenHBand="0" w:firstRowFirstColumn="0" w:firstRowLastColumn="0" w:lastRowFirstColumn="0" w:lastRowLastColumn="0"/>
-            <w:tcW w:w="959" w:type="dxa"/>
-          </w:tcPr>
-          <w:p>
-            <w:r>
-              <w:t>Story ID</w:t>
-            </w:r>
-          </w:p>
-        </w:tc>
-        <w:tc>
-          <w:tcPr>
-            <w:tcW w:w="6696" w:type="dxa"/>
-          </w:tcPr>
-          <w:p>
-            <w:pPr>
-              <w:cnfStyle w:val="100000000000" w:firstRow="1" w:lastRow="0" w:firstColumn="0" w:lastColumn="0" w:oddVBand="0" w:evenVBand="0" w:oddHBand="0" w:evenHBand="0" w:firstRowFirstColumn="0" w:firstRowLastColumn="0" w:lastRowFirstColumn="0" w:lastRowLastColumn="0"/>
-            </w:pPr>
-            <w:r>
-              <w:t>Story Title</w:t>
-            </w:r>
-          </w:p>
-        </w:tc>
-        <w:tc>
-          <w:tcPr>
-            <w:tcW w:w="1418" w:type="dxa"/>
-          </w:tcPr>
-          <w:p>
-            <w:pPr>
-              <w:cnfStyle w:val="100000000000" w:firstRow="1" w:lastRow="0" w:firstColumn="0" w:lastColumn="0" w:oddVBand="0" w:evenVBand="0" w:oddHBand="0" w:evenHBand="0" w:firstRowFirstColumn="0" w:firstRowLastColumn="0" w:lastRowFirstColumn="0" w:lastRowLastColumn="0"/>
-            </w:pPr>
-            <w:r>
-              <w:t>Story Points</w:t>
-            </w:r>
-          </w:p>
-        </w:tc>
-      </w:tr>
-      <w:tr>
-        <w:trPr>
-          <w:cnfStyle w:val="000000100000" w:firstRow="0" w:lastRow="0" w:firstColumn="0" w:lastColumn="0" w:oddVBand="0" w:evenVBand="0" w:oddHBand="1" w:evenHBand="0" w:firstRowFirstColumn="0" w:firstRowLastColumn="0" w:lastRowFirstColumn="0" w:lastRowLastColumn="0"/>
-        </w:trPr>
-        <w:tc>
-          <w:tcPr>
-            <w:cnfStyle w:val="001000000000" w:firstRow="0" w:lastRow="0" w:firstColumn="1" w:lastColumn="0" w:oddVBand="0" w:evenVBand="0" w:oddHBand="0" w:evenHBand="0" w:firstRowFirstColumn="0" w:firstRowLastColumn="0" w:lastRowFirstColumn="0" w:lastRowLastColumn="0"/>
-            <w:tcW w:w="959" w:type="dxa"/>
-          </w:tcPr>
-          <w:p/>
-        </w:tc>
-        <w:tc>
-          <w:tcPr>
-            <w:tcW w:w="6696" w:type="dxa"/>
-          </w:tcPr>
-          <w:p>
-            <w:pPr>
-              <w:cnfStyle w:val="000000100000" w:firstRow="0" w:lastRow="0" w:firstColumn="0" w:lastColumn="0" w:oddVBand="0" w:evenVBand="0" w:oddHBand="1" w:evenHBand="0" w:firstRowFirstColumn="0" w:firstRowLastColumn="0" w:lastRowFirstColumn="0" w:lastRowLastColumn="0"/>
-            </w:pPr>
-          </w:p>
-        </w:tc>
-        <w:tc>
-          <w:tcPr>
-            <w:tcW w:w="1418" w:type="dxa"/>
-          </w:tcPr>
-          <w:p>
-            <w:pPr>
-              <w:cnfStyle w:val="000000100000" w:firstRow="0" w:lastRow="0" w:firstColumn="0" w:lastColumn="0" w:oddVBand="0" w:evenVBand="0" w:oddHBand="1" w:evenHBand="0" w:firstRowFirstColumn="0" w:firstRowLastColumn="0" w:lastRowFirstColumn="0" w:lastRowLastColumn="0"/>
-            </w:pPr>
-          </w:p>
-        </w:tc>
-      </w:tr>
-      <w:tr>
-        <w:tc>
-          <w:tcPr>
-            <w:cnfStyle w:val="001000000000" w:firstRow="0" w:lastRow="0" w:firstColumn="1" w:lastColumn="0" w:oddVBand="0" w:evenVBand="0" w:oddHBand="0" w:evenHBand="0" w:firstRowFirstColumn="0" w:firstRowLastColumn="0" w:lastRowFirstColumn="0" w:lastRowLastColumn="0"/>
-            <w:tcW w:w="959" w:type="dxa"/>
-          </w:tcPr>
-          <w:p/>
-        </w:tc>
-        <w:tc>
-          <w:tcPr>
-            <w:tcW w:w="6696" w:type="dxa"/>
-          </w:tcPr>
-          <w:p>
-            <w:pPr>
-              <w:cnfStyle w:val="000000000000" w:firstRow="0" w:lastRow="0" w:firstColumn="0" w:lastColumn="0" w:oddVBand="0" w:evenVBand="0" w:oddHBand="0" w:evenHBand="0" w:firstRowFirstColumn="0" w:firstRowLastColumn="0" w:lastRowFirstColumn="0" w:lastRowLastColumn="0"/>
-            </w:pPr>
-          </w:p>
-        </w:tc>
-        <w:tc>
-          <w:tcPr>
-            <w:tcW w:w="1418" w:type="dxa"/>
-          </w:tcPr>
-          <w:p>
-            <w:pPr>
-              <w:cnfStyle w:val="000000000000" w:firstRow="0" w:lastRow="0" w:firstColumn="0" w:lastColumn="0" w:oddVBand="0" w:evenVBand="0" w:oddHBand="0" w:evenHBand="0" w:firstRowFirstColumn="0" w:firstRowLastColumn="0" w:lastRowFirstColumn="0" w:lastRowLastColumn="0"/>
-            </w:pPr>
-          </w:p>
-        </w:tc>
-      </w:tr>
-      <w:tr>
-        <w:trPr>
-          <w:cnfStyle w:val="000000100000" w:firstRow="0" w:lastRow="0" w:firstColumn="0" w:lastColumn="0" w:oddVBand="0" w:evenVBand="0" w:oddHBand="1" w:evenHBand="0" w:firstRowFirstColumn="0" w:firstRowLastColumn="0" w:lastRowFirstColumn="0" w:lastRowLastColumn="0"/>
-        </w:trPr>
-        <w:tc>
-          <w:tcPr>
-            <w:cnfStyle w:val="001000000000" w:firstRow="0" w:lastRow="0" w:firstColumn="1" w:lastColumn="0" w:oddVBand="0" w:evenVBand="0" w:oddHBand="0" w:evenHBand="0" w:firstRowFirstColumn="0" w:firstRowLastColumn="0" w:lastRowFirstColumn="0" w:lastRowLastColumn="0"/>
-            <w:tcW w:w="959" w:type="dxa"/>
-          </w:tcPr>
-          <w:p/>
-        </w:tc>
-        <w:tc>
-          <w:tcPr>
-            <w:tcW w:w="6696" w:type="dxa"/>
-          </w:tcPr>
-          <w:p>
-            <w:pPr>
-              <w:jc w:val="right"/>
-              <w:cnfStyle w:val="000000100000" w:firstRow="0" w:lastRow="0" w:firstColumn="0" w:lastColumn="0" w:oddVBand="0" w:evenVBand="0" w:oddHBand="1" w:evenHBand="0" w:firstRowFirstColumn="0" w:firstRowLastColumn="0" w:lastRowFirstColumn="0" w:lastRowLastColumn="0"/>
-            </w:pPr>
-            <w:r>
-              <w:t>Story Point Sub-Total</w:t>
-            </w:r>
-            <w:r>
-              <w:t>:</w:t>
-            </w:r>
-          </w:p>
-        </w:tc>
-        <w:tc>
-          <w:tcPr>
-            <w:tcW w:w="1418" w:type="dxa"/>
-          </w:tcPr>
-          <w:p>
-            <w:pPr>
-              <w:cnfStyle w:val="000000100000" w:firstRow="0" w:lastRow="0" w:firstColumn="0" w:lastColumn="0" w:oddVBand="0" w:evenVBand="0" w:oddHBand="1" w:evenHBand="0" w:firstRowFirstColumn="0" w:firstRowLastColumn="0" w:lastRowFirstColumn="0" w:lastRowLastColumn="0"/>
-            </w:pPr>
-          </w:p>
-        </w:tc>
-      </w:tr>
-    </w:tbl>
-    <w:p>
-      <w:pPr>
-        <w:pStyle w:val="Heading2"/>
-        <w:rPr>
-          <w:b w:val="0"/>
-        </w:rPr>
-      </w:pPr>
-      <w:bookmarkStart w:id="8" w:name="_Toc426554723"/>
-      <w:r>
-        <w:t>Feature Title</w:t>
-      </w:r>
-      <w:r>
-        <w:t xml:space="preserve"> 2</w:t>
+      <w:bookmarkStart w:id="8" w:name="_Toc426554724"/>
+      <w:r>
+        <w:t>Delivery Schedule</w:t>
       </w:r>
       <w:bookmarkEnd w:id="8"/>
-    </w:p>
-    <w:p>
-      <w:pPr>
-        <w:keepNext/>
-        <w:spacing w:after="120" w:line="240" w:lineRule="auto"/>
-      </w:pPr>
-      <w:r>
-        <w:t>Short paragraph summarising this feature and its business value.</w:t>
-      </w:r>
-    </w:p>
-    <w:tbl>
-      <w:tblPr>
-        <w:tblStyle w:val="LightList-Accent11"/>
-        <w:tblW w:w="0" w:type="auto"/>
-        <w:tblInd w:w="108" w:type="dxa"/>
-        <w:tblLook w:val="04A0" w:firstRow="1" w:lastRow="0" w:firstColumn="1" w:lastColumn="0" w:noHBand="0" w:noVBand="1"/>
-      </w:tblPr>
-      <w:tblGrid>
-        <w:gridCol w:w="952"/>
-        <w:gridCol w:w="6544"/>
-        <w:gridCol w:w="1402"/>
-      </w:tblGrid>
-      <w:tr>
-        <w:trPr>
-          <w:cnfStyle w:val="100000000000" w:firstRow="1" w:lastRow="0" w:firstColumn="0" w:lastColumn="0" w:oddVBand="0" w:evenVBand="0" w:oddHBand="0" w:evenHBand="0" w:firstRowFirstColumn="0" w:firstRowLastColumn="0" w:lastRowFirstColumn="0" w:lastRowLastColumn="0"/>
-        </w:trPr>
-        <w:tc>
-          <w:tcPr>
-            <w:cnfStyle w:val="001000000000" w:firstRow="0" w:lastRow="0" w:firstColumn="1" w:lastColumn="0" w:oddVBand="0" w:evenVBand="0" w:oddHBand="0" w:evenHBand="0" w:firstRowFirstColumn="0" w:firstRowLastColumn="0" w:lastRowFirstColumn="0" w:lastRowLastColumn="0"/>
-            <w:tcW w:w="959" w:type="dxa"/>
-          </w:tcPr>
-          <w:p>
-            <w:r>
-              <w:t>Story ID</w:t>
-            </w:r>
-          </w:p>
-        </w:tc>
-        <w:tc>
-          <w:tcPr>
-            <w:tcW w:w="6696" w:type="dxa"/>
-          </w:tcPr>
-          <w:p>
-            <w:pPr>
-              <w:cnfStyle w:val="100000000000" w:firstRow="1" w:lastRow="0" w:firstColumn="0" w:lastColumn="0" w:oddVBand="0" w:evenVBand="0" w:oddHBand="0" w:evenHBand="0" w:firstRowFirstColumn="0" w:firstRowLastColumn="0" w:lastRowFirstColumn="0" w:lastRowLastColumn="0"/>
-            </w:pPr>
-            <w:r>
-              <w:t>Story Title</w:t>
-            </w:r>
-          </w:p>
-        </w:tc>
-        <w:tc>
-          <w:tcPr>
-            <w:tcW w:w="1418" w:type="dxa"/>
-          </w:tcPr>
-          <w:p>
-            <w:pPr>
-              <w:cnfStyle w:val="100000000000" w:firstRow="1" w:lastRow="0" w:firstColumn="0" w:lastColumn="0" w:oddVBand="0" w:evenVBand="0" w:oddHBand="0" w:evenHBand="0" w:firstRowFirstColumn="0" w:firstRowLastColumn="0" w:lastRowFirstColumn="0" w:lastRowLastColumn="0"/>
-            </w:pPr>
-            <w:r>
-              <w:t>Story Points</w:t>
-            </w:r>
-          </w:p>
-        </w:tc>
-      </w:tr>
-      <w:tr>
-        <w:trPr>
-          <w:cnfStyle w:val="000000100000" w:firstRow="0" w:lastRow="0" w:firstColumn="0" w:lastColumn="0" w:oddVBand="0" w:evenVBand="0" w:oddHBand="1" w:evenHBand="0" w:firstRowFirstColumn="0" w:firstRowLastColumn="0" w:lastRowFirstColumn="0" w:lastRowLastColumn="0"/>
-        </w:trPr>
-        <w:tc>
-          <w:tcPr>
-            <w:cnfStyle w:val="001000000000" w:firstRow="0" w:lastRow="0" w:firstColumn="1" w:lastColumn="0" w:oddVBand="0" w:evenVBand="0" w:oddHBand="0" w:evenHBand="0" w:firstRowFirstColumn="0" w:firstRowLastColumn="0" w:lastRowFirstColumn="0" w:lastRowLastColumn="0"/>
-            <w:tcW w:w="959" w:type="dxa"/>
-          </w:tcPr>
-          <w:p/>
-        </w:tc>
-        <w:tc>
-          <w:tcPr>
-            <w:tcW w:w="6696" w:type="dxa"/>
-          </w:tcPr>
-          <w:p>
-            <w:pPr>
-              <w:cnfStyle w:val="000000100000" w:firstRow="0" w:lastRow="0" w:firstColumn="0" w:lastColumn="0" w:oddVBand="0" w:evenVBand="0" w:oddHBand="1" w:evenHBand="0" w:firstRowFirstColumn="0" w:firstRowLastColumn="0" w:lastRowFirstColumn="0" w:lastRowLastColumn="0"/>
-            </w:pPr>
-          </w:p>
-        </w:tc>
-        <w:tc>
-          <w:tcPr>
-            <w:tcW w:w="1418" w:type="dxa"/>
-          </w:tcPr>
-          <w:p>
-            <w:pPr>
-              <w:cnfStyle w:val="000000100000" w:firstRow="0" w:lastRow="0" w:firstColumn="0" w:lastColumn="0" w:oddVBand="0" w:evenVBand="0" w:oddHBand="1" w:evenHBand="0" w:firstRowFirstColumn="0" w:firstRowLastColumn="0" w:lastRowFirstColumn="0" w:lastRowLastColumn="0"/>
-            </w:pPr>
-          </w:p>
-        </w:tc>
-      </w:tr>
-      <w:tr>
-        <w:tc>
-          <w:tcPr>
-            <w:cnfStyle w:val="001000000000" w:firstRow="0" w:lastRow="0" w:firstColumn="1" w:lastColumn="0" w:oddVBand="0" w:evenVBand="0" w:oddHBand="0" w:evenHBand="0" w:firstRowFirstColumn="0" w:firstRowLastColumn="0" w:lastRowFirstColumn="0" w:lastRowLastColumn="0"/>
-            <w:tcW w:w="959" w:type="dxa"/>
-          </w:tcPr>
-          <w:p/>
-        </w:tc>
-        <w:tc>
-          <w:tcPr>
-            <w:tcW w:w="6696" w:type="dxa"/>
-          </w:tcPr>
-          <w:p>
-            <w:pPr>
-              <w:cnfStyle w:val="000000000000" w:firstRow="0" w:lastRow="0" w:firstColumn="0" w:lastColumn="0" w:oddVBand="0" w:evenVBand="0" w:oddHBand="0" w:evenHBand="0" w:firstRowFirstColumn="0" w:firstRowLastColumn="0" w:lastRowFirstColumn="0" w:lastRowLastColumn="0"/>
-            </w:pPr>
-          </w:p>
-        </w:tc>
-        <w:tc>
-          <w:tcPr>
-            <w:tcW w:w="1418" w:type="dxa"/>
-          </w:tcPr>
-          <w:p>
-            <w:pPr>
-              <w:cnfStyle w:val="000000000000" w:firstRow="0" w:lastRow="0" w:firstColumn="0" w:lastColumn="0" w:oddVBand="0" w:evenVBand="0" w:oddHBand="0" w:evenHBand="0" w:firstRowFirstColumn="0" w:firstRowLastColumn="0" w:lastRowFirstColumn="0" w:lastRowLastColumn="0"/>
-            </w:pPr>
-          </w:p>
-        </w:tc>
-      </w:tr>
-      <w:tr>
-        <w:trPr>
-          <w:cnfStyle w:val="000000100000" w:firstRow="0" w:lastRow="0" w:firstColumn="0" w:lastColumn="0" w:oddVBand="0" w:evenVBand="0" w:oddHBand="1" w:evenHBand="0" w:firstRowFirstColumn="0" w:firstRowLastColumn="0" w:lastRowFirstColumn="0" w:lastRowLastColumn="0"/>
-        </w:trPr>
-        <w:tc>
-          <w:tcPr>
-            <w:cnfStyle w:val="001000000000" w:firstRow="0" w:lastRow="0" w:firstColumn="1" w:lastColumn="0" w:oddVBand="0" w:evenVBand="0" w:oddHBand="0" w:evenHBand="0" w:firstRowFirstColumn="0" w:firstRowLastColumn="0" w:lastRowFirstColumn="0" w:lastRowLastColumn="0"/>
-            <w:tcW w:w="959" w:type="dxa"/>
-          </w:tcPr>
-          <w:p/>
-        </w:tc>
-        <w:tc>
-          <w:tcPr>
-            <w:tcW w:w="6696" w:type="dxa"/>
-          </w:tcPr>
-          <w:p>
-            <w:pPr>
-              <w:jc w:val="right"/>
-              <w:cnfStyle w:val="000000100000" w:firstRow="0" w:lastRow="0" w:firstColumn="0" w:lastColumn="0" w:oddVBand="0" w:evenVBand="0" w:oddHBand="1" w:evenHBand="0" w:firstRowFirstColumn="0" w:firstRowLastColumn="0" w:lastRowFirstColumn="0" w:lastRowLastColumn="0"/>
-            </w:pPr>
-            <w:r>
-              <w:t>Story Point Sub-Total</w:t>
-            </w:r>
-            <w:r>
-              <w:t>:</w:t>
-            </w:r>
-          </w:p>
-        </w:tc>
-        <w:tc>
-          <w:tcPr>
-            <w:tcW w:w="1418" w:type="dxa"/>
-          </w:tcPr>
-          <w:p>
-            <w:pPr>
-              <w:cnfStyle w:val="000000100000" w:firstRow="0" w:lastRow="0" w:firstColumn="0" w:lastColumn="0" w:oddVBand="0" w:evenVBand="0" w:oddHBand="1" w:evenHBand="0" w:firstRowFirstColumn="0" w:firstRowLastColumn="0" w:lastRowFirstColumn="0" w:lastRowLastColumn="0"/>
-            </w:pPr>
-          </w:p>
-        </w:tc>
-      </w:tr>
-    </w:tbl>
-    <w:p>
-      <w:pPr>
-        <w:pStyle w:val="Heading1"/>
-      </w:pPr>
-      <w:bookmarkStart w:id="9" w:name="_Toc426554724"/>
-      <w:r>
-        <w:t>Delivery Schedule</w:t>
-      </w:r>
-      <w:bookmarkEnd w:id="9"/>
     </w:p>
     <w:tbl>
       <w:tblPr>
@@ -3072,6 +3497,7 @@
               <w:jc w:val="center"/>
             </w:pPr>
             <w:r>
+              <w:lastRenderedPageBreak/>
               <w:t>Week 14</w:t>
             </w:r>
           </w:p>
@@ -3261,7 +3687,7 @@
           <w:b w:val="0"/>
         </w:rPr>
       </w:pPr>
-      <w:bookmarkStart w:id="10" w:name="_Toc426554725"/>
+      <w:bookmarkStart w:id="9" w:name="_Toc426554725"/>
       <w:r>
         <w:rPr>
           <w:b w:val="0"/>
@@ -3274,7 +3700,7 @@
         </w:rPr>
         <w:t xml:space="preserve"> Velocity:</w:t>
       </w:r>
-      <w:bookmarkEnd w:id="10"/>
+      <w:bookmarkEnd w:id="9"/>
       <w:r>
         <w:rPr>
           <w:b w:val="0"/>
@@ -3299,7 +3725,7 @@
       <w:pPr>
         <w:pStyle w:val="Title"/>
       </w:pPr>
-      <w:bookmarkStart w:id="11" w:name="_Toc426554726"/>
+      <w:bookmarkStart w:id="10" w:name="_Toc426554726"/>
       <w:r>
         <w:lastRenderedPageBreak/>
         <w:t>Sprint</w:t>
@@ -3307,20 +3733,20 @@
       <w:r>
         <w:t xml:space="preserve"> Plan</w:t>
       </w:r>
+      <w:bookmarkEnd w:id="10"/>
+    </w:p>
+    <w:p>
+      <w:pPr>
+        <w:pStyle w:val="Heading1"/>
+      </w:pPr>
+      <w:bookmarkStart w:id="11" w:name="_Toc426554727"/>
+      <w:r>
+        <w:t>Sprint</w:t>
+      </w:r>
+      <w:r>
+        <w:t xml:space="preserve"> 1</w:t>
+      </w:r>
       <w:bookmarkEnd w:id="11"/>
-    </w:p>
-    <w:p>
-      <w:pPr>
-        <w:pStyle w:val="Heading1"/>
-      </w:pPr>
-      <w:bookmarkStart w:id="12" w:name="_Toc426554727"/>
-      <w:r>
-        <w:t>Sprint</w:t>
-      </w:r>
-      <w:r>
-        <w:t xml:space="preserve"> 1</w:t>
-      </w:r>
-      <w:bookmarkEnd w:id="12"/>
     </w:p>
     <w:p>
       <w:pPr>
@@ -3359,14 +3785,14 @@
           <w:b w:val="0"/>
         </w:rPr>
       </w:pPr>
-      <w:bookmarkStart w:id="13" w:name="_Toc426554728"/>
+      <w:bookmarkStart w:id="12" w:name="_Toc426554728"/>
       <w:r>
         <w:rPr>
           <w:b w:val="0"/>
         </w:rPr>
         <w:t>Current Velocity:</w:t>
       </w:r>
-      <w:bookmarkEnd w:id="13"/>
+      <w:bookmarkEnd w:id="12"/>
       <w:r>
         <w:rPr>
           <w:b w:val="0"/>
@@ -3382,11 +3808,11 @@
           <w:b w:val="0"/>
         </w:rPr>
       </w:pPr>
-      <w:bookmarkStart w:id="14" w:name="_Toc426554729"/>
+      <w:bookmarkStart w:id="13" w:name="_Toc426554729"/>
       <w:r>
         <w:t>Story ID: Title</w:t>
       </w:r>
-      <w:bookmarkEnd w:id="14"/>
+      <w:bookmarkEnd w:id="13"/>
     </w:p>
     <w:tbl>
       <w:tblPr>
@@ -3571,7 +3997,7 @@
               <w:cnfStyle w:val="000000100000" w:firstRow="0" w:lastRow="0" w:firstColumn="0" w:lastColumn="0" w:oddVBand="0" w:evenVBand="0" w:oddHBand="1" w:evenHBand="0" w:firstRowFirstColumn="0" w:firstRowLastColumn="0" w:lastRowFirstColumn="0" w:lastRowLastColumn="0"/>
             </w:pPr>
             <w:r>
-              <w:t xml:space="preserve"> Verify story is complete (acceptance test)</w:t>
+              <w:t>Verify story is complete (acceptance test)</w:t>
             </w:r>
           </w:p>
         </w:tc>
@@ -3656,11 +4082,17 @@
         <w:pStyle w:val="Heading2"/>
         <w:spacing w:before="360"/>
       </w:pPr>
-      <w:bookmarkStart w:id="15" w:name="_Toc426554730"/>
-      <w:r>
-        <w:t>Story ID: Title</w:t>
-      </w:r>
-      <w:bookmarkEnd w:id="15"/>
+      <w:bookmarkStart w:id="14" w:name="_Toc426554730"/>
+      <w:r>
+        <w:t>S11</w:t>
+      </w:r>
+      <w:r>
+        <w:t xml:space="preserve">: </w:t>
+      </w:r>
+      <w:bookmarkEnd w:id="14"/>
+      <w:r>
+        <w:t>Create Administrator</w:t>
+      </w:r>
     </w:p>
     <w:tbl>
       <w:tblPr>
@@ -3752,6 +4184,9 @@
             <w:pPr>
               <w:cnfStyle w:val="000000100000" w:firstRow="0" w:lastRow="0" w:firstColumn="0" w:lastColumn="0" w:oddVBand="0" w:evenVBand="0" w:oddHBand="1" w:evenHBand="0" w:firstRowFirstColumn="0" w:firstRowLastColumn="0" w:lastRowFirstColumn="0" w:lastRowLastColumn="0"/>
             </w:pPr>
+            <w:r>
+              <w:t>Has admin functionality</w:t>
+            </w:r>
           </w:p>
         </w:tc>
         <w:tc>
@@ -3796,7 +4231,7 @@
               <w:cnfStyle w:val="000000000000" w:firstRow="0" w:lastRow="0" w:firstColumn="0" w:lastColumn="0" w:oddVBand="0" w:evenVBand="0" w:oddHBand="0" w:evenHBand="0" w:firstRowFirstColumn="0" w:firstRowLastColumn="0" w:lastRowFirstColumn="0" w:lastRowLastColumn="0"/>
             </w:pPr>
             <w:r>
-              <w:t>Write test cases</w:t>
+              <w:t>Registered in Database as admin account</w:t>
             </w:r>
           </w:p>
         </w:tc>
@@ -3845,7 +4280,102 @@
               <w:cnfStyle w:val="000000100000" w:firstRow="0" w:lastRow="0" w:firstColumn="0" w:lastColumn="0" w:oddVBand="0" w:evenVBand="0" w:oddHBand="1" w:evenHBand="0" w:firstRowFirstColumn="0" w:firstRowLastColumn="0" w:lastRowFirstColumn="0" w:lastRowLastColumn="0"/>
             </w:pPr>
             <w:r>
-              <w:t xml:space="preserve"> Verify story is complete (acceptance test)</w:t>
+              <w:t>Can create more admin accounts</w:t>
+            </w:r>
+          </w:p>
+        </w:tc>
+        <w:tc>
+          <w:tcPr>
+            <w:tcW w:w="1080" w:type="dxa"/>
+          </w:tcPr>
+          <w:p>
+            <w:pPr>
+              <w:cnfStyle w:val="000000100000" w:firstRow="0" w:lastRow="0" w:firstColumn="0" w:lastColumn="0" w:oddVBand="0" w:evenVBand="0" w:oddHBand="1" w:evenHBand="0" w:firstRowFirstColumn="0" w:firstRowLastColumn="0" w:lastRowFirstColumn="0" w:lastRowLastColumn="0"/>
+            </w:pPr>
+          </w:p>
+        </w:tc>
+        <w:tc>
+          <w:tcPr>
+            <w:tcW w:w="768" w:type="dxa"/>
+          </w:tcPr>
+          <w:p>
+            <w:pPr>
+              <w:cnfStyle w:val="000000100000" w:firstRow="0" w:lastRow="0" w:firstColumn="0" w:lastColumn="0" w:oddVBand="0" w:evenVBand="0" w:oddHBand="1" w:evenHBand="0" w:firstRowFirstColumn="0" w:firstRowLastColumn="0" w:lastRowFirstColumn="0" w:lastRowLastColumn="0"/>
+            </w:pPr>
+          </w:p>
+        </w:tc>
+      </w:tr>
+      <w:tr>
+        <w:tc>
+          <w:tcPr>
+            <w:cnfStyle w:val="001000000000" w:firstRow="0" w:lastRow="0" w:firstColumn="1" w:lastColumn="0" w:oddVBand="0" w:evenVBand="0" w:oddHBand="0" w:evenHBand="0" w:firstRowFirstColumn="0" w:firstRowLastColumn="0" w:lastRowFirstColumn="0" w:lastRowLastColumn="0"/>
+            <w:tcW w:w="879" w:type="dxa"/>
+          </w:tcPr>
+          <w:p>
+            <w:r>
+              <w:t>T</w:t>
+            </w:r>
+          </w:p>
+        </w:tc>
+        <w:tc>
+          <w:tcPr>
+            <w:tcW w:w="6279" w:type="dxa"/>
+          </w:tcPr>
+          <w:p>
+            <w:pPr>
+              <w:cnfStyle w:val="000000000000" w:firstRow="0" w:lastRow="0" w:firstColumn="0" w:lastColumn="0" w:oddVBand="0" w:evenVBand="0" w:oddHBand="0" w:evenHBand="0" w:firstRowFirstColumn="0" w:firstRowLastColumn="0" w:lastRowFirstColumn="0" w:lastRowLastColumn="0"/>
+            </w:pPr>
+            <w:r>
+              <w:t>Write test cases</w:t>
+            </w:r>
+          </w:p>
+        </w:tc>
+        <w:tc>
+          <w:tcPr>
+            <w:tcW w:w="1080" w:type="dxa"/>
+          </w:tcPr>
+          <w:p>
+            <w:pPr>
+              <w:cnfStyle w:val="000000000000" w:firstRow="0" w:lastRow="0" w:firstColumn="0" w:lastColumn="0" w:oddVBand="0" w:evenVBand="0" w:oddHBand="0" w:evenHBand="0" w:firstRowFirstColumn="0" w:firstRowLastColumn="0" w:lastRowFirstColumn="0" w:lastRowLastColumn="0"/>
+            </w:pPr>
+          </w:p>
+        </w:tc>
+        <w:tc>
+          <w:tcPr>
+            <w:tcW w:w="768" w:type="dxa"/>
+          </w:tcPr>
+          <w:p>
+            <w:pPr>
+              <w:cnfStyle w:val="000000000000" w:firstRow="0" w:lastRow="0" w:firstColumn="0" w:lastColumn="0" w:oddVBand="0" w:evenVBand="0" w:oddHBand="0" w:evenHBand="0" w:firstRowFirstColumn="0" w:firstRowLastColumn="0" w:lastRowFirstColumn="0" w:lastRowLastColumn="0"/>
+            </w:pPr>
+          </w:p>
+        </w:tc>
+      </w:tr>
+      <w:tr>
+        <w:trPr>
+          <w:cnfStyle w:val="000000100000" w:firstRow="0" w:lastRow="0" w:firstColumn="0" w:lastColumn="0" w:oddVBand="0" w:evenVBand="0" w:oddHBand="1" w:evenHBand="0" w:firstRowFirstColumn="0" w:firstRowLastColumn="0" w:lastRowFirstColumn="0" w:lastRowLastColumn="0"/>
+        </w:trPr>
+        <w:tc>
+          <w:tcPr>
+            <w:cnfStyle w:val="001000000000" w:firstRow="0" w:lastRow="0" w:firstColumn="1" w:lastColumn="0" w:oddVBand="0" w:evenVBand="0" w:oddHBand="0" w:evenHBand="0" w:firstRowFirstColumn="0" w:firstRowLastColumn="0" w:lastRowFirstColumn="0" w:lastRowLastColumn="0"/>
+            <w:tcW w:w="879" w:type="dxa"/>
+          </w:tcPr>
+          <w:p>
+            <w:r>
+              <w:t>T</w:t>
+            </w:r>
+          </w:p>
+        </w:tc>
+        <w:tc>
+          <w:tcPr>
+            <w:tcW w:w="6279" w:type="dxa"/>
+          </w:tcPr>
+          <w:p>
+            <w:pPr>
+              <w:cnfStyle w:val="000000100000" w:firstRow="0" w:lastRow="0" w:firstColumn="0" w:lastColumn="0" w:oddVBand="0" w:evenVBand="0" w:oddHBand="1" w:evenHBand="0" w:firstRowFirstColumn="0" w:firstRowLastColumn="0" w:lastRowFirstColumn="0" w:lastRowLastColumn="0"/>
+            </w:pPr>
+            <w:r>
+              <w:t>Verify story is complete (acceptance test)</w:t>
             </w:r>
           </w:p>
         </w:tc>
@@ -3928,11 +4458,17 @@
         <w:pStyle w:val="Heading2"/>
         <w:spacing w:before="360"/>
       </w:pPr>
-      <w:bookmarkStart w:id="16" w:name="_Toc426554731"/>
-      <w:r>
-        <w:t>Story ID: Title</w:t>
-      </w:r>
-      <w:bookmarkEnd w:id="16"/>
+      <w:bookmarkStart w:id="15" w:name="_Toc426554731"/>
+      <w:r>
+        <w:t>S06</w:t>
+      </w:r>
+      <w:r>
+        <w:t xml:space="preserve">: </w:t>
+      </w:r>
+      <w:bookmarkEnd w:id="15"/>
+      <w:r>
+        <w:t>Adding New Administrator</w:t>
+      </w:r>
     </w:p>
     <w:tbl>
       <w:tblPr>
@@ -4024,6 +4560,9 @@
             <w:pPr>
               <w:cnfStyle w:val="000000100000" w:firstRow="0" w:lastRow="0" w:firstColumn="0" w:lastColumn="0" w:oddVBand="0" w:evenVBand="0" w:oddHBand="1" w:evenHBand="0" w:firstRowFirstColumn="0" w:firstRowLastColumn="0" w:lastRowFirstColumn="0" w:lastRowLastColumn="0"/>
             </w:pPr>
+            <w:r>
+              <w:t>Controls to add admin accessible only to admins</w:t>
+            </w:r>
           </w:p>
         </w:tc>
         <w:tc>
@@ -4068,10 +4607,8 @@
               <w:cnfStyle w:val="000000000000" w:firstRow="0" w:lastRow="0" w:firstColumn="0" w:lastColumn="0" w:oddVBand="0" w:evenVBand="0" w:oddHBand="0" w:evenHBand="0" w:firstRowFirstColumn="0" w:firstRowLastColumn="0" w:lastRowFirstColumn="0" w:lastRowLastColumn="0"/>
             </w:pPr>
             <w:r>
-              <w:t>Write test cases</w:t>
-            </w:r>
-            <w:bookmarkStart w:id="17" w:name="_GoBack"/>
-            <w:bookmarkEnd w:id="17"/>
+              <w:t>Form for new admin</w:t>
+            </w:r>
           </w:p>
         </w:tc>
         <w:tc>
@@ -4119,7 +4656,104 @@
               <w:cnfStyle w:val="000000100000" w:firstRow="0" w:lastRow="0" w:firstColumn="0" w:lastColumn="0" w:oddVBand="0" w:evenVBand="0" w:oddHBand="1" w:evenHBand="0" w:firstRowFirstColumn="0" w:firstRowLastColumn="0" w:lastRowFirstColumn="0" w:lastRowLastColumn="0"/>
             </w:pPr>
             <w:r>
-              <w:t xml:space="preserve"> Verify story is complete (acceptance test)</w:t>
+              <w:t>Form is validated prior to submission</w:t>
+            </w:r>
+            <w:bookmarkStart w:id="16" w:name="_GoBack"/>
+            <w:bookmarkEnd w:id="16"/>
+          </w:p>
+        </w:tc>
+        <w:tc>
+          <w:tcPr>
+            <w:tcW w:w="1080" w:type="dxa"/>
+          </w:tcPr>
+          <w:p>
+            <w:pPr>
+              <w:cnfStyle w:val="000000100000" w:firstRow="0" w:lastRow="0" w:firstColumn="0" w:lastColumn="0" w:oddVBand="0" w:evenVBand="0" w:oddHBand="1" w:evenHBand="0" w:firstRowFirstColumn="0" w:firstRowLastColumn="0" w:lastRowFirstColumn="0" w:lastRowLastColumn="0"/>
+            </w:pPr>
+          </w:p>
+        </w:tc>
+        <w:tc>
+          <w:tcPr>
+            <w:tcW w:w="768" w:type="dxa"/>
+          </w:tcPr>
+          <w:p>
+            <w:pPr>
+              <w:cnfStyle w:val="000000100000" w:firstRow="0" w:lastRow="0" w:firstColumn="0" w:lastColumn="0" w:oddVBand="0" w:evenVBand="0" w:oddHBand="1" w:evenHBand="0" w:firstRowFirstColumn="0" w:firstRowLastColumn="0" w:lastRowFirstColumn="0" w:lastRowLastColumn="0"/>
+            </w:pPr>
+          </w:p>
+        </w:tc>
+      </w:tr>
+      <w:tr>
+        <w:tc>
+          <w:tcPr>
+            <w:cnfStyle w:val="001000000000" w:firstRow="0" w:lastRow="0" w:firstColumn="1" w:lastColumn="0" w:oddVBand="0" w:evenVBand="0" w:oddHBand="0" w:evenHBand="0" w:firstRowFirstColumn="0" w:firstRowLastColumn="0" w:lastRowFirstColumn="0" w:lastRowLastColumn="0"/>
+            <w:tcW w:w="879" w:type="dxa"/>
+          </w:tcPr>
+          <w:p>
+            <w:r>
+              <w:t>T</w:t>
+            </w:r>
+          </w:p>
+        </w:tc>
+        <w:tc>
+          <w:tcPr>
+            <w:tcW w:w="6279" w:type="dxa"/>
+          </w:tcPr>
+          <w:p>
+            <w:pPr>
+              <w:cnfStyle w:val="000000000000" w:firstRow="0" w:lastRow="0" w:firstColumn="0" w:lastColumn="0" w:oddVBand="0" w:evenVBand="0" w:oddHBand="0" w:evenHBand="0" w:firstRowFirstColumn="0" w:firstRowLastColumn="0" w:lastRowFirstColumn="0" w:lastRowLastColumn="0"/>
+            </w:pPr>
+            <w:r>
+              <w:t>Write test cases</w:t>
+            </w:r>
+          </w:p>
+        </w:tc>
+        <w:tc>
+          <w:tcPr>
+            <w:tcW w:w="1080" w:type="dxa"/>
+          </w:tcPr>
+          <w:p>
+            <w:pPr>
+              <w:cnfStyle w:val="000000000000" w:firstRow="0" w:lastRow="0" w:firstColumn="0" w:lastColumn="0" w:oddVBand="0" w:evenVBand="0" w:oddHBand="0" w:evenHBand="0" w:firstRowFirstColumn="0" w:firstRowLastColumn="0" w:lastRowFirstColumn="0" w:lastRowLastColumn="0"/>
+            </w:pPr>
+          </w:p>
+        </w:tc>
+        <w:tc>
+          <w:tcPr>
+            <w:tcW w:w="768" w:type="dxa"/>
+          </w:tcPr>
+          <w:p>
+            <w:pPr>
+              <w:cnfStyle w:val="000000000000" w:firstRow="0" w:lastRow="0" w:firstColumn="0" w:lastColumn="0" w:oddVBand="0" w:evenVBand="0" w:oddHBand="0" w:evenHBand="0" w:firstRowFirstColumn="0" w:firstRowLastColumn="0" w:lastRowFirstColumn="0" w:lastRowLastColumn="0"/>
+            </w:pPr>
+          </w:p>
+        </w:tc>
+      </w:tr>
+      <w:tr>
+        <w:trPr>
+          <w:cnfStyle w:val="000000100000" w:firstRow="0" w:lastRow="0" w:firstColumn="0" w:lastColumn="0" w:oddVBand="0" w:evenVBand="0" w:oddHBand="1" w:evenHBand="0" w:firstRowFirstColumn="0" w:firstRowLastColumn="0" w:lastRowFirstColumn="0" w:lastRowLastColumn="0"/>
+        </w:trPr>
+        <w:tc>
+          <w:tcPr>
+            <w:cnfStyle w:val="001000000000" w:firstRow="0" w:lastRow="0" w:firstColumn="1" w:lastColumn="0" w:oddVBand="0" w:evenVBand="0" w:oddHBand="0" w:evenHBand="0" w:firstRowFirstColumn="0" w:firstRowLastColumn="0" w:lastRowFirstColumn="0" w:lastRowLastColumn="0"/>
+            <w:tcW w:w="879" w:type="dxa"/>
+          </w:tcPr>
+          <w:p>
+            <w:r>
+              <w:t>T</w:t>
+            </w:r>
+          </w:p>
+        </w:tc>
+        <w:tc>
+          <w:tcPr>
+            <w:tcW w:w="6279" w:type="dxa"/>
+          </w:tcPr>
+          <w:p>
+            <w:pPr>
+              <w:cnfStyle w:val="000000100000" w:firstRow="0" w:lastRow="0" w:firstColumn="0" w:lastColumn="0" w:oddVBand="0" w:evenVBand="0" w:oddHBand="1" w:evenHBand="0" w:firstRowFirstColumn="0" w:firstRowLastColumn="0" w:lastRowFirstColumn="0" w:lastRowLastColumn="0"/>
+            </w:pPr>
+            <w:r>
+              <w:t>Verify story is complete (acceptance test)</w:t>
             </w:r>
           </w:p>
         </w:tc>
@@ -4274,7 +4908,7 @@
           <w:rPr>
             <w:noProof/>
           </w:rPr>
-          <w:t>3</w:t>
+          <w:t>4</w:t>
         </w:r>
         <w:r>
           <w:rPr>
@@ -5505,7 +6139,7 @@
 </file>
 
 <file path=customXml/itemProps1.xml><?xml version="1.0" encoding="utf-8"?>
-<ds:datastoreItem xmlns:ds="http://schemas.openxmlformats.org/officeDocument/2006/customXml" ds:itemID="{BF79E413-D960-4AC9-9F70-5CDEEF7BF0BC}">
+<ds:datastoreItem xmlns:ds="http://schemas.openxmlformats.org/officeDocument/2006/customXml" ds:itemID="{41ED808E-F3F1-4297-B976-B2C7D5CF5BBE}">
   <ds:schemaRefs>
     <ds:schemaRef ds:uri="http://schemas.openxmlformats.org/officeDocument/2006/bibliography"/>
   </ds:schemaRefs>

</xml_diff>

<commit_message>
Finished Release Plan - Draft
Started implementation of Sprint #1
</commit_message>
<xml_diff>
--- a/Release and Sprint Plan/Release and Sprint Plan (unfinished).docx
+++ b/Release and Sprint Plan/Release and Sprint Plan (unfinished).docx
@@ -168,8 +168,13 @@
             <w:tcW w:w="4621" w:type="dxa"/>
           </w:tcPr>
           <w:p>
-            <w:r>
-              <w:t>Ruka To</w:t>
+            <w:proofErr w:type="spellStart"/>
+            <w:r>
+              <w:t>Ruka</w:t>
+            </w:r>
+            <w:proofErr w:type="spellEnd"/>
+            <w:r>
+              <w:t xml:space="preserve"> To</w:t>
             </w:r>
           </w:p>
         </w:tc>
@@ -1598,14 +1603,12 @@
       <w:r>
         <w:rPr>
           <w:sz w:val="24"/>
-          <w:highlight w:val="yellow"/>
-        </w:rPr>
-        <w:t>25</w:t>
+        </w:rPr>
+        <w:t>30</w:t>
       </w:r>
       <w:r>
         <w:rPr>
           <w:sz w:val="24"/>
-          <w:highlight w:val="yellow"/>
           <w:vertAlign w:val="superscript"/>
         </w:rPr>
         <w:t>th</w:t>
@@ -1613,7 +1616,6 @@
       <w:r>
         <w:rPr>
           <w:sz w:val="24"/>
-          <w:highlight w:val="yellow"/>
         </w:rPr>
         <w:t xml:space="preserve"> </w:t>
       </w:r>
@@ -1621,7 +1623,7 @@
         <w:rPr>
           <w:sz w:val="24"/>
         </w:rPr>
-        <w:t>of October</w:t>
+        <w:t>of August</w:t>
       </w:r>
       <w:r>
         <w:rPr>
@@ -1645,9 +1647,8 @@
       <w:r>
         <w:rPr>
           <w:sz w:val="24"/>
-          <w:highlight w:val="yellow"/>
-        </w:rPr>
-        <w:t>X</w:t>
+        </w:rPr>
+        <w:t>50</w:t>
       </w:r>
     </w:p>
     <w:p>
@@ -1761,7 +1762,7 @@
               <w:cnfStyle w:val="000000100000" w:firstRow="0" w:lastRow="0" w:firstColumn="0" w:lastColumn="0" w:oddVBand="0" w:evenVBand="0" w:oddHBand="1" w:evenHBand="0" w:firstRowFirstColumn="0" w:firstRowLastColumn="0" w:lastRowFirstColumn="0" w:lastRowLastColumn="0"/>
             </w:pPr>
             <w:r>
-              <w:t>2</w:t>
+              <w:t>3</w:t>
             </w:r>
           </w:p>
         </w:tc>
@@ -1842,7 +1843,7 @@
               <w:cnfStyle w:val="000000100000" w:firstRow="0" w:lastRow="0" w:firstColumn="0" w:lastColumn="0" w:oddVBand="0" w:evenVBand="0" w:oddHBand="1" w:evenHBand="0" w:firstRowFirstColumn="0" w:firstRowLastColumn="0" w:lastRowFirstColumn="0" w:lastRowLastColumn="0"/>
             </w:pPr>
             <w:r>
-              <w:t>2</w:t>
+              <w:t>3</w:t>
             </w:r>
           </w:p>
         </w:tc>
@@ -1884,7 +1885,7 @@
               <w:cnfStyle w:val="000000000000" w:firstRow="0" w:lastRow="0" w:firstColumn="0" w:lastColumn="0" w:oddVBand="0" w:evenVBand="0" w:oddHBand="0" w:evenHBand="0" w:firstRowFirstColumn="0" w:firstRowLastColumn="0" w:lastRowFirstColumn="0" w:lastRowLastColumn="0"/>
             </w:pPr>
             <w:r>
-              <w:t>4</w:t>
+              <w:t>5</w:t>
             </w:r>
           </w:p>
         </w:tc>
@@ -1926,7 +1927,7 @@
               <w:cnfStyle w:val="000000100000" w:firstRow="0" w:lastRow="0" w:firstColumn="0" w:lastColumn="0" w:oddVBand="0" w:evenVBand="0" w:oddHBand="1" w:evenHBand="0" w:firstRowFirstColumn="0" w:firstRowLastColumn="0" w:lastRowFirstColumn="0" w:lastRowLastColumn="0"/>
             </w:pPr>
             <w:r>
-              <w:t>10</w:t>
+              <w:t>13</w:t>
             </w:r>
           </w:p>
         </w:tc>
@@ -2082,7 +2083,7 @@
               <w:cnfStyle w:val="000000000000" w:firstRow="0" w:lastRow="0" w:firstColumn="0" w:lastColumn="0" w:oddVBand="0" w:evenVBand="0" w:oddHBand="0" w:evenHBand="0" w:firstRowFirstColumn="0" w:firstRowLastColumn="0" w:lastRowFirstColumn="0" w:lastRowLastColumn="0"/>
             </w:pPr>
             <w:r>
-              <w:t>3</w:t>
+              <w:t>2</w:t>
             </w:r>
           </w:p>
         </w:tc>
@@ -2124,7 +2125,7 @@
               <w:cnfStyle w:val="000000100000" w:firstRow="0" w:lastRow="0" w:firstColumn="0" w:lastColumn="0" w:oddVBand="0" w:evenVBand="0" w:oddHBand="1" w:evenHBand="0" w:firstRowFirstColumn="0" w:firstRowLastColumn="0" w:lastRowFirstColumn="0" w:lastRowLastColumn="0"/>
             </w:pPr>
             <w:r>
-              <w:t>5</w:t>
+              <w:t>4</w:t>
             </w:r>
           </w:p>
         </w:tc>
@@ -2226,7 +2227,10 @@
               <w:cnfStyle w:val="000000100000" w:firstRow="0" w:lastRow="0" w:firstColumn="0" w:lastColumn="0" w:oddVBand="0" w:evenVBand="0" w:oddHBand="1" w:evenHBand="0" w:firstRowFirstColumn="0" w:firstRowLastColumn="0" w:lastRowFirstColumn="0" w:lastRowLastColumn="0"/>
             </w:pPr>
             <w:r>
-              <w:t>Interactive Map</w:t>
+              <w:t>City</w:t>
+            </w:r>
+            <w:r>
+              <w:t xml:space="preserve"> Map</w:t>
             </w:r>
           </w:p>
         </w:tc>
@@ -2239,7 +2243,7 @@
               <w:cnfStyle w:val="000000100000" w:firstRow="0" w:lastRow="0" w:firstColumn="0" w:lastColumn="0" w:oddVBand="0" w:evenVBand="0" w:oddHBand="1" w:evenHBand="0" w:firstRowFirstColumn="0" w:firstRowLastColumn="0" w:lastRowFirstColumn="0" w:lastRowLastColumn="0"/>
             </w:pPr>
             <w:r>
-              <w:t>3</w:t>
+              <w:t>5</w:t>
             </w:r>
           </w:p>
         </w:tc>
@@ -2323,7 +2327,7 @@
               <w:cnfStyle w:val="000000100000" w:firstRow="0" w:lastRow="0" w:firstColumn="0" w:lastColumn="0" w:oddVBand="0" w:evenVBand="0" w:oddHBand="1" w:evenHBand="0" w:firstRowFirstColumn="0" w:firstRowLastColumn="0" w:lastRowFirstColumn="0" w:lastRowLastColumn="0"/>
             </w:pPr>
             <w:r>
-              <w:t>1</w:t>
+              <w:t>6</w:t>
             </w:r>
           </w:p>
         </w:tc>
@@ -2359,7 +2363,7 @@
               <w:cnfStyle w:val="000000000000" w:firstRow="0" w:lastRow="0" w:firstColumn="0" w:lastColumn="0" w:oddVBand="0" w:evenVBand="0" w:oddHBand="0" w:evenHBand="0" w:firstRowFirstColumn="0" w:firstRowLastColumn="0" w:lastRowFirstColumn="0" w:lastRowLastColumn="0"/>
             </w:pPr>
             <w:r>
-              <w:t>6</w:t>
+              <w:t>13</w:t>
             </w:r>
           </w:p>
         </w:tc>
@@ -2480,7 +2484,7 @@
               <w:cnfStyle w:val="000000100000" w:firstRow="0" w:lastRow="0" w:firstColumn="0" w:lastColumn="0" w:oddVBand="0" w:evenVBand="0" w:oddHBand="1" w:evenHBand="0" w:firstRowFirstColumn="0" w:firstRowLastColumn="0" w:lastRowFirstColumn="0" w:lastRowLastColumn="0"/>
             </w:pPr>
             <w:r>
-              <w:t>4</w:t>
+              <w:t>6</w:t>
             </w:r>
           </w:p>
         </w:tc>
@@ -2522,7 +2526,7 @@
               <w:cnfStyle w:val="000000000000" w:firstRow="0" w:lastRow="0" w:firstColumn="0" w:lastColumn="0" w:oddVBand="0" w:evenVBand="0" w:oddHBand="0" w:evenHBand="0" w:firstRowFirstColumn="0" w:firstRowLastColumn="0" w:lastRowFirstColumn="0" w:lastRowLastColumn="0"/>
             </w:pPr>
             <w:r>
-              <w:t>2</w:t>
+              <w:t>6</w:t>
             </w:r>
           </w:p>
         </w:tc>
@@ -2554,7 +2558,7 @@
               <w:cnfStyle w:val="000000100000" w:firstRow="0" w:lastRow="0" w:firstColumn="0" w:lastColumn="0" w:oddVBand="0" w:evenVBand="0" w:oddHBand="1" w:evenHBand="0" w:firstRowFirstColumn="0" w:firstRowLastColumn="0" w:lastRowFirstColumn="0" w:lastRowLastColumn="0"/>
             </w:pPr>
             <w:r>
-              <w:t>Main View (logged in)</w:t>
+              <w:t>Main View</w:t>
             </w:r>
           </w:p>
         </w:tc>
@@ -2567,7 +2571,7 @@
               <w:cnfStyle w:val="000000100000" w:firstRow="0" w:lastRow="0" w:firstColumn="0" w:lastColumn="0" w:oddVBand="0" w:evenVBand="0" w:oddHBand="1" w:evenHBand="0" w:firstRowFirstColumn="0" w:firstRowLastColumn="0" w:lastRowFirstColumn="0" w:lastRowLastColumn="0"/>
             </w:pPr>
             <w:r>
-              <w:t>6</w:t>
+              <w:t>4</w:t>
             </w:r>
           </w:p>
         </w:tc>
@@ -2645,7 +2649,7 @@
               <w:cnfStyle w:val="000000100000" w:firstRow="0" w:lastRow="0" w:firstColumn="0" w:lastColumn="0" w:oddVBand="0" w:evenVBand="0" w:oddHBand="1" w:evenHBand="0" w:firstRowFirstColumn="0" w:firstRowLastColumn="0" w:lastRowFirstColumn="0" w:lastRowLastColumn="0"/>
             </w:pPr>
             <w:r>
-              <w:t>16</w:t>
+              <w:t>20</w:t>
             </w:r>
           </w:p>
         </w:tc>
@@ -2655,8 +2659,6 @@
       <w:pPr>
         <w:pStyle w:val="Heading1"/>
       </w:pPr>
-      <w:bookmarkStart w:id="3" w:name="_GoBack"/>
-      <w:bookmarkEnd w:id="3"/>
       <w:r>
         <w:lastRenderedPageBreak/>
         <w:t xml:space="preserve">Release </w:t>
@@ -2737,14 +2739,14 @@
       <w:pPr>
         <w:pStyle w:val="Heading2"/>
       </w:pPr>
-      <w:bookmarkStart w:id="4" w:name="_Toc426554719"/>
+      <w:bookmarkStart w:id="3" w:name="_Toc426554719"/>
       <w:r>
         <w:t>Feature Title</w:t>
       </w:r>
       <w:r>
         <w:t xml:space="preserve"> 1</w:t>
       </w:r>
-      <w:bookmarkEnd w:id="4"/>
+      <w:bookmarkEnd w:id="3"/>
     </w:p>
     <w:p>
       <w:pPr>
@@ -2846,7 +2848,7 @@
               <w:cnfStyle w:val="000000100000" w:firstRow="0" w:lastRow="0" w:firstColumn="0" w:lastColumn="0" w:oddVBand="0" w:evenVBand="0" w:oddHBand="1" w:evenHBand="0" w:firstRowFirstColumn="0" w:firstRowLastColumn="0" w:lastRowFirstColumn="0" w:lastRowLastColumn="0"/>
             </w:pPr>
             <w:r>
-              <w:t>5</w:t>
+              <w:t>7</w:t>
             </w:r>
           </w:p>
         </w:tc>
@@ -2924,14 +2926,14 @@
       <w:pPr>
         <w:pStyle w:val="Heading2"/>
       </w:pPr>
-      <w:bookmarkStart w:id="5" w:name="_Toc426554720"/>
+      <w:bookmarkStart w:id="4" w:name="_Toc426554720"/>
       <w:r>
         <w:t>Feature Title</w:t>
       </w:r>
       <w:r>
         <w:t xml:space="preserve"> 2</w:t>
       </w:r>
-      <w:bookmarkEnd w:id="5"/>
+      <w:bookmarkEnd w:id="4"/>
     </w:p>
     <w:p>
       <w:pPr>
@@ -3101,14 +3103,14 @@
       <w:pPr>
         <w:pStyle w:val="Heading1"/>
       </w:pPr>
-      <w:bookmarkStart w:id="6" w:name="_Toc426554721"/>
+      <w:bookmarkStart w:id="5" w:name="_Toc426554721"/>
       <w:r>
         <w:t xml:space="preserve">Release </w:t>
       </w:r>
       <w:r>
         <w:t>3</w:t>
       </w:r>
-      <w:bookmarkEnd w:id="6"/>
+      <w:bookmarkEnd w:id="5"/>
     </w:p>
     <w:p>
       <w:pPr>
@@ -3160,14 +3162,14 @@
       <w:pPr>
         <w:pStyle w:val="Heading2"/>
       </w:pPr>
-      <w:bookmarkStart w:id="7" w:name="_Toc426554722"/>
+      <w:bookmarkStart w:id="6" w:name="_Toc426554722"/>
       <w:r>
         <w:t>Feature Title</w:t>
       </w:r>
       <w:r>
         <w:t xml:space="preserve"> 1</w:t>
       </w:r>
-      <w:bookmarkEnd w:id="7"/>
+      <w:bookmarkEnd w:id="6"/>
     </w:p>
     <w:p>
       <w:pPr>
@@ -3340,14 +3342,14 @@
           <w:b w:val="0"/>
         </w:rPr>
       </w:pPr>
-      <w:bookmarkStart w:id="8" w:name="_Toc426554723"/>
+      <w:bookmarkStart w:id="7" w:name="_Toc426554723"/>
       <w:r>
         <w:t>Feature Title</w:t>
       </w:r>
       <w:r>
         <w:t xml:space="preserve"> 2</w:t>
       </w:r>
-      <w:bookmarkEnd w:id="8"/>
+      <w:bookmarkEnd w:id="7"/>
     </w:p>
     <w:p>
       <w:pPr>
@@ -3517,11 +3519,11 @@
       <w:pPr>
         <w:pStyle w:val="Heading1"/>
       </w:pPr>
-      <w:bookmarkStart w:id="9" w:name="_Toc426554724"/>
+      <w:bookmarkStart w:id="8" w:name="_Toc426554724"/>
       <w:r>
         <w:t>Delivery Schedule</w:t>
       </w:r>
-      <w:bookmarkEnd w:id="9"/>
+      <w:bookmarkEnd w:id="8"/>
     </w:p>
     <w:tbl>
       <w:tblPr>
@@ -3958,7 +3960,7 @@
           <w:b w:val="0"/>
         </w:rPr>
       </w:pPr>
-      <w:bookmarkStart w:id="10" w:name="_Toc426554725"/>
+      <w:bookmarkStart w:id="9" w:name="_Toc426554725"/>
       <w:r>
         <w:rPr>
           <w:b w:val="0"/>
@@ -3971,7 +3973,7 @@
         </w:rPr>
         <w:t xml:space="preserve"> Velocity:</w:t>
       </w:r>
-      <w:bookmarkEnd w:id="10"/>
+      <w:bookmarkEnd w:id="9"/>
       <w:r>
         <w:rPr>
           <w:b w:val="0"/>
@@ -3996,7 +3998,7 @@
       <w:pPr>
         <w:pStyle w:val="Title"/>
       </w:pPr>
-      <w:bookmarkStart w:id="11" w:name="_Toc426554726"/>
+      <w:bookmarkStart w:id="10" w:name="_Toc426554726"/>
       <w:r>
         <w:lastRenderedPageBreak/>
         <w:t>Sprint</w:t>
@@ -4004,20 +4006,20 @@
       <w:r>
         <w:t xml:space="preserve"> Plan</w:t>
       </w:r>
+      <w:bookmarkEnd w:id="10"/>
+    </w:p>
+    <w:p>
+      <w:pPr>
+        <w:pStyle w:val="Heading1"/>
+      </w:pPr>
+      <w:bookmarkStart w:id="11" w:name="_Toc426554727"/>
+      <w:r>
+        <w:t>Sprint</w:t>
+      </w:r>
+      <w:r>
+        <w:t xml:space="preserve"> 1</w:t>
+      </w:r>
       <w:bookmarkEnd w:id="11"/>
-    </w:p>
-    <w:p>
-      <w:pPr>
-        <w:pStyle w:val="Heading1"/>
-      </w:pPr>
-      <w:bookmarkStart w:id="12" w:name="_Toc426554727"/>
-      <w:r>
-        <w:t>Sprint</w:t>
-      </w:r>
-      <w:r>
-        <w:t xml:space="preserve"> 1</w:t>
-      </w:r>
-      <w:bookmarkEnd w:id="12"/>
     </w:p>
     <w:p>
       <w:pPr>
@@ -4045,9 +4047,29 @@
         <w:rPr>
           <w:sz w:val="24"/>
         </w:rPr>
+        <w:t xml:space="preserve"> </w:t>
+      </w:r>
+      <w:r>
+        <w:rPr>
+          <w:sz w:val="24"/>
+          <w:highlight w:val="yellow"/>
+        </w:rPr>
+        <w:t>X</w:t>
+      </w:r>
+      <w:r>
+        <w:rPr>
+          <w:sz w:val="24"/>
+        </w:rPr>
         <w:tab/>
         <w:t xml:space="preserve">Total Hours: </w:t>
       </w:r>
+      <w:r>
+        <w:rPr>
+          <w:sz w:val="24"/>
+          <w:highlight w:val="yellow"/>
+        </w:rPr>
+        <w:t>X</w:t>
+      </w:r>
     </w:p>
     <w:p>
       <w:pPr>
@@ -4056,19 +4078,26 @@
           <w:b w:val="0"/>
         </w:rPr>
       </w:pPr>
-      <w:bookmarkStart w:id="13" w:name="_Toc426554728"/>
+      <w:bookmarkStart w:id="12" w:name="_Toc426554728"/>
       <w:r>
         <w:rPr>
           <w:b w:val="0"/>
         </w:rPr>
         <w:t>Current Velocity:</w:t>
       </w:r>
-      <w:bookmarkEnd w:id="13"/>
+      <w:bookmarkEnd w:id="12"/>
       <w:r>
         <w:rPr>
           <w:b w:val="0"/>
         </w:rPr>
         <w:t xml:space="preserve"> </w:t>
+      </w:r>
+      <w:r>
+        <w:rPr>
+          <w:b w:val="0"/>
+          <w:highlight w:val="yellow"/>
+        </w:rPr>
+        <w:t>X</w:t>
       </w:r>
     </w:p>
     <w:p>
@@ -4079,11 +4108,20 @@
           <w:b w:val="0"/>
         </w:rPr>
       </w:pPr>
-      <w:bookmarkStart w:id="14" w:name="_Toc426554729"/>
-      <w:r>
-        <w:t>Story ID: Title</w:t>
-      </w:r>
-      <w:bookmarkEnd w:id="14"/>
+      <w:bookmarkStart w:id="13" w:name="_Toc426554729"/>
+      <w:r>
+        <w:t>S0</w:t>
+      </w:r>
+      <w:r>
+        <w:t>2</w:t>
+      </w:r>
+      <w:r>
+        <w:t xml:space="preserve">: </w:t>
+      </w:r>
+      <w:bookmarkEnd w:id="13"/>
+      <w:r>
+        <w:t>Account Creation</w:t>
+      </w:r>
     </w:p>
     <w:tbl>
       <w:tblPr>
@@ -4165,6 +4203,9 @@
             <w:r>
               <w:t>T</w:t>
             </w:r>
+            <w:r>
+              <w:t>01</w:t>
+            </w:r>
           </w:p>
         </w:tc>
         <w:tc>
@@ -4175,6 +4216,9 @@
             <w:pPr>
               <w:cnfStyle w:val="000000100000" w:firstRow="0" w:lastRow="0" w:firstColumn="0" w:lastColumn="0" w:oddVBand="0" w:evenVBand="0" w:oddHBand="1" w:evenHBand="0" w:firstRowFirstColumn="0" w:firstRowLastColumn="0" w:lastRowFirstColumn="0" w:lastRowLastColumn="0"/>
             </w:pPr>
+            <w:r>
+              <w:t>Form validation for input values</w:t>
+            </w:r>
           </w:p>
         </w:tc>
         <w:tc>
@@ -4206,7 +4250,7 @@
           </w:tcPr>
           <w:p>
             <w:r>
-              <w:t>T</w:t>
+              <w:t>T02</w:t>
             </w:r>
           </w:p>
         </w:tc>
@@ -4219,7 +4263,7 @@
               <w:cnfStyle w:val="000000000000" w:firstRow="0" w:lastRow="0" w:firstColumn="0" w:lastColumn="0" w:oddVBand="0" w:evenVBand="0" w:oddHBand="0" w:evenHBand="0" w:firstRowFirstColumn="0" w:firstRowLastColumn="0" w:lastRowFirstColumn="0" w:lastRowLastColumn="0"/>
             </w:pPr>
             <w:r>
-              <w:t>Write test cases</w:t>
+              <w:t>Radio Button for account choice type</w:t>
             </w:r>
           </w:p>
         </w:tc>
@@ -4255,8 +4299,106 @@
           </w:tcPr>
           <w:p>
             <w:r>
+              <w:t>T03</w:t>
+            </w:r>
+          </w:p>
+        </w:tc>
+        <w:tc>
+          <w:tcPr>
+            <w:tcW w:w="6279" w:type="dxa"/>
+          </w:tcPr>
+          <w:p>
+            <w:pPr>
+              <w:cnfStyle w:val="000000100000" w:firstRow="0" w:lastRow="0" w:firstColumn="0" w:lastColumn="0" w:oddVBand="0" w:evenVBand="0" w:oddHBand="1" w:evenHBand="0" w:firstRowFirstColumn="0" w:firstRowLastColumn="0" w:lastRowFirstColumn="0" w:lastRowLastColumn="0"/>
+            </w:pPr>
+            <w:r>
+              <w:t>Button to register account</w:t>
+            </w:r>
+          </w:p>
+        </w:tc>
+        <w:tc>
+          <w:tcPr>
+            <w:tcW w:w="1080" w:type="dxa"/>
+          </w:tcPr>
+          <w:p>
+            <w:pPr>
+              <w:cnfStyle w:val="000000100000" w:firstRow="0" w:lastRow="0" w:firstColumn="0" w:lastColumn="0" w:oddVBand="0" w:evenVBand="0" w:oddHBand="1" w:evenHBand="0" w:firstRowFirstColumn="0" w:firstRowLastColumn="0" w:lastRowFirstColumn="0" w:lastRowLastColumn="0"/>
+            </w:pPr>
+          </w:p>
+        </w:tc>
+        <w:tc>
+          <w:tcPr>
+            <w:tcW w:w="768" w:type="dxa"/>
+          </w:tcPr>
+          <w:p>
+            <w:pPr>
+              <w:cnfStyle w:val="000000100000" w:firstRow="0" w:lastRow="0" w:firstColumn="0" w:lastColumn="0" w:oddVBand="0" w:evenVBand="0" w:oddHBand="1" w:evenHBand="0" w:firstRowFirstColumn="0" w:firstRowLastColumn="0" w:lastRowFirstColumn="0" w:lastRowLastColumn="0"/>
+            </w:pPr>
+          </w:p>
+        </w:tc>
+      </w:tr>
+      <w:tr>
+        <w:tc>
+          <w:tcPr>
+            <w:cnfStyle w:val="001000000000" w:firstRow="0" w:lastRow="0" w:firstColumn="1" w:lastColumn="0" w:oddVBand="0" w:evenVBand="0" w:oddHBand="0" w:evenHBand="0" w:firstRowFirstColumn="0" w:firstRowLastColumn="0" w:lastRowFirstColumn="0" w:lastRowLastColumn="0"/>
+            <w:tcW w:w="879" w:type="dxa"/>
+          </w:tcPr>
+          <w:p>
+            <w:r>
+              <w:t>T04</w:t>
+            </w:r>
+          </w:p>
+        </w:tc>
+        <w:tc>
+          <w:tcPr>
+            <w:tcW w:w="6279" w:type="dxa"/>
+          </w:tcPr>
+          <w:p>
+            <w:pPr>
+              <w:cnfStyle w:val="000000000000" w:firstRow="0" w:lastRow="0" w:firstColumn="0" w:lastColumn="0" w:oddVBand="0" w:evenVBand="0" w:oddHBand="0" w:evenHBand="0" w:firstRowFirstColumn="0" w:firstRowLastColumn="0" w:lastRowFirstColumn="0" w:lastRowLastColumn="0"/>
+            </w:pPr>
+            <w:r>
+              <w:t>Registers account type in database</w:t>
+            </w:r>
+          </w:p>
+        </w:tc>
+        <w:tc>
+          <w:tcPr>
+            <w:tcW w:w="1080" w:type="dxa"/>
+          </w:tcPr>
+          <w:p>
+            <w:pPr>
+              <w:cnfStyle w:val="000000000000" w:firstRow="0" w:lastRow="0" w:firstColumn="0" w:lastColumn="0" w:oddVBand="0" w:evenVBand="0" w:oddHBand="0" w:evenHBand="0" w:firstRowFirstColumn="0" w:firstRowLastColumn="0" w:lastRowFirstColumn="0" w:lastRowLastColumn="0"/>
+            </w:pPr>
+          </w:p>
+        </w:tc>
+        <w:tc>
+          <w:tcPr>
+            <w:tcW w:w="768" w:type="dxa"/>
+          </w:tcPr>
+          <w:p>
+            <w:pPr>
+              <w:cnfStyle w:val="000000000000" w:firstRow="0" w:lastRow="0" w:firstColumn="0" w:lastColumn="0" w:oddVBand="0" w:evenVBand="0" w:oddHBand="0" w:evenHBand="0" w:firstRowFirstColumn="0" w:firstRowLastColumn="0" w:lastRowFirstColumn="0" w:lastRowLastColumn="0"/>
+            </w:pPr>
+          </w:p>
+        </w:tc>
+      </w:tr>
+      <w:tr>
+        <w:trPr>
+          <w:cnfStyle w:val="000000100000" w:firstRow="0" w:lastRow="0" w:firstColumn="0" w:lastColumn="0" w:oddVBand="0" w:evenVBand="0" w:oddHBand="1" w:evenHBand="0" w:firstRowFirstColumn="0" w:firstRowLastColumn="0" w:lastRowFirstColumn="0" w:lastRowLastColumn="0"/>
+        </w:trPr>
+        <w:tc>
+          <w:tcPr>
+            <w:cnfStyle w:val="001000000000" w:firstRow="0" w:lastRow="0" w:firstColumn="1" w:lastColumn="0" w:oddVBand="0" w:evenVBand="0" w:oddHBand="0" w:evenHBand="0" w:firstRowFirstColumn="0" w:firstRowLastColumn="0" w:lastRowFirstColumn="0" w:lastRowLastColumn="0"/>
+            <w:tcW w:w="879" w:type="dxa"/>
+          </w:tcPr>
+          <w:p>
+            <w:r>
               <w:t>T</w:t>
             </w:r>
+            <w:r>
+              <w:t>05</w:t>
+            </w:r>
           </w:p>
         </w:tc>
         <w:tc>
@@ -4268,6 +4410,55 @@
               <w:cnfStyle w:val="000000100000" w:firstRow="0" w:lastRow="0" w:firstColumn="0" w:lastColumn="0" w:oddVBand="0" w:evenVBand="0" w:oddHBand="1" w:evenHBand="0" w:firstRowFirstColumn="0" w:firstRowLastColumn="0" w:lastRowFirstColumn="0" w:lastRowLastColumn="0"/>
             </w:pPr>
             <w:r>
+              <w:t>Write test cases</w:t>
+            </w:r>
+          </w:p>
+        </w:tc>
+        <w:tc>
+          <w:tcPr>
+            <w:tcW w:w="1080" w:type="dxa"/>
+          </w:tcPr>
+          <w:p>
+            <w:pPr>
+              <w:cnfStyle w:val="000000100000" w:firstRow="0" w:lastRow="0" w:firstColumn="0" w:lastColumn="0" w:oddVBand="0" w:evenVBand="0" w:oddHBand="1" w:evenHBand="0" w:firstRowFirstColumn="0" w:firstRowLastColumn="0" w:lastRowFirstColumn="0" w:lastRowLastColumn="0"/>
+            </w:pPr>
+          </w:p>
+        </w:tc>
+        <w:tc>
+          <w:tcPr>
+            <w:tcW w:w="768" w:type="dxa"/>
+          </w:tcPr>
+          <w:p>
+            <w:pPr>
+              <w:cnfStyle w:val="000000100000" w:firstRow="0" w:lastRow="0" w:firstColumn="0" w:lastColumn="0" w:oddVBand="0" w:evenVBand="0" w:oddHBand="1" w:evenHBand="0" w:firstRowFirstColumn="0" w:firstRowLastColumn="0" w:lastRowFirstColumn="0" w:lastRowLastColumn="0"/>
+            </w:pPr>
+          </w:p>
+        </w:tc>
+      </w:tr>
+      <w:tr>
+        <w:tc>
+          <w:tcPr>
+            <w:cnfStyle w:val="001000000000" w:firstRow="0" w:lastRow="0" w:firstColumn="1" w:lastColumn="0" w:oddVBand="0" w:evenVBand="0" w:oddHBand="0" w:evenHBand="0" w:firstRowFirstColumn="0" w:firstRowLastColumn="0" w:lastRowFirstColumn="0" w:lastRowLastColumn="0"/>
+            <w:tcW w:w="879" w:type="dxa"/>
+          </w:tcPr>
+          <w:p>
+            <w:r>
+              <w:t>T</w:t>
+            </w:r>
+            <w:r>
+              <w:t>06</w:t>
+            </w:r>
+          </w:p>
+        </w:tc>
+        <w:tc>
+          <w:tcPr>
+            <w:tcW w:w="6279" w:type="dxa"/>
+          </w:tcPr>
+          <w:p>
+            <w:pPr>
+              <w:cnfStyle w:val="000000000000" w:firstRow="0" w:lastRow="0" w:firstColumn="0" w:lastColumn="0" w:oddVBand="0" w:evenVBand="0" w:oddHBand="0" w:evenHBand="0" w:firstRowFirstColumn="0" w:firstRowLastColumn="0" w:lastRowFirstColumn="0" w:lastRowLastColumn="0"/>
+            </w:pPr>
+            <w:r>
               <w:t>Verify story is complete (acceptance test)</w:t>
             </w:r>
           </w:p>
@@ -4278,7 +4469,7 @@
           </w:tcPr>
           <w:p>
             <w:pPr>
-              <w:cnfStyle w:val="000000100000" w:firstRow="0" w:lastRow="0" w:firstColumn="0" w:lastColumn="0" w:oddVBand="0" w:evenVBand="0" w:oddHBand="1" w:evenHBand="0" w:firstRowFirstColumn="0" w:firstRowLastColumn="0" w:lastRowFirstColumn="0" w:lastRowLastColumn="0"/>
+              <w:cnfStyle w:val="000000000000" w:firstRow="0" w:lastRow="0" w:firstColumn="0" w:lastColumn="0" w:oddVBand="0" w:evenVBand="0" w:oddHBand="0" w:evenHBand="0" w:firstRowFirstColumn="0" w:firstRowLastColumn="0" w:lastRowFirstColumn="0" w:lastRowLastColumn="0"/>
             </w:pPr>
           </w:p>
         </w:tc>
@@ -4288,12 +4479,15 @@
           </w:tcPr>
           <w:p>
             <w:pPr>
-              <w:cnfStyle w:val="000000100000" w:firstRow="0" w:lastRow="0" w:firstColumn="0" w:lastColumn="0" w:oddVBand="0" w:evenVBand="0" w:oddHBand="1" w:evenHBand="0" w:firstRowFirstColumn="0" w:firstRowLastColumn="0" w:lastRowFirstColumn="0" w:lastRowLastColumn="0"/>
-            </w:pPr>
-          </w:p>
-        </w:tc>
-      </w:tr>
-      <w:tr>
+              <w:cnfStyle w:val="000000000000" w:firstRow="0" w:lastRow="0" w:firstColumn="0" w:lastColumn="0" w:oddVBand="0" w:evenVBand="0" w:oddHBand="0" w:evenHBand="0" w:firstRowFirstColumn="0" w:firstRowLastColumn="0" w:lastRowFirstColumn="0" w:lastRowLastColumn="0"/>
+            </w:pPr>
+          </w:p>
+        </w:tc>
+      </w:tr>
+      <w:tr>
+        <w:trPr>
+          <w:cnfStyle w:val="000000100000" w:firstRow="0" w:lastRow="0" w:firstColumn="0" w:lastColumn="0" w:oddVBand="0" w:evenVBand="0" w:oddHBand="1" w:evenHBand="0" w:firstRowFirstColumn="0" w:firstRowLastColumn="0" w:lastRowFirstColumn="0" w:lastRowLastColumn="0"/>
+        </w:trPr>
         <w:tc>
           <w:tcPr>
             <w:cnfStyle w:val="001000000000" w:firstRow="0" w:lastRow="0" w:firstColumn="1" w:lastColumn="0" w:oddVBand="0" w:evenVBand="0" w:oddHBand="0" w:evenHBand="0" w:firstRowFirstColumn="0" w:firstRowLastColumn="0" w:lastRowFirstColumn="0" w:lastRowLastColumn="0"/>
@@ -4310,11 +4504,19 @@
               <w:tabs>
                 <w:tab w:val="right" w:pos="6219"/>
               </w:tabs>
-              <w:cnfStyle w:val="000000000000" w:firstRow="0" w:lastRow="0" w:firstColumn="0" w:lastColumn="0" w:oddVBand="0" w:evenVBand="0" w:oddHBand="0" w:evenHBand="0" w:firstRowFirstColumn="0" w:firstRowLastColumn="0" w:lastRowFirstColumn="0" w:lastRowLastColumn="0"/>
+              <w:cnfStyle w:val="000000100000" w:firstRow="0" w:lastRow="0" w:firstColumn="0" w:lastColumn="0" w:oddVBand="0" w:evenVBand="0" w:oddHBand="1" w:evenHBand="0" w:firstRowFirstColumn="0" w:firstRowLastColumn="0" w:lastRowFirstColumn="0" w:lastRowLastColumn="0"/>
             </w:pPr>
             <w:r>
               <w:t xml:space="preserve">Story Points: </w:t>
             </w:r>
+            <w:bookmarkStart w:id="14" w:name="_GoBack"/>
+            <w:bookmarkEnd w:id="14"/>
+            <w:r>
+              <w:rPr>
+                <w:highlight w:val="yellow"/>
+              </w:rPr>
+              <w:t>X</w:t>
+            </w:r>
             <w:r>
               <w:tab/>
             </w:r>
@@ -4332,8 +4534,14 @@
           </w:tcPr>
           <w:p>
             <w:pPr>
-              <w:cnfStyle w:val="000000000000" w:firstRow="0" w:lastRow="0" w:firstColumn="0" w:lastColumn="0" w:oddVBand="0" w:evenVBand="0" w:oddHBand="0" w:evenHBand="0" w:firstRowFirstColumn="0" w:firstRowLastColumn="0" w:lastRowFirstColumn="0" w:lastRowLastColumn="0"/>
-            </w:pPr>
+              <w:cnfStyle w:val="000000100000" w:firstRow="0" w:lastRow="0" w:firstColumn="0" w:lastColumn="0" w:oddVBand="0" w:evenVBand="0" w:oddHBand="1" w:evenHBand="0" w:firstRowFirstColumn="0" w:firstRowLastColumn="0" w:lastRowFirstColumn="0" w:lastRowLastColumn="0"/>
+            </w:pPr>
+            <w:r>
+              <w:rPr>
+                <w:highlight w:val="yellow"/>
+              </w:rPr>
+              <w:t>X</w:t>
+            </w:r>
           </w:p>
         </w:tc>
         <w:tc>
@@ -4342,7 +4550,7 @@
           </w:tcPr>
           <w:p>
             <w:pPr>
-              <w:cnfStyle w:val="000000000000" w:firstRow="0" w:lastRow="0" w:firstColumn="0" w:lastColumn="0" w:oddVBand="0" w:evenVBand="0" w:oddHBand="0" w:evenHBand="0" w:firstRowFirstColumn="0" w:firstRowLastColumn="0" w:lastRowFirstColumn="0" w:lastRowLastColumn="0"/>
+              <w:cnfStyle w:val="000000100000" w:firstRow="0" w:lastRow="0" w:firstColumn="0" w:lastColumn="0" w:oddVBand="0" w:evenVBand="0" w:oddHBand="1" w:evenHBand="0" w:firstRowFirstColumn="0" w:firstRowLastColumn="0" w:lastRowFirstColumn="0" w:lastRowLastColumn="0"/>
             </w:pPr>
           </w:p>
         </w:tc>
@@ -4445,6 +4653,9 @@
             <w:r>
               <w:t>T</w:t>
             </w:r>
+            <w:r>
+              <w:t>07</w:t>
+            </w:r>
           </w:p>
         </w:tc>
         <w:tc>
@@ -4490,6 +4701,9 @@
           <w:p>
             <w:r>
               <w:t>T</w:t>
+            </w:r>
+            <w:r>
+              <w:t>08</w:t>
             </w:r>
           </w:p>
         </w:tc>
@@ -4540,6 +4754,9 @@
             <w:r>
               <w:t>T</w:t>
             </w:r>
+            <w:r>
+              <w:t>09</w:t>
+            </w:r>
           </w:p>
         </w:tc>
         <w:tc>
@@ -4585,6 +4802,9 @@
           <w:p>
             <w:r>
               <w:t>T</w:t>
+            </w:r>
+            <w:r>
+              <w:t>10</w:t>
             </w:r>
           </w:p>
         </w:tc>
@@ -4634,6 +4854,9 @@
           <w:p>
             <w:r>
               <w:t>T</w:t>
+            </w:r>
+            <w:r>
+              <w:t>11</w:t>
             </w:r>
           </w:p>
         </w:tc>
@@ -4821,6 +5044,9 @@
             <w:r>
               <w:t>T</w:t>
             </w:r>
+            <w:r>
+              <w:t>12</w:t>
+            </w:r>
           </w:p>
         </w:tc>
         <w:tc>
@@ -4866,6 +5092,9 @@
           <w:p>
             <w:r>
               <w:t>T</w:t>
+            </w:r>
+            <w:r>
+              <w:t>13</w:t>
             </w:r>
           </w:p>
         </w:tc>
@@ -4916,6 +5145,9 @@
             <w:r>
               <w:t>T</w:t>
             </w:r>
+            <w:r>
+              <w:t>14</w:t>
+            </w:r>
           </w:p>
         </w:tc>
         <w:tc>
@@ -4961,6 +5193,9 @@
           <w:p>
             <w:r>
               <w:t>T</w:t>
+            </w:r>
+            <w:r>
+              <w:t>15</w:t>
             </w:r>
           </w:p>
         </w:tc>
@@ -5010,6 +5245,9 @@
           <w:p>
             <w:r>
               <w:t>T</w:t>
+            </w:r>
+            <w:r>
+              <w:t>16</w:t>
             </w:r>
           </w:p>
         </w:tc>
@@ -5157,7 +5395,6 @@
         <w:docPartUnique/>
       </w:docPartObj>
     </w:sdtPr>
-    <w:sdtEndPr/>
     <w:sdtContent>
       <w:p>
         <w:pPr>
@@ -5177,7 +5414,7 @@
           <w:rPr>
             <w:noProof/>
           </w:rPr>
-          <w:t>2</w:t>
+          <w:t>3</w:t>
         </w:r>
         <w:r>
           <w:rPr>
@@ -6408,7 +6645,7 @@
 </file>
 
 <file path=customXml/itemProps1.xml><?xml version="1.0" encoding="utf-8"?>
-<ds:datastoreItem xmlns:ds="http://schemas.openxmlformats.org/officeDocument/2006/customXml" ds:itemID="{21E0CB1E-E312-43F7-AF28-3AEB7AB921A7}">
+<ds:datastoreItem xmlns:ds="http://schemas.openxmlformats.org/officeDocument/2006/customXml" ds:itemID="{9A765F68-979E-44B5-9B28-C6728CA784A5}">
   <ds:schemaRefs>
     <ds:schemaRef ds:uri="http://schemas.openxmlformats.org/officeDocument/2006/bibliography"/>
   </ds:schemaRefs>

</xml_diff>

<commit_message>
Updated Release and Finished Sprint Plan
Still need to finalise the sprint plan - check questions in group chat
</commit_message>
<xml_diff>
--- a/Release and Sprint Plan/Release and Sprint Plan (unfinished).docx
+++ b/Release and Sprint Plan/Release and Sprint Plan (unfinished).docx
@@ -280,1275 +280,1437 @@
         <w:br w:type="page"/>
       </w:r>
     </w:p>
+    <w:bookmarkStart w:id="0" w:name="_Toc426554714" w:displacedByCustomXml="next"/>
+    <w:sdt>
+      <w:sdtPr>
+        <w:id w:val="-1674718679"/>
+        <w:docPartObj>
+          <w:docPartGallery w:val="Table of Contents"/>
+          <w:docPartUnique/>
+        </w:docPartObj>
+      </w:sdtPr>
+      <w:sdtEndPr>
+        <w:rPr>
+          <w:rFonts w:asciiTheme="minorHAnsi" w:eastAsiaTheme="minorEastAsia" w:hAnsiTheme="minorHAnsi" w:cstheme="minorBidi"/>
+          <w:noProof/>
+          <w:color w:val="auto"/>
+          <w:sz w:val="22"/>
+          <w:szCs w:val="22"/>
+          <w:lang w:val="en-AU"/>
+        </w:rPr>
+      </w:sdtEndPr>
+      <w:sdtContent>
+        <w:p>
+          <w:pPr>
+            <w:pStyle w:val="TOCHeading"/>
+          </w:pPr>
+          <w:r>
+            <w:t>Table of Contents</w:t>
+          </w:r>
+        </w:p>
+        <w:p>
+          <w:pPr>
+            <w:pStyle w:val="TOC1"/>
+            <w:rPr>
+              <w:noProof/>
+              <w:lang w:val="en-US" w:eastAsia="en-US"/>
+            </w:rPr>
+          </w:pPr>
+          <w:r>
+            <w:fldChar w:fldCharType="begin"/>
+          </w:r>
+          <w:r>
+            <w:instrText xml:space="preserve"> TOC \o "1-3" \h \z \u </w:instrText>
+          </w:r>
+          <w:r>
+            <w:fldChar w:fldCharType="separate"/>
+          </w:r>
+          <w:hyperlink w:anchor="_Toc491088255" w:history="1">
+            <w:r>
+              <w:rPr>
+                <w:rStyle w:val="Hyperlink"/>
+                <w:noProof/>
+              </w:rPr>
+              <w:t>Release 1</w:t>
+            </w:r>
+            <w:r>
+              <w:rPr>
+                <w:noProof/>
+                <w:webHidden/>
+              </w:rPr>
+              <w:tab/>
+            </w:r>
+            <w:r>
+              <w:rPr>
+                <w:noProof/>
+                <w:webHidden/>
+              </w:rPr>
+              <w:fldChar w:fldCharType="begin"/>
+            </w:r>
+            <w:r>
+              <w:rPr>
+                <w:noProof/>
+                <w:webHidden/>
+              </w:rPr>
+              <w:instrText xml:space="preserve"> PAGEREF _Toc491088255 \h </w:instrText>
+            </w:r>
+            <w:r>
+              <w:rPr>
+                <w:noProof/>
+                <w:webHidden/>
+              </w:rPr>
+            </w:r>
+            <w:r>
+              <w:rPr>
+                <w:noProof/>
+                <w:webHidden/>
+              </w:rPr>
+              <w:fldChar w:fldCharType="separate"/>
+            </w:r>
+            <w:r>
+              <w:rPr>
+                <w:noProof/>
+                <w:webHidden/>
+              </w:rPr>
+              <w:t>1</w:t>
+            </w:r>
+            <w:r>
+              <w:rPr>
+                <w:noProof/>
+                <w:webHidden/>
+              </w:rPr>
+              <w:fldChar w:fldCharType="end"/>
+            </w:r>
+          </w:hyperlink>
+        </w:p>
+        <w:p>
+          <w:pPr>
+            <w:pStyle w:val="TOC2"/>
+            <w:tabs>
+              <w:tab w:val="right" w:leader="dot" w:pos="9016"/>
+            </w:tabs>
+            <w:rPr>
+              <w:noProof/>
+              <w:lang w:val="en-US" w:eastAsia="en-US"/>
+            </w:rPr>
+          </w:pPr>
+          <w:hyperlink w:anchor="_Toc491088256" w:history="1">
+            <w:r>
+              <w:rPr>
+                <w:rStyle w:val="Hyperlink"/>
+                <w:noProof/>
+              </w:rPr>
+              <w:t>User Account Creation</w:t>
+            </w:r>
+            <w:r>
+              <w:rPr>
+                <w:noProof/>
+                <w:webHidden/>
+              </w:rPr>
+              <w:tab/>
+            </w:r>
+            <w:r>
+              <w:rPr>
+                <w:noProof/>
+                <w:webHidden/>
+              </w:rPr>
+              <w:fldChar w:fldCharType="begin"/>
+            </w:r>
+            <w:r>
+              <w:rPr>
+                <w:noProof/>
+                <w:webHidden/>
+              </w:rPr>
+              <w:instrText xml:space="preserve"> PAGEREF _Toc491088256 \h </w:instrText>
+            </w:r>
+            <w:r>
+              <w:rPr>
+                <w:noProof/>
+                <w:webHidden/>
+              </w:rPr>
+            </w:r>
+            <w:r>
+              <w:rPr>
+                <w:noProof/>
+                <w:webHidden/>
+              </w:rPr>
+              <w:fldChar w:fldCharType="separate"/>
+            </w:r>
+            <w:r>
+              <w:rPr>
+                <w:noProof/>
+                <w:webHidden/>
+              </w:rPr>
+              <w:t>1</w:t>
+            </w:r>
+            <w:r>
+              <w:rPr>
+                <w:noProof/>
+                <w:webHidden/>
+              </w:rPr>
+              <w:fldChar w:fldCharType="end"/>
+            </w:r>
+          </w:hyperlink>
+        </w:p>
+        <w:p>
+          <w:pPr>
+            <w:pStyle w:val="TOC2"/>
+            <w:tabs>
+              <w:tab w:val="right" w:leader="dot" w:pos="9016"/>
+            </w:tabs>
+            <w:rPr>
+              <w:noProof/>
+              <w:lang w:val="en-US" w:eastAsia="en-US"/>
+            </w:rPr>
+          </w:pPr>
+          <w:hyperlink w:anchor="_Toc491088257" w:history="1">
+            <w:r>
+              <w:rPr>
+                <w:rStyle w:val="Hyperlink"/>
+                <w:noProof/>
+              </w:rPr>
+              <w:t>Admin Account Creation</w:t>
+            </w:r>
+            <w:r>
+              <w:rPr>
+                <w:noProof/>
+                <w:webHidden/>
+              </w:rPr>
+              <w:tab/>
+            </w:r>
+            <w:r>
+              <w:rPr>
+                <w:noProof/>
+                <w:webHidden/>
+              </w:rPr>
+              <w:fldChar w:fldCharType="begin"/>
+            </w:r>
+            <w:r>
+              <w:rPr>
+                <w:noProof/>
+                <w:webHidden/>
+              </w:rPr>
+              <w:instrText xml:space="preserve"> PAGEREF _Toc491088257 \h </w:instrText>
+            </w:r>
+            <w:r>
+              <w:rPr>
+                <w:noProof/>
+                <w:webHidden/>
+              </w:rPr>
+            </w:r>
+            <w:r>
+              <w:rPr>
+                <w:noProof/>
+                <w:webHidden/>
+              </w:rPr>
+              <w:fldChar w:fldCharType="separate"/>
+            </w:r>
+            <w:r>
+              <w:rPr>
+                <w:noProof/>
+                <w:webHidden/>
+              </w:rPr>
+              <w:t>1</w:t>
+            </w:r>
+            <w:r>
+              <w:rPr>
+                <w:noProof/>
+                <w:webHidden/>
+              </w:rPr>
+              <w:fldChar w:fldCharType="end"/>
+            </w:r>
+          </w:hyperlink>
+        </w:p>
+        <w:p>
+          <w:pPr>
+            <w:pStyle w:val="TOC2"/>
+            <w:tabs>
+              <w:tab w:val="right" w:leader="dot" w:pos="9016"/>
+            </w:tabs>
+            <w:rPr>
+              <w:noProof/>
+              <w:lang w:val="en-US" w:eastAsia="en-US"/>
+            </w:rPr>
+          </w:pPr>
+          <w:hyperlink w:anchor="_Toc491088258" w:history="1">
+            <w:r>
+              <w:rPr>
+                <w:rStyle w:val="Hyperlink"/>
+                <w:noProof/>
+              </w:rPr>
+              <w:t>Implement Admin Functionality</w:t>
+            </w:r>
+            <w:r>
+              <w:rPr>
+                <w:noProof/>
+                <w:webHidden/>
+              </w:rPr>
+              <w:tab/>
+            </w:r>
+            <w:r>
+              <w:rPr>
+                <w:noProof/>
+                <w:webHidden/>
+              </w:rPr>
+              <w:fldChar w:fldCharType="begin"/>
+            </w:r>
+            <w:r>
+              <w:rPr>
+                <w:noProof/>
+                <w:webHidden/>
+              </w:rPr>
+              <w:instrText xml:space="preserve"> PAGEREF _Toc491088258 \h </w:instrText>
+            </w:r>
+            <w:r>
+              <w:rPr>
+                <w:noProof/>
+                <w:webHidden/>
+              </w:rPr>
+            </w:r>
+            <w:r>
+              <w:rPr>
+                <w:noProof/>
+                <w:webHidden/>
+              </w:rPr>
+              <w:fldChar w:fldCharType="separate"/>
+            </w:r>
+            <w:r>
+              <w:rPr>
+                <w:noProof/>
+                <w:webHidden/>
+              </w:rPr>
+              <w:t>1</w:t>
+            </w:r>
+            <w:r>
+              <w:rPr>
+                <w:noProof/>
+                <w:webHidden/>
+              </w:rPr>
+              <w:fldChar w:fldCharType="end"/>
+            </w:r>
+          </w:hyperlink>
+        </w:p>
+        <w:p>
+          <w:pPr>
+            <w:pStyle w:val="TOC2"/>
+            <w:tabs>
+              <w:tab w:val="right" w:leader="dot" w:pos="9016"/>
+            </w:tabs>
+            <w:rPr>
+              <w:noProof/>
+              <w:lang w:val="en-US" w:eastAsia="en-US"/>
+            </w:rPr>
+          </w:pPr>
+          <w:hyperlink w:anchor="_Toc491088259" w:history="1">
+            <w:r>
+              <w:rPr>
+                <w:rStyle w:val="Hyperlink"/>
+                <w:noProof/>
+              </w:rPr>
+              <w:t>Web Application functionality</w:t>
+            </w:r>
+            <w:r>
+              <w:rPr>
+                <w:noProof/>
+                <w:webHidden/>
+              </w:rPr>
+              <w:tab/>
+            </w:r>
+            <w:r>
+              <w:rPr>
+                <w:noProof/>
+                <w:webHidden/>
+              </w:rPr>
+              <w:fldChar w:fldCharType="begin"/>
+            </w:r>
+            <w:r>
+              <w:rPr>
+                <w:noProof/>
+                <w:webHidden/>
+              </w:rPr>
+              <w:instrText xml:space="preserve"> PAGEREF _Toc491088259 \h </w:instrText>
+            </w:r>
+            <w:r>
+              <w:rPr>
+                <w:noProof/>
+                <w:webHidden/>
+              </w:rPr>
+            </w:r>
+            <w:r>
+              <w:rPr>
+                <w:noProof/>
+                <w:webHidden/>
+              </w:rPr>
+              <w:fldChar w:fldCharType="separate"/>
+            </w:r>
+            <w:r>
+              <w:rPr>
+                <w:noProof/>
+                <w:webHidden/>
+              </w:rPr>
+              <w:t>1</w:t>
+            </w:r>
+            <w:r>
+              <w:rPr>
+                <w:noProof/>
+                <w:webHidden/>
+              </w:rPr>
+              <w:fldChar w:fldCharType="end"/>
+            </w:r>
+          </w:hyperlink>
+        </w:p>
+        <w:p>
+          <w:pPr>
+            <w:pStyle w:val="TOC1"/>
+            <w:rPr>
+              <w:noProof/>
+              <w:lang w:val="en-US" w:eastAsia="en-US"/>
+            </w:rPr>
+          </w:pPr>
+          <w:hyperlink w:anchor="_Toc491088260" w:history="1">
+            <w:r>
+              <w:rPr>
+                <w:rStyle w:val="Hyperlink"/>
+                <w:noProof/>
+              </w:rPr>
+              <w:t>Release 2</w:t>
+            </w:r>
+            <w:r>
+              <w:rPr>
+                <w:noProof/>
+                <w:webHidden/>
+              </w:rPr>
+              <w:tab/>
+            </w:r>
+            <w:r>
+              <w:rPr>
+                <w:noProof/>
+                <w:webHidden/>
+              </w:rPr>
+              <w:fldChar w:fldCharType="begin"/>
+            </w:r>
+            <w:r>
+              <w:rPr>
+                <w:noProof/>
+                <w:webHidden/>
+              </w:rPr>
+              <w:instrText xml:space="preserve"> PAGEREF _Toc491088260 \h </w:instrText>
+            </w:r>
+            <w:r>
+              <w:rPr>
+                <w:noProof/>
+                <w:webHidden/>
+              </w:rPr>
+            </w:r>
+            <w:r>
+              <w:rPr>
+                <w:noProof/>
+                <w:webHidden/>
+              </w:rPr>
+              <w:fldChar w:fldCharType="separate"/>
+            </w:r>
+            <w:r>
+              <w:rPr>
+                <w:noProof/>
+                <w:webHidden/>
+              </w:rPr>
+              <w:t>2</w:t>
+            </w:r>
+            <w:r>
+              <w:rPr>
+                <w:noProof/>
+                <w:webHidden/>
+              </w:rPr>
+              <w:fldChar w:fldCharType="end"/>
+            </w:r>
+          </w:hyperlink>
+        </w:p>
+        <w:p>
+          <w:pPr>
+            <w:pStyle w:val="TOC2"/>
+            <w:tabs>
+              <w:tab w:val="right" w:leader="dot" w:pos="9016"/>
+            </w:tabs>
+            <w:rPr>
+              <w:noProof/>
+              <w:lang w:val="en-US" w:eastAsia="en-US"/>
+            </w:rPr>
+          </w:pPr>
+          <w:hyperlink w:anchor="_Toc491088261" w:history="1">
+            <w:r>
+              <w:rPr>
+                <w:rStyle w:val="Hyperlink"/>
+                <w:noProof/>
+              </w:rPr>
+              <w:t>Bilingual Functionality</w:t>
+            </w:r>
+            <w:r>
+              <w:rPr>
+                <w:noProof/>
+                <w:webHidden/>
+              </w:rPr>
+              <w:tab/>
+            </w:r>
+            <w:r>
+              <w:rPr>
+                <w:noProof/>
+                <w:webHidden/>
+              </w:rPr>
+              <w:fldChar w:fldCharType="begin"/>
+            </w:r>
+            <w:r>
+              <w:rPr>
+                <w:noProof/>
+                <w:webHidden/>
+              </w:rPr>
+              <w:instrText xml:space="preserve"> PAGEREF _Toc491088261 \h </w:instrText>
+            </w:r>
+            <w:r>
+              <w:rPr>
+                <w:noProof/>
+                <w:webHidden/>
+              </w:rPr>
+            </w:r>
+            <w:r>
+              <w:rPr>
+                <w:noProof/>
+                <w:webHidden/>
+              </w:rPr>
+              <w:fldChar w:fldCharType="separate"/>
+            </w:r>
+            <w:r>
+              <w:rPr>
+                <w:noProof/>
+                <w:webHidden/>
+              </w:rPr>
+              <w:t>2</w:t>
+            </w:r>
+            <w:r>
+              <w:rPr>
+                <w:noProof/>
+                <w:webHidden/>
+              </w:rPr>
+              <w:fldChar w:fldCharType="end"/>
+            </w:r>
+          </w:hyperlink>
+        </w:p>
+        <w:p>
+          <w:pPr>
+            <w:pStyle w:val="TOC2"/>
+            <w:tabs>
+              <w:tab w:val="right" w:leader="dot" w:pos="9016"/>
+            </w:tabs>
+            <w:rPr>
+              <w:noProof/>
+              <w:lang w:val="en-US" w:eastAsia="en-US"/>
+            </w:rPr>
+          </w:pPr>
+          <w:hyperlink w:anchor="_Toc491088262" w:history="1">
+            <w:r>
+              <w:rPr>
+                <w:rStyle w:val="Hyperlink"/>
+                <w:noProof/>
+              </w:rPr>
+              <w:t>Feature Title 2</w:t>
+            </w:r>
+            <w:r>
+              <w:rPr>
+                <w:noProof/>
+                <w:webHidden/>
+              </w:rPr>
+              <w:tab/>
+            </w:r>
+            <w:r>
+              <w:rPr>
+                <w:noProof/>
+                <w:webHidden/>
+              </w:rPr>
+              <w:fldChar w:fldCharType="begin"/>
+            </w:r>
+            <w:r>
+              <w:rPr>
+                <w:noProof/>
+                <w:webHidden/>
+              </w:rPr>
+              <w:instrText xml:space="preserve"> PAGEREF _Toc491088262 \h </w:instrText>
+            </w:r>
+            <w:r>
+              <w:rPr>
+                <w:noProof/>
+                <w:webHidden/>
+              </w:rPr>
+            </w:r>
+            <w:r>
+              <w:rPr>
+                <w:noProof/>
+                <w:webHidden/>
+              </w:rPr>
+              <w:fldChar w:fldCharType="separate"/>
+            </w:r>
+            <w:r>
+              <w:rPr>
+                <w:noProof/>
+                <w:webHidden/>
+              </w:rPr>
+              <w:t>2</w:t>
+            </w:r>
+            <w:r>
+              <w:rPr>
+                <w:noProof/>
+                <w:webHidden/>
+              </w:rPr>
+              <w:fldChar w:fldCharType="end"/>
+            </w:r>
+          </w:hyperlink>
+        </w:p>
+        <w:p>
+          <w:pPr>
+            <w:pStyle w:val="TOC1"/>
+            <w:rPr>
+              <w:noProof/>
+              <w:lang w:val="en-US" w:eastAsia="en-US"/>
+            </w:rPr>
+          </w:pPr>
+          <w:hyperlink w:anchor="_Toc491088263" w:history="1">
+            <w:r>
+              <w:rPr>
+                <w:rStyle w:val="Hyperlink"/>
+                <w:noProof/>
+              </w:rPr>
+              <w:t>Release 3</w:t>
+            </w:r>
+            <w:r>
+              <w:rPr>
+                <w:noProof/>
+                <w:webHidden/>
+              </w:rPr>
+              <w:tab/>
+            </w:r>
+            <w:r>
+              <w:rPr>
+                <w:noProof/>
+                <w:webHidden/>
+              </w:rPr>
+              <w:fldChar w:fldCharType="begin"/>
+            </w:r>
+            <w:r>
+              <w:rPr>
+                <w:noProof/>
+                <w:webHidden/>
+              </w:rPr>
+              <w:instrText xml:space="preserve"> PAGEREF _Toc491088263 \h </w:instrText>
+            </w:r>
+            <w:r>
+              <w:rPr>
+                <w:noProof/>
+                <w:webHidden/>
+              </w:rPr>
+            </w:r>
+            <w:r>
+              <w:rPr>
+                <w:noProof/>
+                <w:webHidden/>
+              </w:rPr>
+              <w:fldChar w:fldCharType="separate"/>
+            </w:r>
+            <w:r>
+              <w:rPr>
+                <w:noProof/>
+                <w:webHidden/>
+              </w:rPr>
+              <w:t>2</w:t>
+            </w:r>
+            <w:r>
+              <w:rPr>
+                <w:noProof/>
+                <w:webHidden/>
+              </w:rPr>
+              <w:fldChar w:fldCharType="end"/>
+            </w:r>
+          </w:hyperlink>
+        </w:p>
+        <w:p>
+          <w:pPr>
+            <w:pStyle w:val="TOC2"/>
+            <w:tabs>
+              <w:tab w:val="right" w:leader="dot" w:pos="9016"/>
+            </w:tabs>
+            <w:rPr>
+              <w:noProof/>
+              <w:lang w:val="en-US" w:eastAsia="en-US"/>
+            </w:rPr>
+          </w:pPr>
+          <w:hyperlink w:anchor="_Toc491088264" w:history="1">
+            <w:r>
+              <w:rPr>
+                <w:rStyle w:val="Hyperlink"/>
+                <w:noProof/>
+              </w:rPr>
+              <w:t>Feature Title 1</w:t>
+            </w:r>
+            <w:r>
+              <w:rPr>
+                <w:noProof/>
+                <w:webHidden/>
+              </w:rPr>
+              <w:tab/>
+            </w:r>
+            <w:r>
+              <w:rPr>
+                <w:noProof/>
+                <w:webHidden/>
+              </w:rPr>
+              <w:fldChar w:fldCharType="begin"/>
+            </w:r>
+            <w:r>
+              <w:rPr>
+                <w:noProof/>
+                <w:webHidden/>
+              </w:rPr>
+              <w:instrText xml:space="preserve"> PAGEREF _Toc491088264 \h </w:instrText>
+            </w:r>
+            <w:r>
+              <w:rPr>
+                <w:noProof/>
+                <w:webHidden/>
+              </w:rPr>
+            </w:r>
+            <w:r>
+              <w:rPr>
+                <w:noProof/>
+                <w:webHidden/>
+              </w:rPr>
+              <w:fldChar w:fldCharType="separate"/>
+            </w:r>
+            <w:r>
+              <w:rPr>
+                <w:noProof/>
+                <w:webHidden/>
+              </w:rPr>
+              <w:t>2</w:t>
+            </w:r>
+            <w:r>
+              <w:rPr>
+                <w:noProof/>
+                <w:webHidden/>
+              </w:rPr>
+              <w:fldChar w:fldCharType="end"/>
+            </w:r>
+          </w:hyperlink>
+        </w:p>
+        <w:p>
+          <w:pPr>
+            <w:pStyle w:val="TOC2"/>
+            <w:tabs>
+              <w:tab w:val="right" w:leader="dot" w:pos="9016"/>
+            </w:tabs>
+            <w:rPr>
+              <w:noProof/>
+              <w:lang w:val="en-US" w:eastAsia="en-US"/>
+            </w:rPr>
+          </w:pPr>
+          <w:hyperlink w:anchor="_Toc491088265" w:history="1">
+            <w:r>
+              <w:rPr>
+                <w:rStyle w:val="Hyperlink"/>
+                <w:noProof/>
+              </w:rPr>
+              <w:t>Feature Title 2</w:t>
+            </w:r>
+            <w:r>
+              <w:rPr>
+                <w:noProof/>
+                <w:webHidden/>
+              </w:rPr>
+              <w:tab/>
+            </w:r>
+            <w:r>
+              <w:rPr>
+                <w:noProof/>
+                <w:webHidden/>
+              </w:rPr>
+              <w:fldChar w:fldCharType="begin"/>
+            </w:r>
+            <w:r>
+              <w:rPr>
+                <w:noProof/>
+                <w:webHidden/>
+              </w:rPr>
+              <w:instrText xml:space="preserve"> PAGEREF _Toc491088265 \h </w:instrText>
+            </w:r>
+            <w:r>
+              <w:rPr>
+                <w:noProof/>
+                <w:webHidden/>
+              </w:rPr>
+            </w:r>
+            <w:r>
+              <w:rPr>
+                <w:noProof/>
+                <w:webHidden/>
+              </w:rPr>
+              <w:fldChar w:fldCharType="separate"/>
+            </w:r>
+            <w:r>
+              <w:rPr>
+                <w:noProof/>
+                <w:webHidden/>
+              </w:rPr>
+              <w:t>2</w:t>
+            </w:r>
+            <w:r>
+              <w:rPr>
+                <w:noProof/>
+                <w:webHidden/>
+              </w:rPr>
+              <w:fldChar w:fldCharType="end"/>
+            </w:r>
+          </w:hyperlink>
+        </w:p>
+        <w:p>
+          <w:pPr>
+            <w:pStyle w:val="TOC1"/>
+            <w:rPr>
+              <w:noProof/>
+              <w:lang w:val="en-US" w:eastAsia="en-US"/>
+            </w:rPr>
+          </w:pPr>
+          <w:hyperlink w:anchor="_Toc491088266" w:history="1">
+            <w:r>
+              <w:rPr>
+                <w:rStyle w:val="Hyperlink"/>
+                <w:noProof/>
+              </w:rPr>
+              <w:t>Delivery Schedule</w:t>
+            </w:r>
+            <w:r>
+              <w:rPr>
+                <w:noProof/>
+                <w:webHidden/>
+              </w:rPr>
+              <w:tab/>
+            </w:r>
+            <w:r>
+              <w:rPr>
+                <w:noProof/>
+                <w:webHidden/>
+              </w:rPr>
+              <w:fldChar w:fldCharType="begin"/>
+            </w:r>
+            <w:r>
+              <w:rPr>
+                <w:noProof/>
+                <w:webHidden/>
+              </w:rPr>
+              <w:instrText xml:space="preserve"> PAGEREF _Toc491088266 \h </w:instrText>
+            </w:r>
+            <w:r>
+              <w:rPr>
+                <w:noProof/>
+                <w:webHidden/>
+              </w:rPr>
+            </w:r>
+            <w:r>
+              <w:rPr>
+                <w:noProof/>
+                <w:webHidden/>
+              </w:rPr>
+              <w:fldChar w:fldCharType="separate"/>
+            </w:r>
+            <w:r>
+              <w:rPr>
+                <w:noProof/>
+                <w:webHidden/>
+              </w:rPr>
+              <w:t>2</w:t>
+            </w:r>
+            <w:r>
+              <w:rPr>
+                <w:noProof/>
+                <w:webHidden/>
+              </w:rPr>
+              <w:fldChar w:fldCharType="end"/>
+            </w:r>
+          </w:hyperlink>
+        </w:p>
+        <w:p>
+          <w:pPr>
+            <w:pStyle w:val="TOC2"/>
+            <w:tabs>
+              <w:tab w:val="right" w:leader="dot" w:pos="9016"/>
+            </w:tabs>
+            <w:rPr>
+              <w:noProof/>
+              <w:lang w:val="en-US" w:eastAsia="en-US"/>
+            </w:rPr>
+          </w:pPr>
+          <w:hyperlink w:anchor="_Toc491088267" w:history="1">
+            <w:r>
+              <w:rPr>
+                <w:rStyle w:val="Hyperlink"/>
+                <w:noProof/>
+              </w:rPr>
+              <w:t>Estimated Velocity: 14</w:t>
+            </w:r>
+            <w:r>
+              <w:rPr>
+                <w:noProof/>
+                <w:webHidden/>
+              </w:rPr>
+              <w:tab/>
+            </w:r>
+            <w:r>
+              <w:rPr>
+                <w:noProof/>
+                <w:webHidden/>
+              </w:rPr>
+              <w:fldChar w:fldCharType="begin"/>
+            </w:r>
+            <w:r>
+              <w:rPr>
+                <w:noProof/>
+                <w:webHidden/>
+              </w:rPr>
+              <w:instrText xml:space="preserve"> PAGEREF _Toc491088267 \h </w:instrText>
+            </w:r>
+            <w:r>
+              <w:rPr>
+                <w:noProof/>
+                <w:webHidden/>
+              </w:rPr>
+            </w:r>
+            <w:r>
+              <w:rPr>
+                <w:noProof/>
+                <w:webHidden/>
+              </w:rPr>
+              <w:fldChar w:fldCharType="separate"/>
+            </w:r>
+            <w:r>
+              <w:rPr>
+                <w:noProof/>
+                <w:webHidden/>
+              </w:rPr>
+              <w:t>3</w:t>
+            </w:r>
+            <w:r>
+              <w:rPr>
+                <w:noProof/>
+                <w:webHidden/>
+              </w:rPr>
+              <w:fldChar w:fldCharType="end"/>
+            </w:r>
+          </w:hyperlink>
+        </w:p>
+        <w:p>
+          <w:pPr>
+            <w:pStyle w:val="TOC1"/>
+            <w:rPr>
+              <w:noProof/>
+              <w:lang w:val="en-US" w:eastAsia="en-US"/>
+            </w:rPr>
+          </w:pPr>
+          <w:hyperlink w:anchor="_Toc491088268" w:history="1">
+            <w:r>
+              <w:rPr>
+                <w:rStyle w:val="Hyperlink"/>
+                <w:noProof/>
+              </w:rPr>
+              <w:t>Sprint 1</w:t>
+            </w:r>
+            <w:r>
+              <w:rPr>
+                <w:noProof/>
+                <w:webHidden/>
+              </w:rPr>
+              <w:tab/>
+            </w:r>
+            <w:r>
+              <w:rPr>
+                <w:noProof/>
+                <w:webHidden/>
+              </w:rPr>
+              <w:fldChar w:fldCharType="begin"/>
+            </w:r>
+            <w:r>
+              <w:rPr>
+                <w:noProof/>
+                <w:webHidden/>
+              </w:rPr>
+              <w:instrText xml:space="preserve"> PAGEREF _Toc491088268 \h </w:instrText>
+            </w:r>
+            <w:r>
+              <w:rPr>
+                <w:noProof/>
+                <w:webHidden/>
+              </w:rPr>
+            </w:r>
+            <w:r>
+              <w:rPr>
+                <w:noProof/>
+                <w:webHidden/>
+              </w:rPr>
+              <w:fldChar w:fldCharType="separate"/>
+            </w:r>
+            <w:r>
+              <w:rPr>
+                <w:noProof/>
+                <w:webHidden/>
+              </w:rPr>
+              <w:t>4</w:t>
+            </w:r>
+            <w:r>
+              <w:rPr>
+                <w:noProof/>
+                <w:webHidden/>
+              </w:rPr>
+              <w:fldChar w:fldCharType="end"/>
+            </w:r>
+          </w:hyperlink>
+        </w:p>
+        <w:p>
+          <w:pPr>
+            <w:pStyle w:val="TOC2"/>
+            <w:tabs>
+              <w:tab w:val="right" w:leader="dot" w:pos="9016"/>
+            </w:tabs>
+            <w:rPr>
+              <w:noProof/>
+              <w:lang w:val="en-US" w:eastAsia="en-US"/>
+            </w:rPr>
+          </w:pPr>
+          <w:hyperlink w:anchor="_Toc491088269" w:history="1">
+            <w:r>
+              <w:rPr>
+                <w:rStyle w:val="Hyperlink"/>
+                <w:noProof/>
+              </w:rPr>
+              <w:t>Current Velocity: undefined</w:t>
+            </w:r>
+            <w:r>
+              <w:rPr>
+                <w:noProof/>
+                <w:webHidden/>
+              </w:rPr>
+              <w:tab/>
+            </w:r>
+            <w:r>
+              <w:rPr>
+                <w:noProof/>
+                <w:webHidden/>
+              </w:rPr>
+              <w:fldChar w:fldCharType="begin"/>
+            </w:r>
+            <w:r>
+              <w:rPr>
+                <w:noProof/>
+                <w:webHidden/>
+              </w:rPr>
+              <w:instrText xml:space="preserve"> PAGEREF _Toc491088269 \h </w:instrText>
+            </w:r>
+            <w:r>
+              <w:rPr>
+                <w:noProof/>
+                <w:webHidden/>
+              </w:rPr>
+            </w:r>
+            <w:r>
+              <w:rPr>
+                <w:noProof/>
+                <w:webHidden/>
+              </w:rPr>
+              <w:fldChar w:fldCharType="separate"/>
+            </w:r>
+            <w:r>
+              <w:rPr>
+                <w:noProof/>
+                <w:webHidden/>
+              </w:rPr>
+              <w:t>4</w:t>
+            </w:r>
+            <w:r>
+              <w:rPr>
+                <w:noProof/>
+                <w:webHidden/>
+              </w:rPr>
+              <w:fldChar w:fldCharType="end"/>
+            </w:r>
+          </w:hyperlink>
+        </w:p>
+        <w:p>
+          <w:pPr>
+            <w:pStyle w:val="TOC2"/>
+            <w:tabs>
+              <w:tab w:val="right" w:leader="dot" w:pos="9016"/>
+            </w:tabs>
+            <w:rPr>
+              <w:noProof/>
+              <w:lang w:val="en-US" w:eastAsia="en-US"/>
+            </w:rPr>
+          </w:pPr>
+          <w:hyperlink w:anchor="_Toc491088270" w:history="1">
+            <w:r>
+              <w:rPr>
+                <w:rStyle w:val="Hyperlink"/>
+                <w:noProof/>
+              </w:rPr>
+              <w:t>S02: Account Creation</w:t>
+            </w:r>
+            <w:r>
+              <w:rPr>
+                <w:noProof/>
+                <w:webHidden/>
+              </w:rPr>
+              <w:tab/>
+            </w:r>
+            <w:r>
+              <w:rPr>
+                <w:noProof/>
+                <w:webHidden/>
+              </w:rPr>
+              <w:fldChar w:fldCharType="begin"/>
+            </w:r>
+            <w:r>
+              <w:rPr>
+                <w:noProof/>
+                <w:webHidden/>
+              </w:rPr>
+              <w:instrText xml:space="preserve"> PAGEREF _Toc491088270 \h </w:instrText>
+            </w:r>
+            <w:r>
+              <w:rPr>
+                <w:noProof/>
+                <w:webHidden/>
+              </w:rPr>
+            </w:r>
+            <w:r>
+              <w:rPr>
+                <w:noProof/>
+                <w:webHidden/>
+              </w:rPr>
+              <w:fldChar w:fldCharType="separate"/>
+            </w:r>
+            <w:r>
+              <w:rPr>
+                <w:noProof/>
+                <w:webHidden/>
+              </w:rPr>
+              <w:t>4</w:t>
+            </w:r>
+            <w:r>
+              <w:rPr>
+                <w:noProof/>
+                <w:webHidden/>
+              </w:rPr>
+              <w:fldChar w:fldCharType="end"/>
+            </w:r>
+          </w:hyperlink>
+        </w:p>
+        <w:p>
+          <w:pPr>
+            <w:pStyle w:val="TOC2"/>
+            <w:tabs>
+              <w:tab w:val="right" w:leader="dot" w:pos="9016"/>
+            </w:tabs>
+            <w:rPr>
+              <w:noProof/>
+              <w:lang w:val="en-US" w:eastAsia="en-US"/>
+            </w:rPr>
+          </w:pPr>
+          <w:hyperlink w:anchor="_Toc491088271" w:history="1">
+            <w:r>
+              <w:rPr>
+                <w:rStyle w:val="Hyperlink"/>
+                <w:noProof/>
+              </w:rPr>
+              <w:t>S11: Create Administrator</w:t>
+            </w:r>
+            <w:r>
+              <w:rPr>
+                <w:noProof/>
+                <w:webHidden/>
+              </w:rPr>
+              <w:tab/>
+            </w:r>
+            <w:r>
+              <w:rPr>
+                <w:noProof/>
+                <w:webHidden/>
+              </w:rPr>
+              <w:fldChar w:fldCharType="begin"/>
+            </w:r>
+            <w:r>
+              <w:rPr>
+                <w:noProof/>
+                <w:webHidden/>
+              </w:rPr>
+              <w:instrText xml:space="preserve"> PAGEREF _Toc491088271 \h </w:instrText>
+            </w:r>
+            <w:r>
+              <w:rPr>
+                <w:noProof/>
+                <w:webHidden/>
+              </w:rPr>
+            </w:r>
+            <w:r>
+              <w:rPr>
+                <w:noProof/>
+                <w:webHidden/>
+              </w:rPr>
+              <w:fldChar w:fldCharType="separate"/>
+            </w:r>
+            <w:r>
+              <w:rPr>
+                <w:noProof/>
+                <w:webHidden/>
+              </w:rPr>
+              <w:t>4</w:t>
+            </w:r>
+            <w:r>
+              <w:rPr>
+                <w:noProof/>
+                <w:webHidden/>
+              </w:rPr>
+              <w:fldChar w:fldCharType="end"/>
+            </w:r>
+          </w:hyperlink>
+        </w:p>
+        <w:p>
+          <w:pPr>
+            <w:pStyle w:val="TOC2"/>
+            <w:tabs>
+              <w:tab w:val="right" w:leader="dot" w:pos="9016"/>
+            </w:tabs>
+            <w:rPr>
+              <w:noProof/>
+              <w:lang w:val="en-US" w:eastAsia="en-US"/>
+            </w:rPr>
+          </w:pPr>
+          <w:hyperlink w:anchor="_Toc491088272" w:history="1">
+            <w:r>
+              <w:rPr>
+                <w:rStyle w:val="Hyperlink"/>
+                <w:noProof/>
+              </w:rPr>
+              <w:t>S06: Adding New Administrator</w:t>
+            </w:r>
+            <w:r>
+              <w:rPr>
+                <w:noProof/>
+                <w:webHidden/>
+              </w:rPr>
+              <w:tab/>
+            </w:r>
+            <w:r>
+              <w:rPr>
+                <w:noProof/>
+                <w:webHidden/>
+              </w:rPr>
+              <w:fldChar w:fldCharType="begin"/>
+            </w:r>
+            <w:r>
+              <w:rPr>
+                <w:noProof/>
+                <w:webHidden/>
+              </w:rPr>
+              <w:instrText xml:space="preserve"> PAGEREF _Toc491088272 \h </w:instrText>
+            </w:r>
+            <w:r>
+              <w:rPr>
+                <w:noProof/>
+                <w:webHidden/>
+              </w:rPr>
+            </w:r>
+            <w:r>
+              <w:rPr>
+                <w:noProof/>
+                <w:webHidden/>
+              </w:rPr>
+              <w:fldChar w:fldCharType="separate"/>
+            </w:r>
+            <w:r>
+              <w:rPr>
+                <w:noProof/>
+                <w:webHidden/>
+              </w:rPr>
+              <w:t>4</w:t>
+            </w:r>
+            <w:r>
+              <w:rPr>
+                <w:noProof/>
+                <w:webHidden/>
+              </w:rPr>
+              <w:fldChar w:fldCharType="end"/>
+            </w:r>
+          </w:hyperlink>
+        </w:p>
+        <w:p>
+          <w:pPr>
+            <w:pStyle w:val="TOC2"/>
+            <w:tabs>
+              <w:tab w:val="right" w:leader="dot" w:pos="9016"/>
+            </w:tabs>
+            <w:rPr>
+              <w:noProof/>
+              <w:lang w:val="en-US" w:eastAsia="en-US"/>
+            </w:rPr>
+          </w:pPr>
+          <w:hyperlink w:anchor="_Toc491088273" w:history="1">
+            <w:r>
+              <w:rPr>
+                <w:rStyle w:val="Hyperlink"/>
+                <w:noProof/>
+              </w:rPr>
+              <w:t>S03: Log In</w:t>
+            </w:r>
+            <w:r>
+              <w:rPr>
+                <w:noProof/>
+                <w:webHidden/>
+              </w:rPr>
+              <w:tab/>
+            </w:r>
+            <w:r>
+              <w:rPr>
+                <w:noProof/>
+                <w:webHidden/>
+              </w:rPr>
+              <w:fldChar w:fldCharType="begin"/>
+            </w:r>
+            <w:r>
+              <w:rPr>
+                <w:noProof/>
+                <w:webHidden/>
+              </w:rPr>
+              <w:instrText xml:space="preserve"> PAGEREF _Toc491088273 \h </w:instrText>
+            </w:r>
+            <w:r>
+              <w:rPr>
+                <w:noProof/>
+                <w:webHidden/>
+              </w:rPr>
+            </w:r>
+            <w:r>
+              <w:rPr>
+                <w:noProof/>
+                <w:webHidden/>
+              </w:rPr>
+              <w:fldChar w:fldCharType="separate"/>
+            </w:r>
+            <w:r>
+              <w:rPr>
+                <w:noProof/>
+                <w:webHidden/>
+              </w:rPr>
+              <w:t>5</w:t>
+            </w:r>
+            <w:r>
+              <w:rPr>
+                <w:noProof/>
+                <w:webHidden/>
+              </w:rPr>
+              <w:fldChar w:fldCharType="end"/>
+            </w:r>
+          </w:hyperlink>
+        </w:p>
+        <w:p>
+          <w:pPr>
+            <w:pStyle w:val="TOC2"/>
+            <w:tabs>
+              <w:tab w:val="right" w:leader="dot" w:pos="9016"/>
+            </w:tabs>
+            <w:rPr>
+              <w:noProof/>
+              <w:lang w:val="en-US" w:eastAsia="en-US"/>
+            </w:rPr>
+          </w:pPr>
+          <w:hyperlink w:anchor="_Toc491088274" w:history="1">
+            <w:r>
+              <w:rPr>
+                <w:rStyle w:val="Hyperlink"/>
+                <w:noProof/>
+              </w:rPr>
+              <w:t>S03: Log Out</w:t>
+            </w:r>
+            <w:r>
+              <w:rPr>
+                <w:noProof/>
+                <w:webHidden/>
+              </w:rPr>
+              <w:tab/>
+            </w:r>
+            <w:r>
+              <w:rPr>
+                <w:noProof/>
+                <w:webHidden/>
+              </w:rPr>
+              <w:fldChar w:fldCharType="begin"/>
+            </w:r>
+            <w:r>
+              <w:rPr>
+                <w:noProof/>
+                <w:webHidden/>
+              </w:rPr>
+              <w:instrText xml:space="preserve"> PAGEREF _Toc491088274 \h </w:instrText>
+            </w:r>
+            <w:r>
+              <w:rPr>
+                <w:noProof/>
+                <w:webHidden/>
+              </w:rPr>
+            </w:r>
+            <w:r>
+              <w:rPr>
+                <w:noProof/>
+                <w:webHidden/>
+              </w:rPr>
+              <w:fldChar w:fldCharType="separate"/>
+            </w:r>
+            <w:r>
+              <w:rPr>
+                <w:noProof/>
+                <w:webHidden/>
+              </w:rPr>
+              <w:t>5</w:t>
+            </w:r>
+            <w:r>
+              <w:rPr>
+                <w:noProof/>
+                <w:webHidden/>
+              </w:rPr>
+              <w:fldChar w:fldCharType="end"/>
+            </w:r>
+          </w:hyperlink>
+        </w:p>
+        <w:p>
+          <w:r>
+            <w:rPr>
+              <w:b/>
+              <w:bCs/>
+              <w:noProof/>
+            </w:rPr>
+            <w:fldChar w:fldCharType="end"/>
+          </w:r>
+        </w:p>
+      </w:sdtContent>
+    </w:sdt>
     <w:p>
       <w:pPr>
-        <w:spacing w:after="0" w:line="240" w:lineRule="auto"/>
         <w:rPr>
           <w:b/>
-          <w:sz w:val="28"/>
+          <w:sz w:val="36"/>
         </w:rPr>
       </w:pPr>
       <w:r>
-        <w:rPr>
-          <w:b/>
-          <w:sz w:val="28"/>
-        </w:rPr>
-        <w:lastRenderedPageBreak/>
-        <w:t>Table of Contents</w:t>
-      </w:r>
-    </w:p>
-    <w:p>
-      <w:pPr>
-        <w:pStyle w:val="TOC1"/>
-        <w:rPr>
-          <w:noProof/>
-        </w:rPr>
-      </w:pPr>
-      <w:r>
-        <w:fldChar w:fldCharType="begin"/>
-      </w:r>
-      <w:r>
-        <w:instrText xml:space="preserve"> TOC \h \z \t "Heading 1,2,Heading 2,3,Heading 3,4,Title,1" </w:instrText>
-      </w:r>
-      <w:r>
-        <w:fldChar w:fldCharType="separate"/>
-      </w:r>
-      <w:hyperlink w:anchor="_Toc426554714" w:history="1">
-        <w:r>
-          <w:rPr>
-            <w:rStyle w:val="Hyperlink"/>
-            <w:noProof/>
-          </w:rPr>
-          <w:t>Release Plan</w:t>
-        </w:r>
-        <w:r>
-          <w:rPr>
-            <w:noProof/>
-            <w:webHidden/>
-          </w:rPr>
-          <w:tab/>
-        </w:r>
-        <w:r>
-          <w:rPr>
-            <w:noProof/>
-            <w:webHidden/>
-          </w:rPr>
-          <w:fldChar w:fldCharType="begin"/>
-        </w:r>
-        <w:r>
-          <w:rPr>
-            <w:noProof/>
-            <w:webHidden/>
-          </w:rPr>
-          <w:instrText xml:space="preserve"> PAGEREF _Toc426554714 \h </w:instrText>
-        </w:r>
-        <w:r>
-          <w:rPr>
-            <w:noProof/>
-            <w:webHidden/>
-          </w:rPr>
-        </w:r>
-        <w:r>
-          <w:rPr>
-            <w:noProof/>
-            <w:webHidden/>
-          </w:rPr>
-          <w:fldChar w:fldCharType="separate"/>
-        </w:r>
-        <w:r>
-          <w:rPr>
-            <w:noProof/>
-            <w:webHidden/>
-          </w:rPr>
-          <w:t>1</w:t>
-        </w:r>
-        <w:r>
-          <w:rPr>
-            <w:noProof/>
-            <w:webHidden/>
-          </w:rPr>
-          <w:fldChar w:fldCharType="end"/>
-        </w:r>
-      </w:hyperlink>
-    </w:p>
-    <w:p>
-      <w:pPr>
-        <w:pStyle w:val="TOC2"/>
-        <w:tabs>
-          <w:tab w:val="right" w:leader="dot" w:pos="9016"/>
-        </w:tabs>
-        <w:rPr>
-          <w:noProof/>
-        </w:rPr>
-      </w:pPr>
-      <w:hyperlink w:anchor="_Toc426554715" w:history="1">
-        <w:r>
-          <w:rPr>
-            <w:rStyle w:val="Hyperlink"/>
-            <w:noProof/>
-          </w:rPr>
-          <w:t>Release 1</w:t>
-        </w:r>
-        <w:r>
-          <w:rPr>
-            <w:noProof/>
-            <w:webHidden/>
-          </w:rPr>
-          <w:tab/>
-        </w:r>
-        <w:r>
-          <w:rPr>
-            <w:noProof/>
-            <w:webHidden/>
-          </w:rPr>
-          <w:fldChar w:fldCharType="begin"/>
-        </w:r>
-        <w:r>
-          <w:rPr>
-            <w:noProof/>
-            <w:webHidden/>
-          </w:rPr>
-          <w:instrText xml:space="preserve"> PAGEREF _Toc426554715 \h </w:instrText>
-        </w:r>
-        <w:r>
-          <w:rPr>
-            <w:noProof/>
-            <w:webHidden/>
-          </w:rPr>
-        </w:r>
-        <w:r>
-          <w:rPr>
-            <w:noProof/>
-            <w:webHidden/>
-          </w:rPr>
-          <w:fldChar w:fldCharType="separate"/>
-        </w:r>
-        <w:r>
-          <w:rPr>
-            <w:noProof/>
-            <w:webHidden/>
-          </w:rPr>
-          <w:t>1</w:t>
-        </w:r>
-        <w:r>
-          <w:rPr>
-            <w:noProof/>
-            <w:webHidden/>
-          </w:rPr>
-          <w:fldChar w:fldCharType="end"/>
-        </w:r>
-      </w:hyperlink>
-    </w:p>
-    <w:p>
-      <w:pPr>
-        <w:pStyle w:val="TOC3"/>
-        <w:tabs>
-          <w:tab w:val="right" w:leader="dot" w:pos="9016"/>
-        </w:tabs>
-        <w:rPr>
-          <w:noProof/>
-        </w:rPr>
-      </w:pPr>
-      <w:hyperlink w:anchor="_Toc426554716" w:history="1">
-        <w:r>
-          <w:rPr>
-            <w:rStyle w:val="Hyperlink"/>
-            <w:noProof/>
-          </w:rPr>
-          <w:t>Feature Title 1</w:t>
-        </w:r>
-        <w:r>
-          <w:rPr>
-            <w:noProof/>
-            <w:webHidden/>
-          </w:rPr>
-          <w:tab/>
-        </w:r>
-        <w:r>
-          <w:rPr>
-            <w:noProof/>
-            <w:webHidden/>
-          </w:rPr>
-          <w:fldChar w:fldCharType="begin"/>
-        </w:r>
-        <w:r>
-          <w:rPr>
-            <w:noProof/>
-            <w:webHidden/>
-          </w:rPr>
-          <w:instrText xml:space="preserve"> PAGEREF _Toc426554716 \h </w:instrText>
-        </w:r>
-        <w:r>
-          <w:rPr>
-            <w:noProof/>
-            <w:webHidden/>
-          </w:rPr>
-        </w:r>
-        <w:r>
-          <w:rPr>
-            <w:noProof/>
-            <w:webHidden/>
-          </w:rPr>
-          <w:fldChar w:fldCharType="separate"/>
-        </w:r>
-        <w:r>
-          <w:rPr>
-            <w:noProof/>
-            <w:webHidden/>
-          </w:rPr>
-          <w:t>1</w:t>
-        </w:r>
-        <w:r>
-          <w:rPr>
-            <w:noProof/>
-            <w:webHidden/>
-          </w:rPr>
-          <w:fldChar w:fldCharType="end"/>
-        </w:r>
-      </w:hyperlink>
-    </w:p>
-    <w:p>
-      <w:pPr>
-        <w:pStyle w:val="TOC3"/>
-        <w:tabs>
-          <w:tab w:val="right" w:leader="dot" w:pos="9016"/>
-        </w:tabs>
-        <w:rPr>
-          <w:noProof/>
-        </w:rPr>
-      </w:pPr>
-      <w:hyperlink w:anchor="_Toc426554717" w:history="1">
-        <w:r>
-          <w:rPr>
-            <w:rStyle w:val="Hyperlink"/>
-            <w:noProof/>
-          </w:rPr>
-          <w:t>Feature Title 2</w:t>
-        </w:r>
-        <w:r>
-          <w:rPr>
-            <w:noProof/>
-            <w:webHidden/>
-          </w:rPr>
-          <w:tab/>
-        </w:r>
-        <w:r>
-          <w:rPr>
-            <w:noProof/>
-            <w:webHidden/>
-          </w:rPr>
-          <w:fldChar w:fldCharType="begin"/>
-        </w:r>
-        <w:r>
-          <w:rPr>
-            <w:noProof/>
-            <w:webHidden/>
-          </w:rPr>
-          <w:instrText xml:space="preserve"> PAGEREF _Toc426554717 \h </w:instrText>
-        </w:r>
-        <w:r>
-          <w:rPr>
-            <w:noProof/>
-            <w:webHidden/>
-          </w:rPr>
-        </w:r>
-        <w:r>
-          <w:rPr>
-            <w:noProof/>
-            <w:webHidden/>
-          </w:rPr>
-          <w:fldChar w:fldCharType="separate"/>
-        </w:r>
-        <w:r>
-          <w:rPr>
-            <w:noProof/>
-            <w:webHidden/>
-          </w:rPr>
-          <w:t>1</w:t>
-        </w:r>
-        <w:r>
-          <w:rPr>
-            <w:noProof/>
-            <w:webHidden/>
-          </w:rPr>
-          <w:fldChar w:fldCharType="end"/>
-        </w:r>
-      </w:hyperlink>
-    </w:p>
-    <w:p>
-      <w:pPr>
-        <w:pStyle w:val="TOC2"/>
-        <w:tabs>
-          <w:tab w:val="right" w:leader="dot" w:pos="9016"/>
-        </w:tabs>
-        <w:rPr>
-          <w:noProof/>
-        </w:rPr>
-      </w:pPr>
-      <w:hyperlink w:anchor="_Toc426554718" w:history="1">
-        <w:r>
-          <w:rPr>
-            <w:rStyle w:val="Hyperlink"/>
-            <w:noProof/>
-          </w:rPr>
-          <w:t>Release 2</w:t>
-        </w:r>
-        <w:r>
-          <w:rPr>
-            <w:noProof/>
-            <w:webHidden/>
-          </w:rPr>
-          <w:tab/>
-        </w:r>
-        <w:r>
-          <w:rPr>
-            <w:noProof/>
-            <w:webHidden/>
-          </w:rPr>
-          <w:fldChar w:fldCharType="begin"/>
-        </w:r>
-        <w:r>
-          <w:rPr>
-            <w:noProof/>
-            <w:webHidden/>
-          </w:rPr>
-          <w:instrText xml:space="preserve"> PAGEREF _Toc426554718 \h </w:instrText>
-        </w:r>
-        <w:r>
-          <w:rPr>
-            <w:noProof/>
-            <w:webHidden/>
-          </w:rPr>
-        </w:r>
-        <w:r>
-          <w:rPr>
-            <w:noProof/>
-            <w:webHidden/>
-          </w:rPr>
-          <w:fldChar w:fldCharType="separate"/>
-        </w:r>
-        <w:r>
-          <w:rPr>
-            <w:noProof/>
-            <w:webHidden/>
-          </w:rPr>
-          <w:t>1</w:t>
-        </w:r>
-        <w:r>
-          <w:rPr>
-            <w:noProof/>
-            <w:webHidden/>
-          </w:rPr>
-          <w:fldChar w:fldCharType="end"/>
-        </w:r>
-      </w:hyperlink>
-    </w:p>
-    <w:p>
-      <w:pPr>
-        <w:pStyle w:val="TOC3"/>
-        <w:tabs>
-          <w:tab w:val="right" w:leader="dot" w:pos="9016"/>
-        </w:tabs>
-        <w:rPr>
-          <w:noProof/>
-        </w:rPr>
-      </w:pPr>
-      <w:hyperlink w:anchor="_Toc426554719" w:history="1">
-        <w:r>
-          <w:rPr>
-            <w:rStyle w:val="Hyperlink"/>
-            <w:noProof/>
-          </w:rPr>
-          <w:t>Feature Title 1</w:t>
-        </w:r>
-        <w:r>
-          <w:rPr>
-            <w:noProof/>
-            <w:webHidden/>
-          </w:rPr>
-          <w:tab/>
-        </w:r>
-        <w:r>
-          <w:rPr>
-            <w:noProof/>
-            <w:webHidden/>
-          </w:rPr>
-          <w:fldChar w:fldCharType="begin"/>
-        </w:r>
-        <w:r>
-          <w:rPr>
-            <w:noProof/>
-            <w:webHidden/>
-          </w:rPr>
-          <w:instrText xml:space="preserve"> PAGEREF _Toc426554719 \h </w:instrText>
-        </w:r>
-        <w:r>
-          <w:rPr>
-            <w:noProof/>
-            <w:webHidden/>
-          </w:rPr>
-        </w:r>
-        <w:r>
-          <w:rPr>
-            <w:noProof/>
-            <w:webHidden/>
-          </w:rPr>
-          <w:fldChar w:fldCharType="separate"/>
-        </w:r>
-        <w:r>
-          <w:rPr>
-            <w:noProof/>
-            <w:webHidden/>
-          </w:rPr>
-          <w:t>1</w:t>
-        </w:r>
-        <w:r>
-          <w:rPr>
-            <w:noProof/>
-            <w:webHidden/>
-          </w:rPr>
-          <w:fldChar w:fldCharType="end"/>
-        </w:r>
-      </w:hyperlink>
-    </w:p>
-    <w:p>
-      <w:pPr>
-        <w:pStyle w:val="TOC3"/>
-        <w:tabs>
-          <w:tab w:val="right" w:leader="dot" w:pos="9016"/>
-        </w:tabs>
-        <w:rPr>
-          <w:noProof/>
-        </w:rPr>
-      </w:pPr>
-      <w:hyperlink w:anchor="_Toc426554720" w:history="1">
-        <w:r>
-          <w:rPr>
-            <w:rStyle w:val="Hyperlink"/>
-            <w:noProof/>
-          </w:rPr>
-          <w:t>Feature Title 2</w:t>
-        </w:r>
-        <w:r>
-          <w:rPr>
-            <w:noProof/>
-            <w:webHidden/>
-          </w:rPr>
-          <w:tab/>
-        </w:r>
-        <w:r>
-          <w:rPr>
-            <w:noProof/>
-            <w:webHidden/>
-          </w:rPr>
-          <w:fldChar w:fldCharType="begin"/>
-        </w:r>
-        <w:r>
-          <w:rPr>
-            <w:noProof/>
-            <w:webHidden/>
-          </w:rPr>
-          <w:instrText xml:space="preserve"> PAGEREF _Toc426554720 \h </w:instrText>
-        </w:r>
-        <w:r>
-          <w:rPr>
-            <w:noProof/>
-            <w:webHidden/>
-          </w:rPr>
-        </w:r>
-        <w:r>
-          <w:rPr>
-            <w:noProof/>
-            <w:webHidden/>
-          </w:rPr>
-          <w:fldChar w:fldCharType="separate"/>
-        </w:r>
-        <w:r>
-          <w:rPr>
-            <w:noProof/>
-            <w:webHidden/>
-          </w:rPr>
-          <w:t>1</w:t>
-        </w:r>
-        <w:r>
-          <w:rPr>
-            <w:noProof/>
-            <w:webHidden/>
-          </w:rPr>
-          <w:fldChar w:fldCharType="end"/>
-        </w:r>
-      </w:hyperlink>
-    </w:p>
-    <w:p>
-      <w:pPr>
-        <w:pStyle w:val="TOC2"/>
-        <w:tabs>
-          <w:tab w:val="right" w:leader="dot" w:pos="9016"/>
-        </w:tabs>
-        <w:rPr>
-          <w:noProof/>
-        </w:rPr>
-      </w:pPr>
-      <w:hyperlink w:anchor="_Toc426554721" w:history="1">
-        <w:r>
-          <w:rPr>
-            <w:rStyle w:val="Hyperlink"/>
-            <w:noProof/>
-          </w:rPr>
-          <w:t>Release 3</w:t>
-        </w:r>
-        <w:r>
-          <w:rPr>
-            <w:noProof/>
-            <w:webHidden/>
-          </w:rPr>
-          <w:tab/>
-        </w:r>
-        <w:r>
-          <w:rPr>
-            <w:noProof/>
-            <w:webHidden/>
-          </w:rPr>
-          <w:fldChar w:fldCharType="begin"/>
-        </w:r>
-        <w:r>
-          <w:rPr>
-            <w:noProof/>
-            <w:webHidden/>
-          </w:rPr>
-          <w:instrText xml:space="preserve"> PAGEREF _Toc426554721 \h </w:instrText>
-        </w:r>
-        <w:r>
-          <w:rPr>
-            <w:noProof/>
-            <w:webHidden/>
-          </w:rPr>
-        </w:r>
-        <w:r>
-          <w:rPr>
-            <w:noProof/>
-            <w:webHidden/>
-          </w:rPr>
-          <w:fldChar w:fldCharType="separate"/>
-        </w:r>
-        <w:r>
-          <w:rPr>
-            <w:noProof/>
-            <w:webHidden/>
-          </w:rPr>
-          <w:t>2</w:t>
-        </w:r>
-        <w:r>
-          <w:rPr>
-            <w:noProof/>
-            <w:webHidden/>
-          </w:rPr>
-          <w:fldChar w:fldCharType="end"/>
-        </w:r>
-      </w:hyperlink>
-    </w:p>
-    <w:p>
-      <w:pPr>
-        <w:pStyle w:val="TOC3"/>
-        <w:tabs>
-          <w:tab w:val="right" w:leader="dot" w:pos="9016"/>
-        </w:tabs>
-        <w:rPr>
-          <w:noProof/>
-        </w:rPr>
-      </w:pPr>
-      <w:hyperlink w:anchor="_Toc426554722" w:history="1">
-        <w:r>
-          <w:rPr>
-            <w:rStyle w:val="Hyperlink"/>
-            <w:noProof/>
-          </w:rPr>
-          <w:t>Feature Title 1</w:t>
-        </w:r>
-        <w:r>
-          <w:rPr>
-            <w:noProof/>
-            <w:webHidden/>
-          </w:rPr>
-          <w:tab/>
-        </w:r>
-        <w:r>
-          <w:rPr>
-            <w:noProof/>
-            <w:webHidden/>
-          </w:rPr>
-          <w:fldChar w:fldCharType="begin"/>
-        </w:r>
-        <w:r>
-          <w:rPr>
-            <w:noProof/>
-            <w:webHidden/>
-          </w:rPr>
-          <w:instrText xml:space="preserve"> PAGEREF _Toc426554722 \h </w:instrText>
-        </w:r>
-        <w:r>
-          <w:rPr>
-            <w:noProof/>
-            <w:webHidden/>
-          </w:rPr>
-        </w:r>
-        <w:r>
-          <w:rPr>
-            <w:noProof/>
-            <w:webHidden/>
-          </w:rPr>
-          <w:fldChar w:fldCharType="separate"/>
-        </w:r>
-        <w:r>
-          <w:rPr>
-            <w:noProof/>
-            <w:webHidden/>
-          </w:rPr>
-          <w:t>2</w:t>
-        </w:r>
-        <w:r>
-          <w:rPr>
-            <w:noProof/>
-            <w:webHidden/>
-          </w:rPr>
-          <w:fldChar w:fldCharType="end"/>
-        </w:r>
-      </w:hyperlink>
-    </w:p>
-    <w:p>
-      <w:pPr>
-        <w:pStyle w:val="TOC3"/>
-        <w:tabs>
-          <w:tab w:val="right" w:leader="dot" w:pos="9016"/>
-        </w:tabs>
-        <w:rPr>
-          <w:noProof/>
-        </w:rPr>
-      </w:pPr>
-      <w:hyperlink w:anchor="_Toc426554723" w:history="1">
-        <w:r>
-          <w:rPr>
-            <w:rStyle w:val="Hyperlink"/>
-            <w:noProof/>
-          </w:rPr>
-          <w:t>Feature Title 2</w:t>
-        </w:r>
-        <w:r>
-          <w:rPr>
-            <w:noProof/>
-            <w:webHidden/>
-          </w:rPr>
-          <w:tab/>
-        </w:r>
-        <w:r>
-          <w:rPr>
-            <w:noProof/>
-            <w:webHidden/>
-          </w:rPr>
-          <w:fldChar w:fldCharType="begin"/>
-        </w:r>
-        <w:r>
-          <w:rPr>
-            <w:noProof/>
-            <w:webHidden/>
-          </w:rPr>
-          <w:instrText xml:space="preserve"> PAGEREF _Toc426554723 \h </w:instrText>
-        </w:r>
-        <w:r>
-          <w:rPr>
-            <w:noProof/>
-            <w:webHidden/>
-          </w:rPr>
-        </w:r>
-        <w:r>
-          <w:rPr>
-            <w:noProof/>
-            <w:webHidden/>
-          </w:rPr>
-          <w:fldChar w:fldCharType="separate"/>
-        </w:r>
-        <w:r>
-          <w:rPr>
-            <w:noProof/>
-            <w:webHidden/>
-          </w:rPr>
-          <w:t>2</w:t>
-        </w:r>
-        <w:r>
-          <w:rPr>
-            <w:noProof/>
-            <w:webHidden/>
-          </w:rPr>
-          <w:fldChar w:fldCharType="end"/>
-        </w:r>
-      </w:hyperlink>
-    </w:p>
-    <w:p>
-      <w:pPr>
-        <w:pStyle w:val="TOC2"/>
-        <w:tabs>
-          <w:tab w:val="right" w:leader="dot" w:pos="9016"/>
-        </w:tabs>
-        <w:rPr>
-          <w:noProof/>
-        </w:rPr>
-      </w:pPr>
-      <w:hyperlink w:anchor="_Toc426554724" w:history="1">
-        <w:r>
-          <w:rPr>
-            <w:rStyle w:val="Hyperlink"/>
-            <w:noProof/>
-          </w:rPr>
-          <w:t>Delivery Schedule</w:t>
-        </w:r>
-        <w:r>
-          <w:rPr>
-            <w:noProof/>
-            <w:webHidden/>
-          </w:rPr>
-          <w:tab/>
-        </w:r>
-        <w:r>
-          <w:rPr>
-            <w:noProof/>
-            <w:webHidden/>
-          </w:rPr>
-          <w:fldChar w:fldCharType="begin"/>
-        </w:r>
-        <w:r>
-          <w:rPr>
-            <w:noProof/>
-            <w:webHidden/>
-          </w:rPr>
-          <w:instrText xml:space="preserve"> PAGEREF _Toc426554724 \h </w:instrText>
-        </w:r>
-        <w:r>
-          <w:rPr>
-            <w:noProof/>
-            <w:webHidden/>
-          </w:rPr>
-        </w:r>
-        <w:r>
-          <w:rPr>
-            <w:noProof/>
-            <w:webHidden/>
-          </w:rPr>
-          <w:fldChar w:fldCharType="separate"/>
-        </w:r>
-        <w:r>
-          <w:rPr>
-            <w:noProof/>
-            <w:webHidden/>
-          </w:rPr>
-          <w:t>2</w:t>
-        </w:r>
-        <w:r>
-          <w:rPr>
-            <w:noProof/>
-            <w:webHidden/>
-          </w:rPr>
-          <w:fldChar w:fldCharType="end"/>
-        </w:r>
-      </w:hyperlink>
-    </w:p>
-    <w:p>
-      <w:pPr>
-        <w:pStyle w:val="TOC3"/>
-        <w:tabs>
-          <w:tab w:val="right" w:leader="dot" w:pos="9016"/>
-        </w:tabs>
-        <w:rPr>
-          <w:noProof/>
-        </w:rPr>
-      </w:pPr>
-      <w:hyperlink w:anchor="_Toc426554725" w:history="1">
-        <w:r>
-          <w:rPr>
-            <w:rStyle w:val="Hyperlink"/>
-            <w:noProof/>
-          </w:rPr>
-          <w:t>Estimated Velocity:</w:t>
-        </w:r>
-        <w:r>
-          <w:rPr>
-            <w:noProof/>
-            <w:webHidden/>
-          </w:rPr>
-          <w:tab/>
-        </w:r>
-        <w:r>
-          <w:rPr>
-            <w:noProof/>
-            <w:webHidden/>
-          </w:rPr>
-          <w:fldChar w:fldCharType="begin"/>
-        </w:r>
-        <w:r>
-          <w:rPr>
-            <w:noProof/>
-            <w:webHidden/>
-          </w:rPr>
-          <w:instrText xml:space="preserve"> PAGEREF _Toc426554725 \h </w:instrText>
-        </w:r>
-        <w:r>
-          <w:rPr>
-            <w:noProof/>
-            <w:webHidden/>
-          </w:rPr>
-        </w:r>
-        <w:r>
-          <w:rPr>
-            <w:noProof/>
-            <w:webHidden/>
-          </w:rPr>
-          <w:fldChar w:fldCharType="separate"/>
-        </w:r>
-        <w:r>
-          <w:rPr>
-            <w:noProof/>
-            <w:webHidden/>
-          </w:rPr>
-          <w:t>2</w:t>
-        </w:r>
-        <w:r>
-          <w:rPr>
-            <w:noProof/>
-            <w:webHidden/>
-          </w:rPr>
-          <w:fldChar w:fldCharType="end"/>
-        </w:r>
-      </w:hyperlink>
-    </w:p>
-    <w:p>
-      <w:pPr>
-        <w:pStyle w:val="TOC1"/>
-        <w:rPr>
-          <w:noProof/>
-        </w:rPr>
-      </w:pPr>
-      <w:hyperlink w:anchor="_Toc426554726" w:history="1">
-        <w:r>
-          <w:rPr>
-            <w:rStyle w:val="Hyperlink"/>
-            <w:noProof/>
-          </w:rPr>
-          <w:t>Sprint Plan</w:t>
-        </w:r>
-        <w:r>
-          <w:rPr>
-            <w:noProof/>
-            <w:webHidden/>
-          </w:rPr>
-          <w:tab/>
-        </w:r>
-        <w:r>
-          <w:rPr>
-            <w:noProof/>
-            <w:webHidden/>
-          </w:rPr>
-          <w:fldChar w:fldCharType="begin"/>
-        </w:r>
-        <w:r>
-          <w:rPr>
-            <w:noProof/>
-            <w:webHidden/>
-          </w:rPr>
-          <w:instrText xml:space="preserve"> PAGEREF _Toc426554726 \h </w:instrText>
-        </w:r>
-        <w:r>
-          <w:rPr>
-            <w:noProof/>
-            <w:webHidden/>
-          </w:rPr>
-        </w:r>
-        <w:r>
-          <w:rPr>
-            <w:noProof/>
-            <w:webHidden/>
-          </w:rPr>
-          <w:fldChar w:fldCharType="separate"/>
-        </w:r>
-        <w:r>
-          <w:rPr>
-            <w:noProof/>
-            <w:webHidden/>
-          </w:rPr>
-          <w:t>3</w:t>
-        </w:r>
-        <w:r>
-          <w:rPr>
-            <w:noProof/>
-            <w:webHidden/>
-          </w:rPr>
-          <w:fldChar w:fldCharType="end"/>
-        </w:r>
-      </w:hyperlink>
-    </w:p>
-    <w:p>
-      <w:pPr>
-        <w:pStyle w:val="TOC2"/>
-        <w:tabs>
-          <w:tab w:val="right" w:leader="dot" w:pos="9016"/>
-        </w:tabs>
-        <w:rPr>
-          <w:noProof/>
-        </w:rPr>
-      </w:pPr>
-      <w:hyperlink w:anchor="_Toc426554727" w:history="1">
-        <w:r>
-          <w:rPr>
-            <w:rStyle w:val="Hyperlink"/>
-            <w:noProof/>
-          </w:rPr>
-          <w:t>Sprint 1</w:t>
-        </w:r>
-        <w:r>
-          <w:rPr>
-            <w:noProof/>
-            <w:webHidden/>
-          </w:rPr>
-          <w:tab/>
-        </w:r>
-        <w:r>
-          <w:rPr>
-            <w:noProof/>
-            <w:webHidden/>
-          </w:rPr>
-          <w:fldChar w:fldCharType="begin"/>
-        </w:r>
-        <w:r>
-          <w:rPr>
-            <w:noProof/>
-            <w:webHidden/>
-          </w:rPr>
-          <w:instrText xml:space="preserve"> PAGEREF _Toc426554727 \h </w:instrText>
-        </w:r>
-        <w:r>
-          <w:rPr>
-            <w:noProof/>
-            <w:webHidden/>
-          </w:rPr>
-        </w:r>
-        <w:r>
-          <w:rPr>
-            <w:noProof/>
-            <w:webHidden/>
-          </w:rPr>
-          <w:fldChar w:fldCharType="separate"/>
-        </w:r>
-        <w:r>
-          <w:rPr>
-            <w:noProof/>
-            <w:webHidden/>
-          </w:rPr>
-          <w:t>3</w:t>
-        </w:r>
-        <w:r>
-          <w:rPr>
-            <w:noProof/>
-            <w:webHidden/>
-          </w:rPr>
-          <w:fldChar w:fldCharType="end"/>
-        </w:r>
-      </w:hyperlink>
-    </w:p>
-    <w:p>
-      <w:pPr>
-        <w:pStyle w:val="TOC3"/>
-        <w:tabs>
-          <w:tab w:val="right" w:leader="dot" w:pos="9016"/>
-        </w:tabs>
-        <w:rPr>
-          <w:noProof/>
-        </w:rPr>
-      </w:pPr>
-      <w:hyperlink w:anchor="_Toc426554728" w:history="1">
-        <w:r>
-          <w:rPr>
-            <w:rStyle w:val="Hyperlink"/>
-            <w:noProof/>
-          </w:rPr>
-          <w:t>Current Velocity:</w:t>
-        </w:r>
-        <w:r>
-          <w:rPr>
-            <w:noProof/>
-            <w:webHidden/>
-          </w:rPr>
-          <w:tab/>
-        </w:r>
-        <w:r>
-          <w:rPr>
-            <w:noProof/>
-            <w:webHidden/>
-          </w:rPr>
-          <w:fldChar w:fldCharType="begin"/>
-        </w:r>
-        <w:r>
-          <w:rPr>
-            <w:noProof/>
-            <w:webHidden/>
-          </w:rPr>
-          <w:instrText xml:space="preserve"> PAGEREF _Toc426554728 \h </w:instrText>
-        </w:r>
-        <w:r>
-          <w:rPr>
-            <w:noProof/>
-            <w:webHidden/>
-          </w:rPr>
-        </w:r>
-        <w:r>
-          <w:rPr>
-            <w:noProof/>
-            <w:webHidden/>
-          </w:rPr>
-          <w:fldChar w:fldCharType="separate"/>
-        </w:r>
-        <w:r>
-          <w:rPr>
-            <w:noProof/>
-            <w:webHidden/>
-          </w:rPr>
-          <w:t>3</w:t>
-        </w:r>
-        <w:r>
-          <w:rPr>
-            <w:noProof/>
-            <w:webHidden/>
-          </w:rPr>
-          <w:fldChar w:fldCharType="end"/>
-        </w:r>
-      </w:hyperlink>
-    </w:p>
-    <w:p>
-      <w:pPr>
-        <w:pStyle w:val="TOC3"/>
-        <w:tabs>
-          <w:tab w:val="right" w:leader="dot" w:pos="9016"/>
-        </w:tabs>
-        <w:rPr>
-          <w:noProof/>
-        </w:rPr>
-      </w:pPr>
-      <w:hyperlink w:anchor="_Toc426554729" w:history="1">
-        <w:r>
-          <w:rPr>
-            <w:rStyle w:val="Hyperlink"/>
-            <w:noProof/>
-          </w:rPr>
-          <w:t>Story ID: Title</w:t>
-        </w:r>
-        <w:r>
-          <w:rPr>
-            <w:noProof/>
-            <w:webHidden/>
-          </w:rPr>
-          <w:tab/>
-        </w:r>
-        <w:r>
-          <w:rPr>
-            <w:noProof/>
-            <w:webHidden/>
-          </w:rPr>
-          <w:fldChar w:fldCharType="begin"/>
-        </w:r>
-        <w:r>
-          <w:rPr>
-            <w:noProof/>
-            <w:webHidden/>
-          </w:rPr>
-          <w:instrText xml:space="preserve"> PAGEREF _Toc426554729 \h </w:instrText>
-        </w:r>
-        <w:r>
-          <w:rPr>
-            <w:noProof/>
-            <w:webHidden/>
-          </w:rPr>
-        </w:r>
-        <w:r>
-          <w:rPr>
-            <w:noProof/>
-            <w:webHidden/>
-          </w:rPr>
-          <w:fldChar w:fldCharType="separate"/>
-        </w:r>
-        <w:r>
-          <w:rPr>
-            <w:noProof/>
-            <w:webHidden/>
-          </w:rPr>
-          <w:t>3</w:t>
-        </w:r>
-        <w:r>
-          <w:rPr>
-            <w:noProof/>
-            <w:webHidden/>
-          </w:rPr>
-          <w:fldChar w:fldCharType="end"/>
-        </w:r>
-      </w:hyperlink>
-    </w:p>
-    <w:p>
-      <w:pPr>
-        <w:pStyle w:val="TOC3"/>
-        <w:tabs>
-          <w:tab w:val="right" w:leader="dot" w:pos="9016"/>
-        </w:tabs>
-        <w:rPr>
-          <w:noProof/>
-        </w:rPr>
-      </w:pPr>
-      <w:hyperlink w:anchor="_Toc426554730" w:history="1">
-        <w:r>
-          <w:rPr>
-            <w:rStyle w:val="Hyperlink"/>
-            <w:noProof/>
-          </w:rPr>
-          <w:t>Story ID: Title</w:t>
-        </w:r>
-        <w:r>
-          <w:rPr>
-            <w:noProof/>
-            <w:webHidden/>
-          </w:rPr>
-          <w:tab/>
-        </w:r>
-        <w:r>
-          <w:rPr>
-            <w:noProof/>
-            <w:webHidden/>
-          </w:rPr>
-          <w:fldChar w:fldCharType="begin"/>
-        </w:r>
-        <w:r>
-          <w:rPr>
-            <w:noProof/>
-            <w:webHidden/>
-          </w:rPr>
-          <w:instrText xml:space="preserve"> PAGEREF _Toc426554730 \h </w:instrText>
-        </w:r>
-        <w:r>
-          <w:rPr>
-            <w:noProof/>
-            <w:webHidden/>
-          </w:rPr>
-        </w:r>
-        <w:r>
-          <w:rPr>
-            <w:noProof/>
-            <w:webHidden/>
-          </w:rPr>
-          <w:fldChar w:fldCharType="separate"/>
-        </w:r>
-        <w:r>
-          <w:rPr>
-            <w:noProof/>
-            <w:webHidden/>
-          </w:rPr>
-          <w:t>3</w:t>
-        </w:r>
-        <w:r>
-          <w:rPr>
-            <w:noProof/>
-            <w:webHidden/>
-          </w:rPr>
-          <w:fldChar w:fldCharType="end"/>
-        </w:r>
-      </w:hyperlink>
-    </w:p>
-    <w:p>
-      <w:pPr>
-        <w:pStyle w:val="TOC3"/>
-        <w:tabs>
-          <w:tab w:val="right" w:leader="dot" w:pos="9016"/>
-        </w:tabs>
-        <w:rPr>
-          <w:noProof/>
-        </w:rPr>
-      </w:pPr>
-      <w:hyperlink w:anchor="_Toc426554731" w:history="1">
-        <w:r>
-          <w:rPr>
-            <w:rStyle w:val="Hyperlink"/>
-            <w:noProof/>
-          </w:rPr>
-          <w:t>Story ID: Title</w:t>
-        </w:r>
-        <w:r>
-          <w:rPr>
-            <w:noProof/>
-            <w:webHidden/>
-          </w:rPr>
-          <w:tab/>
-        </w:r>
-        <w:r>
-          <w:rPr>
-            <w:noProof/>
-            <w:webHidden/>
-          </w:rPr>
-          <w:fldChar w:fldCharType="begin"/>
-        </w:r>
-        <w:r>
-          <w:rPr>
-            <w:noProof/>
-            <w:webHidden/>
-          </w:rPr>
-          <w:instrText xml:space="preserve"> PAGEREF _Toc426554731 \h </w:instrText>
-        </w:r>
-        <w:r>
-          <w:rPr>
-            <w:noProof/>
-            <w:webHidden/>
-          </w:rPr>
-        </w:r>
-        <w:r>
-          <w:rPr>
-            <w:noProof/>
-            <w:webHidden/>
-          </w:rPr>
-          <w:fldChar w:fldCharType="separate"/>
-        </w:r>
-        <w:r>
-          <w:rPr>
-            <w:noProof/>
-            <w:webHidden/>
-          </w:rPr>
-          <w:t>3</w:t>
-        </w:r>
-        <w:r>
-          <w:rPr>
-            <w:noProof/>
-            <w:webHidden/>
-          </w:rPr>
-          <w:fldChar w:fldCharType="end"/>
-        </w:r>
-      </w:hyperlink>
-    </w:p>
-    <w:p>
-      <w:pPr>
-        <w:spacing w:after="120" w:line="240" w:lineRule="auto"/>
-      </w:pPr>
-      <w:r>
-        <w:fldChar w:fldCharType="end"/>
-      </w:r>
-    </w:p>
-    <w:p>
-      <w:pPr>
-        <w:spacing w:line="240" w:lineRule="auto"/>
-        <w:sectPr>
-          <w:footerReference w:type="default" r:id="rId7"/>
-          <w:pgSz w:w="11906" w:h="16838"/>
-          <w:pgMar w:top="1440" w:right="1440" w:bottom="1440" w:left="1440" w:header="708" w:footer="708" w:gutter="0"/>
-          <w:cols w:space="708"/>
-          <w:docGrid w:linePitch="360"/>
-        </w:sectPr>
-      </w:pPr>
+        <w:br w:type="page"/>
+      </w:r>
     </w:p>
     <w:p>
       <w:pPr>
         <w:pStyle w:val="Title"/>
       </w:pPr>
-      <w:bookmarkStart w:id="0" w:name="_Toc426554714"/>
+      <w:bookmarkStart w:id="1" w:name="_GoBack"/>
+      <w:bookmarkEnd w:id="1"/>
       <w:r>
         <w:lastRenderedPageBreak/>
         <w:t>Release Plan</w:t>
@@ -1559,11 +1721,13 @@
       <w:pPr>
         <w:pStyle w:val="Heading1"/>
       </w:pPr>
-      <w:bookmarkStart w:id="1" w:name="_Toc426554715"/>
+      <w:bookmarkStart w:id="2" w:name="_Toc426554715"/>
+      <w:bookmarkStart w:id="3" w:name="_Toc491088255"/>
       <w:r>
         <w:t>Release 1</w:t>
       </w:r>
-      <w:bookmarkEnd w:id="1"/>
+      <w:bookmarkEnd w:id="2"/>
+      <w:bookmarkEnd w:id="3"/>
     </w:p>
     <w:p>
       <w:pPr>
@@ -1655,12 +1819,14 @@
       <w:pPr>
         <w:pStyle w:val="Heading2"/>
       </w:pPr>
+      <w:bookmarkStart w:id="4" w:name="_Toc491088256"/>
       <w:r>
         <w:t xml:space="preserve">User </w:t>
       </w:r>
       <w:r>
         <w:t>Account Creation</w:t>
       </w:r>
+      <w:bookmarkEnd w:id="4"/>
     </w:p>
     <w:p>
       <w:pPr>
@@ -1937,9 +2103,11 @@
       <w:pPr>
         <w:pStyle w:val="Heading2"/>
       </w:pPr>
+      <w:bookmarkStart w:id="5" w:name="_Toc491088257"/>
       <w:r>
         <w:t>Admin Account Creation</w:t>
       </w:r>
+      <w:bookmarkEnd w:id="5"/>
     </w:p>
     <w:p>
       <w:pPr>
@@ -2135,10 +2303,12 @@
       <w:pPr>
         <w:pStyle w:val="Heading2"/>
       </w:pPr>
-      <w:bookmarkStart w:id="2" w:name="_Toc426554718"/>
+      <w:bookmarkStart w:id="6" w:name="_Toc426554718"/>
+      <w:bookmarkStart w:id="7" w:name="_Toc491088258"/>
       <w:r>
         <w:t>Implement Admin Functionality</w:t>
       </w:r>
+      <w:bookmarkEnd w:id="7"/>
     </w:p>
     <w:p>
       <w:pPr>
@@ -2373,9 +2543,11 @@
       <w:pPr>
         <w:pStyle w:val="Heading2"/>
       </w:pPr>
+      <w:bookmarkStart w:id="8" w:name="_Toc491088259"/>
       <w:r>
         <w:t>Web Application functionality</w:t>
       </w:r>
+      <w:bookmarkEnd w:id="8"/>
     </w:p>
     <w:p>
       <w:pPr>
@@ -2659,6 +2831,7 @@
       <w:pPr>
         <w:pStyle w:val="Heading1"/>
       </w:pPr>
+      <w:bookmarkStart w:id="9" w:name="_Toc491088260"/>
       <w:r>
         <w:lastRenderedPageBreak/>
         <w:t xml:space="preserve">Release </w:t>
@@ -2666,7 +2839,8 @@
       <w:r>
         <w:t>2</w:t>
       </w:r>
-      <w:bookmarkEnd w:id="2"/>
+      <w:bookmarkEnd w:id="6"/>
+      <w:bookmarkEnd w:id="9"/>
     </w:p>
     <w:p>
       <w:pPr>
@@ -2739,14 +2913,11 @@
       <w:pPr>
         <w:pStyle w:val="Heading2"/>
       </w:pPr>
-      <w:bookmarkStart w:id="3" w:name="_Toc426554719"/>
-      <w:r>
-        <w:t>Feature Title</w:t>
-      </w:r>
-      <w:r>
-        <w:t xml:space="preserve"> 1</w:t>
-      </w:r>
-      <w:bookmarkEnd w:id="3"/>
+      <w:bookmarkStart w:id="10" w:name="_Toc491088261"/>
+      <w:r>
+        <w:t>Bilingual Functionality</w:t>
+      </w:r>
+      <w:bookmarkEnd w:id="10"/>
     </w:p>
     <w:p>
       <w:pPr>
@@ -2859,7 +3030,11 @@
             <w:cnfStyle w:val="001000000000" w:firstRow="0" w:lastRow="0" w:firstColumn="1" w:lastColumn="0" w:oddVBand="0" w:evenVBand="0" w:oddHBand="0" w:evenHBand="0" w:firstRowFirstColumn="0" w:firstRowLastColumn="0" w:lastRowFirstColumn="0" w:lastRowLastColumn="0"/>
             <w:tcW w:w="959" w:type="dxa"/>
           </w:tcPr>
-          <w:p/>
+          <w:p>
+            <w:r>
+              <w:t>S16</w:t>
+            </w:r>
+          </w:p>
         </w:tc>
         <w:tc>
           <w:tcPr>
@@ -2869,6 +3044,9 @@
             <w:pPr>
               <w:cnfStyle w:val="000000000000" w:firstRow="0" w:lastRow="0" w:firstColumn="0" w:lastColumn="0" w:oddVBand="0" w:evenVBand="0" w:oddHBand="0" w:evenHBand="0" w:firstRowFirstColumn="0" w:firstRowLastColumn="0" w:lastRowFirstColumn="0" w:lastRowLastColumn="0"/>
             </w:pPr>
+            <w:r>
+              <w:t>Item Search</w:t>
+            </w:r>
           </w:p>
         </w:tc>
         <w:tc>
@@ -2879,6 +3057,9 @@
             <w:pPr>
               <w:cnfStyle w:val="000000000000" w:firstRow="0" w:lastRow="0" w:firstColumn="0" w:lastColumn="0" w:oddVBand="0" w:evenVBand="0" w:oddHBand="0" w:evenHBand="0" w:firstRowFirstColumn="0" w:firstRowLastColumn="0" w:lastRowFirstColumn="0" w:lastRowLastColumn="0"/>
             </w:pPr>
+            <w:r>
+              <w:t>4</w:t>
+            </w:r>
           </w:p>
         </w:tc>
       </w:tr>
@@ -2918,6 +3099,9 @@
             <w:pPr>
               <w:cnfStyle w:val="000000100000" w:firstRow="0" w:lastRow="0" w:firstColumn="0" w:lastColumn="0" w:oddVBand="0" w:evenVBand="0" w:oddHBand="1" w:evenHBand="0" w:firstRowFirstColumn="0" w:firstRowLastColumn="0" w:lastRowFirstColumn="0" w:lastRowLastColumn="0"/>
             </w:pPr>
+            <w:r>
+              <w:t>11</w:t>
+            </w:r>
           </w:p>
         </w:tc>
       </w:tr>
@@ -2926,14 +3110,16 @@
       <w:pPr>
         <w:pStyle w:val="Heading2"/>
       </w:pPr>
-      <w:bookmarkStart w:id="4" w:name="_Toc426554720"/>
+      <w:bookmarkStart w:id="11" w:name="_Toc426554720"/>
+      <w:bookmarkStart w:id="12" w:name="_Toc491088262"/>
       <w:r>
         <w:t>Feature Title</w:t>
       </w:r>
       <w:r>
         <w:t xml:space="preserve"> 2</w:t>
       </w:r>
-      <w:bookmarkEnd w:id="4"/>
+      <w:bookmarkEnd w:id="11"/>
+      <w:bookmarkEnd w:id="12"/>
     </w:p>
     <w:p>
       <w:pPr>
@@ -3103,14 +3289,16 @@
       <w:pPr>
         <w:pStyle w:val="Heading1"/>
       </w:pPr>
-      <w:bookmarkStart w:id="5" w:name="_Toc426554721"/>
+      <w:bookmarkStart w:id="13" w:name="_Toc426554721"/>
+      <w:bookmarkStart w:id="14" w:name="_Toc491088263"/>
       <w:r>
         <w:t xml:space="preserve">Release </w:t>
       </w:r>
       <w:r>
         <w:t>3</w:t>
       </w:r>
-      <w:bookmarkEnd w:id="5"/>
+      <w:bookmarkEnd w:id="13"/>
+      <w:bookmarkEnd w:id="14"/>
     </w:p>
     <w:p>
       <w:pPr>
@@ -3162,14 +3350,16 @@
       <w:pPr>
         <w:pStyle w:val="Heading2"/>
       </w:pPr>
-      <w:bookmarkStart w:id="6" w:name="_Toc426554722"/>
+      <w:bookmarkStart w:id="15" w:name="_Toc426554722"/>
+      <w:bookmarkStart w:id="16" w:name="_Toc491088264"/>
       <w:r>
         <w:t>Feature Title</w:t>
       </w:r>
       <w:r>
         <w:t xml:space="preserve"> 1</w:t>
       </w:r>
-      <w:bookmarkEnd w:id="6"/>
+      <w:bookmarkEnd w:id="15"/>
+      <w:bookmarkEnd w:id="16"/>
     </w:p>
     <w:p>
       <w:pPr>
@@ -3342,14 +3532,16 @@
           <w:b w:val="0"/>
         </w:rPr>
       </w:pPr>
-      <w:bookmarkStart w:id="7" w:name="_Toc426554723"/>
+      <w:bookmarkStart w:id="17" w:name="_Toc426554723"/>
+      <w:bookmarkStart w:id="18" w:name="_Toc491088265"/>
       <w:r>
         <w:t>Feature Title</w:t>
       </w:r>
       <w:r>
         <w:t xml:space="preserve"> 2</w:t>
       </w:r>
-      <w:bookmarkEnd w:id="7"/>
+      <w:bookmarkEnd w:id="17"/>
+      <w:bookmarkEnd w:id="18"/>
     </w:p>
     <w:p>
       <w:pPr>
@@ -3519,11 +3711,13 @@
       <w:pPr>
         <w:pStyle w:val="Heading1"/>
       </w:pPr>
-      <w:bookmarkStart w:id="8" w:name="_Toc426554724"/>
+      <w:bookmarkStart w:id="19" w:name="_Toc426554724"/>
+      <w:bookmarkStart w:id="20" w:name="_Toc491088266"/>
       <w:r>
         <w:t>Delivery Schedule</w:t>
       </w:r>
-      <w:bookmarkEnd w:id="8"/>
+      <w:bookmarkEnd w:id="19"/>
+      <w:bookmarkEnd w:id="20"/>
     </w:p>
     <w:tbl>
       <w:tblPr>
@@ -3786,6 +3980,9 @@
               </w:tabs>
               <w:jc w:val="center"/>
             </w:pPr>
+            <w:r>
+              <w:t>…</w:t>
+            </w:r>
           </w:p>
         </w:tc>
         <w:tc>
@@ -3800,9 +3997,6 @@
               <w:ind w:left="-57" w:right="-57"/>
               <w:jc w:val="center"/>
             </w:pPr>
-            <w:r>
-              <w:t>Week 15</w:t>
-            </w:r>
           </w:p>
         </w:tc>
         <w:tc>
@@ -3938,7 +4132,13 @@
               <w:jc w:val="center"/>
             </w:pPr>
             <w:r>
-              <w:t>Release 3, 4, …</w:t>
+              <w:t xml:space="preserve">Release </w:t>
+            </w:r>
+            <w:r>
+              <w:t xml:space="preserve">2, </w:t>
+            </w:r>
+            <w:r>
+              <w:t>3, 4, …</w:t>
             </w:r>
           </w:p>
           <w:p>
@@ -3960,7 +4160,8 @@
           <w:b w:val="0"/>
         </w:rPr>
       </w:pPr>
-      <w:bookmarkStart w:id="9" w:name="_Toc426554725"/>
+      <w:bookmarkStart w:id="21" w:name="_Toc426554725"/>
+      <w:bookmarkStart w:id="22" w:name="_Toc491088267"/>
       <w:r>
         <w:rPr>
           <w:b w:val="0"/>
@@ -3973,13 +4174,20 @@
         </w:rPr>
         <w:t xml:space="preserve"> Velocity:</w:t>
       </w:r>
-      <w:bookmarkEnd w:id="9"/>
+      <w:bookmarkEnd w:id="21"/>
       <w:r>
         <w:rPr>
           <w:b w:val="0"/>
         </w:rPr>
         <w:t xml:space="preserve"> </w:t>
       </w:r>
+      <w:r>
+        <w:rPr>
+          <w:b w:val="0"/>
+        </w:rPr>
+        <w:t>14</w:t>
+      </w:r>
+      <w:bookmarkEnd w:id="22"/>
     </w:p>
     <w:p>
       <w:pPr>
@@ -3998,7 +4206,7 @@
       <w:pPr>
         <w:pStyle w:val="Title"/>
       </w:pPr>
-      <w:bookmarkStart w:id="10" w:name="_Toc426554726"/>
+      <w:bookmarkStart w:id="23" w:name="_Toc426554726"/>
       <w:r>
         <w:lastRenderedPageBreak/>
         <w:t>Sprint</w:t>
@@ -4006,20 +4214,22 @@
       <w:r>
         <w:t xml:space="preserve"> Plan</w:t>
       </w:r>
-      <w:bookmarkEnd w:id="10"/>
+      <w:bookmarkEnd w:id="23"/>
     </w:p>
     <w:p>
       <w:pPr>
         <w:pStyle w:val="Heading1"/>
       </w:pPr>
-      <w:bookmarkStart w:id="11" w:name="_Toc426554727"/>
+      <w:bookmarkStart w:id="24" w:name="_Toc426554727"/>
+      <w:bookmarkStart w:id="25" w:name="_Toc491088268"/>
       <w:r>
         <w:t>Sprint</w:t>
       </w:r>
       <w:r>
         <w:t xml:space="preserve"> 1</w:t>
       </w:r>
-      <w:bookmarkEnd w:id="11"/>
+      <w:bookmarkEnd w:id="24"/>
+      <w:bookmarkEnd w:id="25"/>
     </w:p>
     <w:p>
       <w:pPr>
@@ -4052,23 +4262,27 @@
       <w:r>
         <w:rPr>
           <w:sz w:val="24"/>
-          <w:highlight w:val="yellow"/>
         </w:rPr>
-        <w:t>X</w:t>
+        <w:t>14</w:t>
       </w:r>
       <w:r>
         <w:rPr>
           <w:sz w:val="24"/>
         </w:rPr>
         <w:tab/>
-        <w:t xml:space="preserve">Total Hours: </w:t>
+        <w:t>Total Hours</w:t>
       </w:r>
       <w:r>
         <w:rPr>
           <w:sz w:val="24"/>
-          <w:highlight w:val="yellow"/>
         </w:rPr>
-        <w:t>X</w:t>
+        <w:t xml:space="preserve">: </w:t>
+      </w:r>
+      <w:r>
+        <w:rPr>
+          <w:sz w:val="24"/>
+        </w:rPr>
+        <w:t>53</w:t>
       </w:r>
     </w:p>
     <w:p>
@@ -4078,14 +4292,15 @@
           <w:b w:val="0"/>
         </w:rPr>
       </w:pPr>
-      <w:bookmarkStart w:id="12" w:name="_Toc426554728"/>
+      <w:bookmarkStart w:id="26" w:name="_Toc426554728"/>
+      <w:bookmarkStart w:id="27" w:name="_Toc491088269"/>
       <w:r>
         <w:rPr>
           <w:b w:val="0"/>
         </w:rPr>
         <w:t>Current Velocity:</w:t>
       </w:r>
-      <w:bookmarkEnd w:id="12"/>
+      <w:bookmarkEnd w:id="26"/>
       <w:r>
         <w:rPr>
           <w:b w:val="0"/>
@@ -4095,10 +4310,11 @@
       <w:r>
         <w:rPr>
           <w:b w:val="0"/>
-          <w:highlight w:val="yellow"/>
+          <w:i/>
         </w:rPr>
-        <w:t>X</w:t>
-      </w:r>
+        <w:t>undefined</w:t>
+      </w:r>
+      <w:bookmarkEnd w:id="27"/>
     </w:p>
     <w:p>
       <w:pPr>
@@ -4108,7 +4324,8 @@
           <w:b w:val="0"/>
         </w:rPr>
       </w:pPr>
-      <w:bookmarkStart w:id="13" w:name="_Toc426554729"/>
+      <w:bookmarkStart w:id="28" w:name="_Toc426554729"/>
+      <w:bookmarkStart w:id="29" w:name="_Toc491088270"/>
       <w:r>
         <w:t>S0</w:t>
       </w:r>
@@ -4118,10 +4335,11 @@
       <w:r>
         <w:t xml:space="preserve">: </w:t>
       </w:r>
-      <w:bookmarkEnd w:id="13"/>
+      <w:bookmarkEnd w:id="28"/>
       <w:r>
         <w:t>Account Creation</w:t>
       </w:r>
+      <w:bookmarkEnd w:id="29"/>
     </w:p>
     <w:tbl>
       <w:tblPr>
@@ -4229,6 +4447,9 @@
             <w:pPr>
               <w:cnfStyle w:val="000000100000" w:firstRow="0" w:lastRow="0" w:firstColumn="0" w:lastColumn="0" w:oddVBand="0" w:evenVBand="0" w:oddHBand="1" w:evenHBand="0" w:firstRowFirstColumn="0" w:firstRowLastColumn="0" w:lastRowFirstColumn="0" w:lastRowLastColumn="0"/>
             </w:pPr>
+            <w:r>
+              <w:t>3</w:t>
+            </w:r>
           </w:p>
         </w:tc>
         <w:tc>
@@ -4275,6 +4496,9 @@
             <w:pPr>
               <w:cnfStyle w:val="000000000000" w:firstRow="0" w:lastRow="0" w:firstColumn="0" w:lastColumn="0" w:oddVBand="0" w:evenVBand="0" w:oddHBand="0" w:evenHBand="0" w:firstRowFirstColumn="0" w:firstRowLastColumn="0" w:lastRowFirstColumn="0" w:lastRowLastColumn="0"/>
             </w:pPr>
+            <w:r>
+              <w:t>1</w:t>
+            </w:r>
           </w:p>
         </w:tc>
         <w:tc>
@@ -4324,6 +4548,9 @@
             <w:pPr>
               <w:cnfStyle w:val="000000100000" w:firstRow="0" w:lastRow="0" w:firstColumn="0" w:lastColumn="0" w:oddVBand="0" w:evenVBand="0" w:oddHBand="1" w:evenHBand="0" w:firstRowFirstColumn="0" w:firstRowLastColumn="0" w:lastRowFirstColumn="0" w:lastRowLastColumn="0"/>
             </w:pPr>
+            <w:r>
+              <w:t>1</w:t>
+            </w:r>
           </w:p>
         </w:tc>
         <w:tc>
@@ -4370,6 +4597,9 @@
             <w:pPr>
               <w:cnfStyle w:val="000000000000" w:firstRow="0" w:lastRow="0" w:firstColumn="0" w:lastColumn="0" w:oddVBand="0" w:evenVBand="0" w:oddHBand="0" w:evenHBand="0" w:firstRowFirstColumn="0" w:firstRowLastColumn="0" w:lastRowFirstColumn="0" w:lastRowLastColumn="0"/>
             </w:pPr>
+            <w:r>
+              <w:t>3</w:t>
+            </w:r>
           </w:p>
         </w:tc>
         <w:tc>
@@ -4422,6 +4652,9 @@
             <w:pPr>
               <w:cnfStyle w:val="000000100000" w:firstRow="0" w:lastRow="0" w:firstColumn="0" w:lastColumn="0" w:oddVBand="0" w:evenVBand="0" w:oddHBand="1" w:evenHBand="0" w:firstRowFirstColumn="0" w:firstRowLastColumn="0" w:lastRowFirstColumn="0" w:lastRowLastColumn="0"/>
             </w:pPr>
+            <w:r>
+              <w:t>2</w:t>
+            </w:r>
           </w:p>
         </w:tc>
         <w:tc>
@@ -4471,6 +4704,9 @@
             <w:pPr>
               <w:cnfStyle w:val="000000000000" w:firstRow="0" w:lastRow="0" w:firstColumn="0" w:lastColumn="0" w:oddVBand="0" w:evenVBand="0" w:oddHBand="0" w:evenHBand="0" w:firstRowFirstColumn="0" w:firstRowLastColumn="0" w:lastRowFirstColumn="0" w:lastRowLastColumn="0"/>
             </w:pPr>
+            <w:r>
+              <w:t>2</w:t>
+            </w:r>
           </w:p>
         </w:tc>
         <w:tc>
@@ -4507,15 +4743,13 @@
               <w:cnfStyle w:val="000000100000" w:firstRow="0" w:lastRow="0" w:firstColumn="0" w:lastColumn="0" w:oddVBand="0" w:evenVBand="0" w:oddHBand="1" w:evenHBand="0" w:firstRowFirstColumn="0" w:firstRowLastColumn="0" w:lastRowFirstColumn="0" w:lastRowLastColumn="0"/>
             </w:pPr>
             <w:r>
-              <w:t xml:space="preserve">Story Points: </w:t>
-            </w:r>
-            <w:bookmarkStart w:id="14" w:name="_GoBack"/>
-            <w:bookmarkEnd w:id="14"/>
-            <w:r>
-              <w:rPr>
-                <w:highlight w:val="yellow"/>
-              </w:rPr>
-              <w:t>X</w:t>
+              <w:t>Story Points</w:t>
+            </w:r>
+            <w:r>
+              <w:t xml:space="preserve">: </w:t>
+            </w:r>
+            <w:r>
+              <w:t>5</w:t>
             </w:r>
             <w:r>
               <w:tab/>
@@ -4537,10 +4771,7 @@
               <w:cnfStyle w:val="000000100000" w:firstRow="0" w:lastRow="0" w:firstColumn="0" w:lastColumn="0" w:oddVBand="0" w:evenVBand="0" w:oddHBand="1" w:evenHBand="0" w:firstRowFirstColumn="0" w:firstRowLastColumn="0" w:lastRowFirstColumn="0" w:lastRowLastColumn="0"/>
             </w:pPr>
             <w:r>
-              <w:rPr>
-                <w:highlight w:val="yellow"/>
-              </w:rPr>
-              <w:t>X</w:t>
+              <w:t>12</w:t>
             </w:r>
           </w:p>
         </w:tc>
@@ -4561,17 +4792,19 @@
         <w:pStyle w:val="Heading2"/>
         <w:spacing w:before="360"/>
       </w:pPr>
-      <w:bookmarkStart w:id="15" w:name="_Toc426554730"/>
+      <w:bookmarkStart w:id="30" w:name="_Toc426554730"/>
+      <w:bookmarkStart w:id="31" w:name="_Toc491088271"/>
       <w:r>
         <w:t>S11</w:t>
       </w:r>
       <w:r>
         <w:t xml:space="preserve">: </w:t>
       </w:r>
-      <w:bookmarkEnd w:id="15"/>
+      <w:bookmarkEnd w:id="30"/>
       <w:r>
         <w:t>Create Administrator</w:t>
       </w:r>
+      <w:bookmarkEnd w:id="31"/>
     </w:p>
     <w:tbl>
       <w:tblPr>
@@ -4679,6 +4912,9 @@
             <w:pPr>
               <w:cnfStyle w:val="000000100000" w:firstRow="0" w:lastRow="0" w:firstColumn="0" w:lastColumn="0" w:oddVBand="0" w:evenVBand="0" w:oddHBand="1" w:evenHBand="0" w:firstRowFirstColumn="0" w:firstRowLastColumn="0" w:lastRowFirstColumn="0" w:lastRowLastColumn="0"/>
             </w:pPr>
+            <w:r>
+              <w:t>3</w:t>
+            </w:r>
           </w:p>
         </w:tc>
         <w:tc>
@@ -4716,7 +4952,10 @@
               <w:cnfStyle w:val="000000000000" w:firstRow="0" w:lastRow="0" w:firstColumn="0" w:lastColumn="0" w:oddVBand="0" w:evenVBand="0" w:oddHBand="0" w:evenHBand="0" w:firstRowFirstColumn="0" w:firstRowLastColumn="0" w:lastRowFirstColumn="0" w:lastRowLastColumn="0"/>
             </w:pPr>
             <w:r>
-              <w:t>Registered in Database as admin account</w:t>
+              <w:t>Registered in d</w:t>
+            </w:r>
+            <w:r>
+              <w:t>atabase as admin account</w:t>
             </w:r>
           </w:p>
         </w:tc>
@@ -4728,6 +4967,9 @@
             <w:pPr>
               <w:cnfStyle w:val="000000000000" w:firstRow="0" w:lastRow="0" w:firstColumn="0" w:lastColumn="0" w:oddVBand="0" w:evenVBand="0" w:oddHBand="0" w:evenHBand="0" w:firstRowFirstColumn="0" w:firstRowLastColumn="0" w:lastRowFirstColumn="0" w:lastRowLastColumn="0"/>
             </w:pPr>
+            <w:r>
+              <w:t>2</w:t>
+            </w:r>
           </w:p>
         </w:tc>
         <w:tc>
@@ -4780,6 +5022,9 @@
             <w:pPr>
               <w:cnfStyle w:val="000000100000" w:firstRow="0" w:lastRow="0" w:firstColumn="0" w:lastColumn="0" w:oddVBand="0" w:evenVBand="0" w:oddHBand="1" w:evenHBand="0" w:firstRowFirstColumn="0" w:firstRowLastColumn="0" w:lastRowFirstColumn="0" w:lastRowLastColumn="0"/>
             </w:pPr>
+            <w:r>
+              <w:t>3</w:t>
+            </w:r>
           </w:p>
         </w:tc>
         <w:tc>
@@ -4829,6 +5074,9 @@
             <w:pPr>
               <w:cnfStyle w:val="000000000000" w:firstRow="0" w:lastRow="0" w:firstColumn="0" w:lastColumn="0" w:oddVBand="0" w:evenVBand="0" w:oddHBand="0" w:evenHBand="0" w:firstRowFirstColumn="0" w:firstRowLastColumn="0" w:lastRowFirstColumn="0" w:lastRowLastColumn="0"/>
             </w:pPr>
+            <w:r>
+              <w:t>2</w:t>
+            </w:r>
           </w:p>
         </w:tc>
         <w:tc>
@@ -4881,6 +5129,9 @@
             <w:pPr>
               <w:cnfStyle w:val="000000100000" w:firstRow="0" w:lastRow="0" w:firstColumn="0" w:lastColumn="0" w:oddVBand="0" w:evenVBand="0" w:oddHBand="1" w:evenHBand="0" w:firstRowFirstColumn="0" w:firstRowLastColumn="0" w:lastRowFirstColumn="0" w:lastRowLastColumn="0"/>
             </w:pPr>
+            <w:r>
+              <w:t>2</w:t>
+            </w:r>
           </w:p>
         </w:tc>
         <w:tc>
@@ -4917,6 +5168,9 @@
               <w:t xml:space="preserve">Story Points: </w:t>
             </w:r>
             <w:r>
+              <w:t>2</w:t>
+            </w:r>
+            <w:r>
               <w:tab/>
               <w:t>Total Hours</w:t>
             </w:r>
@@ -4933,6 +5187,9 @@
             <w:pPr>
               <w:cnfStyle w:val="000000000000" w:firstRow="0" w:lastRow="0" w:firstColumn="0" w:lastColumn="0" w:oddVBand="0" w:evenVBand="0" w:oddHBand="0" w:evenHBand="0" w:firstRowFirstColumn="0" w:firstRowLastColumn="0" w:lastRowFirstColumn="0" w:lastRowLastColumn="0"/>
             </w:pPr>
+            <w:r>
+              <w:t>12</w:t>
+            </w:r>
           </w:p>
         </w:tc>
         <w:tc>
@@ -4952,17 +5209,19 @@
         <w:pStyle w:val="Heading2"/>
         <w:spacing w:before="360"/>
       </w:pPr>
-      <w:bookmarkStart w:id="16" w:name="_Toc426554731"/>
+      <w:bookmarkStart w:id="32" w:name="_Toc426554731"/>
+      <w:bookmarkStart w:id="33" w:name="_Toc491088272"/>
       <w:r>
         <w:t>S06</w:t>
       </w:r>
       <w:r>
         <w:t xml:space="preserve">: </w:t>
       </w:r>
-      <w:bookmarkEnd w:id="16"/>
+      <w:bookmarkEnd w:id="32"/>
       <w:r>
         <w:t>Adding New Administrator</w:t>
       </w:r>
+      <w:bookmarkEnd w:id="33"/>
     </w:p>
     <w:tbl>
       <w:tblPr>
@@ -5070,6 +5329,9 @@
             <w:pPr>
               <w:cnfStyle w:val="000000100000" w:firstRow="0" w:lastRow="0" w:firstColumn="0" w:lastColumn="0" w:oddVBand="0" w:evenVBand="0" w:oddHBand="1" w:evenHBand="0" w:firstRowFirstColumn="0" w:firstRowLastColumn="0" w:lastRowFirstColumn="0" w:lastRowLastColumn="0"/>
             </w:pPr>
+            <w:r>
+              <w:t>4</w:t>
+            </w:r>
           </w:p>
         </w:tc>
         <w:tc>
@@ -5119,6 +5381,9 @@
             <w:pPr>
               <w:cnfStyle w:val="000000000000" w:firstRow="0" w:lastRow="0" w:firstColumn="0" w:lastColumn="0" w:oddVBand="0" w:evenVBand="0" w:oddHBand="0" w:evenHBand="0" w:firstRowFirstColumn="0" w:firstRowLastColumn="0" w:lastRowFirstColumn="0" w:lastRowLastColumn="0"/>
             </w:pPr>
+            <w:r>
+              <w:t>2</w:t>
+            </w:r>
           </w:p>
         </w:tc>
         <w:tc>
@@ -5171,6 +5436,9 @@
             <w:pPr>
               <w:cnfStyle w:val="000000100000" w:firstRow="0" w:lastRow="0" w:firstColumn="0" w:lastColumn="0" w:oddVBand="0" w:evenVBand="0" w:oddHBand="1" w:evenHBand="0" w:firstRowFirstColumn="0" w:firstRowLastColumn="0" w:lastRowFirstColumn="0" w:lastRowLastColumn="0"/>
             </w:pPr>
+            <w:r>
+              <w:t>2</w:t>
+            </w:r>
           </w:p>
         </w:tc>
         <w:tc>
@@ -5220,6 +5488,9 @@
             <w:pPr>
               <w:cnfStyle w:val="000000000000" w:firstRow="0" w:lastRow="0" w:firstColumn="0" w:lastColumn="0" w:oddVBand="0" w:evenVBand="0" w:oddHBand="0" w:evenHBand="0" w:firstRowFirstColumn="0" w:firstRowLastColumn="0" w:lastRowFirstColumn="0" w:lastRowLastColumn="0"/>
             </w:pPr>
+            <w:r>
+              <w:t>2</w:t>
+            </w:r>
           </w:p>
         </w:tc>
         <w:tc>
@@ -5272,6 +5543,9 @@
             <w:pPr>
               <w:cnfStyle w:val="000000100000" w:firstRow="0" w:lastRow="0" w:firstColumn="0" w:lastColumn="0" w:oddVBand="0" w:evenVBand="0" w:oddHBand="1" w:evenHBand="0" w:firstRowFirstColumn="0" w:firstRowLastColumn="0" w:lastRowFirstColumn="0" w:lastRowLastColumn="0"/>
             </w:pPr>
+            <w:r>
+              <w:t>2</w:t>
+            </w:r>
           </w:p>
         </w:tc>
         <w:tc>
@@ -5308,6 +5582,9 @@
               <w:t xml:space="preserve">Story Points: </w:t>
             </w:r>
             <w:r>
+              <w:t>2</w:t>
+            </w:r>
+            <w:r>
               <w:tab/>
               <w:t>Total Hours</w:t>
             </w:r>
@@ -5324,6 +5601,876 @@
             <w:pPr>
               <w:cnfStyle w:val="000000000000" w:firstRow="0" w:lastRow="0" w:firstColumn="0" w:lastColumn="0" w:oddVBand="0" w:evenVBand="0" w:oddHBand="0" w:evenHBand="0" w:firstRowFirstColumn="0" w:firstRowLastColumn="0" w:lastRowFirstColumn="0" w:lastRowLastColumn="0"/>
             </w:pPr>
+            <w:r>
+              <w:t>12</w:t>
+            </w:r>
+          </w:p>
+        </w:tc>
+        <w:tc>
+          <w:tcPr>
+            <w:tcW w:w="768" w:type="dxa"/>
+          </w:tcPr>
+          <w:p>
+            <w:pPr>
+              <w:cnfStyle w:val="000000000000" w:firstRow="0" w:lastRow="0" w:firstColumn="0" w:lastColumn="0" w:oddVBand="0" w:evenVBand="0" w:oddHBand="0" w:evenHBand="0" w:firstRowFirstColumn="0" w:firstRowLastColumn="0" w:lastRowFirstColumn="0" w:lastRowLastColumn="0"/>
+            </w:pPr>
+          </w:p>
+        </w:tc>
+      </w:tr>
+    </w:tbl>
+    <w:p>
+      <w:pPr>
+        <w:pStyle w:val="Heading2"/>
+        <w:spacing w:before="360"/>
+      </w:pPr>
+    </w:p>
+    <w:p>
+      <w:pPr>
+        <w:rPr>
+          <w:b/>
+          <w:sz w:val="24"/>
+        </w:rPr>
+      </w:pPr>
+      <w:r>
+        <w:br w:type="page"/>
+      </w:r>
+    </w:p>
+    <w:p>
+      <w:pPr>
+        <w:pStyle w:val="Heading2"/>
+        <w:spacing w:before="360"/>
+      </w:pPr>
+      <w:bookmarkStart w:id="34" w:name="_Toc491088273"/>
+      <w:r>
+        <w:lastRenderedPageBreak/>
+        <w:t>S03: Log In</w:t>
+      </w:r>
+      <w:bookmarkEnd w:id="34"/>
+    </w:p>
+    <w:tbl>
+      <w:tblPr>
+        <w:tblStyle w:val="LightList-Accent4"/>
+        <w:tblW w:w="0" w:type="auto"/>
+        <w:tblLook w:val="04A0" w:firstRow="1" w:lastRow="0" w:firstColumn="1" w:lastColumn="0" w:noHBand="0" w:noVBand="1"/>
+      </w:tblPr>
+      <w:tblGrid>
+        <w:gridCol w:w="879"/>
+        <w:gridCol w:w="6279"/>
+        <w:gridCol w:w="1080"/>
+        <w:gridCol w:w="768"/>
+      </w:tblGrid>
+      <w:tr>
+        <w:trPr>
+          <w:cnfStyle w:val="100000000000" w:firstRow="1" w:lastRow="0" w:firstColumn="0" w:lastColumn="0" w:oddVBand="0" w:evenVBand="0" w:oddHBand="0" w:evenHBand="0" w:firstRowFirstColumn="0" w:firstRowLastColumn="0" w:lastRowFirstColumn="0" w:lastRowLastColumn="0"/>
+        </w:trPr>
+        <w:tc>
+          <w:tcPr>
+            <w:cnfStyle w:val="001000000000" w:firstRow="0" w:lastRow="0" w:firstColumn="1" w:lastColumn="0" w:oddVBand="0" w:evenVBand="0" w:oddHBand="0" w:evenHBand="0" w:firstRowFirstColumn="0" w:firstRowLastColumn="0" w:lastRowFirstColumn="0" w:lastRowLastColumn="0"/>
+            <w:tcW w:w="879" w:type="dxa"/>
+          </w:tcPr>
+          <w:p>
+            <w:r>
+              <w:t>Task ID</w:t>
+            </w:r>
+          </w:p>
+        </w:tc>
+        <w:tc>
+          <w:tcPr>
+            <w:tcW w:w="6279" w:type="dxa"/>
+          </w:tcPr>
+          <w:p>
+            <w:pPr>
+              <w:cnfStyle w:val="100000000000" w:firstRow="1" w:lastRow="0" w:firstColumn="0" w:lastColumn="0" w:oddVBand="0" w:evenVBand="0" w:oddHBand="0" w:evenHBand="0" w:firstRowFirstColumn="0" w:firstRowLastColumn="0" w:lastRowFirstColumn="0" w:lastRowLastColumn="0"/>
+            </w:pPr>
+            <w:r>
+              <w:t>Task Description</w:t>
+            </w:r>
+          </w:p>
+        </w:tc>
+        <w:tc>
+          <w:tcPr>
+            <w:tcW w:w="1080" w:type="dxa"/>
+          </w:tcPr>
+          <w:p>
+            <w:pPr>
+              <w:cnfStyle w:val="100000000000" w:firstRow="1" w:lastRow="0" w:firstColumn="0" w:lastColumn="0" w:oddVBand="0" w:evenVBand="0" w:oddHBand="0" w:evenHBand="0" w:firstRowFirstColumn="0" w:firstRowLastColumn="0" w:lastRowFirstColumn="0" w:lastRowLastColumn="0"/>
+            </w:pPr>
+            <w:r>
+              <w:t>Estimate</w:t>
+            </w:r>
+          </w:p>
+        </w:tc>
+        <w:tc>
+          <w:tcPr>
+            <w:tcW w:w="768" w:type="dxa"/>
+          </w:tcPr>
+          <w:p>
+            <w:pPr>
+              <w:cnfStyle w:val="100000000000" w:firstRow="1" w:lastRow="0" w:firstColumn="0" w:lastColumn="0" w:oddVBand="0" w:evenVBand="0" w:oddHBand="0" w:evenHBand="0" w:firstRowFirstColumn="0" w:firstRowLastColumn="0" w:lastRowFirstColumn="0" w:lastRowLastColumn="0"/>
+            </w:pPr>
+            <w:r>
+              <w:t>Taken</w:t>
+            </w:r>
+          </w:p>
+        </w:tc>
+      </w:tr>
+      <w:tr>
+        <w:trPr>
+          <w:cnfStyle w:val="000000100000" w:firstRow="0" w:lastRow="0" w:firstColumn="0" w:lastColumn="0" w:oddVBand="0" w:evenVBand="0" w:oddHBand="1" w:evenHBand="0" w:firstRowFirstColumn="0" w:firstRowLastColumn="0" w:lastRowFirstColumn="0" w:lastRowLastColumn="0"/>
+        </w:trPr>
+        <w:tc>
+          <w:tcPr>
+            <w:cnfStyle w:val="001000000000" w:firstRow="0" w:lastRow="0" w:firstColumn="1" w:lastColumn="0" w:oddVBand="0" w:evenVBand="0" w:oddHBand="0" w:evenHBand="0" w:firstRowFirstColumn="0" w:firstRowLastColumn="0" w:lastRowFirstColumn="0" w:lastRowLastColumn="0"/>
+            <w:tcW w:w="879" w:type="dxa"/>
+          </w:tcPr>
+          <w:p>
+            <w:r>
+              <w:t>T</w:t>
+            </w:r>
+            <w:r>
+              <w:t>17</w:t>
+            </w:r>
+          </w:p>
+        </w:tc>
+        <w:tc>
+          <w:tcPr>
+            <w:tcW w:w="6279" w:type="dxa"/>
+          </w:tcPr>
+          <w:p>
+            <w:pPr>
+              <w:cnfStyle w:val="000000100000" w:firstRow="0" w:lastRow="0" w:firstColumn="0" w:lastColumn="0" w:oddVBand="0" w:evenVBand="0" w:oddHBand="1" w:evenHBand="0" w:firstRowFirstColumn="0" w:firstRowLastColumn="0" w:lastRowFirstColumn="0" w:lastRowLastColumn="0"/>
+            </w:pPr>
+            <w:r>
+              <w:t>Button to log in</w:t>
+            </w:r>
+          </w:p>
+        </w:tc>
+        <w:tc>
+          <w:tcPr>
+            <w:tcW w:w="1080" w:type="dxa"/>
+          </w:tcPr>
+          <w:p>
+            <w:pPr>
+              <w:cnfStyle w:val="000000100000" w:firstRow="0" w:lastRow="0" w:firstColumn="0" w:lastColumn="0" w:oddVBand="0" w:evenVBand="0" w:oddHBand="1" w:evenHBand="0" w:firstRowFirstColumn="0" w:firstRowLastColumn="0" w:lastRowFirstColumn="0" w:lastRowLastColumn="0"/>
+            </w:pPr>
+            <w:r>
+              <w:t>1</w:t>
+            </w:r>
+          </w:p>
+        </w:tc>
+        <w:tc>
+          <w:tcPr>
+            <w:tcW w:w="768" w:type="dxa"/>
+          </w:tcPr>
+          <w:p>
+            <w:pPr>
+              <w:cnfStyle w:val="000000100000" w:firstRow="0" w:lastRow="0" w:firstColumn="0" w:lastColumn="0" w:oddVBand="0" w:evenVBand="0" w:oddHBand="1" w:evenHBand="0" w:firstRowFirstColumn="0" w:firstRowLastColumn="0" w:lastRowFirstColumn="0" w:lastRowLastColumn="0"/>
+            </w:pPr>
+          </w:p>
+        </w:tc>
+      </w:tr>
+      <w:tr>
+        <w:tc>
+          <w:tcPr>
+            <w:cnfStyle w:val="001000000000" w:firstRow="0" w:lastRow="0" w:firstColumn="1" w:lastColumn="0" w:oddVBand="0" w:evenVBand="0" w:oddHBand="0" w:evenHBand="0" w:firstRowFirstColumn="0" w:firstRowLastColumn="0" w:lastRowFirstColumn="0" w:lastRowLastColumn="0"/>
+            <w:tcW w:w="879" w:type="dxa"/>
+          </w:tcPr>
+          <w:p>
+            <w:r>
+              <w:t>T</w:t>
+            </w:r>
+            <w:r>
+              <w:t>18</w:t>
+            </w:r>
+          </w:p>
+        </w:tc>
+        <w:tc>
+          <w:tcPr>
+            <w:tcW w:w="6279" w:type="dxa"/>
+          </w:tcPr>
+          <w:p>
+            <w:pPr>
+              <w:cnfStyle w:val="000000000000" w:firstRow="0" w:lastRow="0" w:firstColumn="0" w:lastColumn="0" w:oddVBand="0" w:evenVBand="0" w:oddHBand="0" w:evenHBand="0" w:firstRowFirstColumn="0" w:firstRowLastColumn="0" w:lastRowFirstColumn="0" w:lastRowLastColumn="0"/>
+            </w:pPr>
+            <w:r>
+              <w:t>Text-boxes for username and password</w:t>
+            </w:r>
+          </w:p>
+        </w:tc>
+        <w:tc>
+          <w:tcPr>
+            <w:tcW w:w="1080" w:type="dxa"/>
+          </w:tcPr>
+          <w:p>
+            <w:pPr>
+              <w:cnfStyle w:val="000000000000" w:firstRow="0" w:lastRow="0" w:firstColumn="0" w:lastColumn="0" w:oddVBand="0" w:evenVBand="0" w:oddHBand="0" w:evenHBand="0" w:firstRowFirstColumn="0" w:firstRowLastColumn="0" w:lastRowFirstColumn="0" w:lastRowLastColumn="0"/>
+            </w:pPr>
+            <w:r>
+              <w:t>1</w:t>
+            </w:r>
+          </w:p>
+        </w:tc>
+        <w:tc>
+          <w:tcPr>
+            <w:tcW w:w="768" w:type="dxa"/>
+          </w:tcPr>
+          <w:p>
+            <w:pPr>
+              <w:cnfStyle w:val="000000000000" w:firstRow="0" w:lastRow="0" w:firstColumn="0" w:lastColumn="0" w:oddVBand="0" w:evenVBand="0" w:oddHBand="0" w:evenHBand="0" w:firstRowFirstColumn="0" w:firstRowLastColumn="0" w:lastRowFirstColumn="0" w:lastRowLastColumn="0"/>
+            </w:pPr>
+          </w:p>
+        </w:tc>
+      </w:tr>
+      <w:tr>
+        <w:trPr>
+          <w:cnfStyle w:val="000000100000" w:firstRow="0" w:lastRow="0" w:firstColumn="0" w:lastColumn="0" w:oddVBand="0" w:evenVBand="0" w:oddHBand="1" w:evenHBand="0" w:firstRowFirstColumn="0" w:firstRowLastColumn="0" w:lastRowFirstColumn="0" w:lastRowLastColumn="0"/>
+        </w:trPr>
+        <w:tc>
+          <w:tcPr>
+            <w:cnfStyle w:val="001000000000" w:firstRow="0" w:lastRow="0" w:firstColumn="1" w:lastColumn="0" w:oddVBand="0" w:evenVBand="0" w:oddHBand="0" w:evenHBand="0" w:firstRowFirstColumn="0" w:firstRowLastColumn="0" w:lastRowFirstColumn="0" w:lastRowLastColumn="0"/>
+            <w:tcW w:w="879" w:type="dxa"/>
+          </w:tcPr>
+          <w:p>
+            <w:r>
+              <w:t>T19</w:t>
+            </w:r>
+          </w:p>
+        </w:tc>
+        <w:tc>
+          <w:tcPr>
+            <w:tcW w:w="6279" w:type="dxa"/>
+          </w:tcPr>
+          <w:p>
+            <w:pPr>
+              <w:cnfStyle w:val="000000100000" w:firstRow="0" w:lastRow="0" w:firstColumn="0" w:lastColumn="0" w:oddVBand="0" w:evenVBand="0" w:oddHBand="1" w:evenHBand="0" w:firstRowFirstColumn="0" w:firstRowLastColumn="0" w:lastRowFirstColumn="0" w:lastRowLastColumn="0"/>
+            </w:pPr>
+            <w:r>
+              <w:t>Form validation for input values</w:t>
+            </w:r>
+          </w:p>
+        </w:tc>
+        <w:tc>
+          <w:tcPr>
+            <w:tcW w:w="1080" w:type="dxa"/>
+          </w:tcPr>
+          <w:p>
+            <w:pPr>
+              <w:cnfStyle w:val="000000100000" w:firstRow="0" w:lastRow="0" w:firstColumn="0" w:lastColumn="0" w:oddVBand="0" w:evenVBand="0" w:oddHBand="1" w:evenHBand="0" w:firstRowFirstColumn="0" w:firstRowLastColumn="0" w:lastRowFirstColumn="0" w:lastRowLastColumn="0"/>
+            </w:pPr>
+            <w:r>
+              <w:t>2</w:t>
+            </w:r>
+          </w:p>
+        </w:tc>
+        <w:tc>
+          <w:tcPr>
+            <w:tcW w:w="768" w:type="dxa"/>
+          </w:tcPr>
+          <w:p>
+            <w:pPr>
+              <w:cnfStyle w:val="000000100000" w:firstRow="0" w:lastRow="0" w:firstColumn="0" w:lastColumn="0" w:oddVBand="0" w:evenVBand="0" w:oddHBand="1" w:evenHBand="0" w:firstRowFirstColumn="0" w:firstRowLastColumn="0" w:lastRowFirstColumn="0" w:lastRowLastColumn="0"/>
+            </w:pPr>
+          </w:p>
+        </w:tc>
+      </w:tr>
+      <w:tr>
+        <w:tc>
+          <w:tcPr>
+            <w:cnfStyle w:val="001000000000" w:firstRow="0" w:lastRow="0" w:firstColumn="1" w:lastColumn="0" w:oddVBand="0" w:evenVBand="0" w:oddHBand="0" w:evenHBand="0" w:firstRowFirstColumn="0" w:firstRowLastColumn="0" w:lastRowFirstColumn="0" w:lastRowLastColumn="0"/>
+            <w:tcW w:w="879" w:type="dxa"/>
+          </w:tcPr>
+          <w:p>
+            <w:r>
+              <w:t>T20</w:t>
+            </w:r>
+          </w:p>
+        </w:tc>
+        <w:tc>
+          <w:tcPr>
+            <w:tcW w:w="6279" w:type="dxa"/>
+          </w:tcPr>
+          <w:p>
+            <w:pPr>
+              <w:cnfStyle w:val="000000000000" w:firstRow="0" w:lastRow="0" w:firstColumn="0" w:lastColumn="0" w:oddVBand="0" w:evenVBand="0" w:oddHBand="0" w:evenHBand="0" w:firstRowFirstColumn="0" w:firstRowLastColumn="0" w:lastRowFirstColumn="0" w:lastRowLastColumn="0"/>
+            </w:pPr>
+            <w:r>
+              <w:t>Log into registered account in database</w:t>
+            </w:r>
+          </w:p>
+        </w:tc>
+        <w:tc>
+          <w:tcPr>
+            <w:tcW w:w="1080" w:type="dxa"/>
+          </w:tcPr>
+          <w:p>
+            <w:pPr>
+              <w:cnfStyle w:val="000000000000" w:firstRow="0" w:lastRow="0" w:firstColumn="0" w:lastColumn="0" w:oddVBand="0" w:evenVBand="0" w:oddHBand="0" w:evenHBand="0" w:firstRowFirstColumn="0" w:firstRowLastColumn="0" w:lastRowFirstColumn="0" w:lastRowLastColumn="0"/>
+            </w:pPr>
+            <w:r>
+              <w:t>2</w:t>
+            </w:r>
+          </w:p>
+        </w:tc>
+        <w:tc>
+          <w:tcPr>
+            <w:tcW w:w="768" w:type="dxa"/>
+          </w:tcPr>
+          <w:p>
+            <w:pPr>
+              <w:cnfStyle w:val="000000000000" w:firstRow="0" w:lastRow="0" w:firstColumn="0" w:lastColumn="0" w:oddVBand="0" w:evenVBand="0" w:oddHBand="0" w:evenHBand="0" w:firstRowFirstColumn="0" w:firstRowLastColumn="0" w:lastRowFirstColumn="0" w:lastRowLastColumn="0"/>
+            </w:pPr>
+          </w:p>
+        </w:tc>
+      </w:tr>
+      <w:tr>
+        <w:trPr>
+          <w:cnfStyle w:val="000000100000" w:firstRow="0" w:lastRow="0" w:firstColumn="0" w:lastColumn="0" w:oddVBand="0" w:evenVBand="0" w:oddHBand="1" w:evenHBand="0" w:firstRowFirstColumn="0" w:firstRowLastColumn="0" w:lastRowFirstColumn="0" w:lastRowLastColumn="0"/>
+        </w:trPr>
+        <w:tc>
+          <w:tcPr>
+            <w:cnfStyle w:val="001000000000" w:firstRow="0" w:lastRow="0" w:firstColumn="1" w:lastColumn="0" w:oddVBand="0" w:evenVBand="0" w:oddHBand="0" w:evenHBand="0" w:firstRowFirstColumn="0" w:firstRowLastColumn="0" w:lastRowFirstColumn="0" w:lastRowLastColumn="0"/>
+            <w:tcW w:w="879" w:type="dxa"/>
+          </w:tcPr>
+          <w:p>
+            <w:r>
+              <w:t>T21</w:t>
+            </w:r>
+          </w:p>
+        </w:tc>
+        <w:tc>
+          <w:tcPr>
+            <w:tcW w:w="6279" w:type="dxa"/>
+          </w:tcPr>
+          <w:p>
+            <w:pPr>
+              <w:cnfStyle w:val="000000100000" w:firstRow="0" w:lastRow="0" w:firstColumn="0" w:lastColumn="0" w:oddVBand="0" w:evenVBand="0" w:oddHBand="1" w:evenHBand="0" w:firstRowFirstColumn="0" w:firstRowLastColumn="0" w:lastRowFirstColumn="0" w:lastRowLastColumn="0"/>
+            </w:pPr>
+            <w:r>
+              <w:t>Write test cases</w:t>
+            </w:r>
+          </w:p>
+        </w:tc>
+        <w:tc>
+          <w:tcPr>
+            <w:tcW w:w="1080" w:type="dxa"/>
+          </w:tcPr>
+          <w:p>
+            <w:pPr>
+              <w:cnfStyle w:val="000000100000" w:firstRow="0" w:lastRow="0" w:firstColumn="0" w:lastColumn="0" w:oddVBand="0" w:evenVBand="0" w:oddHBand="1" w:evenHBand="0" w:firstRowFirstColumn="0" w:firstRowLastColumn="0" w:lastRowFirstColumn="0" w:lastRowLastColumn="0"/>
+            </w:pPr>
+            <w:r>
+              <w:t>1</w:t>
+            </w:r>
+          </w:p>
+        </w:tc>
+        <w:tc>
+          <w:tcPr>
+            <w:tcW w:w="768" w:type="dxa"/>
+          </w:tcPr>
+          <w:p>
+            <w:pPr>
+              <w:cnfStyle w:val="000000100000" w:firstRow="0" w:lastRow="0" w:firstColumn="0" w:lastColumn="0" w:oddVBand="0" w:evenVBand="0" w:oddHBand="1" w:evenHBand="0" w:firstRowFirstColumn="0" w:firstRowLastColumn="0" w:lastRowFirstColumn="0" w:lastRowLastColumn="0"/>
+            </w:pPr>
+          </w:p>
+        </w:tc>
+      </w:tr>
+      <w:tr>
+        <w:tc>
+          <w:tcPr>
+            <w:cnfStyle w:val="001000000000" w:firstRow="0" w:lastRow="0" w:firstColumn="1" w:lastColumn="0" w:oddVBand="0" w:evenVBand="0" w:oddHBand="0" w:evenHBand="0" w:firstRowFirstColumn="0" w:firstRowLastColumn="0" w:lastRowFirstColumn="0" w:lastRowLastColumn="0"/>
+            <w:tcW w:w="879" w:type="dxa"/>
+          </w:tcPr>
+          <w:p>
+            <w:r>
+              <w:t>T22</w:t>
+            </w:r>
+          </w:p>
+        </w:tc>
+        <w:tc>
+          <w:tcPr>
+            <w:tcW w:w="6279" w:type="dxa"/>
+          </w:tcPr>
+          <w:p>
+            <w:pPr>
+              <w:cnfStyle w:val="000000000000" w:firstRow="0" w:lastRow="0" w:firstColumn="0" w:lastColumn="0" w:oddVBand="0" w:evenVBand="0" w:oddHBand="0" w:evenHBand="0" w:firstRowFirstColumn="0" w:firstRowLastColumn="0" w:lastRowFirstColumn="0" w:lastRowLastColumn="0"/>
+            </w:pPr>
+            <w:r>
+              <w:t>Verify story is complete (acceptance test)</w:t>
+            </w:r>
+          </w:p>
+        </w:tc>
+        <w:tc>
+          <w:tcPr>
+            <w:tcW w:w="1080" w:type="dxa"/>
+          </w:tcPr>
+          <w:p>
+            <w:pPr>
+              <w:cnfStyle w:val="000000000000" w:firstRow="0" w:lastRow="0" w:firstColumn="0" w:lastColumn="0" w:oddVBand="0" w:evenVBand="0" w:oddHBand="0" w:evenHBand="0" w:firstRowFirstColumn="0" w:firstRowLastColumn="0" w:lastRowFirstColumn="0" w:lastRowLastColumn="0"/>
+            </w:pPr>
+            <w:r>
+              <w:t>2</w:t>
+            </w:r>
+          </w:p>
+        </w:tc>
+        <w:tc>
+          <w:tcPr>
+            <w:tcW w:w="768" w:type="dxa"/>
+          </w:tcPr>
+          <w:p>
+            <w:pPr>
+              <w:cnfStyle w:val="000000000000" w:firstRow="0" w:lastRow="0" w:firstColumn="0" w:lastColumn="0" w:oddVBand="0" w:evenVBand="0" w:oddHBand="0" w:evenHBand="0" w:firstRowFirstColumn="0" w:firstRowLastColumn="0" w:lastRowFirstColumn="0" w:lastRowLastColumn="0"/>
+            </w:pPr>
+          </w:p>
+        </w:tc>
+      </w:tr>
+      <w:tr>
+        <w:trPr>
+          <w:cnfStyle w:val="000000100000" w:firstRow="0" w:lastRow="0" w:firstColumn="0" w:lastColumn="0" w:oddVBand="0" w:evenVBand="0" w:oddHBand="1" w:evenHBand="0" w:firstRowFirstColumn="0" w:firstRowLastColumn="0" w:lastRowFirstColumn="0" w:lastRowLastColumn="0"/>
+        </w:trPr>
+        <w:tc>
+          <w:tcPr>
+            <w:cnfStyle w:val="001000000000" w:firstRow="0" w:lastRow="0" w:firstColumn="1" w:lastColumn="0" w:oddVBand="0" w:evenVBand="0" w:oddHBand="0" w:evenHBand="0" w:firstRowFirstColumn="0" w:firstRowLastColumn="0" w:lastRowFirstColumn="0" w:lastRowLastColumn="0"/>
+            <w:tcW w:w="879" w:type="dxa"/>
+          </w:tcPr>
+          <w:p/>
+        </w:tc>
+        <w:tc>
+          <w:tcPr>
+            <w:tcW w:w="6279" w:type="dxa"/>
+          </w:tcPr>
+          <w:p>
+            <w:pPr>
+              <w:tabs>
+                <w:tab w:val="right" w:pos="6219"/>
+              </w:tabs>
+              <w:cnfStyle w:val="000000100000" w:firstRow="0" w:lastRow="0" w:firstColumn="0" w:lastColumn="0" w:oddVBand="0" w:evenVBand="0" w:oddHBand="1" w:evenHBand="0" w:firstRowFirstColumn="0" w:firstRowLastColumn="0" w:lastRowFirstColumn="0" w:lastRowLastColumn="0"/>
+            </w:pPr>
+            <w:r>
+              <w:t xml:space="preserve">Story Points: 3 </w:t>
+            </w:r>
+            <w:r>
+              <w:tab/>
+              <w:t>Total Hours:</w:t>
+            </w:r>
+          </w:p>
+        </w:tc>
+        <w:tc>
+          <w:tcPr>
+            <w:tcW w:w="1080" w:type="dxa"/>
+          </w:tcPr>
+          <w:p>
+            <w:pPr>
+              <w:cnfStyle w:val="000000100000" w:firstRow="0" w:lastRow="0" w:firstColumn="0" w:lastColumn="0" w:oddVBand="0" w:evenVBand="0" w:oddHBand="1" w:evenHBand="0" w:firstRowFirstColumn="0" w:firstRowLastColumn="0" w:lastRowFirstColumn="0" w:lastRowLastColumn="0"/>
+            </w:pPr>
+            <w:r>
+              <w:t>9</w:t>
+            </w:r>
+          </w:p>
+        </w:tc>
+        <w:tc>
+          <w:tcPr>
+            <w:tcW w:w="768" w:type="dxa"/>
+          </w:tcPr>
+          <w:p>
+            <w:pPr>
+              <w:cnfStyle w:val="000000100000" w:firstRow="0" w:lastRow="0" w:firstColumn="0" w:lastColumn="0" w:oddVBand="0" w:evenVBand="0" w:oddHBand="1" w:evenHBand="0" w:firstRowFirstColumn="0" w:firstRowLastColumn="0" w:lastRowFirstColumn="0" w:lastRowLastColumn="0"/>
+            </w:pPr>
+          </w:p>
+        </w:tc>
+      </w:tr>
+    </w:tbl>
+    <w:p>
+      <w:pPr>
+        <w:pStyle w:val="Heading2"/>
+        <w:spacing w:before="360"/>
+      </w:pPr>
+      <w:bookmarkStart w:id="35" w:name="_Toc491088274"/>
+      <w:r>
+        <w:t>S03</w:t>
+      </w:r>
+      <w:r>
+        <w:t>: Log Out</w:t>
+      </w:r>
+      <w:bookmarkEnd w:id="35"/>
+    </w:p>
+    <w:tbl>
+      <w:tblPr>
+        <w:tblStyle w:val="LightList-Accent4"/>
+        <w:tblW w:w="0" w:type="auto"/>
+        <w:tblLook w:val="04A0" w:firstRow="1" w:lastRow="0" w:firstColumn="1" w:lastColumn="0" w:noHBand="0" w:noVBand="1"/>
+      </w:tblPr>
+      <w:tblGrid>
+        <w:gridCol w:w="879"/>
+        <w:gridCol w:w="6279"/>
+        <w:gridCol w:w="1080"/>
+        <w:gridCol w:w="768"/>
+      </w:tblGrid>
+      <w:tr>
+        <w:trPr>
+          <w:cnfStyle w:val="100000000000" w:firstRow="1" w:lastRow="0" w:firstColumn="0" w:lastColumn="0" w:oddVBand="0" w:evenVBand="0" w:oddHBand="0" w:evenHBand="0" w:firstRowFirstColumn="0" w:firstRowLastColumn="0" w:lastRowFirstColumn="0" w:lastRowLastColumn="0"/>
+        </w:trPr>
+        <w:tc>
+          <w:tcPr>
+            <w:cnfStyle w:val="001000000000" w:firstRow="0" w:lastRow="0" w:firstColumn="1" w:lastColumn="0" w:oddVBand="0" w:evenVBand="0" w:oddHBand="0" w:evenHBand="0" w:firstRowFirstColumn="0" w:firstRowLastColumn="0" w:lastRowFirstColumn="0" w:lastRowLastColumn="0"/>
+            <w:tcW w:w="879" w:type="dxa"/>
+          </w:tcPr>
+          <w:p>
+            <w:r>
+              <w:t>Task ID</w:t>
+            </w:r>
+          </w:p>
+        </w:tc>
+        <w:tc>
+          <w:tcPr>
+            <w:tcW w:w="6279" w:type="dxa"/>
+          </w:tcPr>
+          <w:p>
+            <w:pPr>
+              <w:cnfStyle w:val="100000000000" w:firstRow="1" w:lastRow="0" w:firstColumn="0" w:lastColumn="0" w:oddVBand="0" w:evenVBand="0" w:oddHBand="0" w:evenHBand="0" w:firstRowFirstColumn="0" w:firstRowLastColumn="0" w:lastRowFirstColumn="0" w:lastRowLastColumn="0"/>
+            </w:pPr>
+            <w:r>
+              <w:t>Task Description</w:t>
+            </w:r>
+          </w:p>
+        </w:tc>
+        <w:tc>
+          <w:tcPr>
+            <w:tcW w:w="1080" w:type="dxa"/>
+          </w:tcPr>
+          <w:p>
+            <w:pPr>
+              <w:cnfStyle w:val="100000000000" w:firstRow="1" w:lastRow="0" w:firstColumn="0" w:lastColumn="0" w:oddVBand="0" w:evenVBand="0" w:oddHBand="0" w:evenHBand="0" w:firstRowFirstColumn="0" w:firstRowLastColumn="0" w:lastRowFirstColumn="0" w:lastRowLastColumn="0"/>
+            </w:pPr>
+            <w:r>
+              <w:t>Estimate</w:t>
+            </w:r>
+          </w:p>
+        </w:tc>
+        <w:tc>
+          <w:tcPr>
+            <w:tcW w:w="768" w:type="dxa"/>
+          </w:tcPr>
+          <w:p>
+            <w:pPr>
+              <w:cnfStyle w:val="100000000000" w:firstRow="1" w:lastRow="0" w:firstColumn="0" w:lastColumn="0" w:oddVBand="0" w:evenVBand="0" w:oddHBand="0" w:evenHBand="0" w:firstRowFirstColumn="0" w:firstRowLastColumn="0" w:lastRowFirstColumn="0" w:lastRowLastColumn="0"/>
+            </w:pPr>
+            <w:r>
+              <w:t>Taken</w:t>
+            </w:r>
+          </w:p>
+        </w:tc>
+      </w:tr>
+      <w:tr>
+        <w:trPr>
+          <w:cnfStyle w:val="000000100000" w:firstRow="0" w:lastRow="0" w:firstColumn="0" w:lastColumn="0" w:oddVBand="0" w:evenVBand="0" w:oddHBand="1" w:evenHBand="0" w:firstRowFirstColumn="0" w:firstRowLastColumn="0" w:lastRowFirstColumn="0" w:lastRowLastColumn="0"/>
+        </w:trPr>
+        <w:tc>
+          <w:tcPr>
+            <w:cnfStyle w:val="001000000000" w:firstRow="0" w:lastRow="0" w:firstColumn="1" w:lastColumn="0" w:oddVBand="0" w:evenVBand="0" w:oddHBand="0" w:evenHBand="0" w:firstRowFirstColumn="0" w:firstRowLastColumn="0" w:lastRowFirstColumn="0" w:lastRowLastColumn="0"/>
+            <w:tcW w:w="879" w:type="dxa"/>
+          </w:tcPr>
+          <w:p>
+            <w:r>
+              <w:t>T</w:t>
+            </w:r>
+            <w:r>
+              <w:t>23</w:t>
+            </w:r>
+          </w:p>
+        </w:tc>
+        <w:tc>
+          <w:tcPr>
+            <w:tcW w:w="6279" w:type="dxa"/>
+          </w:tcPr>
+          <w:p>
+            <w:pPr>
+              <w:cnfStyle w:val="000000100000" w:firstRow="0" w:lastRow="0" w:firstColumn="0" w:lastColumn="0" w:oddVBand="0" w:evenVBand="0" w:oddHBand="1" w:evenHBand="0" w:firstRowFirstColumn="0" w:firstRowLastColumn="0" w:lastRowFirstColumn="0" w:lastRowLastColumn="0"/>
+            </w:pPr>
+            <w:r>
+              <w:t>Button to log out</w:t>
+            </w:r>
+          </w:p>
+        </w:tc>
+        <w:tc>
+          <w:tcPr>
+            <w:tcW w:w="1080" w:type="dxa"/>
+          </w:tcPr>
+          <w:p>
+            <w:pPr>
+              <w:cnfStyle w:val="000000100000" w:firstRow="0" w:lastRow="0" w:firstColumn="0" w:lastColumn="0" w:oddVBand="0" w:evenVBand="0" w:oddHBand="1" w:evenHBand="0" w:firstRowFirstColumn="0" w:firstRowLastColumn="0" w:lastRowFirstColumn="0" w:lastRowLastColumn="0"/>
+            </w:pPr>
+            <w:r>
+              <w:t>1</w:t>
+            </w:r>
+          </w:p>
+        </w:tc>
+        <w:tc>
+          <w:tcPr>
+            <w:tcW w:w="768" w:type="dxa"/>
+          </w:tcPr>
+          <w:p>
+            <w:pPr>
+              <w:cnfStyle w:val="000000100000" w:firstRow="0" w:lastRow="0" w:firstColumn="0" w:lastColumn="0" w:oddVBand="0" w:evenVBand="0" w:oddHBand="1" w:evenHBand="0" w:firstRowFirstColumn="0" w:firstRowLastColumn="0" w:lastRowFirstColumn="0" w:lastRowLastColumn="0"/>
+            </w:pPr>
+          </w:p>
+        </w:tc>
+      </w:tr>
+      <w:tr>
+        <w:tc>
+          <w:tcPr>
+            <w:cnfStyle w:val="001000000000" w:firstRow="0" w:lastRow="0" w:firstColumn="1" w:lastColumn="0" w:oddVBand="0" w:evenVBand="0" w:oddHBand="0" w:evenHBand="0" w:firstRowFirstColumn="0" w:firstRowLastColumn="0" w:lastRowFirstColumn="0" w:lastRowLastColumn="0"/>
+            <w:tcW w:w="879" w:type="dxa"/>
+          </w:tcPr>
+          <w:p>
+            <w:r>
+              <w:t>T</w:t>
+            </w:r>
+            <w:r>
+              <w:t>24</w:t>
+            </w:r>
+          </w:p>
+        </w:tc>
+        <w:tc>
+          <w:tcPr>
+            <w:tcW w:w="6279" w:type="dxa"/>
+          </w:tcPr>
+          <w:p>
+            <w:pPr>
+              <w:cnfStyle w:val="000000000000" w:firstRow="0" w:lastRow="0" w:firstColumn="0" w:lastColumn="0" w:oddVBand="0" w:evenVBand="0" w:oddHBand="0" w:evenHBand="0" w:firstRowFirstColumn="0" w:firstRowLastColumn="0" w:lastRowFirstColumn="0" w:lastRowLastColumn="0"/>
+            </w:pPr>
+            <w:r>
+              <w:t>Registers in database</w:t>
+            </w:r>
+          </w:p>
+        </w:tc>
+        <w:tc>
+          <w:tcPr>
+            <w:tcW w:w="1080" w:type="dxa"/>
+          </w:tcPr>
+          <w:p>
+            <w:pPr>
+              <w:cnfStyle w:val="000000000000" w:firstRow="0" w:lastRow="0" w:firstColumn="0" w:lastColumn="0" w:oddVBand="0" w:evenVBand="0" w:oddHBand="0" w:evenHBand="0" w:firstRowFirstColumn="0" w:firstRowLastColumn="0" w:lastRowFirstColumn="0" w:lastRowLastColumn="0"/>
+            </w:pPr>
+            <w:r>
+              <w:t>2</w:t>
+            </w:r>
+          </w:p>
+        </w:tc>
+        <w:tc>
+          <w:tcPr>
+            <w:tcW w:w="768" w:type="dxa"/>
+          </w:tcPr>
+          <w:p>
+            <w:pPr>
+              <w:cnfStyle w:val="000000000000" w:firstRow="0" w:lastRow="0" w:firstColumn="0" w:lastColumn="0" w:oddVBand="0" w:evenVBand="0" w:oddHBand="0" w:evenHBand="0" w:firstRowFirstColumn="0" w:firstRowLastColumn="0" w:lastRowFirstColumn="0" w:lastRowLastColumn="0"/>
+            </w:pPr>
+          </w:p>
+        </w:tc>
+      </w:tr>
+      <w:tr>
+        <w:trPr>
+          <w:cnfStyle w:val="000000100000" w:firstRow="0" w:lastRow="0" w:firstColumn="0" w:lastColumn="0" w:oddVBand="0" w:evenVBand="0" w:oddHBand="1" w:evenHBand="0" w:firstRowFirstColumn="0" w:firstRowLastColumn="0" w:lastRowFirstColumn="0" w:lastRowLastColumn="0"/>
+        </w:trPr>
+        <w:tc>
+          <w:tcPr>
+            <w:cnfStyle w:val="001000000000" w:firstRow="0" w:lastRow="0" w:firstColumn="1" w:lastColumn="0" w:oddVBand="0" w:evenVBand="0" w:oddHBand="0" w:evenHBand="0" w:firstRowFirstColumn="0" w:firstRowLastColumn="0" w:lastRowFirstColumn="0" w:lastRowLastColumn="0"/>
+            <w:tcW w:w="879" w:type="dxa"/>
+          </w:tcPr>
+          <w:p>
+            <w:r>
+              <w:t>T</w:t>
+            </w:r>
+            <w:r>
+              <w:t>25</w:t>
+            </w:r>
+          </w:p>
+        </w:tc>
+        <w:tc>
+          <w:tcPr>
+            <w:tcW w:w="6279" w:type="dxa"/>
+          </w:tcPr>
+          <w:p>
+            <w:pPr>
+              <w:cnfStyle w:val="000000100000" w:firstRow="0" w:lastRow="0" w:firstColumn="0" w:lastColumn="0" w:oddVBand="0" w:evenVBand="0" w:oddHBand="1" w:evenHBand="0" w:firstRowFirstColumn="0" w:firstRowLastColumn="0" w:lastRowFirstColumn="0" w:lastRowLastColumn="0"/>
+            </w:pPr>
+            <w:r>
+              <w:t>Log in option appears</w:t>
+            </w:r>
+          </w:p>
+        </w:tc>
+        <w:tc>
+          <w:tcPr>
+            <w:tcW w:w="1080" w:type="dxa"/>
+          </w:tcPr>
+          <w:p>
+            <w:pPr>
+              <w:cnfStyle w:val="000000100000" w:firstRow="0" w:lastRow="0" w:firstColumn="0" w:lastColumn="0" w:oddVBand="0" w:evenVBand="0" w:oddHBand="1" w:evenHBand="0" w:firstRowFirstColumn="0" w:firstRowLastColumn="0" w:lastRowFirstColumn="0" w:lastRowLastColumn="0"/>
+            </w:pPr>
+            <w:r>
+              <w:t>1</w:t>
+            </w:r>
+          </w:p>
+        </w:tc>
+        <w:tc>
+          <w:tcPr>
+            <w:tcW w:w="768" w:type="dxa"/>
+          </w:tcPr>
+          <w:p>
+            <w:pPr>
+              <w:cnfStyle w:val="000000100000" w:firstRow="0" w:lastRow="0" w:firstColumn="0" w:lastColumn="0" w:oddVBand="0" w:evenVBand="0" w:oddHBand="1" w:evenHBand="0" w:firstRowFirstColumn="0" w:firstRowLastColumn="0" w:lastRowFirstColumn="0" w:lastRowLastColumn="0"/>
+            </w:pPr>
+          </w:p>
+        </w:tc>
+      </w:tr>
+      <w:tr>
+        <w:tc>
+          <w:tcPr>
+            <w:cnfStyle w:val="001000000000" w:firstRow="0" w:lastRow="0" w:firstColumn="1" w:lastColumn="0" w:oddVBand="0" w:evenVBand="0" w:oddHBand="0" w:evenHBand="0" w:firstRowFirstColumn="0" w:firstRowLastColumn="0" w:lastRowFirstColumn="0" w:lastRowLastColumn="0"/>
+            <w:tcW w:w="879" w:type="dxa"/>
+          </w:tcPr>
+          <w:p>
+            <w:r>
+              <w:t>T</w:t>
+            </w:r>
+            <w:r>
+              <w:t>26</w:t>
+            </w:r>
+          </w:p>
+        </w:tc>
+        <w:tc>
+          <w:tcPr>
+            <w:tcW w:w="6279" w:type="dxa"/>
+          </w:tcPr>
+          <w:p>
+            <w:pPr>
+              <w:cnfStyle w:val="000000000000" w:firstRow="0" w:lastRow="0" w:firstColumn="0" w:lastColumn="0" w:oddVBand="0" w:evenVBand="0" w:oddHBand="0" w:evenHBand="0" w:firstRowFirstColumn="0" w:firstRowLastColumn="0" w:lastRowFirstColumn="0" w:lastRowLastColumn="0"/>
+            </w:pPr>
+            <w:r>
+              <w:t>Write test cases</w:t>
+            </w:r>
+          </w:p>
+        </w:tc>
+        <w:tc>
+          <w:tcPr>
+            <w:tcW w:w="1080" w:type="dxa"/>
+          </w:tcPr>
+          <w:p>
+            <w:pPr>
+              <w:cnfStyle w:val="000000000000" w:firstRow="0" w:lastRow="0" w:firstColumn="0" w:lastColumn="0" w:oddVBand="0" w:evenVBand="0" w:oddHBand="0" w:evenHBand="0" w:firstRowFirstColumn="0" w:firstRowLastColumn="0" w:lastRowFirstColumn="0" w:lastRowLastColumn="0"/>
+            </w:pPr>
+            <w:r>
+              <w:t>2</w:t>
+            </w:r>
+          </w:p>
+        </w:tc>
+        <w:tc>
+          <w:tcPr>
+            <w:tcW w:w="768" w:type="dxa"/>
+          </w:tcPr>
+          <w:p>
+            <w:pPr>
+              <w:cnfStyle w:val="000000000000" w:firstRow="0" w:lastRow="0" w:firstColumn="0" w:lastColumn="0" w:oddVBand="0" w:evenVBand="0" w:oddHBand="0" w:evenHBand="0" w:firstRowFirstColumn="0" w:firstRowLastColumn="0" w:lastRowFirstColumn="0" w:lastRowLastColumn="0"/>
+            </w:pPr>
+          </w:p>
+        </w:tc>
+      </w:tr>
+      <w:tr>
+        <w:trPr>
+          <w:cnfStyle w:val="000000100000" w:firstRow="0" w:lastRow="0" w:firstColumn="0" w:lastColumn="0" w:oddVBand="0" w:evenVBand="0" w:oddHBand="1" w:evenHBand="0" w:firstRowFirstColumn="0" w:firstRowLastColumn="0" w:lastRowFirstColumn="0" w:lastRowLastColumn="0"/>
+        </w:trPr>
+        <w:tc>
+          <w:tcPr>
+            <w:cnfStyle w:val="001000000000" w:firstRow="0" w:lastRow="0" w:firstColumn="1" w:lastColumn="0" w:oddVBand="0" w:evenVBand="0" w:oddHBand="0" w:evenHBand="0" w:firstRowFirstColumn="0" w:firstRowLastColumn="0" w:lastRowFirstColumn="0" w:lastRowLastColumn="0"/>
+            <w:tcW w:w="879" w:type="dxa"/>
+          </w:tcPr>
+          <w:p>
+            <w:r>
+              <w:t>T</w:t>
+            </w:r>
+            <w:r>
+              <w:t>27</w:t>
+            </w:r>
+          </w:p>
+        </w:tc>
+        <w:tc>
+          <w:tcPr>
+            <w:tcW w:w="6279" w:type="dxa"/>
+          </w:tcPr>
+          <w:p>
+            <w:pPr>
+              <w:cnfStyle w:val="000000100000" w:firstRow="0" w:lastRow="0" w:firstColumn="0" w:lastColumn="0" w:oddVBand="0" w:evenVBand="0" w:oddHBand="1" w:evenHBand="0" w:firstRowFirstColumn="0" w:firstRowLastColumn="0" w:lastRowFirstColumn="0" w:lastRowLastColumn="0"/>
+            </w:pPr>
+            <w:r>
+              <w:t>Verify story is complete (acceptance test)</w:t>
+            </w:r>
+          </w:p>
+        </w:tc>
+        <w:tc>
+          <w:tcPr>
+            <w:tcW w:w="1080" w:type="dxa"/>
+          </w:tcPr>
+          <w:p>
+            <w:pPr>
+              <w:cnfStyle w:val="000000100000" w:firstRow="0" w:lastRow="0" w:firstColumn="0" w:lastColumn="0" w:oddVBand="0" w:evenVBand="0" w:oddHBand="1" w:evenHBand="0" w:firstRowFirstColumn="0" w:firstRowLastColumn="0" w:lastRowFirstColumn="0" w:lastRowLastColumn="0"/>
+            </w:pPr>
+            <w:r>
+              <w:t>2</w:t>
+            </w:r>
+          </w:p>
+        </w:tc>
+        <w:tc>
+          <w:tcPr>
+            <w:tcW w:w="768" w:type="dxa"/>
+          </w:tcPr>
+          <w:p>
+            <w:pPr>
+              <w:cnfStyle w:val="000000100000" w:firstRow="0" w:lastRow="0" w:firstColumn="0" w:lastColumn="0" w:oddVBand="0" w:evenVBand="0" w:oddHBand="1" w:evenHBand="0" w:firstRowFirstColumn="0" w:firstRowLastColumn="0" w:lastRowFirstColumn="0" w:lastRowLastColumn="0"/>
+            </w:pPr>
+          </w:p>
+        </w:tc>
+      </w:tr>
+      <w:tr>
+        <w:tc>
+          <w:tcPr>
+            <w:cnfStyle w:val="001000000000" w:firstRow="0" w:lastRow="0" w:firstColumn="1" w:lastColumn="0" w:oddVBand="0" w:evenVBand="0" w:oddHBand="0" w:evenHBand="0" w:firstRowFirstColumn="0" w:firstRowLastColumn="0" w:lastRowFirstColumn="0" w:lastRowLastColumn="0"/>
+            <w:tcW w:w="879" w:type="dxa"/>
+          </w:tcPr>
+          <w:p/>
+        </w:tc>
+        <w:tc>
+          <w:tcPr>
+            <w:tcW w:w="6279" w:type="dxa"/>
+          </w:tcPr>
+          <w:p>
+            <w:pPr>
+              <w:tabs>
+                <w:tab w:val="right" w:pos="6219"/>
+              </w:tabs>
+              <w:cnfStyle w:val="000000000000" w:firstRow="0" w:lastRow="0" w:firstColumn="0" w:lastColumn="0" w:oddVBand="0" w:evenVBand="0" w:oddHBand="0" w:evenHBand="0" w:firstRowFirstColumn="0" w:firstRowLastColumn="0" w:lastRowFirstColumn="0" w:lastRowLastColumn="0"/>
+            </w:pPr>
+            <w:r>
+              <w:t>Story Points:</w:t>
+            </w:r>
+            <w:r>
+              <w:t xml:space="preserve"> 2</w:t>
+            </w:r>
+            <w:r>
+              <w:tab/>
+              <w:t>Total Hours:</w:t>
+            </w:r>
+          </w:p>
+        </w:tc>
+        <w:tc>
+          <w:tcPr>
+            <w:tcW w:w="1080" w:type="dxa"/>
+          </w:tcPr>
+          <w:p>
+            <w:pPr>
+              <w:cnfStyle w:val="000000000000" w:firstRow="0" w:lastRow="0" w:firstColumn="0" w:lastColumn="0" w:oddVBand="0" w:evenVBand="0" w:oddHBand="0" w:evenHBand="0" w:firstRowFirstColumn="0" w:firstRowLastColumn="0" w:lastRowFirstColumn="0" w:lastRowLastColumn="0"/>
+            </w:pPr>
+            <w:r>
+              <w:t>8</w:t>
+            </w:r>
           </w:p>
         </w:tc>
         <w:tc>
@@ -5350,6 +6497,7 @@
       </w:pPr>
     </w:p>
     <w:sectPr>
+      <w:footerReference w:type="default" r:id="rId7"/>
       <w:pgSz w:w="11906" w:h="16838"/>
       <w:pgMar w:top="1440" w:right="1440" w:bottom="1440" w:left="1440" w:header="708" w:footer="708" w:gutter="0"/>
       <w:pgNumType w:start="1"/>
@@ -5395,6 +6543,7 @@
         <w:docPartUnique/>
       </w:docPartObj>
     </w:sdtPr>
+    <w:sdtEndPr/>
     <w:sdtContent>
       <w:p>
         <w:pPr>
@@ -5414,7 +6563,7 @@
           <w:rPr>
             <w:noProof/>
           </w:rPr>
-          <w:t>3</w:t>
+          <w:t>4</w:t>
         </w:r>
         <w:r>
           <w:rPr>
@@ -6258,7 +7407,6 @@
     <w:basedOn w:val="Heading1"/>
     <w:next w:val="Normal"/>
     <w:uiPriority w:val="39"/>
-    <w:semiHidden/>
     <w:unhideWhenUsed/>
     <w:qFormat/>
     <w:rsid w:val="003743F6"/>
@@ -6353,6 +7501,23 @@
     <w:link w:val="Footer"/>
     <w:uiPriority w:val="99"/>
     <w:rsid w:val="0072207D"/>
+  </w:style>
+  <w:style w:type="paragraph" w:styleId="NormalWeb">
+    <w:name w:val="Normal (Web)"/>
+    <w:basedOn w:val="Normal"/>
+    <w:uiPriority w:val="99"/>
+    <w:semiHidden/>
+    <w:unhideWhenUsed/>
+    <w:rsid w:val="009F692F"/>
+    <w:pPr>
+      <w:spacing w:before="100" w:beforeAutospacing="1" w:after="100" w:afterAutospacing="1" w:line="240" w:lineRule="auto"/>
+    </w:pPr>
+    <w:rPr>
+      <w:rFonts w:ascii="Times New Roman" w:eastAsia="Times New Roman" w:hAnsi="Times New Roman" w:cs="Times New Roman"/>
+      <w:sz w:val="24"/>
+      <w:szCs w:val="24"/>
+      <w:lang w:val="en-US" w:eastAsia="en-US"/>
+    </w:rPr>
   </w:style>
 </w:styles>
 </file>
@@ -6645,7 +7810,7 @@
 </file>
 
 <file path=customXml/itemProps1.xml><?xml version="1.0" encoding="utf-8"?>
-<ds:datastoreItem xmlns:ds="http://schemas.openxmlformats.org/officeDocument/2006/customXml" ds:itemID="{9A765F68-979E-44B5-9B28-C6728CA784A5}">
+<ds:datastoreItem xmlns:ds="http://schemas.openxmlformats.org/officeDocument/2006/customXml" ds:itemID="{61CD8664-59BD-44DF-80DD-E08BC0EB8831}">
   <ds:schemaRefs>
     <ds:schemaRef ds:uri="http://schemas.openxmlformats.org/officeDocument/2006/bibliography"/>
   </ds:schemaRefs>

</xml_diff>

<commit_message>
Added Sprint 2 Draft - No times implemented
</commit_message>
<xml_diff>
--- a/Release and Sprint Plan/Release and Sprint Plan (unfinished).docx
+++ b/Release and Sprint Plan/Release and Sprint Plan (unfinished).docx
@@ -283,6 +283,15 @@
     <w:bookmarkStart w:id="0" w:name="_Toc426554714" w:displacedByCustomXml="next"/>
     <w:sdt>
       <w:sdtPr>
+        <w:rPr>
+          <w:rFonts w:asciiTheme="minorHAnsi" w:eastAsiaTheme="minorEastAsia" w:hAnsiTheme="minorHAnsi" w:cstheme="minorBidi"/>
+          <w:b w:val="0"/>
+          <w:bCs w:val="0"/>
+          <w:color w:val="auto"/>
+          <w:sz w:val="22"/>
+          <w:szCs w:val="22"/>
+          <w:lang w:val="en-AU"/>
+        </w:rPr>
         <w:id w:val="-1674718679"/>
         <w:docPartObj>
           <w:docPartGallery w:val="Table of Contents"/>
@@ -291,12 +300,7 @@
       </w:sdtPr>
       <w:sdtEndPr>
         <w:rPr>
-          <w:rFonts w:asciiTheme="minorHAnsi" w:eastAsiaTheme="minorEastAsia" w:hAnsiTheme="minorHAnsi" w:cstheme="minorBidi"/>
           <w:noProof/>
-          <w:color w:val="auto"/>
-          <w:sz w:val="22"/>
-          <w:szCs w:val="22"/>
-          <w:lang w:val="en-AU"/>
         </w:rPr>
       </w:sdtEndPr>
       <w:sdtContent>
@@ -1709,8 +1713,6 @@
       <w:pPr>
         <w:pStyle w:val="Title"/>
       </w:pPr>
-      <w:bookmarkStart w:id="1" w:name="_GoBack"/>
-      <w:bookmarkEnd w:id="1"/>
       <w:r>
         <w:lastRenderedPageBreak/>
         <w:t>Release Plan</w:t>
@@ -1721,13 +1723,13 @@
       <w:pPr>
         <w:pStyle w:val="Heading1"/>
       </w:pPr>
-      <w:bookmarkStart w:id="2" w:name="_Toc426554715"/>
-      <w:bookmarkStart w:id="3" w:name="_Toc491088255"/>
+      <w:bookmarkStart w:id="1" w:name="_Toc426554715"/>
+      <w:bookmarkStart w:id="2" w:name="_Toc491088255"/>
       <w:r>
         <w:t>Release 1</w:t>
       </w:r>
+      <w:bookmarkEnd w:id="1"/>
       <w:bookmarkEnd w:id="2"/>
-      <w:bookmarkEnd w:id="3"/>
     </w:p>
     <w:p>
       <w:pPr>
@@ -1812,21 +1814,21 @@
         <w:rPr>
           <w:sz w:val="24"/>
         </w:rPr>
-        <w:t>50</w:t>
+        <w:t>X</w:t>
       </w:r>
     </w:p>
     <w:p>
       <w:pPr>
         <w:pStyle w:val="Heading2"/>
       </w:pPr>
-      <w:bookmarkStart w:id="4" w:name="_Toc491088256"/>
+      <w:bookmarkStart w:id="3" w:name="_Toc491088256"/>
       <w:r>
         <w:t xml:space="preserve">User </w:t>
       </w:r>
       <w:r>
         <w:t>Account Creation</w:t>
       </w:r>
-      <w:bookmarkEnd w:id="4"/>
+      <w:bookmarkEnd w:id="3"/>
     </w:p>
     <w:p>
       <w:pPr>
@@ -1927,9 +1929,6 @@
             <w:pPr>
               <w:cnfStyle w:val="000000100000" w:firstRow="0" w:lastRow="0" w:firstColumn="0" w:lastColumn="0" w:oddVBand="0" w:evenVBand="0" w:oddHBand="1" w:evenHBand="0" w:firstRowFirstColumn="0" w:firstRowLastColumn="0" w:lastRowFirstColumn="0" w:lastRowLastColumn="0"/>
             </w:pPr>
-            <w:r>
-              <w:t>3</w:t>
-            </w:r>
           </w:p>
         </w:tc>
       </w:tr>
@@ -1966,9 +1965,6 @@
             <w:pPr>
               <w:cnfStyle w:val="000000000000" w:firstRow="0" w:lastRow="0" w:firstColumn="0" w:lastColumn="0" w:oddVBand="0" w:evenVBand="0" w:oddHBand="0" w:evenHBand="0" w:firstRowFirstColumn="0" w:firstRowLastColumn="0" w:lastRowFirstColumn="0" w:lastRowLastColumn="0"/>
             </w:pPr>
-            <w:r>
-              <w:t>2</w:t>
-            </w:r>
           </w:p>
         </w:tc>
       </w:tr>
@@ -1996,7 +1992,7 @@
               <w:cnfStyle w:val="000000100000" w:firstRow="0" w:lastRow="0" w:firstColumn="0" w:lastColumn="0" w:oddVBand="0" w:evenVBand="0" w:oddHBand="1" w:evenHBand="0" w:firstRowFirstColumn="0" w:firstRowLastColumn="0" w:lastRowFirstColumn="0" w:lastRowLastColumn="0"/>
             </w:pPr>
             <w:r>
-              <w:t>Menu Button</w:t>
+              <w:t>Menu</w:t>
             </w:r>
           </w:p>
         </w:tc>
@@ -2008,9 +2004,6 @@
             <w:pPr>
               <w:cnfStyle w:val="000000100000" w:firstRow="0" w:lastRow="0" w:firstColumn="0" w:lastColumn="0" w:oddVBand="0" w:evenVBand="0" w:oddHBand="1" w:evenHBand="0" w:firstRowFirstColumn="0" w:firstRowLastColumn="0" w:lastRowFirstColumn="0" w:lastRowLastColumn="0"/>
             </w:pPr>
-            <w:r>
-              <w:t>3</w:t>
-            </w:r>
           </w:p>
         </w:tc>
       </w:tr>
@@ -2050,9 +2043,6 @@
             <w:pPr>
               <w:cnfStyle w:val="000000000000" w:firstRow="0" w:lastRow="0" w:firstColumn="0" w:lastColumn="0" w:oddVBand="0" w:evenVBand="0" w:oddHBand="0" w:evenHBand="0" w:firstRowFirstColumn="0" w:firstRowLastColumn="0" w:lastRowFirstColumn="0" w:lastRowLastColumn="0"/>
             </w:pPr>
-            <w:r>
-              <w:t>5</w:t>
-            </w:r>
           </w:p>
         </w:tc>
       </w:tr>
@@ -2092,9 +2082,6 @@
             <w:pPr>
               <w:cnfStyle w:val="000000100000" w:firstRow="0" w:lastRow="0" w:firstColumn="0" w:lastColumn="0" w:oddVBand="0" w:evenVBand="0" w:oddHBand="1" w:evenHBand="0" w:firstRowFirstColumn="0" w:firstRowLastColumn="0" w:lastRowFirstColumn="0" w:lastRowLastColumn="0"/>
             </w:pPr>
-            <w:r>
-              <w:t>13</w:t>
-            </w:r>
           </w:p>
         </w:tc>
       </w:tr>
@@ -2103,11 +2090,11 @@
       <w:pPr>
         <w:pStyle w:val="Heading2"/>
       </w:pPr>
-      <w:bookmarkStart w:id="5" w:name="_Toc491088257"/>
+      <w:bookmarkStart w:id="4" w:name="_Toc491088257"/>
       <w:r>
         <w:t>Admin Account Creation</w:t>
       </w:r>
-      <w:bookmarkEnd w:id="5"/>
+      <w:bookmarkEnd w:id="4"/>
     </w:p>
     <w:p>
       <w:pPr>
@@ -2211,9 +2198,6 @@
             <w:pPr>
               <w:cnfStyle w:val="000000100000" w:firstRow="0" w:lastRow="0" w:firstColumn="0" w:lastColumn="0" w:oddVBand="0" w:evenVBand="0" w:oddHBand="1" w:evenHBand="0" w:firstRowFirstColumn="0" w:firstRowLastColumn="0" w:lastRowFirstColumn="0" w:lastRowLastColumn="0"/>
             </w:pPr>
-            <w:r>
-              <w:t>2</w:t>
-            </w:r>
           </w:p>
         </w:tc>
       </w:tr>
@@ -2250,9 +2234,6 @@
             <w:pPr>
               <w:cnfStyle w:val="000000000000" w:firstRow="0" w:lastRow="0" w:firstColumn="0" w:lastColumn="0" w:oddVBand="0" w:evenVBand="0" w:oddHBand="0" w:evenHBand="0" w:firstRowFirstColumn="0" w:firstRowLastColumn="0" w:lastRowFirstColumn="0" w:lastRowLastColumn="0"/>
             </w:pPr>
-            <w:r>
-              <w:t>2</w:t>
-            </w:r>
           </w:p>
         </w:tc>
       </w:tr>
@@ -2292,9 +2273,6 @@
             <w:pPr>
               <w:cnfStyle w:val="000000100000" w:firstRow="0" w:lastRow="0" w:firstColumn="0" w:lastColumn="0" w:oddVBand="0" w:evenVBand="0" w:oddHBand="1" w:evenHBand="0" w:firstRowFirstColumn="0" w:firstRowLastColumn="0" w:lastRowFirstColumn="0" w:lastRowLastColumn="0"/>
             </w:pPr>
-            <w:r>
-              <w:t>4</w:t>
-            </w:r>
           </w:p>
         </w:tc>
       </w:tr>
@@ -2303,12 +2281,12 @@
       <w:pPr>
         <w:pStyle w:val="Heading2"/>
       </w:pPr>
+      <w:bookmarkStart w:id="5" w:name="_Toc491088258"/>
       <w:bookmarkStart w:id="6" w:name="_Toc426554718"/>
-      <w:bookmarkStart w:id="7" w:name="_Toc491088258"/>
       <w:r>
         <w:t>Implement Admin Functionality</w:t>
       </w:r>
-      <w:bookmarkEnd w:id="7"/>
+      <w:bookmarkEnd w:id="5"/>
     </w:p>
     <w:p>
       <w:pPr>
@@ -2412,9 +2390,6 @@
             <w:pPr>
               <w:cnfStyle w:val="000000100000" w:firstRow="0" w:lastRow="0" w:firstColumn="0" w:lastColumn="0" w:oddVBand="0" w:evenVBand="0" w:oddHBand="1" w:evenHBand="0" w:firstRowFirstColumn="0" w:firstRowLastColumn="0" w:lastRowFirstColumn="0" w:lastRowLastColumn="0"/>
             </w:pPr>
-            <w:r>
-              <w:t>5</w:t>
-            </w:r>
           </w:p>
         </w:tc>
       </w:tr>
@@ -2454,9 +2429,6 @@
             <w:pPr>
               <w:cnfStyle w:val="000000000000" w:firstRow="0" w:lastRow="0" w:firstColumn="0" w:lastColumn="0" w:oddVBand="0" w:evenVBand="0" w:oddHBand="0" w:evenHBand="0" w:firstRowFirstColumn="0" w:firstRowLastColumn="0" w:lastRowFirstColumn="0" w:lastRowLastColumn="0"/>
             </w:pPr>
-            <w:r>
-              <w:t>2</w:t>
-            </w:r>
           </w:p>
         </w:tc>
       </w:tr>
@@ -2496,9 +2468,6 @@
             <w:pPr>
               <w:cnfStyle w:val="000000100000" w:firstRow="0" w:lastRow="0" w:firstColumn="0" w:lastColumn="0" w:oddVBand="0" w:evenVBand="0" w:oddHBand="1" w:evenHBand="0" w:firstRowFirstColumn="0" w:firstRowLastColumn="0" w:lastRowFirstColumn="0" w:lastRowLastColumn="0"/>
             </w:pPr>
-            <w:r>
-              <w:t>6</w:t>
-            </w:r>
           </w:p>
         </w:tc>
       </w:tr>
@@ -2532,9 +2501,6 @@
             <w:pPr>
               <w:cnfStyle w:val="000000000000" w:firstRow="0" w:lastRow="0" w:firstColumn="0" w:lastColumn="0" w:oddVBand="0" w:evenVBand="0" w:oddHBand="0" w:evenHBand="0" w:firstRowFirstColumn="0" w:firstRowLastColumn="0" w:lastRowFirstColumn="0" w:lastRowLastColumn="0"/>
             </w:pPr>
-            <w:r>
-              <w:t>13</w:t>
-            </w:r>
           </w:p>
         </w:tc>
       </w:tr>
@@ -2543,11 +2509,11 @@
       <w:pPr>
         <w:pStyle w:val="Heading2"/>
       </w:pPr>
-      <w:bookmarkStart w:id="8" w:name="_Toc491088259"/>
+      <w:bookmarkStart w:id="7" w:name="_Toc491088259"/>
       <w:r>
         <w:t>Web Application functionality</w:t>
       </w:r>
-      <w:bookmarkEnd w:id="8"/>
+      <w:bookmarkEnd w:id="7"/>
     </w:p>
     <w:p>
       <w:pPr>
@@ -2655,9 +2621,6 @@
             <w:pPr>
               <w:cnfStyle w:val="000000100000" w:firstRow="0" w:lastRow="0" w:firstColumn="0" w:lastColumn="0" w:oddVBand="0" w:evenVBand="0" w:oddHBand="1" w:evenHBand="0" w:firstRowFirstColumn="0" w:firstRowLastColumn="0" w:lastRowFirstColumn="0" w:lastRowLastColumn="0"/>
             </w:pPr>
-            <w:r>
-              <w:t>6</w:t>
-            </w:r>
           </w:p>
         </w:tc>
       </w:tr>
@@ -2697,9 +2660,6 @@
             <w:pPr>
               <w:cnfStyle w:val="000000000000" w:firstRow="0" w:lastRow="0" w:firstColumn="0" w:lastColumn="0" w:oddVBand="0" w:evenVBand="0" w:oddHBand="0" w:evenHBand="0" w:firstRowFirstColumn="0" w:firstRowLastColumn="0" w:lastRowFirstColumn="0" w:lastRowLastColumn="0"/>
             </w:pPr>
-            <w:r>
-              <w:t>6</w:t>
-            </w:r>
           </w:p>
         </w:tc>
       </w:tr>
@@ -2742,9 +2702,6 @@
             <w:pPr>
               <w:cnfStyle w:val="000000100000" w:firstRow="0" w:lastRow="0" w:firstColumn="0" w:lastColumn="0" w:oddVBand="0" w:evenVBand="0" w:oddHBand="1" w:evenHBand="0" w:firstRowFirstColumn="0" w:firstRowLastColumn="0" w:lastRowFirstColumn="0" w:lastRowLastColumn="0"/>
             </w:pPr>
-            <w:r>
-              <w:t>4</w:t>
-            </w:r>
           </w:p>
         </w:tc>
       </w:tr>
@@ -2781,9 +2738,6 @@
             <w:pPr>
               <w:cnfStyle w:val="000000000000" w:firstRow="0" w:lastRow="0" w:firstColumn="0" w:lastColumn="0" w:oddVBand="0" w:evenVBand="0" w:oddHBand="0" w:evenHBand="0" w:firstRowFirstColumn="0" w:firstRowLastColumn="0" w:lastRowFirstColumn="0" w:lastRowLastColumn="0"/>
             </w:pPr>
-            <w:r>
-              <w:t>4</w:t>
-            </w:r>
           </w:p>
         </w:tc>
       </w:tr>
@@ -2820,9 +2774,6 @@
             <w:pPr>
               <w:cnfStyle w:val="000000100000" w:firstRow="0" w:lastRow="0" w:firstColumn="0" w:lastColumn="0" w:oddVBand="0" w:evenVBand="0" w:oddHBand="1" w:evenHBand="0" w:firstRowFirstColumn="0" w:firstRowLastColumn="0" w:lastRowFirstColumn="0" w:lastRowLastColumn="0"/>
             </w:pPr>
-            <w:r>
-              <w:t>20</w:t>
-            </w:r>
           </w:p>
         </w:tc>
       </w:tr>
@@ -2831,7 +2782,7 @@
       <w:pPr>
         <w:pStyle w:val="Heading1"/>
       </w:pPr>
-      <w:bookmarkStart w:id="9" w:name="_Toc491088260"/>
+      <w:bookmarkStart w:id="8" w:name="_Toc491088260"/>
       <w:r>
         <w:lastRenderedPageBreak/>
         <w:t xml:space="preserve">Release </w:t>
@@ -2840,7 +2791,7 @@
         <w:t>2</w:t>
       </w:r>
       <w:bookmarkEnd w:id="6"/>
-      <w:bookmarkEnd w:id="9"/>
+      <w:bookmarkEnd w:id="8"/>
     </w:p>
     <w:p>
       <w:pPr>
@@ -2913,11 +2864,11 @@
       <w:pPr>
         <w:pStyle w:val="Heading2"/>
       </w:pPr>
-      <w:bookmarkStart w:id="10" w:name="_Toc491088261"/>
+      <w:bookmarkStart w:id="9" w:name="_Toc491088261"/>
       <w:r>
         <w:t>Bilingual Functionality</w:t>
       </w:r>
-      <w:bookmarkEnd w:id="10"/>
+      <w:bookmarkEnd w:id="9"/>
     </w:p>
     <w:p>
       <w:pPr>
@@ -3018,9 +2969,6 @@
             <w:pPr>
               <w:cnfStyle w:val="000000100000" w:firstRow="0" w:lastRow="0" w:firstColumn="0" w:lastColumn="0" w:oddVBand="0" w:evenVBand="0" w:oddHBand="1" w:evenHBand="0" w:firstRowFirstColumn="0" w:firstRowLastColumn="0" w:lastRowFirstColumn="0" w:lastRowLastColumn="0"/>
             </w:pPr>
-            <w:r>
-              <w:t>7</w:t>
-            </w:r>
           </w:p>
         </w:tc>
       </w:tr>
@@ -3057,9 +3005,6 @@
             <w:pPr>
               <w:cnfStyle w:val="000000000000" w:firstRow="0" w:lastRow="0" w:firstColumn="0" w:lastColumn="0" w:oddVBand="0" w:evenVBand="0" w:oddHBand="0" w:evenHBand="0" w:firstRowFirstColumn="0" w:firstRowLastColumn="0" w:lastRowFirstColumn="0" w:lastRowLastColumn="0"/>
             </w:pPr>
-            <w:r>
-              <w:t>4</w:t>
-            </w:r>
           </w:p>
         </w:tc>
       </w:tr>
@@ -3099,9 +3044,6 @@
             <w:pPr>
               <w:cnfStyle w:val="000000100000" w:firstRow="0" w:lastRow="0" w:firstColumn="0" w:lastColumn="0" w:oddVBand="0" w:evenVBand="0" w:oddHBand="1" w:evenHBand="0" w:firstRowFirstColumn="0" w:firstRowLastColumn="0" w:lastRowFirstColumn="0" w:lastRowLastColumn="0"/>
             </w:pPr>
-            <w:r>
-              <w:t>11</w:t>
-            </w:r>
           </w:p>
         </w:tc>
       </w:tr>
@@ -3110,16 +3052,16 @@
       <w:pPr>
         <w:pStyle w:val="Heading2"/>
       </w:pPr>
-      <w:bookmarkStart w:id="11" w:name="_Toc426554720"/>
-      <w:bookmarkStart w:id="12" w:name="_Toc491088262"/>
+      <w:bookmarkStart w:id="10" w:name="_Toc426554720"/>
+      <w:bookmarkStart w:id="11" w:name="_Toc491088262"/>
       <w:r>
         <w:t>Feature Title</w:t>
       </w:r>
       <w:r>
         <w:t xml:space="preserve"> 2</w:t>
       </w:r>
+      <w:bookmarkEnd w:id="10"/>
       <w:bookmarkEnd w:id="11"/>
-      <w:bookmarkEnd w:id="12"/>
     </w:p>
     <w:p>
       <w:pPr>
@@ -3289,435 +3231,9 @@
       <w:pPr>
         <w:pStyle w:val="Heading1"/>
       </w:pPr>
-      <w:bookmarkStart w:id="13" w:name="_Toc426554721"/>
-      <w:bookmarkStart w:id="14" w:name="_Toc491088263"/>
-      <w:r>
-        <w:t xml:space="preserve">Release </w:t>
-      </w:r>
-      <w:r>
-        <w:t>3</w:t>
-      </w:r>
-      <w:bookmarkEnd w:id="13"/>
-      <w:bookmarkEnd w:id="14"/>
-    </w:p>
-    <w:p>
-      <w:pPr>
-        <w:keepNext/>
-        <w:tabs>
-          <w:tab w:val="right" w:pos="9026"/>
-        </w:tabs>
-        <w:spacing w:after="120" w:line="240" w:lineRule="auto"/>
-        <w:rPr>
-          <w:sz w:val="24"/>
-        </w:rPr>
-      </w:pPr>
-      <w:r>
-        <w:rPr>
-          <w:sz w:val="24"/>
-        </w:rPr>
-        <w:t>Delivery date</w:t>
-      </w:r>
-      <w:r>
-        <w:rPr>
-          <w:sz w:val="24"/>
-        </w:rPr>
-        <w:t>:</w:t>
-      </w:r>
-      <w:r>
-        <w:rPr>
-          <w:sz w:val="24"/>
-        </w:rPr>
-        <w:tab/>
-        <w:t>Total Story Points</w:t>
-      </w:r>
-      <w:r>
-        <w:rPr>
-          <w:sz w:val="24"/>
-        </w:rPr>
-        <w:t>:</w:t>
-      </w:r>
-    </w:p>
-    <w:p>
-      <w:pPr>
-        <w:keepNext/>
-        <w:spacing w:after="120" w:line="240" w:lineRule="auto"/>
-      </w:pPr>
-      <w:r>
-        <w:t>Short paragraph summarising the goals for this release.</w:t>
-      </w:r>
-    </w:p>
-    <w:p>
-      <w:pPr>
-        <w:pStyle w:val="Heading2"/>
-      </w:pPr>
-      <w:bookmarkStart w:id="15" w:name="_Toc426554722"/>
-      <w:bookmarkStart w:id="16" w:name="_Toc491088264"/>
-      <w:r>
-        <w:t>Feature Title</w:t>
-      </w:r>
-      <w:r>
-        <w:t xml:space="preserve"> 1</w:t>
-      </w:r>
-      <w:bookmarkEnd w:id="15"/>
-      <w:bookmarkEnd w:id="16"/>
-    </w:p>
-    <w:p>
-      <w:pPr>
-        <w:keepNext/>
-        <w:spacing w:after="120" w:line="240" w:lineRule="auto"/>
-      </w:pPr>
-      <w:r>
-        <w:t>Short paragraph summarising this feature and its business value.</w:t>
-      </w:r>
-    </w:p>
-    <w:tbl>
-      <w:tblPr>
-        <w:tblStyle w:val="LightList-Accent11"/>
-        <w:tblW w:w="0" w:type="auto"/>
-        <w:tblInd w:w="108" w:type="dxa"/>
-        <w:tblLook w:val="04A0" w:firstRow="1" w:lastRow="0" w:firstColumn="1" w:lastColumn="0" w:noHBand="0" w:noVBand="1"/>
-      </w:tblPr>
-      <w:tblGrid>
-        <w:gridCol w:w="952"/>
-        <w:gridCol w:w="6544"/>
-        <w:gridCol w:w="1402"/>
-      </w:tblGrid>
-      <w:tr>
-        <w:trPr>
-          <w:cnfStyle w:val="100000000000" w:firstRow="1" w:lastRow="0" w:firstColumn="0" w:lastColumn="0" w:oddVBand="0" w:evenVBand="0" w:oddHBand="0" w:evenHBand="0" w:firstRowFirstColumn="0" w:firstRowLastColumn="0" w:lastRowFirstColumn="0" w:lastRowLastColumn="0"/>
-        </w:trPr>
-        <w:tc>
-          <w:tcPr>
-            <w:cnfStyle w:val="001000000000" w:firstRow="0" w:lastRow="0" w:firstColumn="1" w:lastColumn="0" w:oddVBand="0" w:evenVBand="0" w:oddHBand="0" w:evenHBand="0" w:firstRowFirstColumn="0" w:firstRowLastColumn="0" w:lastRowFirstColumn="0" w:lastRowLastColumn="0"/>
-            <w:tcW w:w="959" w:type="dxa"/>
-          </w:tcPr>
-          <w:p>
-            <w:r>
-              <w:t>Story ID</w:t>
-            </w:r>
-          </w:p>
-        </w:tc>
-        <w:tc>
-          <w:tcPr>
-            <w:tcW w:w="6696" w:type="dxa"/>
-          </w:tcPr>
-          <w:p>
-            <w:pPr>
-              <w:cnfStyle w:val="100000000000" w:firstRow="1" w:lastRow="0" w:firstColumn="0" w:lastColumn="0" w:oddVBand="0" w:evenVBand="0" w:oddHBand="0" w:evenHBand="0" w:firstRowFirstColumn="0" w:firstRowLastColumn="0" w:lastRowFirstColumn="0" w:lastRowLastColumn="0"/>
-            </w:pPr>
-            <w:r>
-              <w:t>Story Title</w:t>
-            </w:r>
-          </w:p>
-        </w:tc>
-        <w:tc>
-          <w:tcPr>
-            <w:tcW w:w="1418" w:type="dxa"/>
-          </w:tcPr>
-          <w:p>
-            <w:pPr>
-              <w:cnfStyle w:val="100000000000" w:firstRow="1" w:lastRow="0" w:firstColumn="0" w:lastColumn="0" w:oddVBand="0" w:evenVBand="0" w:oddHBand="0" w:evenHBand="0" w:firstRowFirstColumn="0" w:firstRowLastColumn="0" w:lastRowFirstColumn="0" w:lastRowLastColumn="0"/>
-            </w:pPr>
-            <w:r>
-              <w:t>Story Points</w:t>
-            </w:r>
-          </w:p>
-        </w:tc>
-      </w:tr>
-      <w:tr>
-        <w:trPr>
-          <w:cnfStyle w:val="000000100000" w:firstRow="0" w:lastRow="0" w:firstColumn="0" w:lastColumn="0" w:oddVBand="0" w:evenVBand="0" w:oddHBand="1" w:evenHBand="0" w:firstRowFirstColumn="0" w:firstRowLastColumn="0" w:lastRowFirstColumn="0" w:lastRowLastColumn="0"/>
-        </w:trPr>
-        <w:tc>
-          <w:tcPr>
-            <w:cnfStyle w:val="001000000000" w:firstRow="0" w:lastRow="0" w:firstColumn="1" w:lastColumn="0" w:oddVBand="0" w:evenVBand="0" w:oddHBand="0" w:evenHBand="0" w:firstRowFirstColumn="0" w:firstRowLastColumn="0" w:lastRowFirstColumn="0" w:lastRowLastColumn="0"/>
-            <w:tcW w:w="959" w:type="dxa"/>
-          </w:tcPr>
-          <w:p/>
-        </w:tc>
-        <w:tc>
-          <w:tcPr>
-            <w:tcW w:w="6696" w:type="dxa"/>
-          </w:tcPr>
-          <w:p>
-            <w:pPr>
-              <w:cnfStyle w:val="000000100000" w:firstRow="0" w:lastRow="0" w:firstColumn="0" w:lastColumn="0" w:oddVBand="0" w:evenVBand="0" w:oddHBand="1" w:evenHBand="0" w:firstRowFirstColumn="0" w:firstRowLastColumn="0" w:lastRowFirstColumn="0" w:lastRowLastColumn="0"/>
-            </w:pPr>
-          </w:p>
-        </w:tc>
-        <w:tc>
-          <w:tcPr>
-            <w:tcW w:w="1418" w:type="dxa"/>
-          </w:tcPr>
-          <w:p>
-            <w:pPr>
-              <w:cnfStyle w:val="000000100000" w:firstRow="0" w:lastRow="0" w:firstColumn="0" w:lastColumn="0" w:oddVBand="0" w:evenVBand="0" w:oddHBand="1" w:evenHBand="0" w:firstRowFirstColumn="0" w:firstRowLastColumn="0" w:lastRowFirstColumn="0" w:lastRowLastColumn="0"/>
-            </w:pPr>
-          </w:p>
-        </w:tc>
-      </w:tr>
-      <w:tr>
-        <w:tc>
-          <w:tcPr>
-            <w:cnfStyle w:val="001000000000" w:firstRow="0" w:lastRow="0" w:firstColumn="1" w:lastColumn="0" w:oddVBand="0" w:evenVBand="0" w:oddHBand="0" w:evenHBand="0" w:firstRowFirstColumn="0" w:firstRowLastColumn="0" w:lastRowFirstColumn="0" w:lastRowLastColumn="0"/>
-            <w:tcW w:w="959" w:type="dxa"/>
-          </w:tcPr>
-          <w:p/>
-        </w:tc>
-        <w:tc>
-          <w:tcPr>
-            <w:tcW w:w="6696" w:type="dxa"/>
-          </w:tcPr>
-          <w:p>
-            <w:pPr>
-              <w:cnfStyle w:val="000000000000" w:firstRow="0" w:lastRow="0" w:firstColumn="0" w:lastColumn="0" w:oddVBand="0" w:evenVBand="0" w:oddHBand="0" w:evenHBand="0" w:firstRowFirstColumn="0" w:firstRowLastColumn="0" w:lastRowFirstColumn="0" w:lastRowLastColumn="0"/>
-            </w:pPr>
-          </w:p>
-        </w:tc>
-        <w:tc>
-          <w:tcPr>
-            <w:tcW w:w="1418" w:type="dxa"/>
-          </w:tcPr>
-          <w:p>
-            <w:pPr>
-              <w:cnfStyle w:val="000000000000" w:firstRow="0" w:lastRow="0" w:firstColumn="0" w:lastColumn="0" w:oddVBand="0" w:evenVBand="0" w:oddHBand="0" w:evenHBand="0" w:firstRowFirstColumn="0" w:firstRowLastColumn="0" w:lastRowFirstColumn="0" w:lastRowLastColumn="0"/>
-            </w:pPr>
-          </w:p>
-        </w:tc>
-      </w:tr>
-      <w:tr>
-        <w:trPr>
-          <w:cnfStyle w:val="000000100000" w:firstRow="0" w:lastRow="0" w:firstColumn="0" w:lastColumn="0" w:oddVBand="0" w:evenVBand="0" w:oddHBand="1" w:evenHBand="0" w:firstRowFirstColumn="0" w:firstRowLastColumn="0" w:lastRowFirstColumn="0" w:lastRowLastColumn="0"/>
-        </w:trPr>
-        <w:tc>
-          <w:tcPr>
-            <w:cnfStyle w:val="001000000000" w:firstRow="0" w:lastRow="0" w:firstColumn="1" w:lastColumn="0" w:oddVBand="0" w:evenVBand="0" w:oddHBand="0" w:evenHBand="0" w:firstRowFirstColumn="0" w:firstRowLastColumn="0" w:lastRowFirstColumn="0" w:lastRowLastColumn="0"/>
-            <w:tcW w:w="959" w:type="dxa"/>
-          </w:tcPr>
-          <w:p/>
-        </w:tc>
-        <w:tc>
-          <w:tcPr>
-            <w:tcW w:w="6696" w:type="dxa"/>
-          </w:tcPr>
-          <w:p>
-            <w:pPr>
-              <w:jc w:val="right"/>
-              <w:cnfStyle w:val="000000100000" w:firstRow="0" w:lastRow="0" w:firstColumn="0" w:lastColumn="0" w:oddVBand="0" w:evenVBand="0" w:oddHBand="1" w:evenHBand="0" w:firstRowFirstColumn="0" w:firstRowLastColumn="0" w:lastRowFirstColumn="0" w:lastRowLastColumn="0"/>
-            </w:pPr>
-            <w:r>
-              <w:t>Story Point Sub-Total</w:t>
-            </w:r>
-            <w:r>
-              <w:t>:</w:t>
-            </w:r>
-          </w:p>
-        </w:tc>
-        <w:tc>
-          <w:tcPr>
-            <w:tcW w:w="1418" w:type="dxa"/>
-          </w:tcPr>
-          <w:p>
-            <w:pPr>
-              <w:cnfStyle w:val="000000100000" w:firstRow="0" w:lastRow="0" w:firstColumn="0" w:lastColumn="0" w:oddVBand="0" w:evenVBand="0" w:oddHBand="1" w:evenHBand="0" w:firstRowFirstColumn="0" w:firstRowLastColumn="0" w:lastRowFirstColumn="0" w:lastRowLastColumn="0"/>
-            </w:pPr>
-          </w:p>
-        </w:tc>
-      </w:tr>
-    </w:tbl>
-    <w:p>
-      <w:pPr>
-        <w:pStyle w:val="Heading2"/>
-        <w:rPr>
-          <w:b w:val="0"/>
-        </w:rPr>
-      </w:pPr>
-      <w:bookmarkStart w:id="17" w:name="_Toc426554723"/>
-      <w:bookmarkStart w:id="18" w:name="_Toc491088265"/>
-      <w:r>
-        <w:t>Feature Title</w:t>
-      </w:r>
-      <w:r>
-        <w:t xml:space="preserve"> 2</w:t>
-      </w:r>
-      <w:bookmarkEnd w:id="17"/>
-      <w:bookmarkEnd w:id="18"/>
-    </w:p>
-    <w:p>
-      <w:pPr>
-        <w:keepNext/>
-        <w:spacing w:after="120" w:line="240" w:lineRule="auto"/>
-      </w:pPr>
-      <w:r>
-        <w:t>Short paragraph summarising this feature and its business value.</w:t>
-      </w:r>
-    </w:p>
-    <w:tbl>
-      <w:tblPr>
-        <w:tblStyle w:val="LightList-Accent11"/>
-        <w:tblW w:w="0" w:type="auto"/>
-        <w:tblInd w:w="108" w:type="dxa"/>
-        <w:tblLook w:val="04A0" w:firstRow="1" w:lastRow="0" w:firstColumn="1" w:lastColumn="0" w:noHBand="0" w:noVBand="1"/>
-      </w:tblPr>
-      <w:tblGrid>
-        <w:gridCol w:w="952"/>
-        <w:gridCol w:w="6544"/>
-        <w:gridCol w:w="1402"/>
-      </w:tblGrid>
-      <w:tr>
-        <w:trPr>
-          <w:cnfStyle w:val="100000000000" w:firstRow="1" w:lastRow="0" w:firstColumn="0" w:lastColumn="0" w:oddVBand="0" w:evenVBand="0" w:oddHBand="0" w:evenHBand="0" w:firstRowFirstColumn="0" w:firstRowLastColumn="0" w:lastRowFirstColumn="0" w:lastRowLastColumn="0"/>
-        </w:trPr>
-        <w:tc>
-          <w:tcPr>
-            <w:cnfStyle w:val="001000000000" w:firstRow="0" w:lastRow="0" w:firstColumn="1" w:lastColumn="0" w:oddVBand="0" w:evenVBand="0" w:oddHBand="0" w:evenHBand="0" w:firstRowFirstColumn="0" w:firstRowLastColumn="0" w:lastRowFirstColumn="0" w:lastRowLastColumn="0"/>
-            <w:tcW w:w="959" w:type="dxa"/>
-          </w:tcPr>
-          <w:p>
-            <w:r>
-              <w:t>Story ID</w:t>
-            </w:r>
-          </w:p>
-        </w:tc>
-        <w:tc>
-          <w:tcPr>
-            <w:tcW w:w="6696" w:type="dxa"/>
-          </w:tcPr>
-          <w:p>
-            <w:pPr>
-              <w:cnfStyle w:val="100000000000" w:firstRow="1" w:lastRow="0" w:firstColumn="0" w:lastColumn="0" w:oddVBand="0" w:evenVBand="0" w:oddHBand="0" w:evenHBand="0" w:firstRowFirstColumn="0" w:firstRowLastColumn="0" w:lastRowFirstColumn="0" w:lastRowLastColumn="0"/>
-            </w:pPr>
-            <w:r>
-              <w:t>Story Title</w:t>
-            </w:r>
-          </w:p>
-        </w:tc>
-        <w:tc>
-          <w:tcPr>
-            <w:tcW w:w="1418" w:type="dxa"/>
-          </w:tcPr>
-          <w:p>
-            <w:pPr>
-              <w:cnfStyle w:val="100000000000" w:firstRow="1" w:lastRow="0" w:firstColumn="0" w:lastColumn="0" w:oddVBand="0" w:evenVBand="0" w:oddHBand="0" w:evenHBand="0" w:firstRowFirstColumn="0" w:firstRowLastColumn="0" w:lastRowFirstColumn="0" w:lastRowLastColumn="0"/>
-            </w:pPr>
-            <w:r>
-              <w:t>Story Points</w:t>
-            </w:r>
-          </w:p>
-        </w:tc>
-      </w:tr>
-      <w:tr>
-        <w:trPr>
-          <w:cnfStyle w:val="000000100000" w:firstRow="0" w:lastRow="0" w:firstColumn="0" w:lastColumn="0" w:oddVBand="0" w:evenVBand="0" w:oddHBand="1" w:evenHBand="0" w:firstRowFirstColumn="0" w:firstRowLastColumn="0" w:lastRowFirstColumn="0" w:lastRowLastColumn="0"/>
-        </w:trPr>
-        <w:tc>
-          <w:tcPr>
-            <w:cnfStyle w:val="001000000000" w:firstRow="0" w:lastRow="0" w:firstColumn="1" w:lastColumn="0" w:oddVBand="0" w:evenVBand="0" w:oddHBand="0" w:evenHBand="0" w:firstRowFirstColumn="0" w:firstRowLastColumn="0" w:lastRowFirstColumn="0" w:lastRowLastColumn="0"/>
-            <w:tcW w:w="959" w:type="dxa"/>
-          </w:tcPr>
-          <w:p/>
-        </w:tc>
-        <w:tc>
-          <w:tcPr>
-            <w:tcW w:w="6696" w:type="dxa"/>
-          </w:tcPr>
-          <w:p>
-            <w:pPr>
-              <w:cnfStyle w:val="000000100000" w:firstRow="0" w:lastRow="0" w:firstColumn="0" w:lastColumn="0" w:oddVBand="0" w:evenVBand="0" w:oddHBand="1" w:evenHBand="0" w:firstRowFirstColumn="0" w:firstRowLastColumn="0" w:lastRowFirstColumn="0" w:lastRowLastColumn="0"/>
-            </w:pPr>
-          </w:p>
-        </w:tc>
-        <w:tc>
-          <w:tcPr>
-            <w:tcW w:w="1418" w:type="dxa"/>
-          </w:tcPr>
-          <w:p>
-            <w:pPr>
-              <w:cnfStyle w:val="000000100000" w:firstRow="0" w:lastRow="0" w:firstColumn="0" w:lastColumn="0" w:oddVBand="0" w:evenVBand="0" w:oddHBand="1" w:evenHBand="0" w:firstRowFirstColumn="0" w:firstRowLastColumn="0" w:lastRowFirstColumn="0" w:lastRowLastColumn="0"/>
-            </w:pPr>
-          </w:p>
-        </w:tc>
-      </w:tr>
-      <w:tr>
-        <w:tc>
-          <w:tcPr>
-            <w:cnfStyle w:val="001000000000" w:firstRow="0" w:lastRow="0" w:firstColumn="1" w:lastColumn="0" w:oddVBand="0" w:evenVBand="0" w:oddHBand="0" w:evenHBand="0" w:firstRowFirstColumn="0" w:firstRowLastColumn="0" w:lastRowFirstColumn="0" w:lastRowLastColumn="0"/>
-            <w:tcW w:w="959" w:type="dxa"/>
-          </w:tcPr>
-          <w:p/>
-        </w:tc>
-        <w:tc>
-          <w:tcPr>
-            <w:tcW w:w="6696" w:type="dxa"/>
-          </w:tcPr>
-          <w:p>
-            <w:pPr>
-              <w:cnfStyle w:val="000000000000" w:firstRow="0" w:lastRow="0" w:firstColumn="0" w:lastColumn="0" w:oddVBand="0" w:evenVBand="0" w:oddHBand="0" w:evenHBand="0" w:firstRowFirstColumn="0" w:firstRowLastColumn="0" w:lastRowFirstColumn="0" w:lastRowLastColumn="0"/>
-            </w:pPr>
-          </w:p>
-        </w:tc>
-        <w:tc>
-          <w:tcPr>
-            <w:tcW w:w="1418" w:type="dxa"/>
-          </w:tcPr>
-          <w:p>
-            <w:pPr>
-              <w:cnfStyle w:val="000000000000" w:firstRow="0" w:lastRow="0" w:firstColumn="0" w:lastColumn="0" w:oddVBand="0" w:evenVBand="0" w:oddHBand="0" w:evenHBand="0" w:firstRowFirstColumn="0" w:firstRowLastColumn="0" w:lastRowFirstColumn="0" w:lastRowLastColumn="0"/>
-            </w:pPr>
-          </w:p>
-        </w:tc>
-      </w:tr>
-      <w:tr>
-        <w:trPr>
-          <w:cnfStyle w:val="000000100000" w:firstRow="0" w:lastRow="0" w:firstColumn="0" w:lastColumn="0" w:oddVBand="0" w:evenVBand="0" w:oddHBand="1" w:evenHBand="0" w:firstRowFirstColumn="0" w:firstRowLastColumn="0" w:lastRowFirstColumn="0" w:lastRowLastColumn="0"/>
-        </w:trPr>
-        <w:tc>
-          <w:tcPr>
-            <w:cnfStyle w:val="001000000000" w:firstRow="0" w:lastRow="0" w:firstColumn="1" w:lastColumn="0" w:oddVBand="0" w:evenVBand="0" w:oddHBand="0" w:evenHBand="0" w:firstRowFirstColumn="0" w:firstRowLastColumn="0" w:lastRowFirstColumn="0" w:lastRowLastColumn="0"/>
-            <w:tcW w:w="959" w:type="dxa"/>
-          </w:tcPr>
-          <w:p/>
-        </w:tc>
-        <w:tc>
-          <w:tcPr>
-            <w:tcW w:w="6696" w:type="dxa"/>
-          </w:tcPr>
-          <w:p>
-            <w:pPr>
-              <w:jc w:val="right"/>
-              <w:cnfStyle w:val="000000100000" w:firstRow="0" w:lastRow="0" w:firstColumn="0" w:lastColumn="0" w:oddVBand="0" w:evenVBand="0" w:oddHBand="1" w:evenHBand="0" w:firstRowFirstColumn="0" w:firstRowLastColumn="0" w:lastRowFirstColumn="0" w:lastRowLastColumn="0"/>
-            </w:pPr>
-            <w:r>
-              <w:t>Story Point Sub-Total</w:t>
-            </w:r>
-            <w:r>
-              <w:t>:</w:t>
-            </w:r>
-          </w:p>
-        </w:tc>
-        <w:tc>
-          <w:tcPr>
-            <w:tcW w:w="1418" w:type="dxa"/>
-          </w:tcPr>
-          <w:p>
-            <w:pPr>
-              <w:cnfStyle w:val="000000100000" w:firstRow="0" w:lastRow="0" w:firstColumn="0" w:lastColumn="0" w:oddVBand="0" w:evenVBand="0" w:oddHBand="1" w:evenHBand="0" w:firstRowFirstColumn="0" w:firstRowLastColumn="0" w:lastRowFirstColumn="0" w:lastRowLastColumn="0"/>
-            </w:pPr>
-          </w:p>
-        </w:tc>
-      </w:tr>
-    </w:tbl>
-    <w:p>
-      <w:pPr>
-        <w:pStyle w:val="Heading1"/>
-      </w:pPr>
-      <w:bookmarkStart w:id="19" w:name="_Toc426554724"/>
-      <w:bookmarkStart w:id="20" w:name="_Toc491088266"/>
       <w:r>
         <w:t>Delivery Schedule</w:t>
       </w:r>
-      <w:bookmarkEnd w:id="19"/>
-      <w:bookmarkEnd w:id="20"/>
     </w:p>
     <w:tbl>
       <w:tblPr>
@@ -3964,7 +3480,6 @@
               <w:jc w:val="center"/>
             </w:pPr>
             <w:r>
-              <w:lastRenderedPageBreak/>
               <w:t>Week 14</w:t>
             </w:r>
           </w:p>
@@ -4135,10 +3650,7 @@
               <w:t xml:space="preserve">Release </w:t>
             </w:r>
             <w:r>
-              <w:t xml:space="preserve">2, </w:t>
-            </w:r>
-            <w:r>
-              <w:t>3, 4, …</w:t>
+              <w:t>2</w:t>
             </w:r>
           </w:p>
           <w:p>
@@ -4160,8 +3672,8 @@
           <w:b w:val="0"/>
         </w:rPr>
       </w:pPr>
-      <w:bookmarkStart w:id="21" w:name="_Toc426554725"/>
-      <w:bookmarkStart w:id="22" w:name="_Toc491088267"/>
+      <w:bookmarkStart w:id="12" w:name="_Toc426554725"/>
+      <w:bookmarkStart w:id="13" w:name="_Toc491088267"/>
       <w:r>
         <w:rPr>
           <w:b w:val="0"/>
@@ -4174,20 +3686,21 @@
         </w:rPr>
         <w:t xml:space="preserve"> Velocity:</w:t>
       </w:r>
-      <w:bookmarkEnd w:id="21"/>
+      <w:bookmarkEnd w:id="12"/>
       <w:r>
         <w:rPr>
           <w:b w:val="0"/>
         </w:rPr>
         <w:t xml:space="preserve"> </w:t>
       </w:r>
+      <w:bookmarkEnd w:id="13"/>
       <w:r>
         <w:rPr>
           <w:b w:val="0"/>
+          <w:highlight w:val="yellow"/>
         </w:rPr>
-        <w:t>14</w:t>
-      </w:r>
-      <w:bookmarkEnd w:id="22"/>
+        <w:t>X</w:t>
+      </w:r>
     </w:p>
     <w:p>
       <w:pPr>
@@ -4206,7 +3719,7 @@
       <w:pPr>
         <w:pStyle w:val="Title"/>
       </w:pPr>
-      <w:bookmarkStart w:id="23" w:name="_Toc426554726"/>
+      <w:bookmarkStart w:id="14" w:name="_Toc426554726"/>
       <w:r>
         <w:lastRenderedPageBreak/>
         <w:t>Sprint</w:t>
@@ -4214,22 +3727,22 @@
       <w:r>
         <w:t xml:space="preserve"> Plan</w:t>
       </w:r>
-      <w:bookmarkEnd w:id="23"/>
+      <w:bookmarkEnd w:id="14"/>
     </w:p>
     <w:p>
       <w:pPr>
         <w:pStyle w:val="Heading1"/>
       </w:pPr>
-      <w:bookmarkStart w:id="24" w:name="_Toc426554727"/>
-      <w:bookmarkStart w:id="25" w:name="_Toc491088268"/>
+      <w:bookmarkStart w:id="15" w:name="_Toc426554727"/>
+      <w:bookmarkStart w:id="16" w:name="_Toc491088268"/>
       <w:r>
         <w:t>Sprint</w:t>
       </w:r>
       <w:r>
         <w:t xml:space="preserve"> 1</w:t>
       </w:r>
-      <w:bookmarkEnd w:id="24"/>
-      <w:bookmarkEnd w:id="25"/>
+      <w:bookmarkEnd w:id="15"/>
+      <w:bookmarkEnd w:id="16"/>
     </w:p>
     <w:p>
       <w:pPr>
@@ -4263,7 +3776,7 @@
         <w:rPr>
           <w:sz w:val="24"/>
         </w:rPr>
-        <w:t>14</w:t>
+        <w:t>X</w:t>
       </w:r>
       <w:r>
         <w:rPr>
@@ -4292,29 +3805,28 @@
           <w:b w:val="0"/>
         </w:rPr>
       </w:pPr>
-      <w:bookmarkStart w:id="26" w:name="_Toc426554728"/>
-      <w:bookmarkStart w:id="27" w:name="_Toc491088269"/>
+      <w:bookmarkStart w:id="17" w:name="_Toc426554728"/>
+      <w:bookmarkStart w:id="18" w:name="_Toc491088269"/>
       <w:r>
         <w:rPr>
           <w:b w:val="0"/>
         </w:rPr>
         <w:t>Current Velocity:</w:t>
       </w:r>
-      <w:bookmarkEnd w:id="26"/>
+      <w:bookmarkEnd w:id="17"/>
       <w:r>
         <w:rPr>
           <w:b w:val="0"/>
         </w:rPr>
         <w:t xml:space="preserve"> </w:t>
       </w:r>
+      <w:bookmarkEnd w:id="18"/>
       <w:r>
         <w:rPr>
           <w:b w:val="0"/>
-          <w:i/>
         </w:rPr>
-        <w:t>undefined</w:t>
-      </w:r>
-      <w:bookmarkEnd w:id="27"/>
+        <w:t>10</w:t>
+      </w:r>
     </w:p>
     <w:p>
       <w:pPr>
@@ -4324,8 +3836,8 @@
           <w:b w:val="0"/>
         </w:rPr>
       </w:pPr>
-      <w:bookmarkStart w:id="28" w:name="_Toc426554729"/>
-      <w:bookmarkStart w:id="29" w:name="_Toc491088270"/>
+      <w:bookmarkStart w:id="19" w:name="_Toc426554729"/>
+      <w:bookmarkStart w:id="20" w:name="_Toc491088270"/>
       <w:r>
         <w:t>S0</w:t>
       </w:r>
@@ -4335,11 +3847,11 @@
       <w:r>
         <w:t xml:space="preserve">: </w:t>
       </w:r>
-      <w:bookmarkEnd w:id="28"/>
+      <w:bookmarkEnd w:id="19"/>
       <w:r>
         <w:t>Account Creation</w:t>
       </w:r>
-      <w:bookmarkEnd w:id="29"/>
+      <w:bookmarkEnd w:id="20"/>
     </w:p>
     <w:tbl>
       <w:tblPr>
@@ -4749,9 +4261,6 @@
               <w:t xml:space="preserve">: </w:t>
             </w:r>
             <w:r>
-              <w:t>5</w:t>
-            </w:r>
-            <w:r>
               <w:tab/>
             </w:r>
             <w:r>
@@ -4792,19 +4301,19 @@
         <w:pStyle w:val="Heading2"/>
         <w:spacing w:before="360"/>
       </w:pPr>
-      <w:bookmarkStart w:id="30" w:name="_Toc426554730"/>
-      <w:bookmarkStart w:id="31" w:name="_Toc491088271"/>
+      <w:bookmarkStart w:id="21" w:name="_Toc426554730"/>
+      <w:bookmarkStart w:id="22" w:name="_Toc491088271"/>
       <w:r>
         <w:t>S11</w:t>
       </w:r>
       <w:r>
         <w:t xml:space="preserve">: </w:t>
       </w:r>
-      <w:bookmarkEnd w:id="30"/>
+      <w:bookmarkEnd w:id="21"/>
       <w:r>
         <w:t>Create Administrator</w:t>
       </w:r>
-      <w:bookmarkEnd w:id="31"/>
+      <w:bookmarkEnd w:id="22"/>
     </w:p>
     <w:tbl>
       <w:tblPr>
@@ -5168,9 +4677,6 @@
               <w:t xml:space="preserve">Story Points: </w:t>
             </w:r>
             <w:r>
-              <w:t>2</w:t>
-            </w:r>
-            <w:r>
               <w:tab/>
               <w:t>Total Hours</w:t>
             </w:r>
@@ -5209,19 +4715,19 @@
         <w:pStyle w:val="Heading2"/>
         <w:spacing w:before="360"/>
       </w:pPr>
-      <w:bookmarkStart w:id="32" w:name="_Toc426554731"/>
-      <w:bookmarkStart w:id="33" w:name="_Toc491088272"/>
+      <w:bookmarkStart w:id="23" w:name="_Toc426554731"/>
+      <w:bookmarkStart w:id="24" w:name="_Toc491088272"/>
       <w:r>
         <w:t>S06</w:t>
       </w:r>
       <w:r>
         <w:t xml:space="preserve">: </w:t>
       </w:r>
-      <w:bookmarkEnd w:id="32"/>
+      <w:bookmarkEnd w:id="23"/>
       <w:r>
         <w:t>Adding New Administrator</w:t>
       </w:r>
-      <w:bookmarkEnd w:id="33"/>
+      <w:bookmarkEnd w:id="24"/>
     </w:p>
     <w:tbl>
       <w:tblPr>
@@ -5580,9 +5086,6 @@
             </w:pPr>
             <w:r>
               <w:t xml:space="preserve">Story Points: </w:t>
-            </w:r>
-            <w:r>
-              <w:t>2</w:t>
             </w:r>
             <w:r>
               <w:tab/>
@@ -5640,12 +5143,12 @@
         <w:pStyle w:val="Heading2"/>
         <w:spacing w:before="360"/>
       </w:pPr>
-      <w:bookmarkStart w:id="34" w:name="_Toc491088273"/>
+      <w:bookmarkStart w:id="25" w:name="_Toc491088273"/>
       <w:r>
         <w:lastRenderedPageBreak/>
         <w:t>S03: Log In</w:t>
       </w:r>
-      <w:bookmarkEnd w:id="34"/>
+      <w:bookmarkEnd w:id="25"/>
     </w:p>
     <w:tbl>
       <w:tblPr>
@@ -6046,7 +5549,7 @@
               <w:cnfStyle w:val="000000100000" w:firstRow="0" w:lastRow="0" w:firstColumn="0" w:lastColumn="0" w:oddVBand="0" w:evenVBand="0" w:oddHBand="1" w:evenHBand="0" w:firstRowFirstColumn="0" w:firstRowLastColumn="0" w:lastRowFirstColumn="0" w:lastRowLastColumn="0"/>
             </w:pPr>
             <w:r>
-              <w:t xml:space="preserve">Story Points: 3 </w:t>
+              <w:t xml:space="preserve">Story Points: </w:t>
             </w:r>
             <w:r>
               <w:tab/>
@@ -6084,14 +5587,11 @@
         <w:pStyle w:val="Heading2"/>
         <w:spacing w:before="360"/>
       </w:pPr>
-      <w:bookmarkStart w:id="35" w:name="_Toc491088274"/>
-      <w:r>
-        <w:t>S03</w:t>
-      </w:r>
-      <w:r>
-        <w:t>: Log Out</w:t>
-      </w:r>
-      <w:bookmarkEnd w:id="35"/>
+      <w:bookmarkStart w:id="26" w:name="_Toc491088274"/>
+      <w:r>
+        <w:t>S03: Log Out</w:t>
+      </w:r>
+      <w:bookmarkEnd w:id="26"/>
     </w:p>
     <w:tbl>
       <w:tblPr>
@@ -6171,10 +5671,7 @@
           </w:tcPr>
           <w:p>
             <w:r>
-              <w:t>T</w:t>
-            </w:r>
-            <w:r>
-              <w:t>23</w:t>
+              <w:t>T23</w:t>
             </w:r>
           </w:p>
         </w:tc>
@@ -6223,10 +5720,7 @@
           </w:tcPr>
           <w:p>
             <w:r>
-              <w:t>T</w:t>
-            </w:r>
-            <w:r>
-              <w:t>24</w:t>
+              <w:t>T24</w:t>
             </w:r>
           </w:p>
         </w:tc>
@@ -6278,10 +5772,7 @@
           </w:tcPr>
           <w:p>
             <w:r>
-              <w:t>T</w:t>
-            </w:r>
-            <w:r>
-              <w:t>25</w:t>
+              <w:t>T25</w:t>
             </w:r>
           </w:p>
         </w:tc>
@@ -6330,10 +5821,7 @@
           </w:tcPr>
           <w:p>
             <w:r>
-              <w:t>T</w:t>
-            </w:r>
-            <w:r>
-              <w:t>26</w:t>
+              <w:t>T26</w:t>
             </w:r>
           </w:p>
         </w:tc>
@@ -6385,10 +5873,7 @@
           </w:tcPr>
           <w:p>
             <w:r>
-              <w:t>T</w:t>
-            </w:r>
-            <w:r>
-              <w:t>27</w:t>
+              <w:t>T27</w:t>
             </w:r>
           </w:p>
         </w:tc>
@@ -6449,10 +5934,7 @@
               <w:cnfStyle w:val="000000000000" w:firstRow="0" w:lastRow="0" w:firstColumn="0" w:lastColumn="0" w:oddVBand="0" w:evenVBand="0" w:oddHBand="0" w:evenHBand="0" w:firstRowFirstColumn="0" w:firstRowLastColumn="0" w:lastRowFirstColumn="0" w:lastRowLastColumn="0"/>
             </w:pPr>
             <w:r>
-              <w:t>Story Points:</w:t>
-            </w:r>
-            <w:r>
-              <w:t xml:space="preserve"> 2</w:t>
+              <w:t xml:space="preserve">Story Points: </w:t>
             </w:r>
             <w:r>
               <w:tab/>
@@ -6471,6 +5953,2016 @@
             <w:r>
               <w:t>8</w:t>
             </w:r>
+          </w:p>
+        </w:tc>
+        <w:tc>
+          <w:tcPr>
+            <w:tcW w:w="768" w:type="dxa"/>
+          </w:tcPr>
+          <w:p>
+            <w:pPr>
+              <w:cnfStyle w:val="000000000000" w:firstRow="0" w:lastRow="0" w:firstColumn="0" w:lastColumn="0" w:oddVBand="0" w:evenVBand="0" w:oddHBand="0" w:evenHBand="0" w:firstRowFirstColumn="0" w:firstRowLastColumn="0" w:lastRowFirstColumn="0" w:lastRowLastColumn="0"/>
+            </w:pPr>
+          </w:p>
+        </w:tc>
+      </w:tr>
+    </w:tbl>
+    <w:p>
+      <w:pPr>
+        <w:tabs>
+          <w:tab w:val="right" w:pos="9026"/>
+        </w:tabs>
+        <w:spacing w:before="240" w:after="120" w:line="240" w:lineRule="auto"/>
+        <w:rPr>
+          <w:sz w:val="24"/>
+        </w:rPr>
+      </w:pPr>
+    </w:p>
+    <w:p>
+      <w:pPr>
+        <w:rPr>
+          <w:sz w:val="24"/>
+        </w:rPr>
+      </w:pPr>
+      <w:r>
+        <w:rPr>
+          <w:sz w:val="24"/>
+        </w:rPr>
+        <w:br w:type="page"/>
+      </w:r>
+    </w:p>
+    <w:p>
+      <w:pPr>
+        <w:pStyle w:val="Heading1"/>
+      </w:pPr>
+      <w:r>
+        <w:lastRenderedPageBreak/>
+        <w:t>Sprint 2</w:t>
+      </w:r>
+    </w:p>
+    <w:p>
+      <w:pPr>
+        <w:tabs>
+          <w:tab w:val="right" w:pos="9026"/>
+        </w:tabs>
+        <w:spacing w:after="0" w:line="240" w:lineRule="auto"/>
+        <w:rPr>
+          <w:sz w:val="24"/>
+        </w:rPr>
+      </w:pPr>
+      <w:r>
+        <w:rPr>
+          <w:sz w:val="24"/>
+        </w:rPr>
+        <w:t>Total Story Points</w:t>
+      </w:r>
+      <w:r>
+        <w:rPr>
+          <w:sz w:val="24"/>
+        </w:rPr>
+        <w:t>: X</w:t>
+      </w:r>
+      <w:r>
+        <w:rPr>
+          <w:sz w:val="24"/>
+        </w:rPr>
+        <w:tab/>
+        <w:t>Total Hours</w:t>
+      </w:r>
+      <w:r>
+        <w:rPr>
+          <w:sz w:val="24"/>
+        </w:rPr>
+        <w:t xml:space="preserve">: </w:t>
+      </w:r>
+      <w:r>
+        <w:rPr>
+          <w:sz w:val="24"/>
+        </w:rPr>
+        <w:t>X</w:t>
+      </w:r>
+    </w:p>
+    <w:p>
+      <w:pPr>
+        <w:pStyle w:val="Heading2"/>
+        <w:rPr>
+          <w:b w:val="0"/>
+        </w:rPr>
+      </w:pPr>
+      <w:r>
+        <w:rPr>
+          <w:b w:val="0"/>
+        </w:rPr>
+        <w:t xml:space="preserve">Current Velocity: </w:t>
+      </w:r>
+      <w:r>
+        <w:rPr>
+          <w:b w:val="0"/>
+          <w:i/>
+        </w:rPr>
+        <w:t>undefined</w:t>
+      </w:r>
+    </w:p>
+    <w:p>
+      <w:pPr>
+        <w:pStyle w:val="Heading2"/>
+        <w:spacing w:before="360"/>
+        <w:rPr>
+          <w:b w:val="0"/>
+        </w:rPr>
+      </w:pPr>
+      <w:r>
+        <w:t>S10: City Map</w:t>
+      </w:r>
+    </w:p>
+    <w:tbl>
+      <w:tblPr>
+        <w:tblStyle w:val="LightList-Accent4"/>
+        <w:tblW w:w="0" w:type="auto"/>
+        <w:tblLook w:val="04A0" w:firstRow="1" w:lastRow="0" w:firstColumn="1" w:lastColumn="0" w:noHBand="0" w:noVBand="1"/>
+      </w:tblPr>
+      <w:tblGrid>
+        <w:gridCol w:w="879"/>
+        <w:gridCol w:w="6279"/>
+        <w:gridCol w:w="1080"/>
+        <w:gridCol w:w="768"/>
+      </w:tblGrid>
+      <w:tr>
+        <w:trPr>
+          <w:cnfStyle w:val="100000000000" w:firstRow="1" w:lastRow="0" w:firstColumn="0" w:lastColumn="0" w:oddVBand="0" w:evenVBand="0" w:oddHBand="0" w:evenHBand="0" w:firstRowFirstColumn="0" w:firstRowLastColumn="0" w:lastRowFirstColumn="0" w:lastRowLastColumn="0"/>
+        </w:trPr>
+        <w:tc>
+          <w:tcPr>
+            <w:cnfStyle w:val="001000000000" w:firstRow="0" w:lastRow="0" w:firstColumn="1" w:lastColumn="0" w:oddVBand="0" w:evenVBand="0" w:oddHBand="0" w:evenHBand="0" w:firstRowFirstColumn="0" w:firstRowLastColumn="0" w:lastRowFirstColumn="0" w:lastRowLastColumn="0"/>
+            <w:tcW w:w="879" w:type="dxa"/>
+          </w:tcPr>
+          <w:p>
+            <w:r>
+              <w:t>Task ID</w:t>
+            </w:r>
+          </w:p>
+        </w:tc>
+        <w:tc>
+          <w:tcPr>
+            <w:tcW w:w="6279" w:type="dxa"/>
+          </w:tcPr>
+          <w:p>
+            <w:pPr>
+              <w:cnfStyle w:val="100000000000" w:firstRow="1" w:lastRow="0" w:firstColumn="0" w:lastColumn="0" w:oddVBand="0" w:evenVBand="0" w:oddHBand="0" w:evenHBand="0" w:firstRowFirstColumn="0" w:firstRowLastColumn="0" w:lastRowFirstColumn="0" w:lastRowLastColumn="0"/>
+            </w:pPr>
+            <w:r>
+              <w:t>Task Description</w:t>
+            </w:r>
+          </w:p>
+        </w:tc>
+        <w:tc>
+          <w:tcPr>
+            <w:tcW w:w="1080" w:type="dxa"/>
+          </w:tcPr>
+          <w:p>
+            <w:pPr>
+              <w:cnfStyle w:val="100000000000" w:firstRow="1" w:lastRow="0" w:firstColumn="0" w:lastColumn="0" w:oddVBand="0" w:evenVBand="0" w:oddHBand="0" w:evenHBand="0" w:firstRowFirstColumn="0" w:firstRowLastColumn="0" w:lastRowFirstColumn="0" w:lastRowLastColumn="0"/>
+            </w:pPr>
+            <w:r>
+              <w:t>Estimate</w:t>
+            </w:r>
+          </w:p>
+        </w:tc>
+        <w:tc>
+          <w:tcPr>
+            <w:tcW w:w="768" w:type="dxa"/>
+          </w:tcPr>
+          <w:p>
+            <w:pPr>
+              <w:cnfStyle w:val="100000000000" w:firstRow="1" w:lastRow="0" w:firstColumn="0" w:lastColumn="0" w:oddVBand="0" w:evenVBand="0" w:oddHBand="0" w:evenHBand="0" w:firstRowFirstColumn="0" w:firstRowLastColumn="0" w:lastRowFirstColumn="0" w:lastRowLastColumn="0"/>
+            </w:pPr>
+            <w:r>
+              <w:t>Taken</w:t>
+            </w:r>
+          </w:p>
+        </w:tc>
+      </w:tr>
+      <w:tr>
+        <w:trPr>
+          <w:cnfStyle w:val="000000100000" w:firstRow="0" w:lastRow="0" w:firstColumn="0" w:lastColumn="0" w:oddVBand="0" w:evenVBand="0" w:oddHBand="1" w:evenHBand="0" w:firstRowFirstColumn="0" w:firstRowLastColumn="0" w:lastRowFirstColumn="0" w:lastRowLastColumn="0"/>
+        </w:trPr>
+        <w:tc>
+          <w:tcPr>
+            <w:cnfStyle w:val="001000000000" w:firstRow="0" w:lastRow="0" w:firstColumn="1" w:lastColumn="0" w:oddVBand="0" w:evenVBand="0" w:oddHBand="0" w:evenHBand="0" w:firstRowFirstColumn="0" w:firstRowLastColumn="0" w:lastRowFirstColumn="0" w:lastRowLastColumn="0"/>
+            <w:tcW w:w="879" w:type="dxa"/>
+          </w:tcPr>
+          <w:p>
+            <w:r>
+              <w:t>T</w:t>
+            </w:r>
+            <w:r>
+              <w:t>28</w:t>
+            </w:r>
+          </w:p>
+        </w:tc>
+        <w:tc>
+          <w:tcPr>
+            <w:tcW w:w="6279" w:type="dxa"/>
+          </w:tcPr>
+          <w:p>
+            <w:pPr>
+              <w:cnfStyle w:val="000000100000" w:firstRow="0" w:lastRow="0" w:firstColumn="0" w:lastColumn="0" w:oddVBand="0" w:evenVBand="0" w:oddHBand="1" w:evenHBand="0" w:firstRowFirstColumn="0" w:firstRowLastColumn="0" w:lastRowFirstColumn="0" w:lastRowLastColumn="0"/>
+            </w:pPr>
+            <w:r>
+              <w:t>Map of city appears on webpage</w:t>
+            </w:r>
+          </w:p>
+        </w:tc>
+        <w:tc>
+          <w:tcPr>
+            <w:tcW w:w="1080" w:type="dxa"/>
+          </w:tcPr>
+          <w:p>
+            <w:pPr>
+              <w:cnfStyle w:val="000000100000" w:firstRow="0" w:lastRow="0" w:firstColumn="0" w:lastColumn="0" w:oddVBand="0" w:evenVBand="0" w:oddHBand="1" w:evenHBand="0" w:firstRowFirstColumn="0" w:firstRowLastColumn="0" w:lastRowFirstColumn="0" w:lastRowLastColumn="0"/>
+            </w:pPr>
+          </w:p>
+        </w:tc>
+        <w:tc>
+          <w:tcPr>
+            <w:tcW w:w="768" w:type="dxa"/>
+          </w:tcPr>
+          <w:p>
+            <w:pPr>
+              <w:cnfStyle w:val="000000100000" w:firstRow="0" w:lastRow="0" w:firstColumn="0" w:lastColumn="0" w:oddVBand="0" w:evenVBand="0" w:oddHBand="1" w:evenHBand="0" w:firstRowFirstColumn="0" w:firstRowLastColumn="0" w:lastRowFirstColumn="0" w:lastRowLastColumn="0"/>
+            </w:pPr>
+          </w:p>
+        </w:tc>
+      </w:tr>
+      <w:tr>
+        <w:tc>
+          <w:tcPr>
+            <w:cnfStyle w:val="001000000000" w:firstRow="0" w:lastRow="0" w:firstColumn="1" w:lastColumn="0" w:oddVBand="0" w:evenVBand="0" w:oddHBand="0" w:evenHBand="0" w:firstRowFirstColumn="0" w:firstRowLastColumn="0" w:lastRowFirstColumn="0" w:lastRowLastColumn="0"/>
+            <w:tcW w:w="879" w:type="dxa"/>
+          </w:tcPr>
+          <w:p>
+            <w:r>
+              <w:t>T29</w:t>
+            </w:r>
+          </w:p>
+        </w:tc>
+        <w:tc>
+          <w:tcPr>
+            <w:tcW w:w="6279" w:type="dxa"/>
+          </w:tcPr>
+          <w:p>
+            <w:pPr>
+              <w:cnfStyle w:val="000000000000" w:firstRow="0" w:lastRow="0" w:firstColumn="0" w:lastColumn="0" w:oddVBand="0" w:evenVBand="0" w:oddHBand="0" w:evenHBand="0" w:firstRowFirstColumn="0" w:firstRowLastColumn="0" w:lastRowFirstColumn="0" w:lastRowLastColumn="0"/>
+            </w:pPr>
+            <w:r>
+              <w:t>Markers can be added by developers</w:t>
+            </w:r>
+          </w:p>
+        </w:tc>
+        <w:tc>
+          <w:tcPr>
+            <w:tcW w:w="1080" w:type="dxa"/>
+          </w:tcPr>
+          <w:p>
+            <w:pPr>
+              <w:cnfStyle w:val="000000000000" w:firstRow="0" w:lastRow="0" w:firstColumn="0" w:lastColumn="0" w:oddVBand="0" w:evenVBand="0" w:oddHBand="0" w:evenHBand="0" w:firstRowFirstColumn="0" w:firstRowLastColumn="0" w:lastRowFirstColumn="0" w:lastRowLastColumn="0"/>
+            </w:pPr>
+          </w:p>
+        </w:tc>
+        <w:tc>
+          <w:tcPr>
+            <w:tcW w:w="768" w:type="dxa"/>
+          </w:tcPr>
+          <w:p>
+            <w:pPr>
+              <w:cnfStyle w:val="000000000000" w:firstRow="0" w:lastRow="0" w:firstColumn="0" w:lastColumn="0" w:oddVBand="0" w:evenVBand="0" w:oddHBand="0" w:evenHBand="0" w:firstRowFirstColumn="0" w:firstRowLastColumn="0" w:lastRowFirstColumn="0" w:lastRowLastColumn="0"/>
+            </w:pPr>
+          </w:p>
+        </w:tc>
+      </w:tr>
+      <w:tr>
+        <w:trPr>
+          <w:cnfStyle w:val="000000100000" w:firstRow="0" w:lastRow="0" w:firstColumn="0" w:lastColumn="0" w:oddVBand="0" w:evenVBand="0" w:oddHBand="1" w:evenHBand="0" w:firstRowFirstColumn="0" w:firstRowLastColumn="0" w:lastRowFirstColumn="0" w:lastRowLastColumn="0"/>
+        </w:trPr>
+        <w:tc>
+          <w:tcPr>
+            <w:cnfStyle w:val="001000000000" w:firstRow="0" w:lastRow="0" w:firstColumn="1" w:lastColumn="0" w:oddVBand="0" w:evenVBand="0" w:oddHBand="0" w:evenHBand="0" w:firstRowFirstColumn="0" w:firstRowLastColumn="0" w:lastRowFirstColumn="0" w:lastRowLastColumn="0"/>
+            <w:tcW w:w="879" w:type="dxa"/>
+          </w:tcPr>
+          <w:p>
+            <w:r>
+              <w:t>T30</w:t>
+            </w:r>
+          </w:p>
+        </w:tc>
+        <w:tc>
+          <w:tcPr>
+            <w:tcW w:w="6279" w:type="dxa"/>
+          </w:tcPr>
+          <w:p>
+            <w:pPr>
+              <w:cnfStyle w:val="000000100000" w:firstRow="0" w:lastRow="0" w:firstColumn="0" w:lastColumn="0" w:oddVBand="0" w:evenVBand="0" w:oddHBand="1" w:evenHBand="0" w:firstRowFirstColumn="0" w:firstRowLastColumn="0" w:lastRowFirstColumn="0" w:lastRowLastColumn="0"/>
+            </w:pPr>
+            <w:r>
+              <w:t>Pop-up box appears when markers are clicked</w:t>
+            </w:r>
+          </w:p>
+        </w:tc>
+        <w:tc>
+          <w:tcPr>
+            <w:tcW w:w="1080" w:type="dxa"/>
+          </w:tcPr>
+          <w:p>
+            <w:pPr>
+              <w:cnfStyle w:val="000000100000" w:firstRow="0" w:lastRow="0" w:firstColumn="0" w:lastColumn="0" w:oddVBand="0" w:evenVBand="0" w:oddHBand="1" w:evenHBand="0" w:firstRowFirstColumn="0" w:firstRowLastColumn="0" w:lastRowFirstColumn="0" w:lastRowLastColumn="0"/>
+            </w:pPr>
+          </w:p>
+        </w:tc>
+        <w:tc>
+          <w:tcPr>
+            <w:tcW w:w="768" w:type="dxa"/>
+          </w:tcPr>
+          <w:p>
+            <w:pPr>
+              <w:cnfStyle w:val="000000100000" w:firstRow="0" w:lastRow="0" w:firstColumn="0" w:lastColumn="0" w:oddVBand="0" w:evenVBand="0" w:oddHBand="1" w:evenHBand="0" w:firstRowFirstColumn="0" w:firstRowLastColumn="0" w:lastRowFirstColumn="0" w:lastRowLastColumn="0"/>
+            </w:pPr>
+          </w:p>
+        </w:tc>
+      </w:tr>
+      <w:tr>
+        <w:tc>
+          <w:tcPr>
+            <w:cnfStyle w:val="001000000000" w:firstRow="0" w:lastRow="0" w:firstColumn="1" w:lastColumn="0" w:oddVBand="0" w:evenVBand="0" w:oddHBand="0" w:evenHBand="0" w:firstRowFirstColumn="0" w:firstRowLastColumn="0" w:lastRowFirstColumn="0" w:lastRowLastColumn="0"/>
+            <w:tcW w:w="879" w:type="dxa"/>
+          </w:tcPr>
+          <w:p>
+            <w:r>
+              <w:t>T</w:t>
+            </w:r>
+            <w:r>
+              <w:t>31</w:t>
+            </w:r>
+          </w:p>
+        </w:tc>
+        <w:tc>
+          <w:tcPr>
+            <w:tcW w:w="6279" w:type="dxa"/>
+          </w:tcPr>
+          <w:p>
+            <w:pPr>
+              <w:cnfStyle w:val="000000000000" w:firstRow="0" w:lastRow="0" w:firstColumn="0" w:lastColumn="0" w:oddVBand="0" w:evenVBand="0" w:oddHBand="0" w:evenHBand="0" w:firstRowFirstColumn="0" w:firstRowLastColumn="0" w:lastRowFirstColumn="0" w:lastRowLastColumn="0"/>
+            </w:pPr>
+            <w:r>
+              <w:t>Write test cases</w:t>
+            </w:r>
+          </w:p>
+        </w:tc>
+        <w:tc>
+          <w:tcPr>
+            <w:tcW w:w="1080" w:type="dxa"/>
+          </w:tcPr>
+          <w:p>
+            <w:pPr>
+              <w:cnfStyle w:val="000000000000" w:firstRow="0" w:lastRow="0" w:firstColumn="0" w:lastColumn="0" w:oddVBand="0" w:evenVBand="0" w:oddHBand="0" w:evenHBand="0" w:firstRowFirstColumn="0" w:firstRowLastColumn="0" w:lastRowFirstColumn="0" w:lastRowLastColumn="0"/>
+            </w:pPr>
+          </w:p>
+        </w:tc>
+        <w:tc>
+          <w:tcPr>
+            <w:tcW w:w="768" w:type="dxa"/>
+          </w:tcPr>
+          <w:p>
+            <w:pPr>
+              <w:cnfStyle w:val="000000000000" w:firstRow="0" w:lastRow="0" w:firstColumn="0" w:lastColumn="0" w:oddVBand="0" w:evenVBand="0" w:oddHBand="0" w:evenHBand="0" w:firstRowFirstColumn="0" w:firstRowLastColumn="0" w:lastRowFirstColumn="0" w:lastRowLastColumn="0"/>
+            </w:pPr>
+          </w:p>
+        </w:tc>
+      </w:tr>
+      <w:tr>
+        <w:trPr>
+          <w:cnfStyle w:val="000000100000" w:firstRow="0" w:lastRow="0" w:firstColumn="0" w:lastColumn="0" w:oddVBand="0" w:evenVBand="0" w:oddHBand="1" w:evenHBand="0" w:firstRowFirstColumn="0" w:firstRowLastColumn="0" w:lastRowFirstColumn="0" w:lastRowLastColumn="0"/>
+        </w:trPr>
+        <w:tc>
+          <w:tcPr>
+            <w:cnfStyle w:val="001000000000" w:firstRow="0" w:lastRow="0" w:firstColumn="1" w:lastColumn="0" w:oddVBand="0" w:evenVBand="0" w:oddHBand="0" w:evenHBand="0" w:firstRowFirstColumn="0" w:firstRowLastColumn="0" w:lastRowFirstColumn="0" w:lastRowLastColumn="0"/>
+            <w:tcW w:w="879" w:type="dxa"/>
+          </w:tcPr>
+          <w:p>
+            <w:r>
+              <w:t>T</w:t>
+            </w:r>
+            <w:r>
+              <w:t>32</w:t>
+            </w:r>
+          </w:p>
+        </w:tc>
+        <w:tc>
+          <w:tcPr>
+            <w:tcW w:w="6279" w:type="dxa"/>
+          </w:tcPr>
+          <w:p>
+            <w:pPr>
+              <w:cnfStyle w:val="000000100000" w:firstRow="0" w:lastRow="0" w:firstColumn="0" w:lastColumn="0" w:oddVBand="0" w:evenVBand="0" w:oddHBand="1" w:evenHBand="0" w:firstRowFirstColumn="0" w:firstRowLastColumn="0" w:lastRowFirstColumn="0" w:lastRowLastColumn="0"/>
+            </w:pPr>
+            <w:r>
+              <w:t>Verify story is complete (acceptance test)</w:t>
+            </w:r>
+          </w:p>
+        </w:tc>
+        <w:tc>
+          <w:tcPr>
+            <w:tcW w:w="1080" w:type="dxa"/>
+          </w:tcPr>
+          <w:p>
+            <w:pPr>
+              <w:cnfStyle w:val="000000100000" w:firstRow="0" w:lastRow="0" w:firstColumn="0" w:lastColumn="0" w:oddVBand="0" w:evenVBand="0" w:oddHBand="1" w:evenHBand="0" w:firstRowFirstColumn="0" w:firstRowLastColumn="0" w:lastRowFirstColumn="0" w:lastRowLastColumn="0"/>
+            </w:pPr>
+          </w:p>
+        </w:tc>
+        <w:tc>
+          <w:tcPr>
+            <w:tcW w:w="768" w:type="dxa"/>
+          </w:tcPr>
+          <w:p>
+            <w:pPr>
+              <w:cnfStyle w:val="000000100000" w:firstRow="0" w:lastRow="0" w:firstColumn="0" w:lastColumn="0" w:oddVBand="0" w:evenVBand="0" w:oddHBand="1" w:evenHBand="0" w:firstRowFirstColumn="0" w:firstRowLastColumn="0" w:lastRowFirstColumn="0" w:lastRowLastColumn="0"/>
+            </w:pPr>
+          </w:p>
+        </w:tc>
+      </w:tr>
+      <w:tr>
+        <w:tc>
+          <w:tcPr>
+            <w:cnfStyle w:val="001000000000" w:firstRow="0" w:lastRow="0" w:firstColumn="1" w:lastColumn="0" w:oddVBand="0" w:evenVBand="0" w:oddHBand="0" w:evenHBand="0" w:firstRowFirstColumn="0" w:firstRowLastColumn="0" w:lastRowFirstColumn="0" w:lastRowLastColumn="0"/>
+            <w:tcW w:w="879" w:type="dxa"/>
+          </w:tcPr>
+          <w:p/>
+        </w:tc>
+        <w:tc>
+          <w:tcPr>
+            <w:tcW w:w="6279" w:type="dxa"/>
+          </w:tcPr>
+          <w:p>
+            <w:pPr>
+              <w:tabs>
+                <w:tab w:val="right" w:pos="6219"/>
+              </w:tabs>
+              <w:cnfStyle w:val="000000000000" w:firstRow="0" w:lastRow="0" w:firstColumn="0" w:lastColumn="0" w:oddVBand="0" w:evenVBand="0" w:oddHBand="0" w:evenHBand="0" w:firstRowFirstColumn="0" w:firstRowLastColumn="0" w:lastRowFirstColumn="0" w:lastRowLastColumn="0"/>
+            </w:pPr>
+            <w:r>
+              <w:t>Story Points</w:t>
+            </w:r>
+            <w:r>
+              <w:t xml:space="preserve">: </w:t>
+            </w:r>
+            <w:r>
+              <w:tab/>
+              <w:t>Total Hours:</w:t>
+            </w:r>
+          </w:p>
+        </w:tc>
+        <w:tc>
+          <w:tcPr>
+            <w:tcW w:w="1080" w:type="dxa"/>
+          </w:tcPr>
+          <w:p>
+            <w:pPr>
+              <w:cnfStyle w:val="000000000000" w:firstRow="0" w:lastRow="0" w:firstColumn="0" w:lastColumn="0" w:oddVBand="0" w:evenVBand="0" w:oddHBand="0" w:evenHBand="0" w:firstRowFirstColumn="0" w:firstRowLastColumn="0" w:lastRowFirstColumn="0" w:lastRowLastColumn="0"/>
+            </w:pPr>
+          </w:p>
+        </w:tc>
+        <w:tc>
+          <w:tcPr>
+            <w:tcW w:w="768" w:type="dxa"/>
+          </w:tcPr>
+          <w:p>
+            <w:pPr>
+              <w:cnfStyle w:val="000000000000" w:firstRow="0" w:lastRow="0" w:firstColumn="0" w:lastColumn="0" w:oddVBand="0" w:evenVBand="0" w:oddHBand="0" w:evenHBand="0" w:firstRowFirstColumn="0" w:firstRowLastColumn="0" w:lastRowFirstColumn="0" w:lastRowLastColumn="0"/>
+            </w:pPr>
+          </w:p>
+        </w:tc>
+      </w:tr>
+    </w:tbl>
+    <w:p>
+      <w:pPr>
+        <w:pStyle w:val="Heading2"/>
+        <w:spacing w:before="360"/>
+        <w:rPr>
+          <w:b w:val="0"/>
+        </w:rPr>
+      </w:pPr>
+      <w:r>
+        <w:t>S07: Modify City Information</w:t>
+      </w:r>
+    </w:p>
+    <w:tbl>
+      <w:tblPr>
+        <w:tblStyle w:val="LightList-Accent4"/>
+        <w:tblW w:w="0" w:type="auto"/>
+        <w:tblLook w:val="04A0" w:firstRow="1" w:lastRow="0" w:firstColumn="1" w:lastColumn="0" w:noHBand="0" w:noVBand="1"/>
+      </w:tblPr>
+      <w:tblGrid>
+        <w:gridCol w:w="879"/>
+        <w:gridCol w:w="6279"/>
+        <w:gridCol w:w="1080"/>
+        <w:gridCol w:w="768"/>
+      </w:tblGrid>
+      <w:tr>
+        <w:trPr>
+          <w:cnfStyle w:val="100000000000" w:firstRow="1" w:lastRow="0" w:firstColumn="0" w:lastColumn="0" w:oddVBand="0" w:evenVBand="0" w:oddHBand="0" w:evenHBand="0" w:firstRowFirstColumn="0" w:firstRowLastColumn="0" w:lastRowFirstColumn="0" w:lastRowLastColumn="0"/>
+        </w:trPr>
+        <w:tc>
+          <w:tcPr>
+            <w:cnfStyle w:val="001000000000" w:firstRow="0" w:lastRow="0" w:firstColumn="1" w:lastColumn="0" w:oddVBand="0" w:evenVBand="0" w:oddHBand="0" w:evenHBand="0" w:firstRowFirstColumn="0" w:firstRowLastColumn="0" w:lastRowFirstColumn="0" w:lastRowLastColumn="0"/>
+            <w:tcW w:w="879" w:type="dxa"/>
+          </w:tcPr>
+          <w:p>
+            <w:r>
+              <w:t>Task ID</w:t>
+            </w:r>
+          </w:p>
+        </w:tc>
+        <w:tc>
+          <w:tcPr>
+            <w:tcW w:w="6279" w:type="dxa"/>
+          </w:tcPr>
+          <w:p>
+            <w:pPr>
+              <w:cnfStyle w:val="100000000000" w:firstRow="1" w:lastRow="0" w:firstColumn="0" w:lastColumn="0" w:oddVBand="0" w:evenVBand="0" w:oddHBand="0" w:evenHBand="0" w:firstRowFirstColumn="0" w:firstRowLastColumn="0" w:lastRowFirstColumn="0" w:lastRowLastColumn="0"/>
+            </w:pPr>
+            <w:r>
+              <w:t>Task Description</w:t>
+            </w:r>
+          </w:p>
+        </w:tc>
+        <w:tc>
+          <w:tcPr>
+            <w:tcW w:w="1080" w:type="dxa"/>
+          </w:tcPr>
+          <w:p>
+            <w:pPr>
+              <w:cnfStyle w:val="100000000000" w:firstRow="1" w:lastRow="0" w:firstColumn="0" w:lastColumn="0" w:oddVBand="0" w:evenVBand="0" w:oddHBand="0" w:evenHBand="0" w:firstRowFirstColumn="0" w:firstRowLastColumn="0" w:lastRowFirstColumn="0" w:lastRowLastColumn="0"/>
+            </w:pPr>
+            <w:r>
+              <w:t>Estimate</w:t>
+            </w:r>
+          </w:p>
+        </w:tc>
+        <w:tc>
+          <w:tcPr>
+            <w:tcW w:w="768" w:type="dxa"/>
+          </w:tcPr>
+          <w:p>
+            <w:pPr>
+              <w:cnfStyle w:val="100000000000" w:firstRow="1" w:lastRow="0" w:firstColumn="0" w:lastColumn="0" w:oddVBand="0" w:evenVBand="0" w:oddHBand="0" w:evenHBand="0" w:firstRowFirstColumn="0" w:firstRowLastColumn="0" w:lastRowFirstColumn="0" w:lastRowLastColumn="0"/>
+            </w:pPr>
+            <w:r>
+              <w:t>Taken</w:t>
+            </w:r>
+          </w:p>
+        </w:tc>
+      </w:tr>
+      <w:tr>
+        <w:trPr>
+          <w:cnfStyle w:val="000000100000" w:firstRow="0" w:lastRow="0" w:firstColumn="0" w:lastColumn="0" w:oddVBand="0" w:evenVBand="0" w:oddHBand="1" w:evenHBand="0" w:firstRowFirstColumn="0" w:firstRowLastColumn="0" w:lastRowFirstColumn="0" w:lastRowLastColumn="0"/>
+        </w:trPr>
+        <w:tc>
+          <w:tcPr>
+            <w:cnfStyle w:val="001000000000" w:firstRow="0" w:lastRow="0" w:firstColumn="1" w:lastColumn="0" w:oddVBand="0" w:evenVBand="0" w:oddHBand="0" w:evenHBand="0" w:firstRowFirstColumn="0" w:firstRowLastColumn="0" w:lastRowFirstColumn="0" w:lastRowLastColumn="0"/>
+            <w:tcW w:w="879" w:type="dxa"/>
+          </w:tcPr>
+          <w:p>
+            <w:r>
+              <w:t>T28</w:t>
+            </w:r>
+          </w:p>
+        </w:tc>
+        <w:tc>
+          <w:tcPr>
+            <w:tcW w:w="6279" w:type="dxa"/>
+          </w:tcPr>
+          <w:p>
+            <w:pPr>
+              <w:cnfStyle w:val="000000100000" w:firstRow="0" w:lastRow="0" w:firstColumn="0" w:lastColumn="0" w:oddVBand="0" w:evenVBand="0" w:oddHBand="1" w:evenHBand="0" w:firstRowFirstColumn="0" w:firstRowLastColumn="0" w:lastRowFirstColumn="0" w:lastRowLastColumn="0"/>
+            </w:pPr>
+            <w:r>
+              <w:t>Map of city appears on webpage</w:t>
+            </w:r>
+          </w:p>
+        </w:tc>
+        <w:tc>
+          <w:tcPr>
+            <w:tcW w:w="1080" w:type="dxa"/>
+          </w:tcPr>
+          <w:p>
+            <w:pPr>
+              <w:cnfStyle w:val="000000100000" w:firstRow="0" w:lastRow="0" w:firstColumn="0" w:lastColumn="0" w:oddVBand="0" w:evenVBand="0" w:oddHBand="1" w:evenHBand="0" w:firstRowFirstColumn="0" w:firstRowLastColumn="0" w:lastRowFirstColumn="0" w:lastRowLastColumn="0"/>
+            </w:pPr>
+          </w:p>
+        </w:tc>
+        <w:tc>
+          <w:tcPr>
+            <w:tcW w:w="768" w:type="dxa"/>
+          </w:tcPr>
+          <w:p>
+            <w:pPr>
+              <w:cnfStyle w:val="000000100000" w:firstRow="0" w:lastRow="0" w:firstColumn="0" w:lastColumn="0" w:oddVBand="0" w:evenVBand="0" w:oddHBand="1" w:evenHBand="0" w:firstRowFirstColumn="0" w:firstRowLastColumn="0" w:lastRowFirstColumn="0" w:lastRowLastColumn="0"/>
+            </w:pPr>
+          </w:p>
+        </w:tc>
+      </w:tr>
+      <w:tr>
+        <w:tc>
+          <w:tcPr>
+            <w:cnfStyle w:val="001000000000" w:firstRow="0" w:lastRow="0" w:firstColumn="1" w:lastColumn="0" w:oddVBand="0" w:evenVBand="0" w:oddHBand="0" w:evenHBand="0" w:firstRowFirstColumn="0" w:firstRowLastColumn="0" w:lastRowFirstColumn="0" w:lastRowLastColumn="0"/>
+            <w:tcW w:w="879" w:type="dxa"/>
+          </w:tcPr>
+          <w:p>
+            <w:r>
+              <w:t>T29</w:t>
+            </w:r>
+          </w:p>
+        </w:tc>
+        <w:tc>
+          <w:tcPr>
+            <w:tcW w:w="6279" w:type="dxa"/>
+          </w:tcPr>
+          <w:p>
+            <w:pPr>
+              <w:cnfStyle w:val="000000000000" w:firstRow="0" w:lastRow="0" w:firstColumn="0" w:lastColumn="0" w:oddVBand="0" w:evenVBand="0" w:oddHBand="0" w:evenHBand="0" w:firstRowFirstColumn="0" w:firstRowLastColumn="0" w:lastRowFirstColumn="0" w:lastRowLastColumn="0"/>
+            </w:pPr>
+            <w:r>
+              <w:t>Markers can be added by developers</w:t>
+            </w:r>
+          </w:p>
+        </w:tc>
+        <w:tc>
+          <w:tcPr>
+            <w:tcW w:w="1080" w:type="dxa"/>
+          </w:tcPr>
+          <w:p>
+            <w:pPr>
+              <w:cnfStyle w:val="000000000000" w:firstRow="0" w:lastRow="0" w:firstColumn="0" w:lastColumn="0" w:oddVBand="0" w:evenVBand="0" w:oddHBand="0" w:evenHBand="0" w:firstRowFirstColumn="0" w:firstRowLastColumn="0" w:lastRowFirstColumn="0" w:lastRowLastColumn="0"/>
+            </w:pPr>
+          </w:p>
+        </w:tc>
+        <w:tc>
+          <w:tcPr>
+            <w:tcW w:w="768" w:type="dxa"/>
+          </w:tcPr>
+          <w:p>
+            <w:pPr>
+              <w:cnfStyle w:val="000000000000" w:firstRow="0" w:lastRow="0" w:firstColumn="0" w:lastColumn="0" w:oddVBand="0" w:evenVBand="0" w:oddHBand="0" w:evenHBand="0" w:firstRowFirstColumn="0" w:firstRowLastColumn="0" w:lastRowFirstColumn="0" w:lastRowLastColumn="0"/>
+            </w:pPr>
+          </w:p>
+        </w:tc>
+      </w:tr>
+      <w:tr>
+        <w:trPr>
+          <w:cnfStyle w:val="000000100000" w:firstRow="0" w:lastRow="0" w:firstColumn="0" w:lastColumn="0" w:oddVBand="0" w:evenVBand="0" w:oddHBand="1" w:evenHBand="0" w:firstRowFirstColumn="0" w:firstRowLastColumn="0" w:lastRowFirstColumn="0" w:lastRowLastColumn="0"/>
+        </w:trPr>
+        <w:tc>
+          <w:tcPr>
+            <w:cnfStyle w:val="001000000000" w:firstRow="0" w:lastRow="0" w:firstColumn="1" w:lastColumn="0" w:oddVBand="0" w:evenVBand="0" w:oddHBand="0" w:evenHBand="0" w:firstRowFirstColumn="0" w:firstRowLastColumn="0" w:lastRowFirstColumn="0" w:lastRowLastColumn="0"/>
+            <w:tcW w:w="879" w:type="dxa"/>
+          </w:tcPr>
+          <w:p>
+            <w:r>
+              <w:t>T30</w:t>
+            </w:r>
+          </w:p>
+        </w:tc>
+        <w:tc>
+          <w:tcPr>
+            <w:tcW w:w="6279" w:type="dxa"/>
+          </w:tcPr>
+          <w:p>
+            <w:pPr>
+              <w:cnfStyle w:val="000000100000" w:firstRow="0" w:lastRow="0" w:firstColumn="0" w:lastColumn="0" w:oddVBand="0" w:evenVBand="0" w:oddHBand="1" w:evenHBand="0" w:firstRowFirstColumn="0" w:firstRowLastColumn="0" w:lastRowFirstColumn="0" w:lastRowLastColumn="0"/>
+            </w:pPr>
+            <w:r>
+              <w:t>Pop-up box appears when markers are clicked</w:t>
+            </w:r>
+          </w:p>
+        </w:tc>
+        <w:tc>
+          <w:tcPr>
+            <w:tcW w:w="1080" w:type="dxa"/>
+          </w:tcPr>
+          <w:p>
+            <w:pPr>
+              <w:cnfStyle w:val="000000100000" w:firstRow="0" w:lastRow="0" w:firstColumn="0" w:lastColumn="0" w:oddVBand="0" w:evenVBand="0" w:oddHBand="1" w:evenHBand="0" w:firstRowFirstColumn="0" w:firstRowLastColumn="0" w:lastRowFirstColumn="0" w:lastRowLastColumn="0"/>
+            </w:pPr>
+          </w:p>
+        </w:tc>
+        <w:tc>
+          <w:tcPr>
+            <w:tcW w:w="768" w:type="dxa"/>
+          </w:tcPr>
+          <w:p>
+            <w:pPr>
+              <w:cnfStyle w:val="000000100000" w:firstRow="0" w:lastRow="0" w:firstColumn="0" w:lastColumn="0" w:oddVBand="0" w:evenVBand="0" w:oddHBand="1" w:evenHBand="0" w:firstRowFirstColumn="0" w:firstRowLastColumn="0" w:lastRowFirstColumn="0" w:lastRowLastColumn="0"/>
+            </w:pPr>
+          </w:p>
+        </w:tc>
+      </w:tr>
+      <w:tr>
+        <w:tc>
+          <w:tcPr>
+            <w:cnfStyle w:val="001000000000" w:firstRow="0" w:lastRow="0" w:firstColumn="1" w:lastColumn="0" w:oddVBand="0" w:evenVBand="0" w:oddHBand="0" w:evenHBand="0" w:firstRowFirstColumn="0" w:firstRowLastColumn="0" w:lastRowFirstColumn="0" w:lastRowLastColumn="0"/>
+            <w:tcW w:w="879" w:type="dxa"/>
+          </w:tcPr>
+          <w:p>
+            <w:r>
+              <w:t>T31</w:t>
+            </w:r>
+          </w:p>
+        </w:tc>
+        <w:tc>
+          <w:tcPr>
+            <w:tcW w:w="6279" w:type="dxa"/>
+          </w:tcPr>
+          <w:p>
+            <w:pPr>
+              <w:cnfStyle w:val="000000000000" w:firstRow="0" w:lastRow="0" w:firstColumn="0" w:lastColumn="0" w:oddVBand="0" w:evenVBand="0" w:oddHBand="0" w:evenHBand="0" w:firstRowFirstColumn="0" w:firstRowLastColumn="0" w:lastRowFirstColumn="0" w:lastRowLastColumn="0"/>
+            </w:pPr>
+            <w:r>
+              <w:t>Write test cases</w:t>
+            </w:r>
+          </w:p>
+        </w:tc>
+        <w:tc>
+          <w:tcPr>
+            <w:tcW w:w="1080" w:type="dxa"/>
+          </w:tcPr>
+          <w:p>
+            <w:pPr>
+              <w:cnfStyle w:val="000000000000" w:firstRow="0" w:lastRow="0" w:firstColumn="0" w:lastColumn="0" w:oddVBand="0" w:evenVBand="0" w:oddHBand="0" w:evenHBand="0" w:firstRowFirstColumn="0" w:firstRowLastColumn="0" w:lastRowFirstColumn="0" w:lastRowLastColumn="0"/>
+            </w:pPr>
+          </w:p>
+        </w:tc>
+        <w:tc>
+          <w:tcPr>
+            <w:tcW w:w="768" w:type="dxa"/>
+          </w:tcPr>
+          <w:p>
+            <w:pPr>
+              <w:cnfStyle w:val="000000000000" w:firstRow="0" w:lastRow="0" w:firstColumn="0" w:lastColumn="0" w:oddVBand="0" w:evenVBand="0" w:oddHBand="0" w:evenHBand="0" w:firstRowFirstColumn="0" w:firstRowLastColumn="0" w:lastRowFirstColumn="0" w:lastRowLastColumn="0"/>
+            </w:pPr>
+          </w:p>
+        </w:tc>
+      </w:tr>
+      <w:tr>
+        <w:trPr>
+          <w:cnfStyle w:val="000000100000" w:firstRow="0" w:lastRow="0" w:firstColumn="0" w:lastColumn="0" w:oddVBand="0" w:evenVBand="0" w:oddHBand="1" w:evenHBand="0" w:firstRowFirstColumn="0" w:firstRowLastColumn="0" w:lastRowFirstColumn="0" w:lastRowLastColumn="0"/>
+        </w:trPr>
+        <w:tc>
+          <w:tcPr>
+            <w:cnfStyle w:val="001000000000" w:firstRow="0" w:lastRow="0" w:firstColumn="1" w:lastColumn="0" w:oddVBand="0" w:evenVBand="0" w:oddHBand="0" w:evenHBand="0" w:firstRowFirstColumn="0" w:firstRowLastColumn="0" w:lastRowFirstColumn="0" w:lastRowLastColumn="0"/>
+            <w:tcW w:w="879" w:type="dxa"/>
+          </w:tcPr>
+          <w:p>
+            <w:r>
+              <w:t>T32</w:t>
+            </w:r>
+          </w:p>
+        </w:tc>
+        <w:tc>
+          <w:tcPr>
+            <w:tcW w:w="6279" w:type="dxa"/>
+          </w:tcPr>
+          <w:p>
+            <w:pPr>
+              <w:cnfStyle w:val="000000100000" w:firstRow="0" w:lastRow="0" w:firstColumn="0" w:lastColumn="0" w:oddVBand="0" w:evenVBand="0" w:oddHBand="1" w:evenHBand="0" w:firstRowFirstColumn="0" w:firstRowLastColumn="0" w:lastRowFirstColumn="0" w:lastRowLastColumn="0"/>
+            </w:pPr>
+            <w:r>
+              <w:t>Verify story is complete (acceptance test)</w:t>
+            </w:r>
+          </w:p>
+        </w:tc>
+        <w:tc>
+          <w:tcPr>
+            <w:tcW w:w="1080" w:type="dxa"/>
+          </w:tcPr>
+          <w:p>
+            <w:pPr>
+              <w:cnfStyle w:val="000000100000" w:firstRow="0" w:lastRow="0" w:firstColumn="0" w:lastColumn="0" w:oddVBand="0" w:evenVBand="0" w:oddHBand="1" w:evenHBand="0" w:firstRowFirstColumn="0" w:firstRowLastColumn="0" w:lastRowFirstColumn="0" w:lastRowLastColumn="0"/>
+            </w:pPr>
+          </w:p>
+        </w:tc>
+        <w:tc>
+          <w:tcPr>
+            <w:tcW w:w="768" w:type="dxa"/>
+          </w:tcPr>
+          <w:p>
+            <w:pPr>
+              <w:cnfStyle w:val="000000100000" w:firstRow="0" w:lastRow="0" w:firstColumn="0" w:lastColumn="0" w:oddVBand="0" w:evenVBand="0" w:oddHBand="1" w:evenHBand="0" w:firstRowFirstColumn="0" w:firstRowLastColumn="0" w:lastRowFirstColumn="0" w:lastRowLastColumn="0"/>
+            </w:pPr>
+          </w:p>
+        </w:tc>
+      </w:tr>
+      <w:tr>
+        <w:tc>
+          <w:tcPr>
+            <w:cnfStyle w:val="001000000000" w:firstRow="0" w:lastRow="0" w:firstColumn="1" w:lastColumn="0" w:oddVBand="0" w:evenVBand="0" w:oddHBand="0" w:evenHBand="0" w:firstRowFirstColumn="0" w:firstRowLastColumn="0" w:lastRowFirstColumn="0" w:lastRowLastColumn="0"/>
+            <w:tcW w:w="879" w:type="dxa"/>
+          </w:tcPr>
+          <w:p/>
+        </w:tc>
+        <w:tc>
+          <w:tcPr>
+            <w:tcW w:w="6279" w:type="dxa"/>
+          </w:tcPr>
+          <w:p>
+            <w:pPr>
+              <w:tabs>
+                <w:tab w:val="right" w:pos="6219"/>
+              </w:tabs>
+              <w:cnfStyle w:val="000000000000" w:firstRow="0" w:lastRow="0" w:firstColumn="0" w:lastColumn="0" w:oddVBand="0" w:evenVBand="0" w:oddHBand="0" w:evenHBand="0" w:firstRowFirstColumn="0" w:firstRowLastColumn="0" w:lastRowFirstColumn="0" w:lastRowLastColumn="0"/>
+            </w:pPr>
+            <w:r>
+              <w:t>Story Points</w:t>
+            </w:r>
+            <w:r>
+              <w:t xml:space="preserve">: </w:t>
+            </w:r>
+            <w:r>
+              <w:tab/>
+              <w:t>Total Hours:</w:t>
+            </w:r>
+          </w:p>
+        </w:tc>
+        <w:tc>
+          <w:tcPr>
+            <w:tcW w:w="1080" w:type="dxa"/>
+          </w:tcPr>
+          <w:p>
+            <w:pPr>
+              <w:cnfStyle w:val="000000000000" w:firstRow="0" w:lastRow="0" w:firstColumn="0" w:lastColumn="0" w:oddVBand="0" w:evenVBand="0" w:oddHBand="0" w:evenHBand="0" w:firstRowFirstColumn="0" w:firstRowLastColumn="0" w:lastRowFirstColumn="0" w:lastRowLastColumn="0"/>
+            </w:pPr>
+          </w:p>
+        </w:tc>
+        <w:tc>
+          <w:tcPr>
+            <w:tcW w:w="768" w:type="dxa"/>
+          </w:tcPr>
+          <w:p>
+            <w:pPr>
+              <w:cnfStyle w:val="000000000000" w:firstRow="0" w:lastRow="0" w:firstColumn="0" w:lastColumn="0" w:oddVBand="0" w:evenVBand="0" w:oddHBand="0" w:evenHBand="0" w:firstRowFirstColumn="0" w:firstRowLastColumn="0" w:lastRowFirstColumn="0" w:lastRowLastColumn="0"/>
+            </w:pPr>
+          </w:p>
+        </w:tc>
+      </w:tr>
+    </w:tbl>
+    <w:p>
+      <w:pPr>
+        <w:pStyle w:val="Heading2"/>
+        <w:spacing w:before="360"/>
+        <w:rPr>
+          <w:b w:val="0"/>
+        </w:rPr>
+      </w:pPr>
+      <w:r>
+        <w:t>S05: Main View</w:t>
+      </w:r>
+    </w:p>
+    <w:tbl>
+      <w:tblPr>
+        <w:tblStyle w:val="LightList-Accent4"/>
+        <w:tblW w:w="0" w:type="auto"/>
+        <w:tblLook w:val="04A0" w:firstRow="1" w:lastRow="0" w:firstColumn="1" w:lastColumn="0" w:noHBand="0" w:noVBand="1"/>
+      </w:tblPr>
+      <w:tblGrid>
+        <w:gridCol w:w="879"/>
+        <w:gridCol w:w="6279"/>
+        <w:gridCol w:w="1080"/>
+        <w:gridCol w:w="768"/>
+      </w:tblGrid>
+      <w:tr>
+        <w:trPr>
+          <w:cnfStyle w:val="100000000000" w:firstRow="1" w:lastRow="0" w:firstColumn="0" w:lastColumn="0" w:oddVBand="0" w:evenVBand="0" w:oddHBand="0" w:evenHBand="0" w:firstRowFirstColumn="0" w:firstRowLastColumn="0" w:lastRowFirstColumn="0" w:lastRowLastColumn="0"/>
+        </w:trPr>
+        <w:tc>
+          <w:tcPr>
+            <w:cnfStyle w:val="001000000000" w:firstRow="0" w:lastRow="0" w:firstColumn="1" w:lastColumn="0" w:oddVBand="0" w:evenVBand="0" w:oddHBand="0" w:evenHBand="0" w:firstRowFirstColumn="0" w:firstRowLastColumn="0" w:lastRowFirstColumn="0" w:lastRowLastColumn="0"/>
+            <w:tcW w:w="879" w:type="dxa"/>
+          </w:tcPr>
+          <w:p>
+            <w:r>
+              <w:t>Task ID</w:t>
+            </w:r>
+          </w:p>
+        </w:tc>
+        <w:tc>
+          <w:tcPr>
+            <w:tcW w:w="6279" w:type="dxa"/>
+          </w:tcPr>
+          <w:p>
+            <w:pPr>
+              <w:cnfStyle w:val="100000000000" w:firstRow="1" w:lastRow="0" w:firstColumn="0" w:lastColumn="0" w:oddVBand="0" w:evenVBand="0" w:oddHBand="0" w:evenHBand="0" w:firstRowFirstColumn="0" w:firstRowLastColumn="0" w:lastRowFirstColumn="0" w:lastRowLastColumn="0"/>
+            </w:pPr>
+            <w:r>
+              <w:t>Task Description</w:t>
+            </w:r>
+          </w:p>
+        </w:tc>
+        <w:tc>
+          <w:tcPr>
+            <w:tcW w:w="1080" w:type="dxa"/>
+          </w:tcPr>
+          <w:p>
+            <w:pPr>
+              <w:cnfStyle w:val="100000000000" w:firstRow="1" w:lastRow="0" w:firstColumn="0" w:lastColumn="0" w:oddVBand="0" w:evenVBand="0" w:oddHBand="0" w:evenHBand="0" w:firstRowFirstColumn="0" w:firstRowLastColumn="0" w:lastRowFirstColumn="0" w:lastRowLastColumn="0"/>
+            </w:pPr>
+            <w:r>
+              <w:t>Estimate</w:t>
+            </w:r>
+          </w:p>
+        </w:tc>
+        <w:tc>
+          <w:tcPr>
+            <w:tcW w:w="768" w:type="dxa"/>
+          </w:tcPr>
+          <w:p>
+            <w:pPr>
+              <w:cnfStyle w:val="100000000000" w:firstRow="1" w:lastRow="0" w:firstColumn="0" w:lastColumn="0" w:oddVBand="0" w:evenVBand="0" w:oddHBand="0" w:evenHBand="0" w:firstRowFirstColumn="0" w:firstRowLastColumn="0" w:lastRowFirstColumn="0" w:lastRowLastColumn="0"/>
+            </w:pPr>
+            <w:r>
+              <w:t>Taken</w:t>
+            </w:r>
+          </w:p>
+        </w:tc>
+      </w:tr>
+      <w:tr>
+        <w:trPr>
+          <w:cnfStyle w:val="000000100000" w:firstRow="0" w:lastRow="0" w:firstColumn="0" w:lastColumn="0" w:oddVBand="0" w:evenVBand="0" w:oddHBand="1" w:evenHBand="0" w:firstRowFirstColumn="0" w:firstRowLastColumn="0" w:lastRowFirstColumn="0" w:lastRowLastColumn="0"/>
+        </w:trPr>
+        <w:tc>
+          <w:tcPr>
+            <w:cnfStyle w:val="001000000000" w:firstRow="0" w:lastRow="0" w:firstColumn="1" w:lastColumn="0" w:oddVBand="0" w:evenVBand="0" w:oddHBand="0" w:evenHBand="0" w:firstRowFirstColumn="0" w:firstRowLastColumn="0" w:lastRowFirstColumn="0" w:lastRowLastColumn="0"/>
+            <w:tcW w:w="879" w:type="dxa"/>
+          </w:tcPr>
+          <w:p>
+            <w:r>
+              <w:t>T33</w:t>
+            </w:r>
+          </w:p>
+        </w:tc>
+        <w:tc>
+          <w:tcPr>
+            <w:tcW w:w="6279" w:type="dxa"/>
+          </w:tcPr>
+          <w:p>
+            <w:pPr>
+              <w:cnfStyle w:val="000000100000" w:firstRow="0" w:lastRow="0" w:firstColumn="0" w:lastColumn="0" w:oddVBand="0" w:evenVBand="0" w:oddHBand="1" w:evenHBand="0" w:firstRowFirstColumn="0" w:firstRowLastColumn="0" w:lastRowFirstColumn="0" w:lastRowLastColumn="0"/>
+            </w:pPr>
+            <w:r>
+              <w:t>List of items</w:t>
+            </w:r>
+          </w:p>
+        </w:tc>
+        <w:tc>
+          <w:tcPr>
+            <w:tcW w:w="1080" w:type="dxa"/>
+          </w:tcPr>
+          <w:p>
+            <w:pPr>
+              <w:cnfStyle w:val="000000100000" w:firstRow="0" w:lastRow="0" w:firstColumn="0" w:lastColumn="0" w:oddVBand="0" w:evenVBand="0" w:oddHBand="1" w:evenHBand="0" w:firstRowFirstColumn="0" w:firstRowLastColumn="0" w:lastRowFirstColumn="0" w:lastRowLastColumn="0"/>
+            </w:pPr>
+          </w:p>
+        </w:tc>
+        <w:tc>
+          <w:tcPr>
+            <w:tcW w:w="768" w:type="dxa"/>
+          </w:tcPr>
+          <w:p>
+            <w:pPr>
+              <w:cnfStyle w:val="000000100000" w:firstRow="0" w:lastRow="0" w:firstColumn="0" w:lastColumn="0" w:oddVBand="0" w:evenVBand="0" w:oddHBand="1" w:evenHBand="0" w:firstRowFirstColumn="0" w:firstRowLastColumn="0" w:lastRowFirstColumn="0" w:lastRowLastColumn="0"/>
+            </w:pPr>
+          </w:p>
+        </w:tc>
+      </w:tr>
+      <w:tr>
+        <w:tc>
+          <w:tcPr>
+            <w:cnfStyle w:val="001000000000" w:firstRow="0" w:lastRow="0" w:firstColumn="1" w:lastColumn="0" w:oddVBand="0" w:evenVBand="0" w:oddHBand="0" w:evenHBand="0" w:firstRowFirstColumn="0" w:firstRowLastColumn="0" w:lastRowFirstColumn="0" w:lastRowLastColumn="0"/>
+            <w:tcW w:w="879" w:type="dxa"/>
+          </w:tcPr>
+          <w:p>
+            <w:r>
+              <w:t>T34</w:t>
+            </w:r>
+          </w:p>
+        </w:tc>
+        <w:tc>
+          <w:tcPr>
+            <w:tcW w:w="6279" w:type="dxa"/>
+          </w:tcPr>
+          <w:p>
+            <w:pPr>
+              <w:cnfStyle w:val="000000000000" w:firstRow="0" w:lastRow="0" w:firstColumn="0" w:lastColumn="0" w:oddVBand="0" w:evenVBand="0" w:oddHBand="0" w:evenHBand="0" w:firstRowFirstColumn="0" w:firstRowLastColumn="0" w:lastRowFirstColumn="0" w:lastRowLastColumn="0"/>
+            </w:pPr>
+            <w:r>
+              <w:t>Items displayed are relevant to the user’s type</w:t>
+            </w:r>
+          </w:p>
+        </w:tc>
+        <w:tc>
+          <w:tcPr>
+            <w:tcW w:w="1080" w:type="dxa"/>
+          </w:tcPr>
+          <w:p>
+            <w:pPr>
+              <w:cnfStyle w:val="000000000000" w:firstRow="0" w:lastRow="0" w:firstColumn="0" w:lastColumn="0" w:oddVBand="0" w:evenVBand="0" w:oddHBand="0" w:evenHBand="0" w:firstRowFirstColumn="0" w:firstRowLastColumn="0" w:lastRowFirstColumn="0" w:lastRowLastColumn="0"/>
+            </w:pPr>
+          </w:p>
+        </w:tc>
+        <w:tc>
+          <w:tcPr>
+            <w:tcW w:w="768" w:type="dxa"/>
+          </w:tcPr>
+          <w:p>
+            <w:pPr>
+              <w:cnfStyle w:val="000000000000" w:firstRow="0" w:lastRow="0" w:firstColumn="0" w:lastColumn="0" w:oddVBand="0" w:evenVBand="0" w:oddHBand="0" w:evenHBand="0" w:firstRowFirstColumn="0" w:firstRowLastColumn="0" w:lastRowFirstColumn="0" w:lastRowLastColumn="0"/>
+            </w:pPr>
+          </w:p>
+        </w:tc>
+      </w:tr>
+      <w:tr>
+        <w:trPr>
+          <w:cnfStyle w:val="000000100000" w:firstRow="0" w:lastRow="0" w:firstColumn="0" w:lastColumn="0" w:oddVBand="0" w:evenVBand="0" w:oddHBand="1" w:evenHBand="0" w:firstRowFirstColumn="0" w:firstRowLastColumn="0" w:lastRowFirstColumn="0" w:lastRowLastColumn="0"/>
+        </w:trPr>
+        <w:tc>
+          <w:tcPr>
+            <w:cnfStyle w:val="001000000000" w:firstRow="0" w:lastRow="0" w:firstColumn="1" w:lastColumn="0" w:oddVBand="0" w:evenVBand="0" w:oddHBand="0" w:evenHBand="0" w:firstRowFirstColumn="0" w:firstRowLastColumn="0" w:lastRowFirstColumn="0" w:lastRowLastColumn="0"/>
+            <w:tcW w:w="879" w:type="dxa"/>
+          </w:tcPr>
+          <w:p>
+            <w:r>
+              <w:t>T35</w:t>
+            </w:r>
+          </w:p>
+        </w:tc>
+        <w:tc>
+          <w:tcPr>
+            <w:tcW w:w="6279" w:type="dxa"/>
+          </w:tcPr>
+          <w:p>
+            <w:pPr>
+              <w:cnfStyle w:val="000000100000" w:firstRow="0" w:lastRow="0" w:firstColumn="0" w:lastColumn="0" w:oddVBand="0" w:evenVBand="0" w:oddHBand="1" w:evenHBand="0" w:firstRowFirstColumn="0" w:firstRowLastColumn="0" w:lastRowFirstColumn="0" w:lastRowLastColumn="0"/>
+            </w:pPr>
+            <w:r>
+              <w:t>Each item has name, address, phone numbers and email</w:t>
+            </w:r>
+          </w:p>
+        </w:tc>
+        <w:tc>
+          <w:tcPr>
+            <w:tcW w:w="1080" w:type="dxa"/>
+          </w:tcPr>
+          <w:p>
+            <w:pPr>
+              <w:cnfStyle w:val="000000100000" w:firstRow="0" w:lastRow="0" w:firstColumn="0" w:lastColumn="0" w:oddVBand="0" w:evenVBand="0" w:oddHBand="1" w:evenHBand="0" w:firstRowFirstColumn="0" w:firstRowLastColumn="0" w:lastRowFirstColumn="0" w:lastRowLastColumn="0"/>
+            </w:pPr>
+          </w:p>
+        </w:tc>
+        <w:tc>
+          <w:tcPr>
+            <w:tcW w:w="768" w:type="dxa"/>
+          </w:tcPr>
+          <w:p>
+            <w:pPr>
+              <w:cnfStyle w:val="000000100000" w:firstRow="0" w:lastRow="0" w:firstColumn="0" w:lastColumn="0" w:oddVBand="0" w:evenVBand="0" w:oddHBand="1" w:evenHBand="0" w:firstRowFirstColumn="0" w:firstRowLastColumn="0" w:lastRowFirstColumn="0" w:lastRowLastColumn="0"/>
+            </w:pPr>
+          </w:p>
+        </w:tc>
+      </w:tr>
+      <w:tr>
+        <w:tc>
+          <w:tcPr>
+            <w:cnfStyle w:val="001000000000" w:firstRow="0" w:lastRow="0" w:firstColumn="1" w:lastColumn="0" w:oddVBand="0" w:evenVBand="0" w:oddHBand="0" w:evenHBand="0" w:firstRowFirstColumn="0" w:firstRowLastColumn="0" w:lastRowFirstColumn="0" w:lastRowLastColumn="0"/>
+            <w:tcW w:w="879" w:type="dxa"/>
+          </w:tcPr>
+          <w:p>
+            <w:r>
+              <w:t>T36</w:t>
+            </w:r>
+          </w:p>
+        </w:tc>
+        <w:tc>
+          <w:tcPr>
+            <w:tcW w:w="6279" w:type="dxa"/>
+          </w:tcPr>
+          <w:p>
+            <w:pPr>
+              <w:cnfStyle w:val="000000000000" w:firstRow="0" w:lastRow="0" w:firstColumn="0" w:lastColumn="0" w:oddVBand="0" w:evenVBand="0" w:oddHBand="0" w:evenHBand="0" w:firstRowFirstColumn="0" w:firstRowLastColumn="0" w:lastRowFirstColumn="0" w:lastRowLastColumn="0"/>
+            </w:pPr>
+            <w:r>
+              <w:t>Write test cases</w:t>
+            </w:r>
+          </w:p>
+        </w:tc>
+        <w:tc>
+          <w:tcPr>
+            <w:tcW w:w="1080" w:type="dxa"/>
+          </w:tcPr>
+          <w:p>
+            <w:pPr>
+              <w:cnfStyle w:val="000000000000" w:firstRow="0" w:lastRow="0" w:firstColumn="0" w:lastColumn="0" w:oddVBand="0" w:evenVBand="0" w:oddHBand="0" w:evenHBand="0" w:firstRowFirstColumn="0" w:firstRowLastColumn="0" w:lastRowFirstColumn="0" w:lastRowLastColumn="0"/>
+            </w:pPr>
+          </w:p>
+        </w:tc>
+        <w:tc>
+          <w:tcPr>
+            <w:tcW w:w="768" w:type="dxa"/>
+          </w:tcPr>
+          <w:p>
+            <w:pPr>
+              <w:cnfStyle w:val="000000000000" w:firstRow="0" w:lastRow="0" w:firstColumn="0" w:lastColumn="0" w:oddVBand="0" w:evenVBand="0" w:oddHBand="0" w:evenHBand="0" w:firstRowFirstColumn="0" w:firstRowLastColumn="0" w:lastRowFirstColumn="0" w:lastRowLastColumn="0"/>
+            </w:pPr>
+          </w:p>
+        </w:tc>
+      </w:tr>
+      <w:tr>
+        <w:trPr>
+          <w:cnfStyle w:val="000000100000" w:firstRow="0" w:lastRow="0" w:firstColumn="0" w:lastColumn="0" w:oddVBand="0" w:evenVBand="0" w:oddHBand="1" w:evenHBand="0" w:firstRowFirstColumn="0" w:firstRowLastColumn="0" w:lastRowFirstColumn="0" w:lastRowLastColumn="0"/>
+        </w:trPr>
+        <w:tc>
+          <w:tcPr>
+            <w:cnfStyle w:val="001000000000" w:firstRow="0" w:lastRow="0" w:firstColumn="1" w:lastColumn="0" w:oddVBand="0" w:evenVBand="0" w:oddHBand="0" w:evenHBand="0" w:firstRowFirstColumn="0" w:firstRowLastColumn="0" w:lastRowFirstColumn="0" w:lastRowLastColumn="0"/>
+            <w:tcW w:w="879" w:type="dxa"/>
+          </w:tcPr>
+          <w:p>
+            <w:r>
+              <w:t>T37</w:t>
+            </w:r>
+          </w:p>
+        </w:tc>
+        <w:tc>
+          <w:tcPr>
+            <w:tcW w:w="6279" w:type="dxa"/>
+          </w:tcPr>
+          <w:p>
+            <w:pPr>
+              <w:cnfStyle w:val="000000100000" w:firstRow="0" w:lastRow="0" w:firstColumn="0" w:lastColumn="0" w:oddVBand="0" w:evenVBand="0" w:oddHBand="1" w:evenHBand="0" w:firstRowFirstColumn="0" w:firstRowLastColumn="0" w:lastRowFirstColumn="0" w:lastRowLastColumn="0"/>
+            </w:pPr>
+            <w:r>
+              <w:t>Verify story is complete (acceptance test)</w:t>
+            </w:r>
+          </w:p>
+        </w:tc>
+        <w:tc>
+          <w:tcPr>
+            <w:tcW w:w="1080" w:type="dxa"/>
+          </w:tcPr>
+          <w:p>
+            <w:pPr>
+              <w:cnfStyle w:val="000000100000" w:firstRow="0" w:lastRow="0" w:firstColumn="0" w:lastColumn="0" w:oddVBand="0" w:evenVBand="0" w:oddHBand="1" w:evenHBand="0" w:firstRowFirstColumn="0" w:firstRowLastColumn="0" w:lastRowFirstColumn="0" w:lastRowLastColumn="0"/>
+            </w:pPr>
+          </w:p>
+        </w:tc>
+        <w:tc>
+          <w:tcPr>
+            <w:tcW w:w="768" w:type="dxa"/>
+          </w:tcPr>
+          <w:p>
+            <w:pPr>
+              <w:cnfStyle w:val="000000100000" w:firstRow="0" w:lastRow="0" w:firstColumn="0" w:lastColumn="0" w:oddVBand="0" w:evenVBand="0" w:oddHBand="1" w:evenHBand="0" w:firstRowFirstColumn="0" w:firstRowLastColumn="0" w:lastRowFirstColumn="0" w:lastRowLastColumn="0"/>
+            </w:pPr>
+          </w:p>
+        </w:tc>
+      </w:tr>
+      <w:tr>
+        <w:tc>
+          <w:tcPr>
+            <w:cnfStyle w:val="001000000000" w:firstRow="0" w:lastRow="0" w:firstColumn="1" w:lastColumn="0" w:oddVBand="0" w:evenVBand="0" w:oddHBand="0" w:evenHBand="0" w:firstRowFirstColumn="0" w:firstRowLastColumn="0" w:lastRowFirstColumn="0" w:lastRowLastColumn="0"/>
+            <w:tcW w:w="879" w:type="dxa"/>
+          </w:tcPr>
+          <w:p/>
+        </w:tc>
+        <w:tc>
+          <w:tcPr>
+            <w:tcW w:w="6279" w:type="dxa"/>
+          </w:tcPr>
+          <w:p>
+            <w:pPr>
+              <w:tabs>
+                <w:tab w:val="right" w:pos="6219"/>
+              </w:tabs>
+              <w:cnfStyle w:val="000000000000" w:firstRow="0" w:lastRow="0" w:firstColumn="0" w:lastColumn="0" w:oddVBand="0" w:evenVBand="0" w:oddHBand="0" w:evenHBand="0" w:firstRowFirstColumn="0" w:firstRowLastColumn="0" w:lastRowFirstColumn="0" w:lastRowLastColumn="0"/>
+            </w:pPr>
+            <w:r>
+              <w:t>Story Points</w:t>
+            </w:r>
+            <w:r>
+              <w:t xml:space="preserve">: </w:t>
+            </w:r>
+            <w:r>
+              <w:tab/>
+              <w:t>Total Hours:</w:t>
+            </w:r>
+          </w:p>
+        </w:tc>
+        <w:tc>
+          <w:tcPr>
+            <w:tcW w:w="1080" w:type="dxa"/>
+          </w:tcPr>
+          <w:p>
+            <w:pPr>
+              <w:cnfStyle w:val="000000000000" w:firstRow="0" w:lastRow="0" w:firstColumn="0" w:lastColumn="0" w:oddVBand="0" w:evenVBand="0" w:oddHBand="0" w:evenHBand="0" w:firstRowFirstColumn="0" w:firstRowLastColumn="0" w:lastRowFirstColumn="0" w:lastRowLastColumn="0"/>
+            </w:pPr>
+          </w:p>
+        </w:tc>
+        <w:tc>
+          <w:tcPr>
+            <w:tcW w:w="768" w:type="dxa"/>
+          </w:tcPr>
+          <w:p>
+            <w:pPr>
+              <w:cnfStyle w:val="000000000000" w:firstRow="0" w:lastRow="0" w:firstColumn="0" w:lastColumn="0" w:oddVBand="0" w:evenVBand="0" w:oddHBand="0" w:evenHBand="0" w:firstRowFirstColumn="0" w:firstRowLastColumn="0" w:lastRowFirstColumn="0" w:lastRowLastColumn="0"/>
+            </w:pPr>
+          </w:p>
+        </w:tc>
+      </w:tr>
+    </w:tbl>
+    <w:p>
+      <w:pPr>
+        <w:pStyle w:val="Heading2"/>
+        <w:spacing w:before="360"/>
+        <w:rPr>
+          <w:b w:val="0"/>
+        </w:rPr>
+      </w:pPr>
+      <w:r>
+        <w:t>S04: Menu</w:t>
+      </w:r>
+    </w:p>
+    <w:tbl>
+      <w:tblPr>
+        <w:tblStyle w:val="LightList-Accent4"/>
+        <w:tblW w:w="0" w:type="auto"/>
+        <w:tblLook w:val="04A0" w:firstRow="1" w:lastRow="0" w:firstColumn="1" w:lastColumn="0" w:noHBand="0" w:noVBand="1"/>
+      </w:tblPr>
+      <w:tblGrid>
+        <w:gridCol w:w="879"/>
+        <w:gridCol w:w="6279"/>
+        <w:gridCol w:w="1080"/>
+        <w:gridCol w:w="768"/>
+      </w:tblGrid>
+      <w:tr>
+        <w:trPr>
+          <w:cnfStyle w:val="100000000000" w:firstRow="1" w:lastRow="0" w:firstColumn="0" w:lastColumn="0" w:oddVBand="0" w:evenVBand="0" w:oddHBand="0" w:evenHBand="0" w:firstRowFirstColumn="0" w:firstRowLastColumn="0" w:lastRowFirstColumn="0" w:lastRowLastColumn="0"/>
+        </w:trPr>
+        <w:tc>
+          <w:tcPr>
+            <w:cnfStyle w:val="001000000000" w:firstRow="0" w:lastRow="0" w:firstColumn="1" w:lastColumn="0" w:oddVBand="0" w:evenVBand="0" w:oddHBand="0" w:evenHBand="0" w:firstRowFirstColumn="0" w:firstRowLastColumn="0" w:lastRowFirstColumn="0" w:lastRowLastColumn="0"/>
+            <w:tcW w:w="879" w:type="dxa"/>
+          </w:tcPr>
+          <w:p>
+            <w:r>
+              <w:t>Task ID</w:t>
+            </w:r>
+          </w:p>
+        </w:tc>
+        <w:tc>
+          <w:tcPr>
+            <w:tcW w:w="6279" w:type="dxa"/>
+          </w:tcPr>
+          <w:p>
+            <w:pPr>
+              <w:cnfStyle w:val="100000000000" w:firstRow="1" w:lastRow="0" w:firstColumn="0" w:lastColumn="0" w:oddVBand="0" w:evenVBand="0" w:oddHBand="0" w:evenHBand="0" w:firstRowFirstColumn="0" w:firstRowLastColumn="0" w:lastRowFirstColumn="0" w:lastRowLastColumn="0"/>
+            </w:pPr>
+            <w:r>
+              <w:t>Task Description</w:t>
+            </w:r>
+          </w:p>
+        </w:tc>
+        <w:tc>
+          <w:tcPr>
+            <w:tcW w:w="1080" w:type="dxa"/>
+          </w:tcPr>
+          <w:p>
+            <w:pPr>
+              <w:cnfStyle w:val="100000000000" w:firstRow="1" w:lastRow="0" w:firstColumn="0" w:lastColumn="0" w:oddVBand="0" w:evenVBand="0" w:oddHBand="0" w:evenHBand="0" w:firstRowFirstColumn="0" w:firstRowLastColumn="0" w:lastRowFirstColumn="0" w:lastRowLastColumn="0"/>
+            </w:pPr>
+            <w:r>
+              <w:t>Estimate</w:t>
+            </w:r>
+          </w:p>
+        </w:tc>
+        <w:tc>
+          <w:tcPr>
+            <w:tcW w:w="768" w:type="dxa"/>
+          </w:tcPr>
+          <w:p>
+            <w:pPr>
+              <w:cnfStyle w:val="100000000000" w:firstRow="1" w:lastRow="0" w:firstColumn="0" w:lastColumn="0" w:oddVBand="0" w:evenVBand="0" w:oddHBand="0" w:evenHBand="0" w:firstRowFirstColumn="0" w:firstRowLastColumn="0" w:lastRowFirstColumn="0" w:lastRowLastColumn="0"/>
+            </w:pPr>
+            <w:r>
+              <w:t>Taken</w:t>
+            </w:r>
+          </w:p>
+        </w:tc>
+      </w:tr>
+      <w:tr>
+        <w:trPr>
+          <w:cnfStyle w:val="000000100000" w:firstRow="0" w:lastRow="0" w:firstColumn="0" w:lastColumn="0" w:oddVBand="0" w:evenVBand="0" w:oddHBand="1" w:evenHBand="0" w:firstRowFirstColumn="0" w:firstRowLastColumn="0" w:lastRowFirstColumn="0" w:lastRowLastColumn="0"/>
+        </w:trPr>
+        <w:tc>
+          <w:tcPr>
+            <w:cnfStyle w:val="001000000000" w:firstRow="0" w:lastRow="0" w:firstColumn="1" w:lastColumn="0" w:oddVBand="0" w:evenVBand="0" w:oddHBand="0" w:evenHBand="0" w:firstRowFirstColumn="0" w:firstRowLastColumn="0" w:lastRowFirstColumn="0" w:lastRowLastColumn="0"/>
+            <w:tcW w:w="879" w:type="dxa"/>
+          </w:tcPr>
+          <w:p>
+            <w:r>
+              <w:t>T</w:t>
+            </w:r>
+            <w:r>
+              <w:t>38</w:t>
+            </w:r>
+          </w:p>
+        </w:tc>
+        <w:tc>
+          <w:tcPr>
+            <w:tcW w:w="6279" w:type="dxa"/>
+          </w:tcPr>
+          <w:p>
+            <w:pPr>
+              <w:cnfStyle w:val="000000100000" w:firstRow="0" w:lastRow="0" w:firstColumn="0" w:lastColumn="0" w:oddVBand="0" w:evenVBand="0" w:oddHBand="1" w:evenHBand="0" w:firstRowFirstColumn="0" w:firstRowLastColumn="0" w:lastRowFirstColumn="0" w:lastRowLastColumn="0"/>
+            </w:pPr>
+            <w:r>
+              <w:t>Menu button on all pages</w:t>
+            </w:r>
+          </w:p>
+        </w:tc>
+        <w:tc>
+          <w:tcPr>
+            <w:tcW w:w="1080" w:type="dxa"/>
+          </w:tcPr>
+          <w:p>
+            <w:pPr>
+              <w:cnfStyle w:val="000000100000" w:firstRow="0" w:lastRow="0" w:firstColumn="0" w:lastColumn="0" w:oddVBand="0" w:evenVBand="0" w:oddHBand="1" w:evenHBand="0" w:firstRowFirstColumn="0" w:firstRowLastColumn="0" w:lastRowFirstColumn="0" w:lastRowLastColumn="0"/>
+            </w:pPr>
+          </w:p>
+        </w:tc>
+        <w:tc>
+          <w:tcPr>
+            <w:tcW w:w="768" w:type="dxa"/>
+          </w:tcPr>
+          <w:p>
+            <w:pPr>
+              <w:cnfStyle w:val="000000100000" w:firstRow="0" w:lastRow="0" w:firstColumn="0" w:lastColumn="0" w:oddVBand="0" w:evenVBand="0" w:oddHBand="1" w:evenHBand="0" w:firstRowFirstColumn="0" w:firstRowLastColumn="0" w:lastRowFirstColumn="0" w:lastRowLastColumn="0"/>
+            </w:pPr>
+          </w:p>
+        </w:tc>
+      </w:tr>
+      <w:tr>
+        <w:tc>
+          <w:tcPr>
+            <w:cnfStyle w:val="001000000000" w:firstRow="0" w:lastRow="0" w:firstColumn="1" w:lastColumn="0" w:oddVBand="0" w:evenVBand="0" w:oddHBand="0" w:evenHBand="0" w:firstRowFirstColumn="0" w:firstRowLastColumn="0" w:lastRowFirstColumn="0" w:lastRowLastColumn="0"/>
+            <w:tcW w:w="879" w:type="dxa"/>
+          </w:tcPr>
+          <w:p>
+            <w:r>
+              <w:t>T</w:t>
+            </w:r>
+            <w:r>
+              <w:t>39</w:t>
+            </w:r>
+          </w:p>
+        </w:tc>
+        <w:tc>
+          <w:tcPr>
+            <w:tcW w:w="6279" w:type="dxa"/>
+          </w:tcPr>
+          <w:p>
+            <w:pPr>
+              <w:cnfStyle w:val="000000000000" w:firstRow="0" w:lastRow="0" w:firstColumn="0" w:lastColumn="0" w:oddVBand="0" w:evenVBand="0" w:oddHBand="0" w:evenHBand="0" w:firstRowFirstColumn="0" w:firstRowLastColumn="0" w:lastRowFirstColumn="0" w:lastRowLastColumn="0"/>
+            </w:pPr>
+            <w:r>
+              <w:t>Menu appears after button click</w:t>
+            </w:r>
+          </w:p>
+        </w:tc>
+        <w:tc>
+          <w:tcPr>
+            <w:tcW w:w="1080" w:type="dxa"/>
+          </w:tcPr>
+          <w:p>
+            <w:pPr>
+              <w:cnfStyle w:val="000000000000" w:firstRow="0" w:lastRow="0" w:firstColumn="0" w:lastColumn="0" w:oddVBand="0" w:evenVBand="0" w:oddHBand="0" w:evenHBand="0" w:firstRowFirstColumn="0" w:firstRowLastColumn="0" w:lastRowFirstColumn="0" w:lastRowLastColumn="0"/>
+            </w:pPr>
+          </w:p>
+        </w:tc>
+        <w:tc>
+          <w:tcPr>
+            <w:tcW w:w="768" w:type="dxa"/>
+          </w:tcPr>
+          <w:p>
+            <w:pPr>
+              <w:cnfStyle w:val="000000000000" w:firstRow="0" w:lastRow="0" w:firstColumn="0" w:lastColumn="0" w:oddVBand="0" w:evenVBand="0" w:oddHBand="0" w:evenHBand="0" w:firstRowFirstColumn="0" w:firstRowLastColumn="0" w:lastRowFirstColumn="0" w:lastRowLastColumn="0"/>
+            </w:pPr>
+          </w:p>
+        </w:tc>
+      </w:tr>
+      <w:tr>
+        <w:trPr>
+          <w:cnfStyle w:val="000000100000" w:firstRow="0" w:lastRow="0" w:firstColumn="0" w:lastColumn="0" w:oddVBand="0" w:evenVBand="0" w:oddHBand="1" w:evenHBand="0" w:firstRowFirstColumn="0" w:firstRowLastColumn="0" w:lastRowFirstColumn="0" w:lastRowLastColumn="0"/>
+        </w:trPr>
+        <w:tc>
+          <w:tcPr>
+            <w:cnfStyle w:val="001000000000" w:firstRow="0" w:lastRow="0" w:firstColumn="1" w:lastColumn="0" w:oddVBand="0" w:evenVBand="0" w:oddHBand="0" w:evenHBand="0" w:firstRowFirstColumn="0" w:firstRowLastColumn="0" w:lastRowFirstColumn="0" w:lastRowLastColumn="0"/>
+            <w:tcW w:w="879" w:type="dxa"/>
+          </w:tcPr>
+          <w:p>
+            <w:r>
+              <w:t>T</w:t>
+            </w:r>
+            <w:r>
+              <w:t>40</w:t>
+            </w:r>
+          </w:p>
+        </w:tc>
+        <w:tc>
+          <w:tcPr>
+            <w:tcW w:w="6279" w:type="dxa"/>
+          </w:tcPr>
+          <w:p>
+            <w:pPr>
+              <w:cnfStyle w:val="000000100000" w:firstRow="0" w:lastRow="0" w:firstColumn="0" w:lastColumn="0" w:oddVBand="0" w:evenVBand="0" w:oddHBand="1" w:evenHBand="0" w:firstRowFirstColumn="0" w:firstRowLastColumn="0" w:lastRowFirstColumn="0" w:lastRowLastColumn="0"/>
+            </w:pPr>
+            <w:r>
+              <w:t>Navigation links direct to respective page</w:t>
+            </w:r>
+          </w:p>
+        </w:tc>
+        <w:tc>
+          <w:tcPr>
+            <w:tcW w:w="1080" w:type="dxa"/>
+          </w:tcPr>
+          <w:p>
+            <w:pPr>
+              <w:cnfStyle w:val="000000100000" w:firstRow="0" w:lastRow="0" w:firstColumn="0" w:lastColumn="0" w:oddVBand="0" w:evenVBand="0" w:oddHBand="1" w:evenHBand="0" w:firstRowFirstColumn="0" w:firstRowLastColumn="0" w:lastRowFirstColumn="0" w:lastRowLastColumn="0"/>
+            </w:pPr>
+          </w:p>
+        </w:tc>
+        <w:tc>
+          <w:tcPr>
+            <w:tcW w:w="768" w:type="dxa"/>
+          </w:tcPr>
+          <w:p>
+            <w:pPr>
+              <w:cnfStyle w:val="000000100000" w:firstRow="0" w:lastRow="0" w:firstColumn="0" w:lastColumn="0" w:oddVBand="0" w:evenVBand="0" w:oddHBand="1" w:evenHBand="0" w:firstRowFirstColumn="0" w:firstRowLastColumn="0" w:lastRowFirstColumn="0" w:lastRowLastColumn="0"/>
+            </w:pPr>
+          </w:p>
+        </w:tc>
+      </w:tr>
+      <w:tr>
+        <w:tc>
+          <w:tcPr>
+            <w:cnfStyle w:val="001000000000" w:firstRow="0" w:lastRow="0" w:firstColumn="1" w:lastColumn="0" w:oddVBand="0" w:evenVBand="0" w:oddHBand="0" w:evenHBand="0" w:firstRowFirstColumn="0" w:firstRowLastColumn="0" w:lastRowFirstColumn="0" w:lastRowLastColumn="0"/>
+            <w:tcW w:w="879" w:type="dxa"/>
+          </w:tcPr>
+          <w:p>
+            <w:r>
+              <w:t>T</w:t>
+            </w:r>
+            <w:r>
+              <w:t>41</w:t>
+            </w:r>
+          </w:p>
+        </w:tc>
+        <w:tc>
+          <w:tcPr>
+            <w:tcW w:w="6279" w:type="dxa"/>
+          </w:tcPr>
+          <w:p>
+            <w:pPr>
+              <w:cnfStyle w:val="000000000000" w:firstRow="0" w:lastRow="0" w:firstColumn="0" w:lastColumn="0" w:oddVBand="0" w:evenVBand="0" w:oddHBand="0" w:evenHBand="0" w:firstRowFirstColumn="0" w:firstRowLastColumn="0" w:lastRowFirstColumn="0" w:lastRowLastColumn="0"/>
+            </w:pPr>
+            <w:r>
+              <w:t>Write test cases</w:t>
+            </w:r>
+          </w:p>
+        </w:tc>
+        <w:tc>
+          <w:tcPr>
+            <w:tcW w:w="1080" w:type="dxa"/>
+          </w:tcPr>
+          <w:p>
+            <w:pPr>
+              <w:cnfStyle w:val="000000000000" w:firstRow="0" w:lastRow="0" w:firstColumn="0" w:lastColumn="0" w:oddVBand="0" w:evenVBand="0" w:oddHBand="0" w:evenHBand="0" w:firstRowFirstColumn="0" w:firstRowLastColumn="0" w:lastRowFirstColumn="0" w:lastRowLastColumn="0"/>
+            </w:pPr>
+          </w:p>
+        </w:tc>
+        <w:tc>
+          <w:tcPr>
+            <w:tcW w:w="768" w:type="dxa"/>
+          </w:tcPr>
+          <w:p>
+            <w:pPr>
+              <w:cnfStyle w:val="000000000000" w:firstRow="0" w:lastRow="0" w:firstColumn="0" w:lastColumn="0" w:oddVBand="0" w:evenVBand="0" w:oddHBand="0" w:evenHBand="0" w:firstRowFirstColumn="0" w:firstRowLastColumn="0" w:lastRowFirstColumn="0" w:lastRowLastColumn="0"/>
+            </w:pPr>
+          </w:p>
+        </w:tc>
+      </w:tr>
+      <w:tr>
+        <w:trPr>
+          <w:cnfStyle w:val="000000100000" w:firstRow="0" w:lastRow="0" w:firstColumn="0" w:lastColumn="0" w:oddVBand="0" w:evenVBand="0" w:oddHBand="1" w:evenHBand="0" w:firstRowFirstColumn="0" w:firstRowLastColumn="0" w:lastRowFirstColumn="0" w:lastRowLastColumn="0"/>
+        </w:trPr>
+        <w:tc>
+          <w:tcPr>
+            <w:cnfStyle w:val="001000000000" w:firstRow="0" w:lastRow="0" w:firstColumn="1" w:lastColumn="0" w:oddVBand="0" w:evenVBand="0" w:oddHBand="0" w:evenHBand="0" w:firstRowFirstColumn="0" w:firstRowLastColumn="0" w:lastRowFirstColumn="0" w:lastRowLastColumn="0"/>
+            <w:tcW w:w="879" w:type="dxa"/>
+          </w:tcPr>
+          <w:p>
+            <w:r>
+              <w:t>T</w:t>
+            </w:r>
+            <w:r>
+              <w:t>42</w:t>
+            </w:r>
+          </w:p>
+        </w:tc>
+        <w:tc>
+          <w:tcPr>
+            <w:tcW w:w="6279" w:type="dxa"/>
+          </w:tcPr>
+          <w:p>
+            <w:pPr>
+              <w:cnfStyle w:val="000000100000" w:firstRow="0" w:lastRow="0" w:firstColumn="0" w:lastColumn="0" w:oddVBand="0" w:evenVBand="0" w:oddHBand="1" w:evenHBand="0" w:firstRowFirstColumn="0" w:firstRowLastColumn="0" w:lastRowFirstColumn="0" w:lastRowLastColumn="0"/>
+            </w:pPr>
+            <w:r>
+              <w:t>Verify story is complete (acceptance test)</w:t>
+            </w:r>
+          </w:p>
+        </w:tc>
+        <w:tc>
+          <w:tcPr>
+            <w:tcW w:w="1080" w:type="dxa"/>
+          </w:tcPr>
+          <w:p>
+            <w:pPr>
+              <w:cnfStyle w:val="000000100000" w:firstRow="0" w:lastRow="0" w:firstColumn="0" w:lastColumn="0" w:oddVBand="0" w:evenVBand="0" w:oddHBand="1" w:evenHBand="0" w:firstRowFirstColumn="0" w:firstRowLastColumn="0" w:lastRowFirstColumn="0" w:lastRowLastColumn="0"/>
+            </w:pPr>
+          </w:p>
+        </w:tc>
+        <w:tc>
+          <w:tcPr>
+            <w:tcW w:w="768" w:type="dxa"/>
+          </w:tcPr>
+          <w:p>
+            <w:pPr>
+              <w:cnfStyle w:val="000000100000" w:firstRow="0" w:lastRow="0" w:firstColumn="0" w:lastColumn="0" w:oddVBand="0" w:evenVBand="0" w:oddHBand="1" w:evenHBand="0" w:firstRowFirstColumn="0" w:firstRowLastColumn="0" w:lastRowFirstColumn="0" w:lastRowLastColumn="0"/>
+            </w:pPr>
+          </w:p>
+        </w:tc>
+      </w:tr>
+      <w:tr>
+        <w:tc>
+          <w:tcPr>
+            <w:cnfStyle w:val="001000000000" w:firstRow="0" w:lastRow="0" w:firstColumn="1" w:lastColumn="0" w:oddVBand="0" w:evenVBand="0" w:oddHBand="0" w:evenHBand="0" w:firstRowFirstColumn="0" w:firstRowLastColumn="0" w:lastRowFirstColumn="0" w:lastRowLastColumn="0"/>
+            <w:tcW w:w="879" w:type="dxa"/>
+          </w:tcPr>
+          <w:p/>
+        </w:tc>
+        <w:tc>
+          <w:tcPr>
+            <w:tcW w:w="6279" w:type="dxa"/>
+          </w:tcPr>
+          <w:p>
+            <w:pPr>
+              <w:tabs>
+                <w:tab w:val="right" w:pos="6219"/>
+              </w:tabs>
+              <w:cnfStyle w:val="000000000000" w:firstRow="0" w:lastRow="0" w:firstColumn="0" w:lastColumn="0" w:oddVBand="0" w:evenVBand="0" w:oddHBand="0" w:evenHBand="0" w:firstRowFirstColumn="0" w:firstRowLastColumn="0" w:lastRowFirstColumn="0" w:lastRowLastColumn="0"/>
+            </w:pPr>
+            <w:r>
+              <w:t>Story Points</w:t>
+            </w:r>
+            <w:r>
+              <w:t xml:space="preserve">: </w:t>
+            </w:r>
+            <w:r>
+              <w:tab/>
+              <w:t>Total Hours:</w:t>
+            </w:r>
+          </w:p>
+        </w:tc>
+        <w:tc>
+          <w:tcPr>
+            <w:tcW w:w="1080" w:type="dxa"/>
+          </w:tcPr>
+          <w:p>
+            <w:pPr>
+              <w:cnfStyle w:val="000000000000" w:firstRow="0" w:lastRow="0" w:firstColumn="0" w:lastColumn="0" w:oddVBand="0" w:evenVBand="0" w:oddHBand="0" w:evenHBand="0" w:firstRowFirstColumn="0" w:firstRowLastColumn="0" w:lastRowFirstColumn="0" w:lastRowLastColumn="0"/>
+            </w:pPr>
+          </w:p>
+        </w:tc>
+        <w:tc>
+          <w:tcPr>
+            <w:tcW w:w="768" w:type="dxa"/>
+          </w:tcPr>
+          <w:p>
+            <w:pPr>
+              <w:cnfStyle w:val="000000000000" w:firstRow="0" w:lastRow="0" w:firstColumn="0" w:lastColumn="0" w:oddVBand="0" w:evenVBand="0" w:oddHBand="0" w:evenHBand="0" w:firstRowFirstColumn="0" w:firstRowLastColumn="0" w:lastRowFirstColumn="0" w:lastRowLastColumn="0"/>
+            </w:pPr>
+          </w:p>
+        </w:tc>
+      </w:tr>
+    </w:tbl>
+    <w:p>
+      <w:pPr>
+        <w:pStyle w:val="Heading2"/>
+        <w:spacing w:before="360"/>
+      </w:pPr>
+    </w:p>
+    <w:p>
+      <w:pPr>
+        <w:rPr>
+          <w:b/>
+          <w:sz w:val="24"/>
+        </w:rPr>
+      </w:pPr>
+      <w:r>
+        <w:br w:type="page"/>
+      </w:r>
+    </w:p>
+    <w:p>
+      <w:pPr>
+        <w:pStyle w:val="Heading2"/>
+        <w:spacing w:before="360"/>
+        <w:rPr>
+          <w:b w:val="0"/>
+        </w:rPr>
+      </w:pPr>
+      <w:r>
+        <w:lastRenderedPageBreak/>
+        <w:t>S12: Access Control</w:t>
+      </w:r>
+    </w:p>
+    <w:tbl>
+      <w:tblPr>
+        <w:tblStyle w:val="LightList-Accent4"/>
+        <w:tblW w:w="0" w:type="auto"/>
+        <w:tblLook w:val="04A0" w:firstRow="1" w:lastRow="0" w:firstColumn="1" w:lastColumn="0" w:noHBand="0" w:noVBand="1"/>
+      </w:tblPr>
+      <w:tblGrid>
+        <w:gridCol w:w="879"/>
+        <w:gridCol w:w="6279"/>
+        <w:gridCol w:w="1080"/>
+        <w:gridCol w:w="768"/>
+      </w:tblGrid>
+      <w:tr>
+        <w:trPr>
+          <w:cnfStyle w:val="100000000000" w:firstRow="1" w:lastRow="0" w:firstColumn="0" w:lastColumn="0" w:oddVBand="0" w:evenVBand="0" w:oddHBand="0" w:evenHBand="0" w:firstRowFirstColumn="0" w:firstRowLastColumn="0" w:lastRowFirstColumn="0" w:lastRowLastColumn="0"/>
+        </w:trPr>
+        <w:tc>
+          <w:tcPr>
+            <w:cnfStyle w:val="001000000000" w:firstRow="0" w:lastRow="0" w:firstColumn="1" w:lastColumn="0" w:oddVBand="0" w:evenVBand="0" w:oddHBand="0" w:evenHBand="0" w:firstRowFirstColumn="0" w:firstRowLastColumn="0" w:lastRowFirstColumn="0" w:lastRowLastColumn="0"/>
+            <w:tcW w:w="879" w:type="dxa"/>
+          </w:tcPr>
+          <w:p>
+            <w:r>
+              <w:t>Task ID</w:t>
+            </w:r>
+          </w:p>
+        </w:tc>
+        <w:tc>
+          <w:tcPr>
+            <w:tcW w:w="6279" w:type="dxa"/>
+          </w:tcPr>
+          <w:p>
+            <w:pPr>
+              <w:cnfStyle w:val="100000000000" w:firstRow="1" w:lastRow="0" w:firstColumn="0" w:lastColumn="0" w:oddVBand="0" w:evenVBand="0" w:oddHBand="0" w:evenHBand="0" w:firstRowFirstColumn="0" w:firstRowLastColumn="0" w:lastRowFirstColumn="0" w:lastRowLastColumn="0"/>
+            </w:pPr>
+            <w:r>
+              <w:t>Task Description</w:t>
+            </w:r>
+          </w:p>
+        </w:tc>
+        <w:tc>
+          <w:tcPr>
+            <w:tcW w:w="1080" w:type="dxa"/>
+          </w:tcPr>
+          <w:p>
+            <w:pPr>
+              <w:cnfStyle w:val="100000000000" w:firstRow="1" w:lastRow="0" w:firstColumn="0" w:lastColumn="0" w:oddVBand="0" w:evenVBand="0" w:oddHBand="0" w:evenHBand="0" w:firstRowFirstColumn="0" w:firstRowLastColumn="0" w:lastRowFirstColumn="0" w:lastRowLastColumn="0"/>
+            </w:pPr>
+            <w:r>
+              <w:t>Estimate</w:t>
+            </w:r>
+          </w:p>
+        </w:tc>
+        <w:tc>
+          <w:tcPr>
+            <w:tcW w:w="768" w:type="dxa"/>
+          </w:tcPr>
+          <w:p>
+            <w:pPr>
+              <w:cnfStyle w:val="100000000000" w:firstRow="1" w:lastRow="0" w:firstColumn="0" w:lastColumn="0" w:oddVBand="0" w:evenVBand="0" w:oddHBand="0" w:evenHBand="0" w:firstRowFirstColumn="0" w:firstRowLastColumn="0" w:lastRowFirstColumn="0" w:lastRowLastColumn="0"/>
+            </w:pPr>
+            <w:r>
+              <w:t>Taken</w:t>
+            </w:r>
+          </w:p>
+        </w:tc>
+      </w:tr>
+      <w:tr>
+        <w:trPr>
+          <w:cnfStyle w:val="000000100000" w:firstRow="0" w:lastRow="0" w:firstColumn="0" w:lastColumn="0" w:oddVBand="0" w:evenVBand="0" w:oddHBand="1" w:evenHBand="0" w:firstRowFirstColumn="0" w:firstRowLastColumn="0" w:lastRowFirstColumn="0" w:lastRowLastColumn="0"/>
+        </w:trPr>
+        <w:tc>
+          <w:tcPr>
+            <w:cnfStyle w:val="001000000000" w:firstRow="0" w:lastRow="0" w:firstColumn="1" w:lastColumn="0" w:oddVBand="0" w:evenVBand="0" w:oddHBand="0" w:evenHBand="0" w:firstRowFirstColumn="0" w:firstRowLastColumn="0" w:lastRowFirstColumn="0" w:lastRowLastColumn="0"/>
+            <w:tcW w:w="879" w:type="dxa"/>
+          </w:tcPr>
+          <w:p>
+            <w:r>
+              <w:t>T</w:t>
+            </w:r>
+            <w:r>
+              <w:t>43</w:t>
+            </w:r>
+          </w:p>
+        </w:tc>
+        <w:tc>
+          <w:tcPr>
+            <w:tcW w:w="6279" w:type="dxa"/>
+          </w:tcPr>
+          <w:p>
+            <w:pPr>
+              <w:cnfStyle w:val="000000100000" w:firstRow="0" w:lastRow="0" w:firstColumn="0" w:lastColumn="0" w:oddVBand="0" w:evenVBand="0" w:oddHBand="1" w:evenHBand="0" w:firstRowFirstColumn="0" w:firstRowLastColumn="0" w:lastRowFirstColumn="0" w:lastRowLastColumn="0"/>
+            </w:pPr>
+            <w:r>
+              <w:t>Users only have read privileges</w:t>
+            </w:r>
+          </w:p>
+        </w:tc>
+        <w:tc>
+          <w:tcPr>
+            <w:tcW w:w="1080" w:type="dxa"/>
+          </w:tcPr>
+          <w:p>
+            <w:pPr>
+              <w:cnfStyle w:val="000000100000" w:firstRow="0" w:lastRow="0" w:firstColumn="0" w:lastColumn="0" w:oddVBand="0" w:evenVBand="0" w:oddHBand="1" w:evenHBand="0" w:firstRowFirstColumn="0" w:firstRowLastColumn="0" w:lastRowFirstColumn="0" w:lastRowLastColumn="0"/>
+            </w:pPr>
+          </w:p>
+        </w:tc>
+        <w:tc>
+          <w:tcPr>
+            <w:tcW w:w="768" w:type="dxa"/>
+          </w:tcPr>
+          <w:p>
+            <w:pPr>
+              <w:cnfStyle w:val="000000100000" w:firstRow="0" w:lastRow="0" w:firstColumn="0" w:lastColumn="0" w:oddVBand="0" w:evenVBand="0" w:oddHBand="1" w:evenHBand="0" w:firstRowFirstColumn="0" w:firstRowLastColumn="0" w:lastRowFirstColumn="0" w:lastRowLastColumn="0"/>
+            </w:pPr>
+          </w:p>
+        </w:tc>
+      </w:tr>
+      <w:tr>
+        <w:tc>
+          <w:tcPr>
+            <w:cnfStyle w:val="001000000000" w:firstRow="0" w:lastRow="0" w:firstColumn="1" w:lastColumn="0" w:oddVBand="0" w:evenVBand="0" w:oddHBand="0" w:evenHBand="0" w:firstRowFirstColumn="0" w:firstRowLastColumn="0" w:lastRowFirstColumn="0" w:lastRowLastColumn="0"/>
+            <w:tcW w:w="879" w:type="dxa"/>
+          </w:tcPr>
+          <w:p>
+            <w:r>
+              <w:t>T</w:t>
+            </w:r>
+            <w:r>
+              <w:t>44</w:t>
+            </w:r>
+          </w:p>
+        </w:tc>
+        <w:tc>
+          <w:tcPr>
+            <w:tcW w:w="6279" w:type="dxa"/>
+          </w:tcPr>
+          <w:p>
+            <w:pPr>
+              <w:cnfStyle w:val="000000000000" w:firstRow="0" w:lastRow="0" w:firstColumn="0" w:lastColumn="0" w:oddVBand="0" w:evenVBand="0" w:oddHBand="0" w:evenHBand="0" w:firstRowFirstColumn="0" w:firstRowLastColumn="0" w:lastRowFirstColumn="0" w:lastRowLastColumn="0"/>
+            </w:pPr>
+            <w:r>
+              <w:t>Admin have read and write privileges</w:t>
+            </w:r>
+          </w:p>
+        </w:tc>
+        <w:tc>
+          <w:tcPr>
+            <w:tcW w:w="1080" w:type="dxa"/>
+          </w:tcPr>
+          <w:p>
+            <w:pPr>
+              <w:cnfStyle w:val="000000000000" w:firstRow="0" w:lastRow="0" w:firstColumn="0" w:lastColumn="0" w:oddVBand="0" w:evenVBand="0" w:oddHBand="0" w:evenHBand="0" w:firstRowFirstColumn="0" w:firstRowLastColumn="0" w:lastRowFirstColumn="0" w:lastRowLastColumn="0"/>
+            </w:pPr>
+          </w:p>
+        </w:tc>
+        <w:tc>
+          <w:tcPr>
+            <w:tcW w:w="768" w:type="dxa"/>
+          </w:tcPr>
+          <w:p>
+            <w:pPr>
+              <w:cnfStyle w:val="000000000000" w:firstRow="0" w:lastRow="0" w:firstColumn="0" w:lastColumn="0" w:oddVBand="0" w:evenVBand="0" w:oddHBand="0" w:evenHBand="0" w:firstRowFirstColumn="0" w:firstRowLastColumn="0" w:lastRowFirstColumn="0" w:lastRowLastColumn="0"/>
+            </w:pPr>
+          </w:p>
+        </w:tc>
+      </w:tr>
+      <w:tr>
+        <w:trPr>
+          <w:cnfStyle w:val="000000100000" w:firstRow="0" w:lastRow="0" w:firstColumn="0" w:lastColumn="0" w:oddVBand="0" w:evenVBand="0" w:oddHBand="1" w:evenHBand="0" w:firstRowFirstColumn="0" w:firstRowLastColumn="0" w:lastRowFirstColumn="0" w:lastRowLastColumn="0"/>
+        </w:trPr>
+        <w:tc>
+          <w:tcPr>
+            <w:cnfStyle w:val="001000000000" w:firstRow="0" w:lastRow="0" w:firstColumn="1" w:lastColumn="0" w:oddVBand="0" w:evenVBand="0" w:oddHBand="0" w:evenHBand="0" w:firstRowFirstColumn="0" w:firstRowLastColumn="0" w:lastRowFirstColumn="0" w:lastRowLastColumn="0"/>
+            <w:tcW w:w="879" w:type="dxa"/>
+          </w:tcPr>
+          <w:p>
+            <w:r>
+              <w:t>T</w:t>
+            </w:r>
+            <w:r>
+              <w:t>45</w:t>
+            </w:r>
+          </w:p>
+        </w:tc>
+        <w:tc>
+          <w:tcPr>
+            <w:tcW w:w="6279" w:type="dxa"/>
+          </w:tcPr>
+          <w:p>
+            <w:pPr>
+              <w:cnfStyle w:val="000000100000" w:firstRow="0" w:lastRow="0" w:firstColumn="0" w:lastColumn="0" w:oddVBand="0" w:evenVBand="0" w:oddHBand="1" w:evenHBand="0" w:firstRowFirstColumn="0" w:firstRowLastColumn="0" w:lastRowFirstColumn="0" w:lastRowLastColumn="0"/>
+            </w:pPr>
+            <w:r>
+              <w:t>Admin modification saves</w:t>
+            </w:r>
+          </w:p>
+        </w:tc>
+        <w:tc>
+          <w:tcPr>
+            <w:tcW w:w="1080" w:type="dxa"/>
+          </w:tcPr>
+          <w:p>
+            <w:pPr>
+              <w:cnfStyle w:val="000000100000" w:firstRow="0" w:lastRow="0" w:firstColumn="0" w:lastColumn="0" w:oddVBand="0" w:evenVBand="0" w:oddHBand="1" w:evenHBand="0" w:firstRowFirstColumn="0" w:firstRowLastColumn="0" w:lastRowFirstColumn="0" w:lastRowLastColumn="0"/>
+            </w:pPr>
+          </w:p>
+        </w:tc>
+        <w:tc>
+          <w:tcPr>
+            <w:tcW w:w="768" w:type="dxa"/>
+          </w:tcPr>
+          <w:p>
+            <w:pPr>
+              <w:cnfStyle w:val="000000100000" w:firstRow="0" w:lastRow="0" w:firstColumn="0" w:lastColumn="0" w:oddVBand="0" w:evenVBand="0" w:oddHBand="1" w:evenHBand="0" w:firstRowFirstColumn="0" w:firstRowLastColumn="0" w:lastRowFirstColumn="0" w:lastRowLastColumn="0"/>
+            </w:pPr>
+          </w:p>
+        </w:tc>
+      </w:tr>
+      <w:tr>
+        <w:tc>
+          <w:tcPr>
+            <w:cnfStyle w:val="001000000000" w:firstRow="0" w:lastRow="0" w:firstColumn="1" w:lastColumn="0" w:oddVBand="0" w:evenVBand="0" w:oddHBand="0" w:evenHBand="0" w:firstRowFirstColumn="0" w:firstRowLastColumn="0" w:lastRowFirstColumn="0" w:lastRowLastColumn="0"/>
+            <w:tcW w:w="879" w:type="dxa"/>
+          </w:tcPr>
+          <w:p>
+            <w:r>
+              <w:t>T</w:t>
+            </w:r>
+            <w:r>
+              <w:t>46</w:t>
+            </w:r>
+          </w:p>
+        </w:tc>
+        <w:tc>
+          <w:tcPr>
+            <w:tcW w:w="6279" w:type="dxa"/>
+          </w:tcPr>
+          <w:p>
+            <w:pPr>
+              <w:cnfStyle w:val="000000000000" w:firstRow="0" w:lastRow="0" w:firstColumn="0" w:lastColumn="0" w:oddVBand="0" w:evenVBand="0" w:oddHBand="0" w:evenHBand="0" w:firstRowFirstColumn="0" w:firstRowLastColumn="0" w:lastRowFirstColumn="0" w:lastRowLastColumn="0"/>
+            </w:pPr>
+            <w:r>
+              <w:t>Write test cases</w:t>
+            </w:r>
+          </w:p>
+        </w:tc>
+        <w:tc>
+          <w:tcPr>
+            <w:tcW w:w="1080" w:type="dxa"/>
+          </w:tcPr>
+          <w:p>
+            <w:pPr>
+              <w:cnfStyle w:val="000000000000" w:firstRow="0" w:lastRow="0" w:firstColumn="0" w:lastColumn="0" w:oddVBand="0" w:evenVBand="0" w:oddHBand="0" w:evenHBand="0" w:firstRowFirstColumn="0" w:firstRowLastColumn="0" w:lastRowFirstColumn="0" w:lastRowLastColumn="0"/>
+            </w:pPr>
+          </w:p>
+        </w:tc>
+        <w:tc>
+          <w:tcPr>
+            <w:tcW w:w="768" w:type="dxa"/>
+          </w:tcPr>
+          <w:p>
+            <w:pPr>
+              <w:cnfStyle w:val="000000000000" w:firstRow="0" w:lastRow="0" w:firstColumn="0" w:lastColumn="0" w:oddVBand="0" w:evenVBand="0" w:oddHBand="0" w:evenHBand="0" w:firstRowFirstColumn="0" w:firstRowLastColumn="0" w:lastRowFirstColumn="0" w:lastRowLastColumn="0"/>
+            </w:pPr>
+          </w:p>
+        </w:tc>
+      </w:tr>
+      <w:tr>
+        <w:trPr>
+          <w:cnfStyle w:val="000000100000" w:firstRow="0" w:lastRow="0" w:firstColumn="0" w:lastColumn="0" w:oddVBand="0" w:evenVBand="0" w:oddHBand="1" w:evenHBand="0" w:firstRowFirstColumn="0" w:firstRowLastColumn="0" w:lastRowFirstColumn="0" w:lastRowLastColumn="0"/>
+        </w:trPr>
+        <w:tc>
+          <w:tcPr>
+            <w:cnfStyle w:val="001000000000" w:firstRow="0" w:lastRow="0" w:firstColumn="1" w:lastColumn="0" w:oddVBand="0" w:evenVBand="0" w:oddHBand="0" w:evenHBand="0" w:firstRowFirstColumn="0" w:firstRowLastColumn="0" w:lastRowFirstColumn="0" w:lastRowLastColumn="0"/>
+            <w:tcW w:w="879" w:type="dxa"/>
+          </w:tcPr>
+          <w:p>
+            <w:r>
+              <w:t>T</w:t>
+            </w:r>
+            <w:r>
+              <w:t>47</w:t>
+            </w:r>
+            <w:bookmarkStart w:id="27" w:name="_GoBack"/>
+            <w:bookmarkEnd w:id="27"/>
+          </w:p>
+        </w:tc>
+        <w:tc>
+          <w:tcPr>
+            <w:tcW w:w="6279" w:type="dxa"/>
+          </w:tcPr>
+          <w:p>
+            <w:pPr>
+              <w:cnfStyle w:val="000000100000" w:firstRow="0" w:lastRow="0" w:firstColumn="0" w:lastColumn="0" w:oddVBand="0" w:evenVBand="0" w:oddHBand="1" w:evenHBand="0" w:firstRowFirstColumn="0" w:firstRowLastColumn="0" w:lastRowFirstColumn="0" w:lastRowLastColumn="0"/>
+            </w:pPr>
+            <w:r>
+              <w:t>Verify story is complete (acceptance test)</w:t>
+            </w:r>
+          </w:p>
+        </w:tc>
+        <w:tc>
+          <w:tcPr>
+            <w:tcW w:w="1080" w:type="dxa"/>
+          </w:tcPr>
+          <w:p>
+            <w:pPr>
+              <w:cnfStyle w:val="000000100000" w:firstRow="0" w:lastRow="0" w:firstColumn="0" w:lastColumn="0" w:oddVBand="0" w:evenVBand="0" w:oddHBand="1" w:evenHBand="0" w:firstRowFirstColumn="0" w:firstRowLastColumn="0" w:lastRowFirstColumn="0" w:lastRowLastColumn="0"/>
+            </w:pPr>
+          </w:p>
+        </w:tc>
+        <w:tc>
+          <w:tcPr>
+            <w:tcW w:w="768" w:type="dxa"/>
+          </w:tcPr>
+          <w:p>
+            <w:pPr>
+              <w:cnfStyle w:val="000000100000" w:firstRow="0" w:lastRow="0" w:firstColumn="0" w:lastColumn="0" w:oddVBand="0" w:evenVBand="0" w:oddHBand="1" w:evenHBand="0" w:firstRowFirstColumn="0" w:firstRowLastColumn="0" w:lastRowFirstColumn="0" w:lastRowLastColumn="0"/>
+            </w:pPr>
+          </w:p>
+        </w:tc>
+      </w:tr>
+      <w:tr>
+        <w:tc>
+          <w:tcPr>
+            <w:cnfStyle w:val="001000000000" w:firstRow="0" w:lastRow="0" w:firstColumn="1" w:lastColumn="0" w:oddVBand="0" w:evenVBand="0" w:oddHBand="0" w:evenHBand="0" w:firstRowFirstColumn="0" w:firstRowLastColumn="0" w:lastRowFirstColumn="0" w:lastRowLastColumn="0"/>
+            <w:tcW w:w="879" w:type="dxa"/>
+          </w:tcPr>
+          <w:p/>
+        </w:tc>
+        <w:tc>
+          <w:tcPr>
+            <w:tcW w:w="6279" w:type="dxa"/>
+          </w:tcPr>
+          <w:p>
+            <w:pPr>
+              <w:tabs>
+                <w:tab w:val="right" w:pos="6219"/>
+              </w:tabs>
+              <w:cnfStyle w:val="000000000000" w:firstRow="0" w:lastRow="0" w:firstColumn="0" w:lastColumn="0" w:oddVBand="0" w:evenVBand="0" w:oddHBand="0" w:evenHBand="0" w:firstRowFirstColumn="0" w:firstRowLastColumn="0" w:lastRowFirstColumn="0" w:lastRowLastColumn="0"/>
+            </w:pPr>
+            <w:r>
+              <w:t>Story Points</w:t>
+            </w:r>
+            <w:r>
+              <w:t xml:space="preserve">: </w:t>
+            </w:r>
+            <w:r>
+              <w:tab/>
+              <w:t>Total Hours:</w:t>
+            </w:r>
+          </w:p>
+        </w:tc>
+        <w:tc>
+          <w:tcPr>
+            <w:tcW w:w="1080" w:type="dxa"/>
+          </w:tcPr>
+          <w:p>
+            <w:pPr>
+              <w:cnfStyle w:val="000000000000" w:firstRow="0" w:lastRow="0" w:firstColumn="0" w:lastColumn="0" w:oddVBand="0" w:evenVBand="0" w:oddHBand="0" w:evenHBand="0" w:firstRowFirstColumn="0" w:firstRowLastColumn="0" w:lastRowFirstColumn="0" w:lastRowLastColumn="0"/>
+            </w:pPr>
           </w:p>
         </w:tc>
         <w:tc>
@@ -6543,7 +8035,6 @@
         <w:docPartUnique/>
       </w:docPartObj>
     </w:sdtPr>
-    <w:sdtEndPr/>
     <w:sdtContent>
       <w:p>
         <w:pPr>
@@ -6563,7 +8054,7 @@
           <w:rPr>
             <w:noProof/>
           </w:rPr>
-          <w:t>4</w:t>
+          <w:t>8</w:t>
         </w:r>
         <w:r>
           <w:rPr>
@@ -7810,7 +9301,7 @@
 </file>
 
 <file path=customXml/itemProps1.xml><?xml version="1.0" encoding="utf-8"?>
-<ds:datastoreItem xmlns:ds="http://schemas.openxmlformats.org/officeDocument/2006/customXml" ds:itemID="{61CD8664-59BD-44DF-80DD-E08BC0EB8831}">
+<ds:datastoreItem xmlns:ds="http://schemas.openxmlformats.org/officeDocument/2006/customXml" ds:itemID="{9815B3AC-C075-41A4-901C-DBB30EBA3AC4}">
   <ds:schemaRefs>
     <ds:schemaRef ds:uri="http://schemas.openxmlformats.org/officeDocument/2006/bibliography"/>
   </ds:schemaRefs>

</xml_diff>

<commit_message>
Updated Release And Sprint Plan (Not Finished)
</commit_message>
<xml_diff>
--- a/Release and Sprint Plan/Release and Sprint Plan (unfinished).docx
+++ b/Release and Sprint Plan/Release and Sprint Plan (unfinished).docx
@@ -168,13 +168,8 @@
             <w:tcW w:w="4621" w:type="dxa"/>
           </w:tcPr>
           <w:p>
-            <w:proofErr w:type="spellStart"/>
-            <w:r>
-              <w:t>Ruka</w:t>
-            </w:r>
-            <w:proofErr w:type="spellEnd"/>
-            <w:r>
-              <w:t xml:space="preserve"> To</w:t>
+            <w:r>
+              <w:t>Ruka To</w:t>
             </w:r>
           </w:p>
         </w:tc>
@@ -1859,7 +1854,7 @@
       </w:pPr>
       <w:bookmarkStart w:id="3" w:name="_Toc491088256"/>
       <w:r>
-        <w:t xml:space="preserve">User </w:t>
+        <w:t xml:space="preserve">Overall </w:t>
       </w:r>
       <w:r>
         <w:t>Account Creation</w:t>
@@ -1872,7 +1867,13 @@
         <w:spacing w:after="120" w:line="240" w:lineRule="auto"/>
       </w:pPr>
       <w:r>
-        <w:t>Provide initial user account core functionalities where the user can create a student, tourist or businessman account. Users would be able to log in, log out and perform these mechanics in the welcome page.</w:t>
+        <w:t xml:space="preserve">Provide initial user account core functionalities where the user can create a student, tourist or businessman account. </w:t>
+      </w:r>
+      <w:r>
+        <w:t xml:space="preserve">A private Administration account will also be created for site management. </w:t>
+      </w:r>
+      <w:r>
+        <w:t>Users would be able to log in, log out and perform these mechanics in the welcome page.</w:t>
       </w:r>
     </w:p>
     <w:tbl>
@@ -2103,6 +2104,45 @@
             <w:cnfStyle w:val="001000000000" w:firstRow="0" w:lastRow="0" w:firstColumn="1" w:lastColumn="0" w:oddVBand="0" w:evenVBand="0" w:oddHBand="0" w:evenHBand="0" w:firstRowFirstColumn="0" w:firstRowLastColumn="0" w:lastRowFirstColumn="0" w:lastRowLastColumn="0"/>
             <w:tcW w:w="952" w:type="dxa"/>
           </w:tcPr>
+          <w:p>
+            <w:r>
+              <w:t>S06</w:t>
+            </w:r>
+          </w:p>
+        </w:tc>
+        <w:tc>
+          <w:tcPr>
+            <w:tcW w:w="6545" w:type="dxa"/>
+          </w:tcPr>
+          <w:p>
+            <w:pPr>
+              <w:cnfStyle w:val="000000100000" w:firstRow="0" w:lastRow="0" w:firstColumn="0" w:lastColumn="0" w:oddVBand="0" w:evenVBand="0" w:oddHBand="1" w:evenHBand="0" w:firstRowFirstColumn="0" w:firstRowLastColumn="0" w:lastRowFirstColumn="0" w:lastRowLastColumn="0"/>
+            </w:pPr>
+            <w:r>
+              <w:t>Adding New Administrator</w:t>
+            </w:r>
+          </w:p>
+        </w:tc>
+        <w:tc>
+          <w:tcPr>
+            <w:tcW w:w="1401" w:type="dxa"/>
+          </w:tcPr>
+          <w:p>
+            <w:pPr>
+              <w:cnfStyle w:val="000000100000" w:firstRow="0" w:lastRow="0" w:firstColumn="0" w:lastColumn="0" w:oddVBand="0" w:evenVBand="0" w:oddHBand="1" w:evenHBand="0" w:firstRowFirstColumn="0" w:firstRowLastColumn="0" w:lastRowFirstColumn="0" w:lastRowLastColumn="0"/>
+            </w:pPr>
+            <w:r>
+              <w:t>2</w:t>
+            </w:r>
+          </w:p>
+        </w:tc>
+      </w:tr>
+      <w:tr>
+        <w:tc>
+          <w:tcPr>
+            <w:cnfStyle w:val="001000000000" w:firstRow="0" w:lastRow="0" w:firstColumn="1" w:lastColumn="0" w:oddVBand="0" w:evenVBand="0" w:oddHBand="0" w:evenHBand="0" w:firstRowFirstColumn="0" w:firstRowLastColumn="0" w:lastRowFirstColumn="0" w:lastRowLastColumn="0"/>
+            <w:tcW w:w="952" w:type="dxa"/>
+          </w:tcPr>
           <w:p/>
         </w:tc>
         <w:tc>
@@ -2112,7 +2152,7 @@
           <w:p>
             <w:pPr>
               <w:jc w:val="right"/>
-              <w:cnfStyle w:val="000000100000" w:firstRow="0" w:lastRow="0" w:firstColumn="0" w:lastColumn="0" w:oddVBand="0" w:evenVBand="0" w:oddHBand="1" w:evenHBand="0" w:firstRowFirstColumn="0" w:firstRowLastColumn="0" w:lastRowFirstColumn="0" w:lastRowLastColumn="0"/>
+              <w:cnfStyle w:val="000000000000" w:firstRow="0" w:lastRow="0" w:firstColumn="0" w:lastColumn="0" w:oddVBand="0" w:evenVBand="0" w:oddHBand="0" w:evenHBand="0" w:firstRowFirstColumn="0" w:firstRowLastColumn="0" w:lastRowFirstColumn="0" w:lastRowLastColumn="0"/>
             </w:pPr>
             <w:r>
               <w:t>Story Point Sub-Total</w:t>
@@ -2128,10 +2168,10 @@
           </w:tcPr>
           <w:p>
             <w:pPr>
-              <w:cnfStyle w:val="000000100000" w:firstRow="0" w:lastRow="0" w:firstColumn="0" w:lastColumn="0" w:oddVBand="0" w:evenVBand="0" w:oddHBand="1" w:evenHBand="0" w:firstRowFirstColumn="0" w:firstRowLastColumn="0" w:lastRowFirstColumn="0" w:lastRowLastColumn="0"/>
-            </w:pPr>
-            <w:r>
-              <w:t>5</w:t>
+              <w:cnfStyle w:val="000000000000" w:firstRow="0" w:lastRow="0" w:firstColumn="0" w:lastColumn="0" w:oddVBand="0" w:evenVBand="0" w:oddHBand="0" w:evenHBand="0" w:firstRowFirstColumn="0" w:firstRowLastColumn="0" w:lastRowFirstColumn="0" w:lastRowLastColumn="0"/>
+            </w:pPr>
+            <w:r>
+              <w:t>7</w:t>
             </w:r>
           </w:p>
         </w:tc>
@@ -2141,218 +2181,12 @@
       <w:pPr>
         <w:pStyle w:val="Heading2"/>
       </w:pPr>
-      <w:bookmarkStart w:id="4" w:name="_Toc491088257"/>
-      <w:r>
-        <w:t>Admin Account Creation</w:t>
+      <w:bookmarkStart w:id="4" w:name="_Toc491088258"/>
+      <w:bookmarkStart w:id="5" w:name="_Toc426554718"/>
+      <w:r>
+        <w:t>Implement Admin Functionality</w:t>
       </w:r>
       <w:bookmarkEnd w:id="4"/>
-    </w:p>
-    <w:p>
-      <w:pPr>
-        <w:keepNext/>
-        <w:spacing w:after="120" w:line="240" w:lineRule="auto"/>
-      </w:pPr>
-      <w:r>
-        <w:t>Create a private administration account that</w:t>
-      </w:r>
-      <w:r>
-        <w:t xml:space="preserve"> has higher control than users. Web developer will have to create the first Admin account for Susan, then provide functionality for Susan to create more admin accounts.</w:t>
-      </w:r>
-    </w:p>
-    <w:tbl>
-      <w:tblPr>
-        <w:tblStyle w:val="LightList-Accent11"/>
-        <w:tblW w:w="0" w:type="auto"/>
-        <w:tblInd w:w="108" w:type="dxa"/>
-        <w:tblLook w:val="04A0" w:firstRow="1" w:lastRow="0" w:firstColumn="1" w:lastColumn="0" w:noHBand="0" w:noVBand="1"/>
-      </w:tblPr>
-      <w:tblGrid>
-        <w:gridCol w:w="952"/>
-        <w:gridCol w:w="6546"/>
-        <w:gridCol w:w="1400"/>
-      </w:tblGrid>
-      <w:tr>
-        <w:trPr>
-          <w:cnfStyle w:val="100000000000" w:firstRow="1" w:lastRow="0" w:firstColumn="0" w:lastColumn="0" w:oddVBand="0" w:evenVBand="0" w:oddHBand="0" w:evenHBand="0" w:firstRowFirstColumn="0" w:firstRowLastColumn="0" w:lastRowFirstColumn="0" w:lastRowLastColumn="0"/>
-        </w:trPr>
-        <w:tc>
-          <w:tcPr>
-            <w:cnfStyle w:val="001000000000" w:firstRow="0" w:lastRow="0" w:firstColumn="1" w:lastColumn="0" w:oddVBand="0" w:evenVBand="0" w:oddHBand="0" w:evenHBand="0" w:firstRowFirstColumn="0" w:firstRowLastColumn="0" w:lastRowFirstColumn="0" w:lastRowLastColumn="0"/>
-            <w:tcW w:w="952" w:type="dxa"/>
-          </w:tcPr>
-          <w:p>
-            <w:r>
-              <w:t>Story ID</w:t>
-            </w:r>
-          </w:p>
-        </w:tc>
-        <w:tc>
-          <w:tcPr>
-            <w:tcW w:w="6546" w:type="dxa"/>
-          </w:tcPr>
-          <w:p>
-            <w:pPr>
-              <w:cnfStyle w:val="100000000000" w:firstRow="1" w:lastRow="0" w:firstColumn="0" w:lastColumn="0" w:oddVBand="0" w:evenVBand="0" w:oddHBand="0" w:evenHBand="0" w:firstRowFirstColumn="0" w:firstRowLastColumn="0" w:lastRowFirstColumn="0" w:lastRowLastColumn="0"/>
-            </w:pPr>
-            <w:r>
-              <w:t>Story Title</w:t>
-            </w:r>
-          </w:p>
-        </w:tc>
-        <w:tc>
-          <w:tcPr>
-            <w:tcW w:w="1400" w:type="dxa"/>
-          </w:tcPr>
-          <w:p>
-            <w:pPr>
-              <w:cnfStyle w:val="100000000000" w:firstRow="1" w:lastRow="0" w:firstColumn="0" w:lastColumn="0" w:oddVBand="0" w:evenVBand="0" w:oddHBand="0" w:evenHBand="0" w:firstRowFirstColumn="0" w:firstRowLastColumn="0" w:lastRowFirstColumn="0" w:lastRowLastColumn="0"/>
-            </w:pPr>
-            <w:r>
-              <w:t>Story Points</w:t>
-            </w:r>
-          </w:p>
-        </w:tc>
-      </w:tr>
-      <w:tr>
-        <w:trPr>
-          <w:cnfStyle w:val="000000100000" w:firstRow="0" w:lastRow="0" w:firstColumn="0" w:lastColumn="0" w:oddVBand="0" w:evenVBand="0" w:oddHBand="1" w:evenHBand="0" w:firstRowFirstColumn="0" w:firstRowLastColumn="0" w:lastRowFirstColumn="0" w:lastRowLastColumn="0"/>
-        </w:trPr>
-        <w:tc>
-          <w:tcPr>
-            <w:cnfStyle w:val="001000000000" w:firstRow="0" w:lastRow="0" w:firstColumn="1" w:lastColumn="0" w:oddVBand="0" w:evenVBand="0" w:oddHBand="0" w:evenHBand="0" w:firstRowFirstColumn="0" w:firstRowLastColumn="0" w:lastRowFirstColumn="0" w:lastRowLastColumn="0"/>
-            <w:tcW w:w="952" w:type="dxa"/>
-          </w:tcPr>
-          <w:p>
-            <w:r>
-              <w:t>S11</w:t>
-            </w:r>
-          </w:p>
-        </w:tc>
-        <w:tc>
-          <w:tcPr>
-            <w:tcW w:w="6546" w:type="dxa"/>
-          </w:tcPr>
-          <w:p>
-            <w:pPr>
-              <w:cnfStyle w:val="000000100000" w:firstRow="0" w:lastRow="0" w:firstColumn="0" w:lastColumn="0" w:oddVBand="0" w:evenVBand="0" w:oddHBand="1" w:evenHBand="0" w:firstRowFirstColumn="0" w:firstRowLastColumn="0" w:lastRowFirstColumn="0" w:lastRowLastColumn="0"/>
-            </w:pPr>
-            <w:r>
-              <w:t xml:space="preserve">Create </w:t>
-            </w:r>
-            <w:r>
-              <w:t xml:space="preserve">First </w:t>
-            </w:r>
-            <w:r>
-              <w:t>Administrator</w:t>
-            </w:r>
-          </w:p>
-        </w:tc>
-        <w:tc>
-          <w:tcPr>
-            <w:tcW w:w="1400" w:type="dxa"/>
-          </w:tcPr>
-          <w:p>
-            <w:pPr>
-              <w:cnfStyle w:val="000000100000" w:firstRow="0" w:lastRow="0" w:firstColumn="0" w:lastColumn="0" w:oddVBand="0" w:evenVBand="0" w:oddHBand="1" w:evenHBand="0" w:firstRowFirstColumn="0" w:firstRowLastColumn="0" w:lastRowFirstColumn="0" w:lastRowLastColumn="0"/>
-            </w:pPr>
-            <w:r>
-              <w:t>1</w:t>
-            </w:r>
-          </w:p>
-        </w:tc>
-      </w:tr>
-      <w:tr>
-        <w:tc>
-          <w:tcPr>
-            <w:cnfStyle w:val="001000000000" w:firstRow="0" w:lastRow="0" w:firstColumn="1" w:lastColumn="0" w:oddVBand="0" w:evenVBand="0" w:oddHBand="0" w:evenHBand="0" w:firstRowFirstColumn="0" w:firstRowLastColumn="0" w:lastRowFirstColumn="0" w:lastRowLastColumn="0"/>
-            <w:tcW w:w="952" w:type="dxa"/>
-          </w:tcPr>
-          <w:p>
-            <w:r>
-              <w:t>S06</w:t>
-            </w:r>
-          </w:p>
-        </w:tc>
-        <w:tc>
-          <w:tcPr>
-            <w:tcW w:w="6546" w:type="dxa"/>
-          </w:tcPr>
-          <w:p>
-            <w:pPr>
-              <w:cnfStyle w:val="000000000000" w:firstRow="0" w:lastRow="0" w:firstColumn="0" w:lastColumn="0" w:oddVBand="0" w:evenVBand="0" w:oddHBand="0" w:evenHBand="0" w:firstRowFirstColumn="0" w:firstRowLastColumn="0" w:lastRowFirstColumn="0" w:lastRowLastColumn="0"/>
-            </w:pPr>
-            <w:r>
-              <w:t>Adding New Administrator</w:t>
-            </w:r>
-          </w:p>
-        </w:tc>
-        <w:tc>
-          <w:tcPr>
-            <w:tcW w:w="1400" w:type="dxa"/>
-          </w:tcPr>
-          <w:p>
-            <w:pPr>
-              <w:cnfStyle w:val="000000000000" w:firstRow="0" w:lastRow="0" w:firstColumn="0" w:lastColumn="0" w:oddVBand="0" w:evenVBand="0" w:oddHBand="0" w:evenHBand="0" w:firstRowFirstColumn="0" w:firstRowLastColumn="0" w:lastRowFirstColumn="0" w:lastRowLastColumn="0"/>
-            </w:pPr>
-            <w:r>
-              <w:t>1</w:t>
-            </w:r>
-          </w:p>
-        </w:tc>
-      </w:tr>
-      <w:tr>
-        <w:trPr>
-          <w:cnfStyle w:val="000000100000" w:firstRow="0" w:lastRow="0" w:firstColumn="0" w:lastColumn="0" w:oddVBand="0" w:evenVBand="0" w:oddHBand="1" w:evenHBand="0" w:firstRowFirstColumn="0" w:firstRowLastColumn="0" w:lastRowFirstColumn="0" w:lastRowLastColumn="0"/>
-        </w:trPr>
-        <w:tc>
-          <w:tcPr>
-            <w:cnfStyle w:val="001000000000" w:firstRow="0" w:lastRow="0" w:firstColumn="1" w:lastColumn="0" w:oddVBand="0" w:evenVBand="0" w:oddHBand="0" w:evenHBand="0" w:firstRowFirstColumn="0" w:firstRowLastColumn="0" w:lastRowFirstColumn="0" w:lastRowLastColumn="0"/>
-            <w:tcW w:w="952" w:type="dxa"/>
-          </w:tcPr>
-          <w:p/>
-        </w:tc>
-        <w:tc>
-          <w:tcPr>
-            <w:tcW w:w="6546" w:type="dxa"/>
-          </w:tcPr>
-          <w:p>
-            <w:pPr>
-              <w:jc w:val="right"/>
-              <w:cnfStyle w:val="000000100000" w:firstRow="0" w:lastRow="0" w:firstColumn="0" w:lastColumn="0" w:oddVBand="0" w:evenVBand="0" w:oddHBand="1" w:evenHBand="0" w:firstRowFirstColumn="0" w:firstRowLastColumn="0" w:lastRowFirstColumn="0" w:lastRowLastColumn="0"/>
-            </w:pPr>
-            <w:r>
-              <w:t>Story Point Sub-Total</w:t>
-            </w:r>
-            <w:r>
-              <w:t>:</w:t>
-            </w:r>
-          </w:p>
-        </w:tc>
-        <w:tc>
-          <w:tcPr>
-            <w:tcW w:w="1400" w:type="dxa"/>
-          </w:tcPr>
-          <w:p>
-            <w:pPr>
-              <w:cnfStyle w:val="000000100000" w:firstRow="0" w:lastRow="0" w:firstColumn="0" w:lastColumn="0" w:oddVBand="0" w:evenVBand="0" w:oddHBand="1" w:evenHBand="0" w:firstRowFirstColumn="0" w:firstRowLastColumn="0" w:lastRowFirstColumn="0" w:lastRowLastColumn="0"/>
-            </w:pPr>
-            <w:r>
-              <w:t>2</w:t>
-            </w:r>
-          </w:p>
-        </w:tc>
-      </w:tr>
-    </w:tbl>
-    <w:p>
-      <w:pPr>
-        <w:pStyle w:val="Heading2"/>
-      </w:pPr>
-      <w:bookmarkStart w:id="5" w:name="_Toc491088258"/>
-      <w:bookmarkStart w:id="6" w:name="_Toc426554718"/>
-      <w:r>
-        <w:t>Implement Admin Functionality</w:t>
-      </w:r>
-      <w:bookmarkEnd w:id="5"/>
     </w:p>
     <w:p>
       <w:pPr>
@@ -2587,28 +2421,13 @@
       <w:pPr>
         <w:pStyle w:val="Heading2"/>
       </w:pPr>
-      <w:bookmarkStart w:id="7" w:name="_Toc491088259"/>
-    </w:p>
-    <w:p>
-      <w:pPr>
-        <w:rPr>
-          <w:b/>
-          <w:sz w:val="24"/>
-        </w:rPr>
-      </w:pPr>
-      <w:r>
-        <w:br w:type="page"/>
-      </w:r>
-    </w:p>
-    <w:p>
-      <w:pPr>
-        <w:pStyle w:val="Heading2"/>
-      </w:pPr>
-      <w:r>
-        <w:lastRenderedPageBreak/>
+      <w:bookmarkStart w:id="6" w:name="_Toc491088259"/>
+      <w:bookmarkStart w:id="7" w:name="_GoBack"/>
+      <w:bookmarkEnd w:id="7"/>
+      <w:r>
         <w:t>Web Application functionality</w:t>
       </w:r>
-      <w:bookmarkEnd w:id="7"/>
+      <w:bookmarkEnd w:id="6"/>
     </w:p>
     <w:p>
       <w:pPr>
@@ -2867,7 +2686,7 @@
       <w:r>
         <w:t>2</w:t>
       </w:r>
-      <w:bookmarkEnd w:id="6"/>
+      <w:bookmarkEnd w:id="5"/>
       <w:bookmarkEnd w:id="8"/>
     </w:p>
     <w:p>
@@ -2939,8 +2758,6 @@
       <w:r>
         <w:t>user-friendly</w:t>
       </w:r>
-      <w:bookmarkStart w:id="9" w:name="_GoBack"/>
-      <w:bookmarkEnd w:id="9"/>
       <w:r>
         <w:t xml:space="preserve"> options and easy navigation by allowing users to search for items via search bar or sorting, as well as “favouriting” or providing appropriate items. Integrate a social mechanic for users to collaborate and express their thoughts for items, as well as being bilingual. And adding future items, as well as adding more content to each item.</w:t>
       </w:r>
@@ -3126,10 +2943,7 @@
           </w:tcPr>
           <w:p>
             <w:r>
-              <w:t>S</w:t>
-            </w:r>
-            <w:r>
-              <w:t>19</w:t>
+              <w:t>S19</w:t>
             </w:r>
           </w:p>
         </w:tc>
@@ -3493,15 +3307,7 @@
         <w:spacing w:after="120" w:line="240" w:lineRule="auto"/>
       </w:pPr>
       <w:r>
-        <w:t xml:space="preserve">Each Item will have a link to </w:t>
-      </w:r>
-      <w:proofErr w:type="spellStart"/>
-      <w:r>
-        <w:t>it’s</w:t>
-      </w:r>
-      <w:proofErr w:type="spellEnd"/>
-      <w:r>
-        <w:t xml:space="preserve"> own page to display more information about it such as location, pictures/images and events occurring or upcoming. Transportation will be added as an item to include </w:t>
+        <w:t xml:space="preserve">Each Item will have a link to it’s own page to display more information about it such as location, pictures/images and events occurring or upcoming. Transportation will be added as an item to include </w:t>
       </w:r>
       <w:r>
         <w:t>routes, which vehicles and locations.</w:t>
@@ -4139,8 +3945,8 @@
           <w:b w:val="0"/>
         </w:rPr>
       </w:pPr>
-      <w:bookmarkStart w:id="10" w:name="_Toc426554725"/>
-      <w:bookmarkStart w:id="11" w:name="_Toc491088267"/>
+      <w:bookmarkStart w:id="9" w:name="_Toc426554725"/>
+      <w:bookmarkStart w:id="10" w:name="_Toc491088267"/>
       <w:r>
         <w:rPr>
           <w:b w:val="0"/>
@@ -4153,14 +3959,14 @@
         </w:rPr>
         <w:t xml:space="preserve"> Velocity:</w:t>
       </w:r>
-      <w:bookmarkEnd w:id="10"/>
+      <w:bookmarkEnd w:id="9"/>
       <w:r>
         <w:rPr>
           <w:b w:val="0"/>
         </w:rPr>
         <w:t xml:space="preserve"> </w:t>
       </w:r>
-      <w:bookmarkEnd w:id="11"/>
+      <w:bookmarkEnd w:id="10"/>
       <w:r>
         <w:rPr>
           <w:b w:val="0"/>
@@ -4186,7 +3992,7 @@
       <w:pPr>
         <w:pStyle w:val="Title"/>
       </w:pPr>
-      <w:bookmarkStart w:id="12" w:name="_Toc426554726"/>
+      <w:bookmarkStart w:id="11" w:name="_Toc426554726"/>
       <w:r>
         <w:lastRenderedPageBreak/>
         <w:t>Sprint</w:t>
@@ -4194,22 +4000,22 @@
       <w:r>
         <w:t xml:space="preserve"> Plan</w:t>
       </w:r>
-      <w:bookmarkEnd w:id="12"/>
+      <w:bookmarkEnd w:id="11"/>
     </w:p>
     <w:p>
       <w:pPr>
         <w:pStyle w:val="Heading1"/>
       </w:pPr>
-      <w:bookmarkStart w:id="13" w:name="_Toc426554727"/>
-      <w:bookmarkStart w:id="14" w:name="_Toc491088268"/>
+      <w:bookmarkStart w:id="12" w:name="_Toc426554727"/>
+      <w:bookmarkStart w:id="13" w:name="_Toc491088268"/>
       <w:r>
         <w:t>Sprint</w:t>
       </w:r>
       <w:r>
         <w:t xml:space="preserve"> 1</w:t>
       </w:r>
+      <w:bookmarkEnd w:id="12"/>
       <w:bookmarkEnd w:id="13"/>
-      <w:bookmarkEnd w:id="14"/>
     </w:p>
     <w:p>
       <w:pPr>
@@ -4273,22 +4079,22 @@
           <w:b w:val="0"/>
         </w:rPr>
       </w:pPr>
-      <w:bookmarkStart w:id="15" w:name="_Toc426554728"/>
-      <w:bookmarkStart w:id="16" w:name="_Toc491088269"/>
+      <w:bookmarkStart w:id="14" w:name="_Toc426554728"/>
+      <w:bookmarkStart w:id="15" w:name="_Toc491088269"/>
       <w:r>
         <w:rPr>
           <w:b w:val="0"/>
         </w:rPr>
         <w:t>Current Velocity:</w:t>
       </w:r>
-      <w:bookmarkEnd w:id="15"/>
+      <w:bookmarkEnd w:id="14"/>
       <w:r>
         <w:rPr>
           <w:b w:val="0"/>
         </w:rPr>
         <w:t xml:space="preserve"> </w:t>
       </w:r>
-      <w:bookmarkEnd w:id="16"/>
+      <w:bookmarkEnd w:id="15"/>
       <w:r>
         <w:rPr>
           <w:b w:val="0"/>
@@ -4304,8 +4110,8 @@
           <w:b w:val="0"/>
         </w:rPr>
       </w:pPr>
-      <w:bookmarkStart w:id="17" w:name="_Toc426554729"/>
-      <w:bookmarkStart w:id="18" w:name="_Toc491088270"/>
+      <w:bookmarkStart w:id="16" w:name="_Toc426554729"/>
+      <w:bookmarkStart w:id="17" w:name="_Toc491088270"/>
       <w:r>
         <w:t>S0</w:t>
       </w:r>
@@ -4315,11 +4121,11 @@
       <w:r>
         <w:t xml:space="preserve">: </w:t>
       </w:r>
+      <w:bookmarkEnd w:id="16"/>
+      <w:r>
+        <w:t>Account Creation</w:t>
+      </w:r>
       <w:bookmarkEnd w:id="17"/>
-      <w:r>
-        <w:t>Account Creation</w:t>
-      </w:r>
-      <w:bookmarkEnd w:id="18"/>
     </w:p>
     <w:tbl>
       <w:tblPr>
@@ -4751,23 +4557,472 @@
         <w:pStyle w:val="Heading2"/>
         <w:spacing w:before="360"/>
       </w:pPr>
-      <w:bookmarkStart w:id="19" w:name="_Toc426554730"/>
-      <w:bookmarkStart w:id="20" w:name="_Toc491088271"/>
-      <w:r>
-        <w:t>S11</w:t>
+      <w:bookmarkStart w:id="18" w:name="_Toc426554731"/>
+      <w:bookmarkStart w:id="19" w:name="_Toc491088272"/>
+      <w:r>
+        <w:t>S06</w:t>
       </w:r>
       <w:r>
         <w:t xml:space="preserve">: </w:t>
       </w:r>
+      <w:bookmarkEnd w:id="18"/>
+      <w:r>
+        <w:t>Adding New Administrator</w:t>
+      </w:r>
       <w:bookmarkEnd w:id="19"/>
-      <w:r>
-        <w:t xml:space="preserve">Create </w:t>
-      </w:r>
-      <w:r>
-        <w:t xml:space="preserve">First </w:t>
-      </w:r>
-      <w:r>
-        <w:t>Administrator</w:t>
+    </w:p>
+    <w:tbl>
+      <w:tblPr>
+        <w:tblStyle w:val="LightList-Accent4"/>
+        <w:tblW w:w="0" w:type="auto"/>
+        <w:tblLook w:val="04A0" w:firstRow="1" w:lastRow="0" w:firstColumn="1" w:lastColumn="0" w:noHBand="0" w:noVBand="1"/>
+      </w:tblPr>
+      <w:tblGrid>
+        <w:gridCol w:w="879"/>
+        <w:gridCol w:w="6279"/>
+        <w:gridCol w:w="1080"/>
+        <w:gridCol w:w="768"/>
+      </w:tblGrid>
+      <w:tr>
+        <w:trPr>
+          <w:cnfStyle w:val="100000000000" w:firstRow="1" w:lastRow="0" w:firstColumn="0" w:lastColumn="0" w:oddVBand="0" w:evenVBand="0" w:oddHBand="0" w:evenHBand="0" w:firstRowFirstColumn="0" w:firstRowLastColumn="0" w:lastRowFirstColumn="0" w:lastRowLastColumn="0"/>
+        </w:trPr>
+        <w:tc>
+          <w:tcPr>
+            <w:cnfStyle w:val="001000000000" w:firstRow="0" w:lastRow="0" w:firstColumn="1" w:lastColumn="0" w:oddVBand="0" w:evenVBand="0" w:oddHBand="0" w:evenHBand="0" w:firstRowFirstColumn="0" w:firstRowLastColumn="0" w:lastRowFirstColumn="0" w:lastRowLastColumn="0"/>
+            <w:tcW w:w="879" w:type="dxa"/>
+          </w:tcPr>
+          <w:p>
+            <w:r>
+              <w:t>Task ID</w:t>
+            </w:r>
+          </w:p>
+        </w:tc>
+        <w:tc>
+          <w:tcPr>
+            <w:tcW w:w="6279" w:type="dxa"/>
+          </w:tcPr>
+          <w:p>
+            <w:pPr>
+              <w:cnfStyle w:val="100000000000" w:firstRow="1" w:lastRow="0" w:firstColumn="0" w:lastColumn="0" w:oddVBand="0" w:evenVBand="0" w:oddHBand="0" w:evenHBand="0" w:firstRowFirstColumn="0" w:firstRowLastColumn="0" w:lastRowFirstColumn="0" w:lastRowLastColumn="0"/>
+            </w:pPr>
+            <w:r>
+              <w:t>Task Description</w:t>
+            </w:r>
+          </w:p>
+        </w:tc>
+        <w:tc>
+          <w:tcPr>
+            <w:tcW w:w="1080" w:type="dxa"/>
+          </w:tcPr>
+          <w:p>
+            <w:pPr>
+              <w:cnfStyle w:val="100000000000" w:firstRow="1" w:lastRow="0" w:firstColumn="0" w:lastColumn="0" w:oddVBand="0" w:evenVBand="0" w:oddHBand="0" w:evenHBand="0" w:firstRowFirstColumn="0" w:firstRowLastColumn="0" w:lastRowFirstColumn="0" w:lastRowLastColumn="0"/>
+            </w:pPr>
+            <w:r>
+              <w:t>Estimate</w:t>
+            </w:r>
+          </w:p>
+        </w:tc>
+        <w:tc>
+          <w:tcPr>
+            <w:tcW w:w="768" w:type="dxa"/>
+          </w:tcPr>
+          <w:p>
+            <w:pPr>
+              <w:cnfStyle w:val="100000000000" w:firstRow="1" w:lastRow="0" w:firstColumn="0" w:lastColumn="0" w:oddVBand="0" w:evenVBand="0" w:oddHBand="0" w:evenHBand="0" w:firstRowFirstColumn="0" w:firstRowLastColumn="0" w:lastRowFirstColumn="0" w:lastRowLastColumn="0"/>
+            </w:pPr>
+            <w:r>
+              <w:t>Taken</w:t>
+            </w:r>
+          </w:p>
+        </w:tc>
+      </w:tr>
+      <w:tr>
+        <w:trPr>
+          <w:cnfStyle w:val="000000100000" w:firstRow="0" w:lastRow="0" w:firstColumn="0" w:lastColumn="0" w:oddVBand="0" w:evenVBand="0" w:oddHBand="1" w:evenHBand="0" w:firstRowFirstColumn="0" w:firstRowLastColumn="0" w:lastRowFirstColumn="0" w:lastRowLastColumn="0"/>
+        </w:trPr>
+        <w:tc>
+          <w:tcPr>
+            <w:cnfStyle w:val="001000000000" w:firstRow="0" w:lastRow="0" w:firstColumn="1" w:lastColumn="0" w:oddVBand="0" w:evenVBand="0" w:oddHBand="0" w:evenHBand="0" w:firstRowFirstColumn="0" w:firstRowLastColumn="0" w:lastRowFirstColumn="0" w:lastRowLastColumn="0"/>
+            <w:tcW w:w="879" w:type="dxa"/>
+          </w:tcPr>
+          <w:p>
+            <w:r>
+              <w:t>T</w:t>
+            </w:r>
+            <w:r>
+              <w:t>12</w:t>
+            </w:r>
+          </w:p>
+        </w:tc>
+        <w:tc>
+          <w:tcPr>
+            <w:tcW w:w="6279" w:type="dxa"/>
+          </w:tcPr>
+          <w:p>
+            <w:pPr>
+              <w:cnfStyle w:val="000000100000" w:firstRow="0" w:lastRow="0" w:firstColumn="0" w:lastColumn="0" w:oddVBand="0" w:evenVBand="0" w:oddHBand="1" w:evenHBand="0" w:firstRowFirstColumn="0" w:firstRowLastColumn="0" w:lastRowFirstColumn="0" w:lastRowLastColumn="0"/>
+            </w:pPr>
+            <w:r>
+              <w:t>Controls to add admin accessible only to admins</w:t>
+            </w:r>
+          </w:p>
+        </w:tc>
+        <w:tc>
+          <w:tcPr>
+            <w:tcW w:w="1080" w:type="dxa"/>
+          </w:tcPr>
+          <w:p>
+            <w:pPr>
+              <w:cnfStyle w:val="000000100000" w:firstRow="0" w:lastRow="0" w:firstColumn="0" w:lastColumn="0" w:oddVBand="0" w:evenVBand="0" w:oddHBand="1" w:evenHBand="0" w:firstRowFirstColumn="0" w:firstRowLastColumn="0" w:lastRowFirstColumn="0" w:lastRowLastColumn="0"/>
+            </w:pPr>
+          </w:p>
+        </w:tc>
+        <w:tc>
+          <w:tcPr>
+            <w:tcW w:w="768" w:type="dxa"/>
+          </w:tcPr>
+          <w:p>
+            <w:pPr>
+              <w:cnfStyle w:val="000000100000" w:firstRow="0" w:lastRow="0" w:firstColumn="0" w:lastColumn="0" w:oddVBand="0" w:evenVBand="0" w:oddHBand="1" w:evenHBand="0" w:firstRowFirstColumn="0" w:firstRowLastColumn="0" w:lastRowFirstColumn="0" w:lastRowLastColumn="0"/>
+            </w:pPr>
+          </w:p>
+        </w:tc>
+      </w:tr>
+      <w:tr>
+        <w:tc>
+          <w:tcPr>
+            <w:cnfStyle w:val="001000000000" w:firstRow="0" w:lastRow="0" w:firstColumn="1" w:lastColumn="0" w:oddVBand="0" w:evenVBand="0" w:oddHBand="0" w:evenHBand="0" w:firstRowFirstColumn="0" w:firstRowLastColumn="0" w:lastRowFirstColumn="0" w:lastRowLastColumn="0"/>
+            <w:tcW w:w="879" w:type="dxa"/>
+          </w:tcPr>
+          <w:p>
+            <w:r>
+              <w:t>T</w:t>
+            </w:r>
+            <w:r>
+              <w:t>13</w:t>
+            </w:r>
+          </w:p>
+        </w:tc>
+        <w:tc>
+          <w:tcPr>
+            <w:tcW w:w="6279" w:type="dxa"/>
+          </w:tcPr>
+          <w:p>
+            <w:pPr>
+              <w:cnfStyle w:val="000000000000" w:firstRow="0" w:lastRow="0" w:firstColumn="0" w:lastColumn="0" w:oddVBand="0" w:evenVBand="0" w:oddHBand="0" w:evenHBand="0" w:firstRowFirstColumn="0" w:firstRowLastColumn="0" w:lastRowFirstColumn="0" w:lastRowLastColumn="0"/>
+            </w:pPr>
+            <w:r>
+              <w:t>Form for new admin</w:t>
+            </w:r>
+          </w:p>
+        </w:tc>
+        <w:tc>
+          <w:tcPr>
+            <w:tcW w:w="1080" w:type="dxa"/>
+          </w:tcPr>
+          <w:p>
+            <w:pPr>
+              <w:cnfStyle w:val="000000000000" w:firstRow="0" w:lastRow="0" w:firstColumn="0" w:lastColumn="0" w:oddVBand="0" w:evenVBand="0" w:oddHBand="0" w:evenHBand="0" w:firstRowFirstColumn="0" w:firstRowLastColumn="0" w:lastRowFirstColumn="0" w:lastRowLastColumn="0"/>
+            </w:pPr>
+          </w:p>
+        </w:tc>
+        <w:tc>
+          <w:tcPr>
+            <w:tcW w:w="768" w:type="dxa"/>
+          </w:tcPr>
+          <w:p>
+            <w:pPr>
+              <w:cnfStyle w:val="000000000000" w:firstRow="0" w:lastRow="0" w:firstColumn="0" w:lastColumn="0" w:oddVBand="0" w:evenVBand="0" w:oddHBand="0" w:evenHBand="0" w:firstRowFirstColumn="0" w:firstRowLastColumn="0" w:lastRowFirstColumn="0" w:lastRowLastColumn="0"/>
+            </w:pPr>
+          </w:p>
+        </w:tc>
+      </w:tr>
+      <w:tr>
+        <w:trPr>
+          <w:cnfStyle w:val="000000100000" w:firstRow="0" w:lastRow="0" w:firstColumn="0" w:lastColumn="0" w:oddVBand="0" w:evenVBand="0" w:oddHBand="1" w:evenHBand="0" w:firstRowFirstColumn="0" w:firstRowLastColumn="0" w:lastRowFirstColumn="0" w:lastRowLastColumn="0"/>
+        </w:trPr>
+        <w:tc>
+          <w:tcPr>
+            <w:cnfStyle w:val="001000000000" w:firstRow="0" w:lastRow="0" w:firstColumn="1" w:lastColumn="0" w:oddVBand="0" w:evenVBand="0" w:oddHBand="0" w:evenHBand="0" w:firstRowFirstColumn="0" w:firstRowLastColumn="0" w:lastRowFirstColumn="0" w:lastRowLastColumn="0"/>
+            <w:tcW w:w="879" w:type="dxa"/>
+          </w:tcPr>
+          <w:p>
+            <w:r>
+              <w:t>T</w:t>
+            </w:r>
+            <w:r>
+              <w:t>14</w:t>
+            </w:r>
+          </w:p>
+        </w:tc>
+        <w:tc>
+          <w:tcPr>
+            <w:tcW w:w="6279" w:type="dxa"/>
+          </w:tcPr>
+          <w:p>
+            <w:pPr>
+              <w:cnfStyle w:val="000000100000" w:firstRow="0" w:lastRow="0" w:firstColumn="0" w:lastColumn="0" w:oddVBand="0" w:evenVBand="0" w:oddHBand="1" w:evenHBand="0" w:firstRowFirstColumn="0" w:firstRowLastColumn="0" w:lastRowFirstColumn="0" w:lastRowLastColumn="0"/>
+            </w:pPr>
+            <w:r>
+              <w:t>Form is validated prior to submission</w:t>
+            </w:r>
+          </w:p>
+        </w:tc>
+        <w:tc>
+          <w:tcPr>
+            <w:tcW w:w="1080" w:type="dxa"/>
+          </w:tcPr>
+          <w:p>
+            <w:pPr>
+              <w:cnfStyle w:val="000000100000" w:firstRow="0" w:lastRow="0" w:firstColumn="0" w:lastColumn="0" w:oddVBand="0" w:evenVBand="0" w:oddHBand="1" w:evenHBand="0" w:firstRowFirstColumn="0" w:firstRowLastColumn="0" w:lastRowFirstColumn="0" w:lastRowLastColumn="0"/>
+            </w:pPr>
+          </w:p>
+        </w:tc>
+        <w:tc>
+          <w:tcPr>
+            <w:tcW w:w="768" w:type="dxa"/>
+          </w:tcPr>
+          <w:p>
+            <w:pPr>
+              <w:cnfStyle w:val="000000100000" w:firstRow="0" w:lastRow="0" w:firstColumn="0" w:lastColumn="0" w:oddVBand="0" w:evenVBand="0" w:oddHBand="1" w:evenHBand="0" w:firstRowFirstColumn="0" w:firstRowLastColumn="0" w:lastRowFirstColumn="0" w:lastRowLastColumn="0"/>
+            </w:pPr>
+          </w:p>
+        </w:tc>
+      </w:tr>
+      <w:tr>
+        <w:tc>
+          <w:tcPr>
+            <w:cnfStyle w:val="001000000000" w:firstRow="0" w:lastRow="0" w:firstColumn="1" w:lastColumn="0" w:oddVBand="0" w:evenVBand="0" w:oddHBand="0" w:evenHBand="0" w:firstRowFirstColumn="0" w:firstRowLastColumn="0" w:lastRowFirstColumn="0" w:lastRowLastColumn="0"/>
+            <w:tcW w:w="879" w:type="dxa"/>
+          </w:tcPr>
+          <w:p>
+            <w:r>
+              <w:t>T50</w:t>
+            </w:r>
+          </w:p>
+        </w:tc>
+        <w:tc>
+          <w:tcPr>
+            <w:tcW w:w="6279" w:type="dxa"/>
+          </w:tcPr>
+          <w:p>
+            <w:pPr>
+              <w:cnfStyle w:val="000000000000" w:firstRow="0" w:lastRow="0" w:firstColumn="0" w:lastColumn="0" w:oddVBand="0" w:evenVBand="0" w:oddHBand="0" w:evenHBand="0" w:firstRowFirstColumn="0" w:firstRowLastColumn="0" w:lastRowFirstColumn="0" w:lastRowLastColumn="0"/>
+            </w:pPr>
+            <w:r>
+              <w:t>Site has at least one administrator in database initially</w:t>
+            </w:r>
+          </w:p>
+        </w:tc>
+        <w:tc>
+          <w:tcPr>
+            <w:tcW w:w="1080" w:type="dxa"/>
+          </w:tcPr>
+          <w:p>
+            <w:pPr>
+              <w:cnfStyle w:val="000000000000" w:firstRow="0" w:lastRow="0" w:firstColumn="0" w:lastColumn="0" w:oddVBand="0" w:evenVBand="0" w:oddHBand="0" w:evenHBand="0" w:firstRowFirstColumn="0" w:firstRowLastColumn="0" w:lastRowFirstColumn="0" w:lastRowLastColumn="0"/>
+            </w:pPr>
+          </w:p>
+        </w:tc>
+        <w:tc>
+          <w:tcPr>
+            <w:tcW w:w="768" w:type="dxa"/>
+          </w:tcPr>
+          <w:p>
+            <w:pPr>
+              <w:cnfStyle w:val="000000000000" w:firstRow="0" w:lastRow="0" w:firstColumn="0" w:lastColumn="0" w:oddVBand="0" w:evenVBand="0" w:oddHBand="0" w:evenHBand="0" w:firstRowFirstColumn="0" w:firstRowLastColumn="0" w:lastRowFirstColumn="0" w:lastRowLastColumn="0"/>
+            </w:pPr>
+          </w:p>
+        </w:tc>
+      </w:tr>
+      <w:tr>
+        <w:trPr>
+          <w:cnfStyle w:val="000000100000" w:firstRow="0" w:lastRow="0" w:firstColumn="0" w:lastColumn="0" w:oddVBand="0" w:evenVBand="0" w:oddHBand="1" w:evenHBand="0" w:firstRowFirstColumn="0" w:firstRowLastColumn="0" w:lastRowFirstColumn="0" w:lastRowLastColumn="0"/>
+        </w:trPr>
+        <w:tc>
+          <w:tcPr>
+            <w:cnfStyle w:val="001000000000" w:firstRow="0" w:lastRow="0" w:firstColumn="1" w:lastColumn="0" w:oddVBand="0" w:evenVBand="0" w:oddHBand="0" w:evenHBand="0" w:firstRowFirstColumn="0" w:firstRowLastColumn="0" w:lastRowFirstColumn="0" w:lastRowLastColumn="0"/>
+            <w:tcW w:w="879" w:type="dxa"/>
+          </w:tcPr>
+          <w:p>
+            <w:r>
+              <w:t>T</w:t>
+            </w:r>
+            <w:r>
+              <w:t>15</w:t>
+            </w:r>
+          </w:p>
+        </w:tc>
+        <w:tc>
+          <w:tcPr>
+            <w:tcW w:w="6279" w:type="dxa"/>
+          </w:tcPr>
+          <w:p>
+            <w:pPr>
+              <w:cnfStyle w:val="000000100000" w:firstRow="0" w:lastRow="0" w:firstColumn="0" w:lastColumn="0" w:oddVBand="0" w:evenVBand="0" w:oddHBand="1" w:evenHBand="0" w:firstRowFirstColumn="0" w:firstRowLastColumn="0" w:lastRowFirstColumn="0" w:lastRowLastColumn="0"/>
+            </w:pPr>
+            <w:r>
+              <w:t>Write test cases</w:t>
+            </w:r>
+          </w:p>
+        </w:tc>
+        <w:tc>
+          <w:tcPr>
+            <w:tcW w:w="1080" w:type="dxa"/>
+          </w:tcPr>
+          <w:p>
+            <w:pPr>
+              <w:cnfStyle w:val="000000100000" w:firstRow="0" w:lastRow="0" w:firstColumn="0" w:lastColumn="0" w:oddVBand="0" w:evenVBand="0" w:oddHBand="1" w:evenHBand="0" w:firstRowFirstColumn="0" w:firstRowLastColumn="0" w:lastRowFirstColumn="0" w:lastRowLastColumn="0"/>
+            </w:pPr>
+          </w:p>
+        </w:tc>
+        <w:tc>
+          <w:tcPr>
+            <w:tcW w:w="768" w:type="dxa"/>
+          </w:tcPr>
+          <w:p>
+            <w:pPr>
+              <w:cnfStyle w:val="000000100000" w:firstRow="0" w:lastRow="0" w:firstColumn="0" w:lastColumn="0" w:oddVBand="0" w:evenVBand="0" w:oddHBand="1" w:evenHBand="0" w:firstRowFirstColumn="0" w:firstRowLastColumn="0" w:lastRowFirstColumn="0" w:lastRowLastColumn="0"/>
+            </w:pPr>
+          </w:p>
+        </w:tc>
+      </w:tr>
+      <w:tr>
+        <w:tc>
+          <w:tcPr>
+            <w:cnfStyle w:val="001000000000" w:firstRow="0" w:lastRow="0" w:firstColumn="1" w:lastColumn="0" w:oddVBand="0" w:evenVBand="0" w:oddHBand="0" w:evenHBand="0" w:firstRowFirstColumn="0" w:firstRowLastColumn="0" w:lastRowFirstColumn="0" w:lastRowLastColumn="0"/>
+            <w:tcW w:w="879" w:type="dxa"/>
+          </w:tcPr>
+          <w:p>
+            <w:r>
+              <w:t>T</w:t>
+            </w:r>
+            <w:r>
+              <w:t>16</w:t>
+            </w:r>
+          </w:p>
+        </w:tc>
+        <w:tc>
+          <w:tcPr>
+            <w:tcW w:w="6279" w:type="dxa"/>
+          </w:tcPr>
+          <w:p>
+            <w:pPr>
+              <w:cnfStyle w:val="000000000000" w:firstRow="0" w:lastRow="0" w:firstColumn="0" w:lastColumn="0" w:oddVBand="0" w:evenVBand="0" w:oddHBand="0" w:evenHBand="0" w:firstRowFirstColumn="0" w:firstRowLastColumn="0" w:lastRowFirstColumn="0" w:lastRowLastColumn="0"/>
+            </w:pPr>
+            <w:r>
+              <w:t>Verify story is complete (acceptance test)</w:t>
+            </w:r>
+          </w:p>
+        </w:tc>
+        <w:tc>
+          <w:tcPr>
+            <w:tcW w:w="1080" w:type="dxa"/>
+          </w:tcPr>
+          <w:p>
+            <w:pPr>
+              <w:cnfStyle w:val="000000000000" w:firstRow="0" w:lastRow="0" w:firstColumn="0" w:lastColumn="0" w:oddVBand="0" w:evenVBand="0" w:oddHBand="0" w:evenHBand="0" w:firstRowFirstColumn="0" w:firstRowLastColumn="0" w:lastRowFirstColumn="0" w:lastRowLastColumn="0"/>
+            </w:pPr>
+          </w:p>
+        </w:tc>
+        <w:tc>
+          <w:tcPr>
+            <w:tcW w:w="768" w:type="dxa"/>
+          </w:tcPr>
+          <w:p>
+            <w:pPr>
+              <w:cnfStyle w:val="000000000000" w:firstRow="0" w:lastRow="0" w:firstColumn="0" w:lastColumn="0" w:oddVBand="0" w:evenVBand="0" w:oddHBand="0" w:evenHBand="0" w:firstRowFirstColumn="0" w:firstRowLastColumn="0" w:lastRowFirstColumn="0" w:lastRowLastColumn="0"/>
+            </w:pPr>
+          </w:p>
+        </w:tc>
+      </w:tr>
+      <w:tr>
+        <w:trPr>
+          <w:cnfStyle w:val="000000100000" w:firstRow="0" w:lastRow="0" w:firstColumn="0" w:lastColumn="0" w:oddVBand="0" w:evenVBand="0" w:oddHBand="1" w:evenHBand="0" w:firstRowFirstColumn="0" w:firstRowLastColumn="0" w:lastRowFirstColumn="0" w:lastRowLastColumn="0"/>
+        </w:trPr>
+        <w:tc>
+          <w:tcPr>
+            <w:cnfStyle w:val="001000000000" w:firstRow="0" w:lastRow="0" w:firstColumn="1" w:lastColumn="0" w:oddVBand="0" w:evenVBand="0" w:oddHBand="0" w:evenHBand="0" w:firstRowFirstColumn="0" w:firstRowLastColumn="0" w:lastRowFirstColumn="0" w:lastRowLastColumn="0"/>
+            <w:tcW w:w="879" w:type="dxa"/>
+          </w:tcPr>
+          <w:p/>
+        </w:tc>
+        <w:tc>
+          <w:tcPr>
+            <w:tcW w:w="6279" w:type="dxa"/>
+          </w:tcPr>
+          <w:p>
+            <w:pPr>
+              <w:tabs>
+                <w:tab w:val="right" w:pos="6219"/>
+              </w:tabs>
+              <w:cnfStyle w:val="000000100000" w:firstRow="0" w:lastRow="0" w:firstColumn="0" w:lastColumn="0" w:oddVBand="0" w:evenVBand="0" w:oddHBand="1" w:evenHBand="0" w:firstRowFirstColumn="0" w:firstRowLastColumn="0" w:lastRowFirstColumn="0" w:lastRowLastColumn="0"/>
+            </w:pPr>
+            <w:r>
+              <w:t xml:space="preserve">Story Points: </w:t>
+            </w:r>
+            <w:r>
+              <w:t>2</w:t>
+            </w:r>
+            <w:r>
+              <w:tab/>
+              <w:t>Total Hours</w:t>
+            </w:r>
+            <w:r>
+              <w:t>:</w:t>
+            </w:r>
+          </w:p>
+        </w:tc>
+        <w:tc>
+          <w:tcPr>
+            <w:tcW w:w="1080" w:type="dxa"/>
+          </w:tcPr>
+          <w:p>
+            <w:pPr>
+              <w:cnfStyle w:val="000000100000" w:firstRow="0" w:lastRow="0" w:firstColumn="0" w:lastColumn="0" w:oddVBand="0" w:evenVBand="0" w:oddHBand="1" w:evenHBand="0" w:firstRowFirstColumn="0" w:firstRowLastColumn="0" w:lastRowFirstColumn="0" w:lastRowLastColumn="0"/>
+            </w:pPr>
+          </w:p>
+        </w:tc>
+        <w:tc>
+          <w:tcPr>
+            <w:tcW w:w="768" w:type="dxa"/>
+          </w:tcPr>
+          <w:p>
+            <w:pPr>
+              <w:cnfStyle w:val="000000100000" w:firstRow="0" w:lastRow="0" w:firstColumn="0" w:lastColumn="0" w:oddVBand="0" w:evenVBand="0" w:oddHBand="1" w:evenHBand="0" w:firstRowFirstColumn="0" w:firstRowLastColumn="0" w:lastRowFirstColumn="0" w:lastRowLastColumn="0"/>
+            </w:pPr>
+          </w:p>
+        </w:tc>
+      </w:tr>
+    </w:tbl>
+    <w:p>
+      <w:pPr>
+        <w:pStyle w:val="Heading2"/>
+        <w:spacing w:before="360"/>
+      </w:pPr>
+    </w:p>
+    <w:p>
+      <w:pPr>
+        <w:rPr>
+          <w:b/>
+          <w:sz w:val="24"/>
+        </w:rPr>
+      </w:pPr>
+      <w:r>
+        <w:br w:type="page"/>
+      </w:r>
+    </w:p>
+    <w:p>
+      <w:pPr>
+        <w:pStyle w:val="Heading2"/>
+        <w:spacing w:before="360"/>
+      </w:pPr>
+      <w:bookmarkStart w:id="20" w:name="_Toc491088273"/>
+      <w:r>
+        <w:lastRenderedPageBreak/>
+        <w:t>S03: Log In</w:t>
       </w:r>
       <w:bookmarkEnd w:id="20"/>
     </w:p>
@@ -4852,7 +5107,7 @@
               <w:t>T</w:t>
             </w:r>
             <w:r>
-              <w:t>07</w:t>
+              <w:t>17</w:t>
             </w:r>
           </w:p>
         </w:tc>
@@ -4865,7 +5120,7 @@
               <w:cnfStyle w:val="000000100000" w:firstRow="0" w:lastRow="0" w:firstColumn="0" w:lastColumn="0" w:oddVBand="0" w:evenVBand="0" w:oddHBand="1" w:evenHBand="0" w:firstRowFirstColumn="0" w:firstRowLastColumn="0" w:lastRowFirstColumn="0" w:lastRowLastColumn="0"/>
             </w:pPr>
             <w:r>
-              <w:t>Has admin functionality</w:t>
+              <w:t>Button to log in</w:t>
             </w:r>
           </w:p>
         </w:tc>
@@ -4901,7 +5156,7 @@
               <w:t>T</w:t>
             </w:r>
             <w:r>
-              <w:t>08</w:t>
+              <w:t>18</w:t>
             </w:r>
           </w:p>
         </w:tc>
@@ -4914,10 +5169,7 @@
               <w:cnfStyle w:val="000000000000" w:firstRow="0" w:lastRow="0" w:firstColumn="0" w:lastColumn="0" w:oddVBand="0" w:evenVBand="0" w:oddHBand="0" w:evenHBand="0" w:firstRowFirstColumn="0" w:firstRowLastColumn="0" w:lastRowFirstColumn="0" w:lastRowLastColumn="0"/>
             </w:pPr>
             <w:r>
-              <w:t>Registered in d</w:t>
-            </w:r>
-            <w:r>
-              <w:t>atabase as admin account</w:t>
+              <w:t>Text-boxes for username and password</w:t>
             </w:r>
           </w:p>
         </w:tc>
@@ -4953,10 +5205,7 @@
           </w:tcPr>
           <w:p>
             <w:r>
-              <w:t>T</w:t>
-            </w:r>
-            <w:r>
-              <w:t>09</w:t>
+              <w:t>T19</w:t>
             </w:r>
           </w:p>
         </w:tc>
@@ -4969,7 +5218,7 @@
               <w:cnfStyle w:val="000000100000" w:firstRow="0" w:lastRow="0" w:firstColumn="0" w:lastColumn="0" w:oddVBand="0" w:evenVBand="0" w:oddHBand="1" w:evenHBand="0" w:firstRowFirstColumn="0" w:firstRowLastColumn="0" w:lastRowFirstColumn="0" w:lastRowLastColumn="0"/>
             </w:pPr>
             <w:r>
-              <w:t>Can create more admin accounts</w:t>
+              <w:t>Form validation for input values</w:t>
             </w:r>
           </w:p>
         </w:tc>
@@ -5002,10 +5251,7 @@
           </w:tcPr>
           <w:p>
             <w:r>
-              <w:t>T</w:t>
-            </w:r>
-            <w:r>
-              <w:t>10</w:t>
+              <w:t>T20</w:t>
             </w:r>
           </w:p>
         </w:tc>
@@ -5018,7 +5264,7 @@
               <w:cnfStyle w:val="000000000000" w:firstRow="0" w:lastRow="0" w:firstColumn="0" w:lastColumn="0" w:oddVBand="0" w:evenVBand="0" w:oddHBand="0" w:evenHBand="0" w:firstRowFirstColumn="0" w:firstRowLastColumn="0" w:lastRowFirstColumn="0" w:lastRowLastColumn="0"/>
             </w:pPr>
             <w:r>
-              <w:t>Write test cases</w:t>
+              <w:t>Log into registered account in database</w:t>
             </w:r>
           </w:p>
         </w:tc>
@@ -5054,10 +5300,7 @@
           </w:tcPr>
           <w:p>
             <w:r>
-              <w:t>T</w:t>
-            </w:r>
-            <w:r>
-              <w:t>11</w:t>
+              <w:t>T21</w:t>
             </w:r>
           </w:p>
         </w:tc>
@@ -5070,6 +5313,52 @@
               <w:cnfStyle w:val="000000100000" w:firstRow="0" w:lastRow="0" w:firstColumn="0" w:lastColumn="0" w:oddVBand="0" w:evenVBand="0" w:oddHBand="1" w:evenHBand="0" w:firstRowFirstColumn="0" w:firstRowLastColumn="0" w:lastRowFirstColumn="0" w:lastRowLastColumn="0"/>
             </w:pPr>
             <w:r>
+              <w:t>Write test cases</w:t>
+            </w:r>
+          </w:p>
+        </w:tc>
+        <w:tc>
+          <w:tcPr>
+            <w:tcW w:w="1080" w:type="dxa"/>
+          </w:tcPr>
+          <w:p>
+            <w:pPr>
+              <w:cnfStyle w:val="000000100000" w:firstRow="0" w:lastRow="0" w:firstColumn="0" w:lastColumn="0" w:oddVBand="0" w:evenVBand="0" w:oddHBand="1" w:evenHBand="0" w:firstRowFirstColumn="0" w:firstRowLastColumn="0" w:lastRowFirstColumn="0" w:lastRowLastColumn="0"/>
+            </w:pPr>
+          </w:p>
+        </w:tc>
+        <w:tc>
+          <w:tcPr>
+            <w:tcW w:w="768" w:type="dxa"/>
+          </w:tcPr>
+          <w:p>
+            <w:pPr>
+              <w:cnfStyle w:val="000000100000" w:firstRow="0" w:lastRow="0" w:firstColumn="0" w:lastColumn="0" w:oddVBand="0" w:evenVBand="0" w:oddHBand="1" w:evenHBand="0" w:firstRowFirstColumn="0" w:firstRowLastColumn="0" w:lastRowFirstColumn="0" w:lastRowLastColumn="0"/>
+            </w:pPr>
+          </w:p>
+        </w:tc>
+      </w:tr>
+      <w:tr>
+        <w:tc>
+          <w:tcPr>
+            <w:cnfStyle w:val="001000000000" w:firstRow="0" w:lastRow="0" w:firstColumn="1" w:lastColumn="0" w:oddVBand="0" w:evenVBand="0" w:oddHBand="0" w:evenHBand="0" w:firstRowFirstColumn="0" w:firstRowLastColumn="0" w:lastRowFirstColumn="0" w:lastRowLastColumn="0"/>
+            <w:tcW w:w="879" w:type="dxa"/>
+          </w:tcPr>
+          <w:p>
+            <w:r>
+              <w:t>T22</w:t>
+            </w:r>
+          </w:p>
+        </w:tc>
+        <w:tc>
+          <w:tcPr>
+            <w:tcW w:w="6279" w:type="dxa"/>
+          </w:tcPr>
+          <w:p>
+            <w:pPr>
+              <w:cnfStyle w:val="000000000000" w:firstRow="0" w:lastRow="0" w:firstColumn="0" w:lastColumn="0" w:oddVBand="0" w:evenVBand="0" w:oddHBand="0" w:evenHBand="0" w:firstRowFirstColumn="0" w:firstRowLastColumn="0" w:lastRowFirstColumn="0" w:lastRowLastColumn="0"/>
+            </w:pPr>
+            <w:r>
               <w:t>Verify story is complete (acceptance test)</w:t>
             </w:r>
           </w:p>
@@ -5080,7 +5369,7 @@
           </w:tcPr>
           <w:p>
             <w:pPr>
-              <w:cnfStyle w:val="000000100000" w:firstRow="0" w:lastRow="0" w:firstColumn="0" w:lastColumn="0" w:oddVBand="0" w:evenVBand="0" w:oddHBand="1" w:evenHBand="0" w:firstRowFirstColumn="0" w:firstRowLastColumn="0" w:lastRowFirstColumn="0" w:lastRowLastColumn="0"/>
+              <w:cnfStyle w:val="000000000000" w:firstRow="0" w:lastRow="0" w:firstColumn="0" w:lastColumn="0" w:oddVBand="0" w:evenVBand="0" w:oddHBand="0" w:evenHBand="0" w:firstRowFirstColumn="0" w:firstRowLastColumn="0" w:lastRowFirstColumn="0" w:lastRowLastColumn="0"/>
             </w:pPr>
           </w:p>
         </w:tc>
@@ -5090,12 +5379,15 @@
           </w:tcPr>
           <w:p>
             <w:pPr>
-              <w:cnfStyle w:val="000000100000" w:firstRow="0" w:lastRow="0" w:firstColumn="0" w:lastColumn="0" w:oddVBand="0" w:evenVBand="0" w:oddHBand="1" w:evenHBand="0" w:firstRowFirstColumn="0" w:firstRowLastColumn="0" w:lastRowFirstColumn="0" w:lastRowLastColumn="0"/>
-            </w:pPr>
-          </w:p>
-        </w:tc>
-      </w:tr>
-      <w:tr>
+              <w:cnfStyle w:val="000000000000" w:firstRow="0" w:lastRow="0" w:firstColumn="0" w:lastColumn="0" w:oddVBand="0" w:evenVBand="0" w:oddHBand="0" w:evenHBand="0" w:firstRowFirstColumn="0" w:firstRowLastColumn="0" w:lastRowFirstColumn="0" w:lastRowLastColumn="0"/>
+            </w:pPr>
+          </w:p>
+        </w:tc>
+      </w:tr>
+      <w:tr>
+        <w:trPr>
+          <w:cnfStyle w:val="000000100000" w:firstRow="0" w:lastRow="0" w:firstColumn="0" w:lastColumn="0" w:oddVBand="0" w:evenVBand="0" w:oddHBand="1" w:evenHBand="0" w:firstRowFirstColumn="0" w:firstRowLastColumn="0" w:lastRowFirstColumn="0" w:lastRowLastColumn="0"/>
+        </w:trPr>
         <w:tc>
           <w:tcPr>
             <w:cnfStyle w:val="001000000000" w:firstRow="0" w:lastRow="0" w:firstColumn="1" w:lastColumn="0" w:oddVBand="0" w:evenVBand="0" w:oddHBand="0" w:evenHBand="0" w:firstRowFirstColumn="0" w:firstRowLastColumn="0" w:lastRowFirstColumn="0" w:lastRowLastColumn="0"/>
@@ -5112,7 +5404,7 @@
               <w:tabs>
                 <w:tab w:val="right" w:pos="6219"/>
               </w:tabs>
-              <w:cnfStyle w:val="000000000000" w:firstRow="0" w:lastRow="0" w:firstColumn="0" w:lastColumn="0" w:oddVBand="0" w:evenVBand="0" w:oddHBand="0" w:evenHBand="0" w:firstRowFirstColumn="0" w:firstRowLastColumn="0" w:lastRowFirstColumn="0" w:lastRowLastColumn="0"/>
+              <w:cnfStyle w:val="000000100000" w:firstRow="0" w:lastRow="0" w:firstColumn="0" w:lastColumn="0" w:oddVBand="0" w:evenVBand="0" w:oddHBand="1" w:evenHBand="0" w:firstRowFirstColumn="0" w:firstRowLastColumn="0" w:lastRowFirstColumn="0" w:lastRowLastColumn="0"/>
             </w:pPr>
             <w:r>
               <w:t xml:space="preserve">Story Points: </w:t>
@@ -5122,10 +5414,7 @@
             </w:r>
             <w:r>
               <w:tab/>
-              <w:t>Total Hours</w:t>
-            </w:r>
-            <w:r>
-              <w:t>:</w:t>
+              <w:t>Total Hours:</w:t>
             </w:r>
           </w:p>
         </w:tc>
@@ -5135,7 +5424,7 @@
           </w:tcPr>
           <w:p>
             <w:pPr>
-              <w:cnfStyle w:val="000000000000" w:firstRow="0" w:lastRow="0" w:firstColumn="0" w:lastColumn="0" w:oddVBand="0" w:evenVBand="0" w:oddHBand="0" w:evenHBand="0" w:firstRowFirstColumn="0" w:firstRowLastColumn="0" w:lastRowFirstColumn="0" w:lastRowLastColumn="0"/>
+              <w:cnfStyle w:val="000000100000" w:firstRow="0" w:lastRow="0" w:firstColumn="0" w:lastColumn="0" w:oddVBand="0" w:evenVBand="0" w:oddHBand="1" w:evenHBand="0" w:firstRowFirstColumn="0" w:firstRowLastColumn="0" w:lastRowFirstColumn="0" w:lastRowLastColumn="0"/>
             </w:pPr>
           </w:p>
         </w:tc>
@@ -5145,7 +5434,7 @@
           </w:tcPr>
           <w:p>
             <w:pPr>
-              <w:cnfStyle w:val="000000000000" w:firstRow="0" w:lastRow="0" w:firstColumn="0" w:lastColumn="0" w:oddVBand="0" w:evenVBand="0" w:oddHBand="0" w:evenHBand="0" w:firstRowFirstColumn="0" w:firstRowLastColumn="0" w:lastRowFirstColumn="0" w:lastRowLastColumn="0"/>
+              <w:cnfStyle w:val="000000100000" w:firstRow="0" w:lastRow="0" w:firstColumn="0" w:lastColumn="0" w:oddVBand="0" w:evenVBand="0" w:oddHBand="1" w:evenHBand="0" w:firstRowFirstColumn="0" w:firstRowLastColumn="0" w:lastRowFirstColumn="0" w:lastRowLastColumn="0"/>
             </w:pPr>
           </w:p>
         </w:tc>
@@ -5156,19 +5445,14 @@
         <w:pStyle w:val="Heading2"/>
         <w:spacing w:before="360"/>
       </w:pPr>
-      <w:bookmarkStart w:id="21" w:name="_Toc426554731"/>
-      <w:bookmarkStart w:id="22" w:name="_Toc491088272"/>
-      <w:r>
-        <w:t>S06</w:t>
-      </w:r>
-      <w:r>
-        <w:t xml:space="preserve">: </w:t>
+      <w:bookmarkStart w:id="21" w:name="_Toc491088274"/>
+      <w:r>
+        <w:t>S15</w:t>
+      </w:r>
+      <w:r>
+        <w:t>: Log Out</w:t>
       </w:r>
       <w:bookmarkEnd w:id="21"/>
-      <w:r>
-        <w:t>Adding New Administrator</w:t>
-      </w:r>
-      <w:bookmarkEnd w:id="22"/>
     </w:p>
     <w:tbl>
       <w:tblPr>
@@ -5248,10 +5532,7 @@
           </w:tcPr>
           <w:p>
             <w:r>
-              <w:t>T</w:t>
-            </w:r>
-            <w:r>
-              <w:t>12</w:t>
+              <w:t>T23</w:t>
             </w:r>
           </w:p>
         </w:tc>
@@ -5264,7 +5545,7 @@
               <w:cnfStyle w:val="000000100000" w:firstRow="0" w:lastRow="0" w:firstColumn="0" w:lastColumn="0" w:oddVBand="0" w:evenVBand="0" w:oddHBand="1" w:evenHBand="0" w:firstRowFirstColumn="0" w:firstRowLastColumn="0" w:lastRowFirstColumn="0" w:lastRowLastColumn="0"/>
             </w:pPr>
             <w:r>
-              <w:t>Controls to add admin accessible only to admins</w:t>
+              <w:t>Button to log out</w:t>
             </w:r>
           </w:p>
         </w:tc>
@@ -5297,10 +5578,7 @@
           </w:tcPr>
           <w:p>
             <w:r>
-              <w:t>T</w:t>
-            </w:r>
-            <w:r>
-              <w:t>13</w:t>
+              <w:t>T24</w:t>
             </w:r>
           </w:p>
         </w:tc>
@@ -5313,7 +5591,7 @@
               <w:cnfStyle w:val="000000000000" w:firstRow="0" w:lastRow="0" w:firstColumn="0" w:lastColumn="0" w:oddVBand="0" w:evenVBand="0" w:oddHBand="0" w:evenHBand="0" w:firstRowFirstColumn="0" w:firstRowLastColumn="0" w:lastRowFirstColumn="0" w:lastRowLastColumn="0"/>
             </w:pPr>
             <w:r>
-              <w:t>Form for new admin</w:t>
+              <w:t>Registers in database</w:t>
             </w:r>
           </w:p>
         </w:tc>
@@ -5349,10 +5627,7 @@
           </w:tcPr>
           <w:p>
             <w:r>
-              <w:t>T</w:t>
-            </w:r>
-            <w:r>
-              <w:t>14</w:t>
+              <w:t>T25</w:t>
             </w:r>
           </w:p>
         </w:tc>
@@ -5365,7 +5640,7 @@
               <w:cnfStyle w:val="000000100000" w:firstRow="0" w:lastRow="0" w:firstColumn="0" w:lastColumn="0" w:oddVBand="0" w:evenVBand="0" w:oddHBand="1" w:evenHBand="0" w:firstRowFirstColumn="0" w:firstRowLastColumn="0" w:lastRowFirstColumn="0" w:lastRowLastColumn="0"/>
             </w:pPr>
             <w:r>
-              <w:t>Form is validated prior to submission</w:t>
+              <w:t>Log in option appears</w:t>
             </w:r>
           </w:p>
         </w:tc>
@@ -5398,10 +5673,7 @@
           </w:tcPr>
           <w:p>
             <w:r>
-              <w:t>T</w:t>
-            </w:r>
-            <w:r>
-              <w:t>15</w:t>
+              <w:t>T26</w:t>
             </w:r>
           </w:p>
         </w:tc>
@@ -5450,10 +5722,7 @@
           </w:tcPr>
           <w:p>
             <w:r>
-              <w:t>T</w:t>
-            </w:r>
-            <w:r>
-              <w:t>16</w:t>
+              <w:t>T27</w:t>
             </w:r>
           </w:p>
         </w:tc>
@@ -5518,10 +5787,755 @@
             </w:r>
             <w:r>
               <w:tab/>
-              <w:t>Total Hours</w:t>
-            </w:r>
-            <w:r>
-              <w:t>:</w:t>
+              <w:t>Total Hours:</w:t>
+            </w:r>
+          </w:p>
+        </w:tc>
+        <w:tc>
+          <w:tcPr>
+            <w:tcW w:w="1080" w:type="dxa"/>
+          </w:tcPr>
+          <w:p>
+            <w:pPr>
+              <w:cnfStyle w:val="000000000000" w:firstRow="0" w:lastRow="0" w:firstColumn="0" w:lastColumn="0" w:oddVBand="0" w:evenVBand="0" w:oddHBand="0" w:evenHBand="0" w:firstRowFirstColumn="0" w:firstRowLastColumn="0" w:lastRowFirstColumn="0" w:lastRowLastColumn="0"/>
+            </w:pPr>
+          </w:p>
+        </w:tc>
+        <w:tc>
+          <w:tcPr>
+            <w:tcW w:w="768" w:type="dxa"/>
+          </w:tcPr>
+          <w:p>
+            <w:pPr>
+              <w:cnfStyle w:val="000000000000" w:firstRow="0" w:lastRow="0" w:firstColumn="0" w:lastColumn="0" w:oddVBand="0" w:evenVBand="0" w:oddHBand="0" w:evenHBand="0" w:firstRowFirstColumn="0" w:firstRowLastColumn="0" w:lastRowFirstColumn="0" w:lastRowLastColumn="0"/>
+            </w:pPr>
+          </w:p>
+        </w:tc>
+      </w:tr>
+    </w:tbl>
+    <w:p>
+      <w:pPr>
+        <w:pStyle w:val="Heading2"/>
+        <w:spacing w:before="360"/>
+        <w:rPr>
+          <w:b w:val="0"/>
+        </w:rPr>
+      </w:pPr>
+      <w:r>
+        <w:t>S12: Access Control</w:t>
+      </w:r>
+    </w:p>
+    <w:tbl>
+      <w:tblPr>
+        <w:tblStyle w:val="LightList-Accent4"/>
+        <w:tblW w:w="0" w:type="auto"/>
+        <w:tblLook w:val="04A0" w:firstRow="1" w:lastRow="0" w:firstColumn="1" w:lastColumn="0" w:noHBand="0" w:noVBand="1"/>
+      </w:tblPr>
+      <w:tblGrid>
+        <w:gridCol w:w="879"/>
+        <w:gridCol w:w="6279"/>
+        <w:gridCol w:w="1080"/>
+        <w:gridCol w:w="768"/>
+      </w:tblGrid>
+      <w:tr>
+        <w:trPr>
+          <w:cnfStyle w:val="100000000000" w:firstRow="1" w:lastRow="0" w:firstColumn="0" w:lastColumn="0" w:oddVBand="0" w:evenVBand="0" w:oddHBand="0" w:evenHBand="0" w:firstRowFirstColumn="0" w:firstRowLastColumn="0" w:lastRowFirstColumn="0" w:lastRowLastColumn="0"/>
+        </w:trPr>
+        <w:tc>
+          <w:tcPr>
+            <w:cnfStyle w:val="001000000000" w:firstRow="0" w:lastRow="0" w:firstColumn="1" w:lastColumn="0" w:oddVBand="0" w:evenVBand="0" w:oddHBand="0" w:evenHBand="0" w:firstRowFirstColumn="0" w:firstRowLastColumn="0" w:lastRowFirstColumn="0" w:lastRowLastColumn="0"/>
+            <w:tcW w:w="879" w:type="dxa"/>
+          </w:tcPr>
+          <w:p>
+            <w:r>
+              <w:t>Task ID</w:t>
+            </w:r>
+          </w:p>
+        </w:tc>
+        <w:tc>
+          <w:tcPr>
+            <w:tcW w:w="6279" w:type="dxa"/>
+          </w:tcPr>
+          <w:p>
+            <w:pPr>
+              <w:cnfStyle w:val="100000000000" w:firstRow="1" w:lastRow="0" w:firstColumn="0" w:lastColumn="0" w:oddVBand="0" w:evenVBand="0" w:oddHBand="0" w:evenHBand="0" w:firstRowFirstColumn="0" w:firstRowLastColumn="0" w:lastRowFirstColumn="0" w:lastRowLastColumn="0"/>
+            </w:pPr>
+            <w:r>
+              <w:t>Task Description</w:t>
+            </w:r>
+          </w:p>
+        </w:tc>
+        <w:tc>
+          <w:tcPr>
+            <w:tcW w:w="1080" w:type="dxa"/>
+          </w:tcPr>
+          <w:p>
+            <w:pPr>
+              <w:cnfStyle w:val="100000000000" w:firstRow="1" w:lastRow="0" w:firstColumn="0" w:lastColumn="0" w:oddVBand="0" w:evenVBand="0" w:oddHBand="0" w:evenHBand="0" w:firstRowFirstColumn="0" w:firstRowLastColumn="0" w:lastRowFirstColumn="0" w:lastRowLastColumn="0"/>
+            </w:pPr>
+            <w:r>
+              <w:t>Estimate</w:t>
+            </w:r>
+          </w:p>
+        </w:tc>
+        <w:tc>
+          <w:tcPr>
+            <w:tcW w:w="768" w:type="dxa"/>
+          </w:tcPr>
+          <w:p>
+            <w:pPr>
+              <w:cnfStyle w:val="100000000000" w:firstRow="1" w:lastRow="0" w:firstColumn="0" w:lastColumn="0" w:oddVBand="0" w:evenVBand="0" w:oddHBand="0" w:evenHBand="0" w:firstRowFirstColumn="0" w:firstRowLastColumn="0" w:lastRowFirstColumn="0" w:lastRowLastColumn="0"/>
+            </w:pPr>
+            <w:r>
+              <w:t>Taken</w:t>
+            </w:r>
+          </w:p>
+        </w:tc>
+      </w:tr>
+      <w:tr>
+        <w:trPr>
+          <w:cnfStyle w:val="000000100000" w:firstRow="0" w:lastRow="0" w:firstColumn="0" w:lastColumn="0" w:oddVBand="0" w:evenVBand="0" w:oddHBand="1" w:evenHBand="0" w:firstRowFirstColumn="0" w:firstRowLastColumn="0" w:lastRowFirstColumn="0" w:lastRowLastColumn="0"/>
+        </w:trPr>
+        <w:tc>
+          <w:tcPr>
+            <w:cnfStyle w:val="001000000000" w:firstRow="0" w:lastRow="0" w:firstColumn="1" w:lastColumn="0" w:oddVBand="0" w:evenVBand="0" w:oddHBand="0" w:evenHBand="0" w:firstRowFirstColumn="0" w:firstRowLastColumn="0" w:lastRowFirstColumn="0" w:lastRowLastColumn="0"/>
+            <w:tcW w:w="879" w:type="dxa"/>
+          </w:tcPr>
+          <w:p>
+            <w:r>
+              <w:t>T28</w:t>
+            </w:r>
+          </w:p>
+        </w:tc>
+        <w:tc>
+          <w:tcPr>
+            <w:tcW w:w="6279" w:type="dxa"/>
+          </w:tcPr>
+          <w:p>
+            <w:pPr>
+              <w:cnfStyle w:val="000000100000" w:firstRow="0" w:lastRow="0" w:firstColumn="0" w:lastColumn="0" w:oddVBand="0" w:evenVBand="0" w:oddHBand="1" w:evenHBand="0" w:firstRowFirstColumn="0" w:firstRowLastColumn="0" w:lastRowFirstColumn="0" w:lastRowLastColumn="0"/>
+            </w:pPr>
+            <w:r>
+              <w:t>Users only have read privileges</w:t>
+            </w:r>
+          </w:p>
+        </w:tc>
+        <w:tc>
+          <w:tcPr>
+            <w:tcW w:w="1080" w:type="dxa"/>
+          </w:tcPr>
+          <w:p>
+            <w:pPr>
+              <w:cnfStyle w:val="000000100000" w:firstRow="0" w:lastRow="0" w:firstColumn="0" w:lastColumn="0" w:oddVBand="0" w:evenVBand="0" w:oddHBand="1" w:evenHBand="0" w:firstRowFirstColumn="0" w:firstRowLastColumn="0" w:lastRowFirstColumn="0" w:lastRowLastColumn="0"/>
+            </w:pPr>
+          </w:p>
+        </w:tc>
+        <w:tc>
+          <w:tcPr>
+            <w:tcW w:w="768" w:type="dxa"/>
+          </w:tcPr>
+          <w:p>
+            <w:pPr>
+              <w:cnfStyle w:val="000000100000" w:firstRow="0" w:lastRow="0" w:firstColumn="0" w:lastColumn="0" w:oddVBand="0" w:evenVBand="0" w:oddHBand="1" w:evenHBand="0" w:firstRowFirstColumn="0" w:firstRowLastColumn="0" w:lastRowFirstColumn="0" w:lastRowLastColumn="0"/>
+            </w:pPr>
+          </w:p>
+        </w:tc>
+      </w:tr>
+      <w:tr>
+        <w:tc>
+          <w:tcPr>
+            <w:cnfStyle w:val="001000000000" w:firstRow="0" w:lastRow="0" w:firstColumn="1" w:lastColumn="0" w:oddVBand="0" w:evenVBand="0" w:oddHBand="0" w:evenHBand="0" w:firstRowFirstColumn="0" w:firstRowLastColumn="0" w:lastRowFirstColumn="0" w:lastRowLastColumn="0"/>
+            <w:tcW w:w="879" w:type="dxa"/>
+          </w:tcPr>
+          <w:p>
+            <w:r>
+              <w:t>T29</w:t>
+            </w:r>
+          </w:p>
+        </w:tc>
+        <w:tc>
+          <w:tcPr>
+            <w:tcW w:w="6279" w:type="dxa"/>
+          </w:tcPr>
+          <w:p>
+            <w:pPr>
+              <w:cnfStyle w:val="000000000000" w:firstRow="0" w:lastRow="0" w:firstColumn="0" w:lastColumn="0" w:oddVBand="0" w:evenVBand="0" w:oddHBand="0" w:evenHBand="0" w:firstRowFirstColumn="0" w:firstRowLastColumn="0" w:lastRowFirstColumn="0" w:lastRowLastColumn="0"/>
+            </w:pPr>
+            <w:r>
+              <w:t>Admin have read and write privileges</w:t>
+            </w:r>
+          </w:p>
+        </w:tc>
+        <w:tc>
+          <w:tcPr>
+            <w:tcW w:w="1080" w:type="dxa"/>
+          </w:tcPr>
+          <w:p>
+            <w:pPr>
+              <w:cnfStyle w:val="000000000000" w:firstRow="0" w:lastRow="0" w:firstColumn="0" w:lastColumn="0" w:oddVBand="0" w:evenVBand="0" w:oddHBand="0" w:evenHBand="0" w:firstRowFirstColumn="0" w:firstRowLastColumn="0" w:lastRowFirstColumn="0" w:lastRowLastColumn="0"/>
+            </w:pPr>
+          </w:p>
+        </w:tc>
+        <w:tc>
+          <w:tcPr>
+            <w:tcW w:w="768" w:type="dxa"/>
+          </w:tcPr>
+          <w:p>
+            <w:pPr>
+              <w:cnfStyle w:val="000000000000" w:firstRow="0" w:lastRow="0" w:firstColumn="0" w:lastColumn="0" w:oddVBand="0" w:evenVBand="0" w:oddHBand="0" w:evenHBand="0" w:firstRowFirstColumn="0" w:firstRowLastColumn="0" w:lastRowFirstColumn="0" w:lastRowLastColumn="0"/>
+            </w:pPr>
+          </w:p>
+        </w:tc>
+      </w:tr>
+      <w:tr>
+        <w:trPr>
+          <w:cnfStyle w:val="000000100000" w:firstRow="0" w:lastRow="0" w:firstColumn="0" w:lastColumn="0" w:oddVBand="0" w:evenVBand="0" w:oddHBand="1" w:evenHBand="0" w:firstRowFirstColumn="0" w:firstRowLastColumn="0" w:lastRowFirstColumn="0" w:lastRowLastColumn="0"/>
+        </w:trPr>
+        <w:tc>
+          <w:tcPr>
+            <w:cnfStyle w:val="001000000000" w:firstRow="0" w:lastRow="0" w:firstColumn="1" w:lastColumn="0" w:oddVBand="0" w:evenVBand="0" w:oddHBand="0" w:evenHBand="0" w:firstRowFirstColumn="0" w:firstRowLastColumn="0" w:lastRowFirstColumn="0" w:lastRowLastColumn="0"/>
+            <w:tcW w:w="879" w:type="dxa"/>
+          </w:tcPr>
+          <w:p>
+            <w:r>
+              <w:t>T30</w:t>
+            </w:r>
+          </w:p>
+        </w:tc>
+        <w:tc>
+          <w:tcPr>
+            <w:tcW w:w="6279" w:type="dxa"/>
+          </w:tcPr>
+          <w:p>
+            <w:pPr>
+              <w:cnfStyle w:val="000000100000" w:firstRow="0" w:lastRow="0" w:firstColumn="0" w:lastColumn="0" w:oddVBand="0" w:evenVBand="0" w:oddHBand="1" w:evenHBand="0" w:firstRowFirstColumn="0" w:firstRowLastColumn="0" w:lastRowFirstColumn="0" w:lastRowLastColumn="0"/>
+            </w:pPr>
+            <w:r>
+              <w:t>Admin modification saves</w:t>
+            </w:r>
+          </w:p>
+        </w:tc>
+        <w:tc>
+          <w:tcPr>
+            <w:tcW w:w="1080" w:type="dxa"/>
+          </w:tcPr>
+          <w:p>
+            <w:pPr>
+              <w:cnfStyle w:val="000000100000" w:firstRow="0" w:lastRow="0" w:firstColumn="0" w:lastColumn="0" w:oddVBand="0" w:evenVBand="0" w:oddHBand="1" w:evenHBand="0" w:firstRowFirstColumn="0" w:firstRowLastColumn="0" w:lastRowFirstColumn="0" w:lastRowLastColumn="0"/>
+            </w:pPr>
+          </w:p>
+        </w:tc>
+        <w:tc>
+          <w:tcPr>
+            <w:tcW w:w="768" w:type="dxa"/>
+          </w:tcPr>
+          <w:p>
+            <w:pPr>
+              <w:cnfStyle w:val="000000100000" w:firstRow="0" w:lastRow="0" w:firstColumn="0" w:lastColumn="0" w:oddVBand="0" w:evenVBand="0" w:oddHBand="1" w:evenHBand="0" w:firstRowFirstColumn="0" w:firstRowLastColumn="0" w:lastRowFirstColumn="0" w:lastRowLastColumn="0"/>
+            </w:pPr>
+          </w:p>
+        </w:tc>
+      </w:tr>
+      <w:tr>
+        <w:tc>
+          <w:tcPr>
+            <w:cnfStyle w:val="001000000000" w:firstRow="0" w:lastRow="0" w:firstColumn="1" w:lastColumn="0" w:oddVBand="0" w:evenVBand="0" w:oddHBand="0" w:evenHBand="0" w:firstRowFirstColumn="0" w:firstRowLastColumn="0" w:lastRowFirstColumn="0" w:lastRowLastColumn="0"/>
+            <w:tcW w:w="879" w:type="dxa"/>
+          </w:tcPr>
+          <w:p>
+            <w:r>
+              <w:t>T31</w:t>
+            </w:r>
+          </w:p>
+        </w:tc>
+        <w:tc>
+          <w:tcPr>
+            <w:tcW w:w="6279" w:type="dxa"/>
+          </w:tcPr>
+          <w:p>
+            <w:pPr>
+              <w:cnfStyle w:val="000000000000" w:firstRow="0" w:lastRow="0" w:firstColumn="0" w:lastColumn="0" w:oddVBand="0" w:evenVBand="0" w:oddHBand="0" w:evenHBand="0" w:firstRowFirstColumn="0" w:firstRowLastColumn="0" w:lastRowFirstColumn="0" w:lastRowLastColumn="0"/>
+            </w:pPr>
+            <w:r>
+              <w:t>Write test cases</w:t>
+            </w:r>
+          </w:p>
+        </w:tc>
+        <w:tc>
+          <w:tcPr>
+            <w:tcW w:w="1080" w:type="dxa"/>
+          </w:tcPr>
+          <w:p>
+            <w:pPr>
+              <w:cnfStyle w:val="000000000000" w:firstRow="0" w:lastRow="0" w:firstColumn="0" w:lastColumn="0" w:oddVBand="0" w:evenVBand="0" w:oddHBand="0" w:evenHBand="0" w:firstRowFirstColumn="0" w:firstRowLastColumn="0" w:lastRowFirstColumn="0" w:lastRowLastColumn="0"/>
+            </w:pPr>
+          </w:p>
+        </w:tc>
+        <w:tc>
+          <w:tcPr>
+            <w:tcW w:w="768" w:type="dxa"/>
+          </w:tcPr>
+          <w:p>
+            <w:pPr>
+              <w:cnfStyle w:val="000000000000" w:firstRow="0" w:lastRow="0" w:firstColumn="0" w:lastColumn="0" w:oddVBand="0" w:evenVBand="0" w:oddHBand="0" w:evenHBand="0" w:firstRowFirstColumn="0" w:firstRowLastColumn="0" w:lastRowFirstColumn="0" w:lastRowLastColumn="0"/>
+            </w:pPr>
+          </w:p>
+        </w:tc>
+      </w:tr>
+      <w:tr>
+        <w:trPr>
+          <w:cnfStyle w:val="000000100000" w:firstRow="0" w:lastRow="0" w:firstColumn="0" w:lastColumn="0" w:oddVBand="0" w:evenVBand="0" w:oddHBand="1" w:evenHBand="0" w:firstRowFirstColumn="0" w:firstRowLastColumn="0" w:lastRowFirstColumn="0" w:lastRowLastColumn="0"/>
+        </w:trPr>
+        <w:tc>
+          <w:tcPr>
+            <w:cnfStyle w:val="001000000000" w:firstRow="0" w:lastRow="0" w:firstColumn="1" w:lastColumn="0" w:oddVBand="0" w:evenVBand="0" w:oddHBand="0" w:evenHBand="0" w:firstRowFirstColumn="0" w:firstRowLastColumn="0" w:lastRowFirstColumn="0" w:lastRowLastColumn="0"/>
+            <w:tcW w:w="879" w:type="dxa"/>
+          </w:tcPr>
+          <w:p>
+            <w:r>
+              <w:t>T32</w:t>
+            </w:r>
+          </w:p>
+        </w:tc>
+        <w:tc>
+          <w:tcPr>
+            <w:tcW w:w="6279" w:type="dxa"/>
+          </w:tcPr>
+          <w:p>
+            <w:pPr>
+              <w:cnfStyle w:val="000000100000" w:firstRow="0" w:lastRow="0" w:firstColumn="0" w:lastColumn="0" w:oddVBand="0" w:evenVBand="0" w:oddHBand="1" w:evenHBand="0" w:firstRowFirstColumn="0" w:firstRowLastColumn="0" w:lastRowFirstColumn="0" w:lastRowLastColumn="0"/>
+            </w:pPr>
+            <w:r>
+              <w:t>Verify story is complete (acceptance test)</w:t>
+            </w:r>
+          </w:p>
+        </w:tc>
+        <w:tc>
+          <w:tcPr>
+            <w:tcW w:w="1080" w:type="dxa"/>
+          </w:tcPr>
+          <w:p>
+            <w:pPr>
+              <w:cnfStyle w:val="000000100000" w:firstRow="0" w:lastRow="0" w:firstColumn="0" w:lastColumn="0" w:oddVBand="0" w:evenVBand="0" w:oddHBand="1" w:evenHBand="0" w:firstRowFirstColumn="0" w:firstRowLastColumn="0" w:lastRowFirstColumn="0" w:lastRowLastColumn="0"/>
+            </w:pPr>
+          </w:p>
+        </w:tc>
+        <w:tc>
+          <w:tcPr>
+            <w:tcW w:w="768" w:type="dxa"/>
+          </w:tcPr>
+          <w:p>
+            <w:pPr>
+              <w:cnfStyle w:val="000000100000" w:firstRow="0" w:lastRow="0" w:firstColumn="0" w:lastColumn="0" w:oddVBand="0" w:evenVBand="0" w:oddHBand="1" w:evenHBand="0" w:firstRowFirstColumn="0" w:firstRowLastColumn="0" w:lastRowFirstColumn="0" w:lastRowLastColumn="0"/>
+            </w:pPr>
+          </w:p>
+        </w:tc>
+      </w:tr>
+      <w:tr>
+        <w:tc>
+          <w:tcPr>
+            <w:cnfStyle w:val="001000000000" w:firstRow="0" w:lastRow="0" w:firstColumn="1" w:lastColumn="0" w:oddVBand="0" w:evenVBand="0" w:oddHBand="0" w:evenHBand="0" w:firstRowFirstColumn="0" w:firstRowLastColumn="0" w:lastRowFirstColumn="0" w:lastRowLastColumn="0"/>
+            <w:tcW w:w="879" w:type="dxa"/>
+          </w:tcPr>
+          <w:p/>
+        </w:tc>
+        <w:tc>
+          <w:tcPr>
+            <w:tcW w:w="6279" w:type="dxa"/>
+          </w:tcPr>
+          <w:p>
+            <w:pPr>
+              <w:tabs>
+                <w:tab w:val="right" w:pos="6219"/>
+              </w:tabs>
+              <w:cnfStyle w:val="000000000000" w:firstRow="0" w:lastRow="0" w:firstColumn="0" w:lastColumn="0" w:oddVBand="0" w:evenVBand="0" w:oddHBand="0" w:evenHBand="0" w:firstRowFirstColumn="0" w:firstRowLastColumn="0" w:lastRowFirstColumn="0" w:lastRowLastColumn="0"/>
+            </w:pPr>
+            <w:r>
+              <w:t>Story Points</w:t>
+            </w:r>
+            <w:r>
+              <w:t xml:space="preserve">: </w:t>
+            </w:r>
+            <w:r>
+              <w:t>1</w:t>
+            </w:r>
+            <w:r>
+              <w:tab/>
+              <w:t>Total Hours:</w:t>
+            </w:r>
+          </w:p>
+        </w:tc>
+        <w:tc>
+          <w:tcPr>
+            <w:tcW w:w="1080" w:type="dxa"/>
+          </w:tcPr>
+          <w:p>
+            <w:pPr>
+              <w:cnfStyle w:val="000000000000" w:firstRow="0" w:lastRow="0" w:firstColumn="0" w:lastColumn="0" w:oddVBand="0" w:evenVBand="0" w:oddHBand="0" w:evenHBand="0" w:firstRowFirstColumn="0" w:firstRowLastColumn="0" w:lastRowFirstColumn="0" w:lastRowLastColumn="0"/>
+            </w:pPr>
+          </w:p>
+        </w:tc>
+        <w:tc>
+          <w:tcPr>
+            <w:tcW w:w="768" w:type="dxa"/>
+          </w:tcPr>
+          <w:p>
+            <w:pPr>
+              <w:cnfStyle w:val="000000000000" w:firstRow="0" w:lastRow="0" w:firstColumn="0" w:lastColumn="0" w:oddVBand="0" w:evenVBand="0" w:oddHBand="0" w:evenHBand="0" w:firstRowFirstColumn="0" w:firstRowLastColumn="0" w:lastRowFirstColumn="0" w:lastRowLastColumn="0"/>
+            </w:pPr>
+          </w:p>
+        </w:tc>
+      </w:tr>
+    </w:tbl>
+    <w:p>
+      <w:pPr>
+        <w:pStyle w:val="Heading2"/>
+        <w:spacing w:before="360"/>
+        <w:rPr>
+          <w:b w:val="0"/>
+        </w:rPr>
+      </w:pPr>
+      <w:r>
+        <w:t>S10: City Map</w:t>
+      </w:r>
+    </w:p>
+    <w:tbl>
+      <w:tblPr>
+        <w:tblStyle w:val="LightList-Accent4"/>
+        <w:tblW w:w="0" w:type="auto"/>
+        <w:tblLook w:val="04A0" w:firstRow="1" w:lastRow="0" w:firstColumn="1" w:lastColumn="0" w:noHBand="0" w:noVBand="1"/>
+      </w:tblPr>
+      <w:tblGrid>
+        <w:gridCol w:w="879"/>
+        <w:gridCol w:w="6279"/>
+        <w:gridCol w:w="1080"/>
+        <w:gridCol w:w="768"/>
+      </w:tblGrid>
+      <w:tr>
+        <w:trPr>
+          <w:cnfStyle w:val="100000000000" w:firstRow="1" w:lastRow="0" w:firstColumn="0" w:lastColumn="0" w:oddVBand="0" w:evenVBand="0" w:oddHBand="0" w:evenHBand="0" w:firstRowFirstColumn="0" w:firstRowLastColumn="0" w:lastRowFirstColumn="0" w:lastRowLastColumn="0"/>
+        </w:trPr>
+        <w:tc>
+          <w:tcPr>
+            <w:cnfStyle w:val="001000000000" w:firstRow="0" w:lastRow="0" w:firstColumn="1" w:lastColumn="0" w:oddVBand="0" w:evenVBand="0" w:oddHBand="0" w:evenHBand="0" w:firstRowFirstColumn="0" w:firstRowLastColumn="0" w:lastRowFirstColumn="0" w:lastRowLastColumn="0"/>
+            <w:tcW w:w="879" w:type="dxa"/>
+          </w:tcPr>
+          <w:p>
+            <w:r>
+              <w:t>Task ID</w:t>
+            </w:r>
+          </w:p>
+        </w:tc>
+        <w:tc>
+          <w:tcPr>
+            <w:tcW w:w="6279" w:type="dxa"/>
+          </w:tcPr>
+          <w:p>
+            <w:pPr>
+              <w:cnfStyle w:val="100000000000" w:firstRow="1" w:lastRow="0" w:firstColumn="0" w:lastColumn="0" w:oddVBand="0" w:evenVBand="0" w:oddHBand="0" w:evenHBand="0" w:firstRowFirstColumn="0" w:firstRowLastColumn="0" w:lastRowFirstColumn="0" w:lastRowLastColumn="0"/>
+            </w:pPr>
+            <w:r>
+              <w:t>Task Description</w:t>
+            </w:r>
+          </w:p>
+        </w:tc>
+        <w:tc>
+          <w:tcPr>
+            <w:tcW w:w="1080" w:type="dxa"/>
+          </w:tcPr>
+          <w:p>
+            <w:pPr>
+              <w:cnfStyle w:val="100000000000" w:firstRow="1" w:lastRow="0" w:firstColumn="0" w:lastColumn="0" w:oddVBand="0" w:evenVBand="0" w:oddHBand="0" w:evenHBand="0" w:firstRowFirstColumn="0" w:firstRowLastColumn="0" w:lastRowFirstColumn="0" w:lastRowLastColumn="0"/>
+            </w:pPr>
+            <w:r>
+              <w:t>Estimate</w:t>
+            </w:r>
+          </w:p>
+        </w:tc>
+        <w:tc>
+          <w:tcPr>
+            <w:tcW w:w="768" w:type="dxa"/>
+          </w:tcPr>
+          <w:p>
+            <w:pPr>
+              <w:cnfStyle w:val="100000000000" w:firstRow="1" w:lastRow="0" w:firstColumn="0" w:lastColumn="0" w:oddVBand="0" w:evenVBand="0" w:oddHBand="0" w:evenHBand="0" w:firstRowFirstColumn="0" w:firstRowLastColumn="0" w:lastRowFirstColumn="0" w:lastRowLastColumn="0"/>
+            </w:pPr>
+            <w:r>
+              <w:t>Taken</w:t>
+            </w:r>
+          </w:p>
+        </w:tc>
+      </w:tr>
+      <w:tr>
+        <w:trPr>
+          <w:cnfStyle w:val="000000100000" w:firstRow="0" w:lastRow="0" w:firstColumn="0" w:lastColumn="0" w:oddVBand="0" w:evenVBand="0" w:oddHBand="1" w:evenHBand="0" w:firstRowFirstColumn="0" w:firstRowLastColumn="0" w:lastRowFirstColumn="0" w:lastRowLastColumn="0"/>
+        </w:trPr>
+        <w:tc>
+          <w:tcPr>
+            <w:cnfStyle w:val="001000000000" w:firstRow="0" w:lastRow="0" w:firstColumn="1" w:lastColumn="0" w:oddVBand="0" w:evenVBand="0" w:oddHBand="0" w:evenHBand="0" w:firstRowFirstColumn="0" w:firstRowLastColumn="0" w:lastRowFirstColumn="0" w:lastRowLastColumn="0"/>
+            <w:tcW w:w="879" w:type="dxa"/>
+          </w:tcPr>
+          <w:p>
+            <w:r>
+              <w:t>T33</w:t>
+            </w:r>
+          </w:p>
+        </w:tc>
+        <w:tc>
+          <w:tcPr>
+            <w:tcW w:w="6279" w:type="dxa"/>
+          </w:tcPr>
+          <w:p>
+            <w:pPr>
+              <w:cnfStyle w:val="000000100000" w:firstRow="0" w:lastRow="0" w:firstColumn="0" w:lastColumn="0" w:oddVBand="0" w:evenVBand="0" w:oddHBand="1" w:evenHBand="0" w:firstRowFirstColumn="0" w:firstRowLastColumn="0" w:lastRowFirstColumn="0" w:lastRowLastColumn="0"/>
+            </w:pPr>
+            <w:r>
+              <w:t>Map loads on the specified pages</w:t>
+            </w:r>
+          </w:p>
+        </w:tc>
+        <w:tc>
+          <w:tcPr>
+            <w:tcW w:w="1080" w:type="dxa"/>
+          </w:tcPr>
+          <w:p>
+            <w:pPr>
+              <w:cnfStyle w:val="000000100000" w:firstRow="0" w:lastRow="0" w:firstColumn="0" w:lastColumn="0" w:oddVBand="0" w:evenVBand="0" w:oddHBand="1" w:evenHBand="0" w:firstRowFirstColumn="0" w:firstRowLastColumn="0" w:lastRowFirstColumn="0" w:lastRowLastColumn="0"/>
+            </w:pPr>
+          </w:p>
+        </w:tc>
+        <w:tc>
+          <w:tcPr>
+            <w:tcW w:w="768" w:type="dxa"/>
+          </w:tcPr>
+          <w:p>
+            <w:pPr>
+              <w:cnfStyle w:val="000000100000" w:firstRow="0" w:lastRow="0" w:firstColumn="0" w:lastColumn="0" w:oddVBand="0" w:evenVBand="0" w:oddHBand="1" w:evenHBand="0" w:firstRowFirstColumn="0" w:firstRowLastColumn="0" w:lastRowFirstColumn="0" w:lastRowLastColumn="0"/>
+            </w:pPr>
+          </w:p>
+        </w:tc>
+      </w:tr>
+      <w:tr>
+        <w:tc>
+          <w:tcPr>
+            <w:cnfStyle w:val="001000000000" w:firstRow="0" w:lastRow="0" w:firstColumn="1" w:lastColumn="0" w:oddVBand="0" w:evenVBand="0" w:oddHBand="0" w:evenHBand="0" w:firstRowFirstColumn="0" w:firstRowLastColumn="0" w:lastRowFirstColumn="0" w:lastRowLastColumn="0"/>
+            <w:tcW w:w="879" w:type="dxa"/>
+          </w:tcPr>
+          <w:p>
+            <w:r>
+              <w:t>T34</w:t>
+            </w:r>
+          </w:p>
+        </w:tc>
+        <w:tc>
+          <w:tcPr>
+            <w:tcW w:w="6279" w:type="dxa"/>
+          </w:tcPr>
+          <w:p>
+            <w:pPr>
+              <w:cnfStyle w:val="000000000000" w:firstRow="0" w:lastRow="0" w:firstColumn="0" w:lastColumn="0" w:oddVBand="0" w:evenVBand="0" w:oddHBand="0" w:evenHBand="0" w:firstRowFirstColumn="0" w:firstRowLastColumn="0" w:lastRowFirstColumn="0" w:lastRowLastColumn="0"/>
+            </w:pPr>
+            <w:r>
+              <w:t>Map for each city in the database</w:t>
+            </w:r>
+          </w:p>
+        </w:tc>
+        <w:tc>
+          <w:tcPr>
+            <w:tcW w:w="1080" w:type="dxa"/>
+          </w:tcPr>
+          <w:p>
+            <w:pPr>
+              <w:cnfStyle w:val="000000000000" w:firstRow="0" w:lastRow="0" w:firstColumn="0" w:lastColumn="0" w:oddVBand="0" w:evenVBand="0" w:oddHBand="0" w:evenHBand="0" w:firstRowFirstColumn="0" w:firstRowLastColumn="0" w:lastRowFirstColumn="0" w:lastRowLastColumn="0"/>
+            </w:pPr>
+          </w:p>
+        </w:tc>
+        <w:tc>
+          <w:tcPr>
+            <w:tcW w:w="768" w:type="dxa"/>
+          </w:tcPr>
+          <w:p>
+            <w:pPr>
+              <w:cnfStyle w:val="000000000000" w:firstRow="0" w:lastRow="0" w:firstColumn="0" w:lastColumn="0" w:oddVBand="0" w:evenVBand="0" w:oddHBand="0" w:evenHBand="0" w:firstRowFirstColumn="0" w:firstRowLastColumn="0" w:lastRowFirstColumn="0" w:lastRowLastColumn="0"/>
+            </w:pPr>
+          </w:p>
+        </w:tc>
+      </w:tr>
+      <w:tr>
+        <w:trPr>
+          <w:cnfStyle w:val="000000100000" w:firstRow="0" w:lastRow="0" w:firstColumn="0" w:lastColumn="0" w:oddVBand="0" w:evenVBand="0" w:oddHBand="1" w:evenHBand="0" w:firstRowFirstColumn="0" w:firstRowLastColumn="0" w:lastRowFirstColumn="0" w:lastRowLastColumn="0"/>
+        </w:trPr>
+        <w:tc>
+          <w:tcPr>
+            <w:cnfStyle w:val="001000000000" w:firstRow="0" w:lastRow="0" w:firstColumn="1" w:lastColumn="0" w:oddVBand="0" w:evenVBand="0" w:oddHBand="0" w:evenHBand="0" w:firstRowFirstColumn="0" w:firstRowLastColumn="0" w:lastRowFirstColumn="0" w:lastRowLastColumn="0"/>
+            <w:tcW w:w="879" w:type="dxa"/>
+          </w:tcPr>
+          <w:p>
+            <w:r>
+              <w:t>T35</w:t>
+            </w:r>
+          </w:p>
+        </w:tc>
+        <w:tc>
+          <w:tcPr>
+            <w:tcW w:w="6279" w:type="dxa"/>
+          </w:tcPr>
+          <w:p>
+            <w:pPr>
+              <w:cnfStyle w:val="000000100000" w:firstRow="0" w:lastRow="0" w:firstColumn="0" w:lastColumn="0" w:oddVBand="0" w:evenVBand="0" w:oddHBand="1" w:evenHBand="0" w:firstRowFirstColumn="0" w:firstRowLastColumn="0" w:lastRowFirstColumn="0" w:lastRowLastColumn="0"/>
+            </w:pPr>
+            <w:r>
+              <w:t>Correct city is shown in the map</w:t>
+            </w:r>
+          </w:p>
+        </w:tc>
+        <w:tc>
+          <w:tcPr>
+            <w:tcW w:w="1080" w:type="dxa"/>
+          </w:tcPr>
+          <w:p>
+            <w:pPr>
+              <w:cnfStyle w:val="000000100000" w:firstRow="0" w:lastRow="0" w:firstColumn="0" w:lastColumn="0" w:oddVBand="0" w:evenVBand="0" w:oddHBand="1" w:evenHBand="0" w:firstRowFirstColumn="0" w:firstRowLastColumn="0" w:lastRowFirstColumn="0" w:lastRowLastColumn="0"/>
+            </w:pPr>
+          </w:p>
+        </w:tc>
+        <w:tc>
+          <w:tcPr>
+            <w:tcW w:w="768" w:type="dxa"/>
+          </w:tcPr>
+          <w:p>
+            <w:pPr>
+              <w:cnfStyle w:val="000000100000" w:firstRow="0" w:lastRow="0" w:firstColumn="0" w:lastColumn="0" w:oddVBand="0" w:evenVBand="0" w:oddHBand="1" w:evenHBand="0" w:firstRowFirstColumn="0" w:firstRowLastColumn="0" w:lastRowFirstColumn="0" w:lastRowLastColumn="0"/>
+            </w:pPr>
+          </w:p>
+        </w:tc>
+      </w:tr>
+      <w:tr>
+        <w:tc>
+          <w:tcPr>
+            <w:cnfStyle w:val="001000000000" w:firstRow="0" w:lastRow="0" w:firstColumn="1" w:lastColumn="0" w:oddVBand="0" w:evenVBand="0" w:oddHBand="0" w:evenHBand="0" w:firstRowFirstColumn="0" w:firstRowLastColumn="0" w:lastRowFirstColumn="0" w:lastRowLastColumn="0"/>
+            <w:tcW w:w="879" w:type="dxa"/>
+          </w:tcPr>
+          <w:p>
+            <w:r>
+              <w:t>T36</w:t>
+            </w:r>
+          </w:p>
+        </w:tc>
+        <w:tc>
+          <w:tcPr>
+            <w:tcW w:w="6279" w:type="dxa"/>
+          </w:tcPr>
+          <w:p>
+            <w:pPr>
+              <w:cnfStyle w:val="000000000000" w:firstRow="0" w:lastRow="0" w:firstColumn="0" w:lastColumn="0" w:oddVBand="0" w:evenVBand="0" w:oddHBand="0" w:evenHBand="0" w:firstRowFirstColumn="0" w:firstRowLastColumn="0" w:lastRowFirstColumn="0" w:lastRowLastColumn="0"/>
+            </w:pPr>
+            <w:r>
+              <w:t>Write test cases</w:t>
+            </w:r>
+          </w:p>
+        </w:tc>
+        <w:tc>
+          <w:tcPr>
+            <w:tcW w:w="1080" w:type="dxa"/>
+          </w:tcPr>
+          <w:p>
+            <w:pPr>
+              <w:cnfStyle w:val="000000000000" w:firstRow="0" w:lastRow="0" w:firstColumn="0" w:lastColumn="0" w:oddVBand="0" w:evenVBand="0" w:oddHBand="0" w:evenHBand="0" w:firstRowFirstColumn="0" w:firstRowLastColumn="0" w:lastRowFirstColumn="0" w:lastRowLastColumn="0"/>
+            </w:pPr>
+          </w:p>
+        </w:tc>
+        <w:tc>
+          <w:tcPr>
+            <w:tcW w:w="768" w:type="dxa"/>
+          </w:tcPr>
+          <w:p>
+            <w:pPr>
+              <w:cnfStyle w:val="000000000000" w:firstRow="0" w:lastRow="0" w:firstColumn="0" w:lastColumn="0" w:oddVBand="0" w:evenVBand="0" w:oddHBand="0" w:evenHBand="0" w:firstRowFirstColumn="0" w:firstRowLastColumn="0" w:lastRowFirstColumn="0" w:lastRowLastColumn="0"/>
+            </w:pPr>
+          </w:p>
+        </w:tc>
+      </w:tr>
+      <w:tr>
+        <w:trPr>
+          <w:cnfStyle w:val="000000100000" w:firstRow="0" w:lastRow="0" w:firstColumn="0" w:lastColumn="0" w:oddVBand="0" w:evenVBand="0" w:oddHBand="1" w:evenHBand="0" w:firstRowFirstColumn="0" w:firstRowLastColumn="0" w:lastRowFirstColumn="0" w:lastRowLastColumn="0"/>
+        </w:trPr>
+        <w:tc>
+          <w:tcPr>
+            <w:cnfStyle w:val="001000000000" w:firstRow="0" w:lastRow="0" w:firstColumn="1" w:lastColumn="0" w:oddVBand="0" w:evenVBand="0" w:oddHBand="0" w:evenHBand="0" w:firstRowFirstColumn="0" w:firstRowLastColumn="0" w:lastRowFirstColumn="0" w:lastRowLastColumn="0"/>
+            <w:tcW w:w="879" w:type="dxa"/>
+          </w:tcPr>
+          <w:p>
+            <w:r>
+              <w:t>T37</w:t>
+            </w:r>
+          </w:p>
+        </w:tc>
+        <w:tc>
+          <w:tcPr>
+            <w:tcW w:w="6279" w:type="dxa"/>
+          </w:tcPr>
+          <w:p>
+            <w:pPr>
+              <w:cnfStyle w:val="000000100000" w:firstRow="0" w:lastRow="0" w:firstColumn="0" w:lastColumn="0" w:oddVBand="0" w:evenVBand="0" w:oddHBand="1" w:evenHBand="0" w:firstRowFirstColumn="0" w:firstRowLastColumn="0" w:lastRowFirstColumn="0" w:lastRowLastColumn="0"/>
+            </w:pPr>
+            <w:r>
+              <w:t>Verify story is complete (acceptance test)</w:t>
+            </w:r>
+          </w:p>
+        </w:tc>
+        <w:tc>
+          <w:tcPr>
+            <w:tcW w:w="1080" w:type="dxa"/>
+          </w:tcPr>
+          <w:p>
+            <w:pPr>
+              <w:cnfStyle w:val="000000100000" w:firstRow="0" w:lastRow="0" w:firstColumn="0" w:lastColumn="0" w:oddVBand="0" w:evenVBand="0" w:oddHBand="1" w:evenHBand="0" w:firstRowFirstColumn="0" w:firstRowLastColumn="0" w:lastRowFirstColumn="0" w:lastRowLastColumn="0"/>
+            </w:pPr>
+          </w:p>
+        </w:tc>
+        <w:tc>
+          <w:tcPr>
+            <w:tcW w:w="768" w:type="dxa"/>
+          </w:tcPr>
+          <w:p>
+            <w:pPr>
+              <w:cnfStyle w:val="000000100000" w:firstRow="0" w:lastRow="0" w:firstColumn="0" w:lastColumn="0" w:oddVBand="0" w:evenVBand="0" w:oddHBand="1" w:evenHBand="0" w:firstRowFirstColumn="0" w:firstRowLastColumn="0" w:lastRowFirstColumn="0" w:lastRowLastColumn="0"/>
+            </w:pPr>
+          </w:p>
+        </w:tc>
+      </w:tr>
+      <w:tr>
+        <w:tc>
+          <w:tcPr>
+            <w:cnfStyle w:val="001000000000" w:firstRow="0" w:lastRow="0" w:firstColumn="1" w:lastColumn="0" w:oddVBand="0" w:evenVBand="0" w:oddHBand="0" w:evenHBand="0" w:firstRowFirstColumn="0" w:firstRowLastColumn="0" w:lastRowFirstColumn="0" w:lastRowLastColumn="0"/>
+            <w:tcW w:w="879" w:type="dxa"/>
+          </w:tcPr>
+          <w:p/>
+        </w:tc>
+        <w:tc>
+          <w:tcPr>
+            <w:tcW w:w="6279" w:type="dxa"/>
+          </w:tcPr>
+          <w:p>
+            <w:pPr>
+              <w:tabs>
+                <w:tab w:val="right" w:pos="6219"/>
+              </w:tabs>
+              <w:cnfStyle w:val="000000000000" w:firstRow="0" w:lastRow="0" w:firstColumn="0" w:lastColumn="0" w:oddVBand="0" w:evenVBand="0" w:oddHBand="0" w:evenHBand="0" w:firstRowFirstColumn="0" w:firstRowLastColumn="0" w:lastRowFirstColumn="0" w:lastRowLastColumn="0"/>
+            </w:pPr>
+            <w:r>
+              <w:t>Story Points</w:t>
+            </w:r>
+            <w:r>
+              <w:t xml:space="preserve">: </w:t>
+            </w:r>
+            <w:r>
+              <w:t>1</w:t>
+            </w:r>
+            <w:r>
+              <w:tab/>
+              <w:t>Total Hours:</w:t>
             </w:r>
           </w:p>
         </w:tc>
@@ -5568,13 +6582,14 @@
       <w:pPr>
         <w:pStyle w:val="Heading2"/>
         <w:spacing w:before="360"/>
+        <w:rPr>
+          <w:b w:val="0"/>
+        </w:rPr>
       </w:pPr>
-      <w:bookmarkStart w:id="23" w:name="_Toc491088273"/>
       <w:r>
         <w:lastRenderedPageBreak/>
-        <w:t>S03: Log In</w:t>
-      </w:r>
-      <w:bookmarkEnd w:id="23"/>
+        <w:t>S07: Modify City Information</w:t>
+      </w:r>
     </w:p>
     <w:tbl>
       <w:tblPr>
@@ -5654,10 +6669,7 @@
           </w:tcPr>
           <w:p>
             <w:r>
-              <w:t>T</w:t>
-            </w:r>
-            <w:r>
-              <w:t>17</w:t>
+              <w:t>T38</w:t>
             </w:r>
           </w:p>
         </w:tc>
@@ -5670,7 +6682,7 @@
               <w:cnfStyle w:val="000000100000" w:firstRow="0" w:lastRow="0" w:firstColumn="0" w:lastColumn="0" w:oddVBand="0" w:evenVBand="0" w:oddHBand="1" w:evenHBand="0" w:firstRowFirstColumn="0" w:firstRowLastColumn="0" w:lastRowFirstColumn="0" w:lastRowLastColumn="0"/>
             </w:pPr>
             <w:r>
-              <w:t>Button to log in</w:t>
+              <w:t>Button to enter admin editing mode only for admins</w:t>
             </w:r>
           </w:p>
         </w:tc>
@@ -5703,1599 +6715,7 @@
           </w:tcPr>
           <w:p>
             <w:r>
-              <w:t>T</w:t>
-            </w:r>
-            <w:r>
-              <w:t>18</w:t>
-            </w:r>
-          </w:p>
-        </w:tc>
-        <w:tc>
-          <w:tcPr>
-            <w:tcW w:w="6279" w:type="dxa"/>
-          </w:tcPr>
-          <w:p>
-            <w:pPr>
-              <w:cnfStyle w:val="000000000000" w:firstRow="0" w:lastRow="0" w:firstColumn="0" w:lastColumn="0" w:oddVBand="0" w:evenVBand="0" w:oddHBand="0" w:evenHBand="0" w:firstRowFirstColumn="0" w:firstRowLastColumn="0" w:lastRowFirstColumn="0" w:lastRowLastColumn="0"/>
-            </w:pPr>
-            <w:r>
-              <w:t>Text-boxes for username and password</w:t>
-            </w:r>
-          </w:p>
-        </w:tc>
-        <w:tc>
-          <w:tcPr>
-            <w:tcW w:w="1080" w:type="dxa"/>
-          </w:tcPr>
-          <w:p>
-            <w:pPr>
-              <w:cnfStyle w:val="000000000000" w:firstRow="0" w:lastRow="0" w:firstColumn="0" w:lastColumn="0" w:oddVBand="0" w:evenVBand="0" w:oddHBand="0" w:evenHBand="0" w:firstRowFirstColumn="0" w:firstRowLastColumn="0" w:lastRowFirstColumn="0" w:lastRowLastColumn="0"/>
-            </w:pPr>
-          </w:p>
-        </w:tc>
-        <w:tc>
-          <w:tcPr>
-            <w:tcW w:w="768" w:type="dxa"/>
-          </w:tcPr>
-          <w:p>
-            <w:pPr>
-              <w:cnfStyle w:val="000000000000" w:firstRow="0" w:lastRow="0" w:firstColumn="0" w:lastColumn="0" w:oddVBand="0" w:evenVBand="0" w:oddHBand="0" w:evenHBand="0" w:firstRowFirstColumn="0" w:firstRowLastColumn="0" w:lastRowFirstColumn="0" w:lastRowLastColumn="0"/>
-            </w:pPr>
-          </w:p>
-        </w:tc>
-      </w:tr>
-      <w:tr>
-        <w:trPr>
-          <w:cnfStyle w:val="000000100000" w:firstRow="0" w:lastRow="0" w:firstColumn="0" w:lastColumn="0" w:oddVBand="0" w:evenVBand="0" w:oddHBand="1" w:evenHBand="0" w:firstRowFirstColumn="0" w:firstRowLastColumn="0" w:lastRowFirstColumn="0" w:lastRowLastColumn="0"/>
-        </w:trPr>
-        <w:tc>
-          <w:tcPr>
-            <w:cnfStyle w:val="001000000000" w:firstRow="0" w:lastRow="0" w:firstColumn="1" w:lastColumn="0" w:oddVBand="0" w:evenVBand="0" w:oddHBand="0" w:evenHBand="0" w:firstRowFirstColumn="0" w:firstRowLastColumn="0" w:lastRowFirstColumn="0" w:lastRowLastColumn="0"/>
-            <w:tcW w:w="879" w:type="dxa"/>
-          </w:tcPr>
-          <w:p>
-            <w:r>
-              <w:t>T19</w:t>
-            </w:r>
-          </w:p>
-        </w:tc>
-        <w:tc>
-          <w:tcPr>
-            <w:tcW w:w="6279" w:type="dxa"/>
-          </w:tcPr>
-          <w:p>
-            <w:pPr>
-              <w:cnfStyle w:val="000000100000" w:firstRow="0" w:lastRow="0" w:firstColumn="0" w:lastColumn="0" w:oddVBand="0" w:evenVBand="0" w:oddHBand="1" w:evenHBand="0" w:firstRowFirstColumn="0" w:firstRowLastColumn="0" w:lastRowFirstColumn="0" w:lastRowLastColumn="0"/>
-            </w:pPr>
-            <w:r>
-              <w:t>Form validation for input values</w:t>
-            </w:r>
-          </w:p>
-        </w:tc>
-        <w:tc>
-          <w:tcPr>
-            <w:tcW w:w="1080" w:type="dxa"/>
-          </w:tcPr>
-          <w:p>
-            <w:pPr>
-              <w:cnfStyle w:val="000000100000" w:firstRow="0" w:lastRow="0" w:firstColumn="0" w:lastColumn="0" w:oddVBand="0" w:evenVBand="0" w:oddHBand="1" w:evenHBand="0" w:firstRowFirstColumn="0" w:firstRowLastColumn="0" w:lastRowFirstColumn="0" w:lastRowLastColumn="0"/>
-            </w:pPr>
-          </w:p>
-        </w:tc>
-        <w:tc>
-          <w:tcPr>
-            <w:tcW w:w="768" w:type="dxa"/>
-          </w:tcPr>
-          <w:p>
-            <w:pPr>
-              <w:cnfStyle w:val="000000100000" w:firstRow="0" w:lastRow="0" w:firstColumn="0" w:lastColumn="0" w:oddVBand="0" w:evenVBand="0" w:oddHBand="1" w:evenHBand="0" w:firstRowFirstColumn="0" w:firstRowLastColumn="0" w:lastRowFirstColumn="0" w:lastRowLastColumn="0"/>
-            </w:pPr>
-          </w:p>
-        </w:tc>
-      </w:tr>
-      <w:tr>
-        <w:tc>
-          <w:tcPr>
-            <w:cnfStyle w:val="001000000000" w:firstRow="0" w:lastRow="0" w:firstColumn="1" w:lastColumn="0" w:oddVBand="0" w:evenVBand="0" w:oddHBand="0" w:evenHBand="0" w:firstRowFirstColumn="0" w:firstRowLastColumn="0" w:lastRowFirstColumn="0" w:lastRowLastColumn="0"/>
-            <w:tcW w:w="879" w:type="dxa"/>
-          </w:tcPr>
-          <w:p>
-            <w:r>
-              <w:t>T20</w:t>
-            </w:r>
-          </w:p>
-        </w:tc>
-        <w:tc>
-          <w:tcPr>
-            <w:tcW w:w="6279" w:type="dxa"/>
-          </w:tcPr>
-          <w:p>
-            <w:pPr>
-              <w:cnfStyle w:val="000000000000" w:firstRow="0" w:lastRow="0" w:firstColumn="0" w:lastColumn="0" w:oddVBand="0" w:evenVBand="0" w:oddHBand="0" w:evenHBand="0" w:firstRowFirstColumn="0" w:firstRowLastColumn="0" w:lastRowFirstColumn="0" w:lastRowLastColumn="0"/>
-            </w:pPr>
-            <w:r>
-              <w:t>Log into registered account in database</w:t>
-            </w:r>
-          </w:p>
-        </w:tc>
-        <w:tc>
-          <w:tcPr>
-            <w:tcW w:w="1080" w:type="dxa"/>
-          </w:tcPr>
-          <w:p>
-            <w:pPr>
-              <w:cnfStyle w:val="000000000000" w:firstRow="0" w:lastRow="0" w:firstColumn="0" w:lastColumn="0" w:oddVBand="0" w:evenVBand="0" w:oddHBand="0" w:evenHBand="0" w:firstRowFirstColumn="0" w:firstRowLastColumn="0" w:lastRowFirstColumn="0" w:lastRowLastColumn="0"/>
-            </w:pPr>
-          </w:p>
-        </w:tc>
-        <w:tc>
-          <w:tcPr>
-            <w:tcW w:w="768" w:type="dxa"/>
-          </w:tcPr>
-          <w:p>
-            <w:pPr>
-              <w:cnfStyle w:val="000000000000" w:firstRow="0" w:lastRow="0" w:firstColumn="0" w:lastColumn="0" w:oddVBand="0" w:evenVBand="0" w:oddHBand="0" w:evenHBand="0" w:firstRowFirstColumn="0" w:firstRowLastColumn="0" w:lastRowFirstColumn="0" w:lastRowLastColumn="0"/>
-            </w:pPr>
-          </w:p>
-        </w:tc>
-      </w:tr>
-      <w:tr>
-        <w:trPr>
-          <w:cnfStyle w:val="000000100000" w:firstRow="0" w:lastRow="0" w:firstColumn="0" w:lastColumn="0" w:oddVBand="0" w:evenVBand="0" w:oddHBand="1" w:evenHBand="0" w:firstRowFirstColumn="0" w:firstRowLastColumn="0" w:lastRowFirstColumn="0" w:lastRowLastColumn="0"/>
-        </w:trPr>
-        <w:tc>
-          <w:tcPr>
-            <w:cnfStyle w:val="001000000000" w:firstRow="0" w:lastRow="0" w:firstColumn="1" w:lastColumn="0" w:oddVBand="0" w:evenVBand="0" w:oddHBand="0" w:evenHBand="0" w:firstRowFirstColumn="0" w:firstRowLastColumn="0" w:lastRowFirstColumn="0" w:lastRowLastColumn="0"/>
-            <w:tcW w:w="879" w:type="dxa"/>
-          </w:tcPr>
-          <w:p>
-            <w:r>
-              <w:t>T21</w:t>
-            </w:r>
-          </w:p>
-        </w:tc>
-        <w:tc>
-          <w:tcPr>
-            <w:tcW w:w="6279" w:type="dxa"/>
-          </w:tcPr>
-          <w:p>
-            <w:pPr>
-              <w:cnfStyle w:val="000000100000" w:firstRow="0" w:lastRow="0" w:firstColumn="0" w:lastColumn="0" w:oddVBand="0" w:evenVBand="0" w:oddHBand="1" w:evenHBand="0" w:firstRowFirstColumn="0" w:firstRowLastColumn="0" w:lastRowFirstColumn="0" w:lastRowLastColumn="0"/>
-            </w:pPr>
-            <w:r>
-              <w:t>Write test cases</w:t>
-            </w:r>
-          </w:p>
-        </w:tc>
-        <w:tc>
-          <w:tcPr>
-            <w:tcW w:w="1080" w:type="dxa"/>
-          </w:tcPr>
-          <w:p>
-            <w:pPr>
-              <w:cnfStyle w:val="000000100000" w:firstRow="0" w:lastRow="0" w:firstColumn="0" w:lastColumn="0" w:oddVBand="0" w:evenVBand="0" w:oddHBand="1" w:evenHBand="0" w:firstRowFirstColumn="0" w:firstRowLastColumn="0" w:lastRowFirstColumn="0" w:lastRowLastColumn="0"/>
-            </w:pPr>
-          </w:p>
-        </w:tc>
-        <w:tc>
-          <w:tcPr>
-            <w:tcW w:w="768" w:type="dxa"/>
-          </w:tcPr>
-          <w:p>
-            <w:pPr>
-              <w:cnfStyle w:val="000000100000" w:firstRow="0" w:lastRow="0" w:firstColumn="0" w:lastColumn="0" w:oddVBand="0" w:evenVBand="0" w:oddHBand="1" w:evenHBand="0" w:firstRowFirstColumn="0" w:firstRowLastColumn="0" w:lastRowFirstColumn="0" w:lastRowLastColumn="0"/>
-            </w:pPr>
-          </w:p>
-        </w:tc>
-      </w:tr>
-      <w:tr>
-        <w:tc>
-          <w:tcPr>
-            <w:cnfStyle w:val="001000000000" w:firstRow="0" w:lastRow="0" w:firstColumn="1" w:lastColumn="0" w:oddVBand="0" w:evenVBand="0" w:oddHBand="0" w:evenHBand="0" w:firstRowFirstColumn="0" w:firstRowLastColumn="0" w:lastRowFirstColumn="0" w:lastRowLastColumn="0"/>
-            <w:tcW w:w="879" w:type="dxa"/>
-          </w:tcPr>
-          <w:p>
-            <w:r>
-              <w:t>T22</w:t>
-            </w:r>
-          </w:p>
-        </w:tc>
-        <w:tc>
-          <w:tcPr>
-            <w:tcW w:w="6279" w:type="dxa"/>
-          </w:tcPr>
-          <w:p>
-            <w:pPr>
-              <w:cnfStyle w:val="000000000000" w:firstRow="0" w:lastRow="0" w:firstColumn="0" w:lastColumn="0" w:oddVBand="0" w:evenVBand="0" w:oddHBand="0" w:evenHBand="0" w:firstRowFirstColumn="0" w:firstRowLastColumn="0" w:lastRowFirstColumn="0" w:lastRowLastColumn="0"/>
-            </w:pPr>
-            <w:r>
-              <w:t>Verify story is complete (acceptance test)</w:t>
-            </w:r>
-          </w:p>
-        </w:tc>
-        <w:tc>
-          <w:tcPr>
-            <w:tcW w:w="1080" w:type="dxa"/>
-          </w:tcPr>
-          <w:p>
-            <w:pPr>
-              <w:cnfStyle w:val="000000000000" w:firstRow="0" w:lastRow="0" w:firstColumn="0" w:lastColumn="0" w:oddVBand="0" w:evenVBand="0" w:oddHBand="0" w:evenHBand="0" w:firstRowFirstColumn="0" w:firstRowLastColumn="0" w:lastRowFirstColumn="0" w:lastRowLastColumn="0"/>
-            </w:pPr>
-          </w:p>
-        </w:tc>
-        <w:tc>
-          <w:tcPr>
-            <w:tcW w:w="768" w:type="dxa"/>
-          </w:tcPr>
-          <w:p>
-            <w:pPr>
-              <w:cnfStyle w:val="000000000000" w:firstRow="0" w:lastRow="0" w:firstColumn="0" w:lastColumn="0" w:oddVBand="0" w:evenVBand="0" w:oddHBand="0" w:evenHBand="0" w:firstRowFirstColumn="0" w:firstRowLastColumn="0" w:lastRowFirstColumn="0" w:lastRowLastColumn="0"/>
-            </w:pPr>
-          </w:p>
-        </w:tc>
-      </w:tr>
-      <w:tr>
-        <w:trPr>
-          <w:cnfStyle w:val="000000100000" w:firstRow="0" w:lastRow="0" w:firstColumn="0" w:lastColumn="0" w:oddVBand="0" w:evenVBand="0" w:oddHBand="1" w:evenHBand="0" w:firstRowFirstColumn="0" w:firstRowLastColumn="0" w:lastRowFirstColumn="0" w:lastRowLastColumn="0"/>
-        </w:trPr>
-        <w:tc>
-          <w:tcPr>
-            <w:cnfStyle w:val="001000000000" w:firstRow="0" w:lastRow="0" w:firstColumn="1" w:lastColumn="0" w:oddVBand="0" w:evenVBand="0" w:oddHBand="0" w:evenHBand="0" w:firstRowFirstColumn="0" w:firstRowLastColumn="0" w:lastRowFirstColumn="0" w:lastRowLastColumn="0"/>
-            <w:tcW w:w="879" w:type="dxa"/>
-          </w:tcPr>
-          <w:p/>
-        </w:tc>
-        <w:tc>
-          <w:tcPr>
-            <w:tcW w:w="6279" w:type="dxa"/>
-          </w:tcPr>
-          <w:p>
-            <w:pPr>
-              <w:tabs>
-                <w:tab w:val="right" w:pos="6219"/>
-              </w:tabs>
-              <w:cnfStyle w:val="000000100000" w:firstRow="0" w:lastRow="0" w:firstColumn="0" w:lastColumn="0" w:oddVBand="0" w:evenVBand="0" w:oddHBand="1" w:evenHBand="0" w:firstRowFirstColumn="0" w:firstRowLastColumn="0" w:lastRowFirstColumn="0" w:lastRowLastColumn="0"/>
-            </w:pPr>
-            <w:r>
-              <w:t xml:space="preserve">Story Points: </w:t>
-            </w:r>
-            <w:r>
-              <w:t>1</w:t>
-            </w:r>
-            <w:r>
-              <w:tab/>
-              <w:t>Total Hours:</w:t>
-            </w:r>
-          </w:p>
-        </w:tc>
-        <w:tc>
-          <w:tcPr>
-            <w:tcW w:w="1080" w:type="dxa"/>
-          </w:tcPr>
-          <w:p>
-            <w:pPr>
-              <w:cnfStyle w:val="000000100000" w:firstRow="0" w:lastRow="0" w:firstColumn="0" w:lastColumn="0" w:oddVBand="0" w:evenVBand="0" w:oddHBand="1" w:evenHBand="0" w:firstRowFirstColumn="0" w:firstRowLastColumn="0" w:lastRowFirstColumn="0" w:lastRowLastColumn="0"/>
-            </w:pPr>
-          </w:p>
-        </w:tc>
-        <w:tc>
-          <w:tcPr>
-            <w:tcW w:w="768" w:type="dxa"/>
-          </w:tcPr>
-          <w:p>
-            <w:pPr>
-              <w:cnfStyle w:val="000000100000" w:firstRow="0" w:lastRow="0" w:firstColumn="0" w:lastColumn="0" w:oddVBand="0" w:evenVBand="0" w:oddHBand="1" w:evenHBand="0" w:firstRowFirstColumn="0" w:firstRowLastColumn="0" w:lastRowFirstColumn="0" w:lastRowLastColumn="0"/>
-            </w:pPr>
-          </w:p>
-        </w:tc>
-      </w:tr>
-    </w:tbl>
-    <w:p>
-      <w:pPr>
-        <w:pStyle w:val="Heading2"/>
-        <w:spacing w:before="360"/>
-      </w:pPr>
-      <w:bookmarkStart w:id="24" w:name="_Toc491088274"/>
-      <w:r>
-        <w:t>S15</w:t>
-      </w:r>
-      <w:r>
-        <w:t>: Log Out</w:t>
-      </w:r>
-      <w:bookmarkEnd w:id="24"/>
-    </w:p>
-    <w:tbl>
-      <w:tblPr>
-        <w:tblStyle w:val="LightList-Accent4"/>
-        <w:tblW w:w="0" w:type="auto"/>
-        <w:tblLook w:val="04A0" w:firstRow="1" w:lastRow="0" w:firstColumn="1" w:lastColumn="0" w:noHBand="0" w:noVBand="1"/>
-      </w:tblPr>
-      <w:tblGrid>
-        <w:gridCol w:w="879"/>
-        <w:gridCol w:w="6279"/>
-        <w:gridCol w:w="1080"/>
-        <w:gridCol w:w="768"/>
-      </w:tblGrid>
-      <w:tr>
-        <w:trPr>
-          <w:cnfStyle w:val="100000000000" w:firstRow="1" w:lastRow="0" w:firstColumn="0" w:lastColumn="0" w:oddVBand="0" w:evenVBand="0" w:oddHBand="0" w:evenHBand="0" w:firstRowFirstColumn="0" w:firstRowLastColumn="0" w:lastRowFirstColumn="0" w:lastRowLastColumn="0"/>
-        </w:trPr>
-        <w:tc>
-          <w:tcPr>
-            <w:cnfStyle w:val="001000000000" w:firstRow="0" w:lastRow="0" w:firstColumn="1" w:lastColumn="0" w:oddVBand="0" w:evenVBand="0" w:oddHBand="0" w:evenHBand="0" w:firstRowFirstColumn="0" w:firstRowLastColumn="0" w:lastRowFirstColumn="0" w:lastRowLastColumn="0"/>
-            <w:tcW w:w="879" w:type="dxa"/>
-          </w:tcPr>
-          <w:p>
-            <w:r>
-              <w:t>Task ID</w:t>
-            </w:r>
-          </w:p>
-        </w:tc>
-        <w:tc>
-          <w:tcPr>
-            <w:tcW w:w="6279" w:type="dxa"/>
-          </w:tcPr>
-          <w:p>
-            <w:pPr>
-              <w:cnfStyle w:val="100000000000" w:firstRow="1" w:lastRow="0" w:firstColumn="0" w:lastColumn="0" w:oddVBand="0" w:evenVBand="0" w:oddHBand="0" w:evenHBand="0" w:firstRowFirstColumn="0" w:firstRowLastColumn="0" w:lastRowFirstColumn="0" w:lastRowLastColumn="0"/>
-            </w:pPr>
-            <w:r>
-              <w:t>Task Description</w:t>
-            </w:r>
-          </w:p>
-        </w:tc>
-        <w:tc>
-          <w:tcPr>
-            <w:tcW w:w="1080" w:type="dxa"/>
-          </w:tcPr>
-          <w:p>
-            <w:pPr>
-              <w:cnfStyle w:val="100000000000" w:firstRow="1" w:lastRow="0" w:firstColumn="0" w:lastColumn="0" w:oddVBand="0" w:evenVBand="0" w:oddHBand="0" w:evenHBand="0" w:firstRowFirstColumn="0" w:firstRowLastColumn="0" w:lastRowFirstColumn="0" w:lastRowLastColumn="0"/>
-            </w:pPr>
-            <w:r>
-              <w:t>Estimate</w:t>
-            </w:r>
-          </w:p>
-        </w:tc>
-        <w:tc>
-          <w:tcPr>
-            <w:tcW w:w="768" w:type="dxa"/>
-          </w:tcPr>
-          <w:p>
-            <w:pPr>
-              <w:cnfStyle w:val="100000000000" w:firstRow="1" w:lastRow="0" w:firstColumn="0" w:lastColumn="0" w:oddVBand="0" w:evenVBand="0" w:oddHBand="0" w:evenHBand="0" w:firstRowFirstColumn="0" w:firstRowLastColumn="0" w:lastRowFirstColumn="0" w:lastRowLastColumn="0"/>
-            </w:pPr>
-            <w:r>
-              <w:t>Taken</w:t>
-            </w:r>
-          </w:p>
-        </w:tc>
-      </w:tr>
-      <w:tr>
-        <w:trPr>
-          <w:cnfStyle w:val="000000100000" w:firstRow="0" w:lastRow="0" w:firstColumn="0" w:lastColumn="0" w:oddVBand="0" w:evenVBand="0" w:oddHBand="1" w:evenHBand="0" w:firstRowFirstColumn="0" w:firstRowLastColumn="0" w:lastRowFirstColumn="0" w:lastRowLastColumn="0"/>
-        </w:trPr>
-        <w:tc>
-          <w:tcPr>
-            <w:cnfStyle w:val="001000000000" w:firstRow="0" w:lastRow="0" w:firstColumn="1" w:lastColumn="0" w:oddVBand="0" w:evenVBand="0" w:oddHBand="0" w:evenHBand="0" w:firstRowFirstColumn="0" w:firstRowLastColumn="0" w:lastRowFirstColumn="0" w:lastRowLastColumn="0"/>
-            <w:tcW w:w="879" w:type="dxa"/>
-          </w:tcPr>
-          <w:p>
-            <w:r>
-              <w:t>T23</w:t>
-            </w:r>
-          </w:p>
-        </w:tc>
-        <w:tc>
-          <w:tcPr>
-            <w:tcW w:w="6279" w:type="dxa"/>
-          </w:tcPr>
-          <w:p>
-            <w:pPr>
-              <w:cnfStyle w:val="000000100000" w:firstRow="0" w:lastRow="0" w:firstColumn="0" w:lastColumn="0" w:oddVBand="0" w:evenVBand="0" w:oddHBand="1" w:evenHBand="0" w:firstRowFirstColumn="0" w:firstRowLastColumn="0" w:lastRowFirstColumn="0" w:lastRowLastColumn="0"/>
-            </w:pPr>
-            <w:r>
-              <w:t>Button to log out</w:t>
-            </w:r>
-          </w:p>
-        </w:tc>
-        <w:tc>
-          <w:tcPr>
-            <w:tcW w:w="1080" w:type="dxa"/>
-          </w:tcPr>
-          <w:p>
-            <w:pPr>
-              <w:cnfStyle w:val="000000100000" w:firstRow="0" w:lastRow="0" w:firstColumn="0" w:lastColumn="0" w:oddVBand="0" w:evenVBand="0" w:oddHBand="1" w:evenHBand="0" w:firstRowFirstColumn="0" w:firstRowLastColumn="0" w:lastRowFirstColumn="0" w:lastRowLastColumn="0"/>
-            </w:pPr>
-          </w:p>
-        </w:tc>
-        <w:tc>
-          <w:tcPr>
-            <w:tcW w:w="768" w:type="dxa"/>
-          </w:tcPr>
-          <w:p>
-            <w:pPr>
-              <w:cnfStyle w:val="000000100000" w:firstRow="0" w:lastRow="0" w:firstColumn="0" w:lastColumn="0" w:oddVBand="0" w:evenVBand="0" w:oddHBand="1" w:evenHBand="0" w:firstRowFirstColumn="0" w:firstRowLastColumn="0" w:lastRowFirstColumn="0" w:lastRowLastColumn="0"/>
-            </w:pPr>
-          </w:p>
-        </w:tc>
-      </w:tr>
-      <w:tr>
-        <w:tc>
-          <w:tcPr>
-            <w:cnfStyle w:val="001000000000" w:firstRow="0" w:lastRow="0" w:firstColumn="1" w:lastColumn="0" w:oddVBand="0" w:evenVBand="0" w:oddHBand="0" w:evenHBand="0" w:firstRowFirstColumn="0" w:firstRowLastColumn="0" w:lastRowFirstColumn="0" w:lastRowLastColumn="0"/>
-            <w:tcW w:w="879" w:type="dxa"/>
-          </w:tcPr>
-          <w:p>
-            <w:r>
-              <w:t>T24</w:t>
-            </w:r>
-          </w:p>
-        </w:tc>
-        <w:tc>
-          <w:tcPr>
-            <w:tcW w:w="6279" w:type="dxa"/>
-          </w:tcPr>
-          <w:p>
-            <w:pPr>
-              <w:cnfStyle w:val="000000000000" w:firstRow="0" w:lastRow="0" w:firstColumn="0" w:lastColumn="0" w:oddVBand="0" w:evenVBand="0" w:oddHBand="0" w:evenHBand="0" w:firstRowFirstColumn="0" w:firstRowLastColumn="0" w:lastRowFirstColumn="0" w:lastRowLastColumn="0"/>
-            </w:pPr>
-            <w:r>
-              <w:t>Registers in database</w:t>
-            </w:r>
-          </w:p>
-        </w:tc>
-        <w:tc>
-          <w:tcPr>
-            <w:tcW w:w="1080" w:type="dxa"/>
-          </w:tcPr>
-          <w:p>
-            <w:pPr>
-              <w:cnfStyle w:val="000000000000" w:firstRow="0" w:lastRow="0" w:firstColumn="0" w:lastColumn="0" w:oddVBand="0" w:evenVBand="0" w:oddHBand="0" w:evenHBand="0" w:firstRowFirstColumn="0" w:firstRowLastColumn="0" w:lastRowFirstColumn="0" w:lastRowLastColumn="0"/>
-            </w:pPr>
-          </w:p>
-        </w:tc>
-        <w:tc>
-          <w:tcPr>
-            <w:tcW w:w="768" w:type="dxa"/>
-          </w:tcPr>
-          <w:p>
-            <w:pPr>
-              <w:cnfStyle w:val="000000000000" w:firstRow="0" w:lastRow="0" w:firstColumn="0" w:lastColumn="0" w:oddVBand="0" w:evenVBand="0" w:oddHBand="0" w:evenHBand="0" w:firstRowFirstColumn="0" w:firstRowLastColumn="0" w:lastRowFirstColumn="0" w:lastRowLastColumn="0"/>
-            </w:pPr>
-          </w:p>
-        </w:tc>
-      </w:tr>
-      <w:tr>
-        <w:trPr>
-          <w:cnfStyle w:val="000000100000" w:firstRow="0" w:lastRow="0" w:firstColumn="0" w:lastColumn="0" w:oddVBand="0" w:evenVBand="0" w:oddHBand="1" w:evenHBand="0" w:firstRowFirstColumn="0" w:firstRowLastColumn="0" w:lastRowFirstColumn="0" w:lastRowLastColumn="0"/>
-        </w:trPr>
-        <w:tc>
-          <w:tcPr>
-            <w:cnfStyle w:val="001000000000" w:firstRow="0" w:lastRow="0" w:firstColumn="1" w:lastColumn="0" w:oddVBand="0" w:evenVBand="0" w:oddHBand="0" w:evenHBand="0" w:firstRowFirstColumn="0" w:firstRowLastColumn="0" w:lastRowFirstColumn="0" w:lastRowLastColumn="0"/>
-            <w:tcW w:w="879" w:type="dxa"/>
-          </w:tcPr>
-          <w:p>
-            <w:r>
-              <w:t>T25</w:t>
-            </w:r>
-          </w:p>
-        </w:tc>
-        <w:tc>
-          <w:tcPr>
-            <w:tcW w:w="6279" w:type="dxa"/>
-          </w:tcPr>
-          <w:p>
-            <w:pPr>
-              <w:cnfStyle w:val="000000100000" w:firstRow="0" w:lastRow="0" w:firstColumn="0" w:lastColumn="0" w:oddVBand="0" w:evenVBand="0" w:oddHBand="1" w:evenHBand="0" w:firstRowFirstColumn="0" w:firstRowLastColumn="0" w:lastRowFirstColumn="0" w:lastRowLastColumn="0"/>
-            </w:pPr>
-            <w:r>
-              <w:t>Log in option appears</w:t>
-            </w:r>
-          </w:p>
-        </w:tc>
-        <w:tc>
-          <w:tcPr>
-            <w:tcW w:w="1080" w:type="dxa"/>
-          </w:tcPr>
-          <w:p>
-            <w:pPr>
-              <w:cnfStyle w:val="000000100000" w:firstRow="0" w:lastRow="0" w:firstColumn="0" w:lastColumn="0" w:oddVBand="0" w:evenVBand="0" w:oddHBand="1" w:evenHBand="0" w:firstRowFirstColumn="0" w:firstRowLastColumn="0" w:lastRowFirstColumn="0" w:lastRowLastColumn="0"/>
-            </w:pPr>
-          </w:p>
-        </w:tc>
-        <w:tc>
-          <w:tcPr>
-            <w:tcW w:w="768" w:type="dxa"/>
-          </w:tcPr>
-          <w:p>
-            <w:pPr>
-              <w:cnfStyle w:val="000000100000" w:firstRow="0" w:lastRow="0" w:firstColumn="0" w:lastColumn="0" w:oddVBand="0" w:evenVBand="0" w:oddHBand="1" w:evenHBand="0" w:firstRowFirstColumn="0" w:firstRowLastColumn="0" w:lastRowFirstColumn="0" w:lastRowLastColumn="0"/>
-            </w:pPr>
-          </w:p>
-        </w:tc>
-      </w:tr>
-      <w:tr>
-        <w:tc>
-          <w:tcPr>
-            <w:cnfStyle w:val="001000000000" w:firstRow="0" w:lastRow="0" w:firstColumn="1" w:lastColumn="0" w:oddVBand="0" w:evenVBand="0" w:oddHBand="0" w:evenHBand="0" w:firstRowFirstColumn="0" w:firstRowLastColumn="0" w:lastRowFirstColumn="0" w:lastRowLastColumn="0"/>
-            <w:tcW w:w="879" w:type="dxa"/>
-          </w:tcPr>
-          <w:p>
-            <w:r>
-              <w:t>T26</w:t>
-            </w:r>
-          </w:p>
-        </w:tc>
-        <w:tc>
-          <w:tcPr>
-            <w:tcW w:w="6279" w:type="dxa"/>
-          </w:tcPr>
-          <w:p>
-            <w:pPr>
-              <w:cnfStyle w:val="000000000000" w:firstRow="0" w:lastRow="0" w:firstColumn="0" w:lastColumn="0" w:oddVBand="0" w:evenVBand="0" w:oddHBand="0" w:evenHBand="0" w:firstRowFirstColumn="0" w:firstRowLastColumn="0" w:lastRowFirstColumn="0" w:lastRowLastColumn="0"/>
-            </w:pPr>
-            <w:r>
-              <w:t>Write test cases</w:t>
-            </w:r>
-          </w:p>
-        </w:tc>
-        <w:tc>
-          <w:tcPr>
-            <w:tcW w:w="1080" w:type="dxa"/>
-          </w:tcPr>
-          <w:p>
-            <w:pPr>
-              <w:cnfStyle w:val="000000000000" w:firstRow="0" w:lastRow="0" w:firstColumn="0" w:lastColumn="0" w:oddVBand="0" w:evenVBand="0" w:oddHBand="0" w:evenHBand="0" w:firstRowFirstColumn="0" w:firstRowLastColumn="0" w:lastRowFirstColumn="0" w:lastRowLastColumn="0"/>
-            </w:pPr>
-          </w:p>
-        </w:tc>
-        <w:tc>
-          <w:tcPr>
-            <w:tcW w:w="768" w:type="dxa"/>
-          </w:tcPr>
-          <w:p>
-            <w:pPr>
-              <w:cnfStyle w:val="000000000000" w:firstRow="0" w:lastRow="0" w:firstColumn="0" w:lastColumn="0" w:oddVBand="0" w:evenVBand="0" w:oddHBand="0" w:evenHBand="0" w:firstRowFirstColumn="0" w:firstRowLastColumn="0" w:lastRowFirstColumn="0" w:lastRowLastColumn="0"/>
-            </w:pPr>
-          </w:p>
-        </w:tc>
-      </w:tr>
-      <w:tr>
-        <w:trPr>
-          <w:cnfStyle w:val="000000100000" w:firstRow="0" w:lastRow="0" w:firstColumn="0" w:lastColumn="0" w:oddVBand="0" w:evenVBand="0" w:oddHBand="1" w:evenHBand="0" w:firstRowFirstColumn="0" w:firstRowLastColumn="0" w:lastRowFirstColumn="0" w:lastRowLastColumn="0"/>
-        </w:trPr>
-        <w:tc>
-          <w:tcPr>
-            <w:cnfStyle w:val="001000000000" w:firstRow="0" w:lastRow="0" w:firstColumn="1" w:lastColumn="0" w:oddVBand="0" w:evenVBand="0" w:oddHBand="0" w:evenHBand="0" w:firstRowFirstColumn="0" w:firstRowLastColumn="0" w:lastRowFirstColumn="0" w:lastRowLastColumn="0"/>
-            <w:tcW w:w="879" w:type="dxa"/>
-          </w:tcPr>
-          <w:p>
-            <w:r>
-              <w:t>T27</w:t>
-            </w:r>
-          </w:p>
-        </w:tc>
-        <w:tc>
-          <w:tcPr>
-            <w:tcW w:w="6279" w:type="dxa"/>
-          </w:tcPr>
-          <w:p>
-            <w:pPr>
-              <w:cnfStyle w:val="000000100000" w:firstRow="0" w:lastRow="0" w:firstColumn="0" w:lastColumn="0" w:oddVBand="0" w:evenVBand="0" w:oddHBand="1" w:evenHBand="0" w:firstRowFirstColumn="0" w:firstRowLastColumn="0" w:lastRowFirstColumn="0" w:lastRowLastColumn="0"/>
-            </w:pPr>
-            <w:r>
-              <w:t>Verify story is complete (acceptance test)</w:t>
-            </w:r>
-          </w:p>
-        </w:tc>
-        <w:tc>
-          <w:tcPr>
-            <w:tcW w:w="1080" w:type="dxa"/>
-          </w:tcPr>
-          <w:p>
-            <w:pPr>
-              <w:cnfStyle w:val="000000100000" w:firstRow="0" w:lastRow="0" w:firstColumn="0" w:lastColumn="0" w:oddVBand="0" w:evenVBand="0" w:oddHBand="1" w:evenHBand="0" w:firstRowFirstColumn="0" w:firstRowLastColumn="0" w:lastRowFirstColumn="0" w:lastRowLastColumn="0"/>
-            </w:pPr>
-          </w:p>
-        </w:tc>
-        <w:tc>
-          <w:tcPr>
-            <w:tcW w:w="768" w:type="dxa"/>
-          </w:tcPr>
-          <w:p>
-            <w:pPr>
-              <w:cnfStyle w:val="000000100000" w:firstRow="0" w:lastRow="0" w:firstColumn="0" w:lastColumn="0" w:oddVBand="0" w:evenVBand="0" w:oddHBand="1" w:evenHBand="0" w:firstRowFirstColumn="0" w:firstRowLastColumn="0" w:lastRowFirstColumn="0" w:lastRowLastColumn="0"/>
-            </w:pPr>
-          </w:p>
-        </w:tc>
-      </w:tr>
-      <w:tr>
-        <w:tc>
-          <w:tcPr>
-            <w:cnfStyle w:val="001000000000" w:firstRow="0" w:lastRow="0" w:firstColumn="1" w:lastColumn="0" w:oddVBand="0" w:evenVBand="0" w:oddHBand="0" w:evenHBand="0" w:firstRowFirstColumn="0" w:firstRowLastColumn="0" w:lastRowFirstColumn="0" w:lastRowLastColumn="0"/>
-            <w:tcW w:w="879" w:type="dxa"/>
-          </w:tcPr>
-          <w:p/>
-        </w:tc>
-        <w:tc>
-          <w:tcPr>
-            <w:tcW w:w="6279" w:type="dxa"/>
-          </w:tcPr>
-          <w:p>
-            <w:pPr>
-              <w:tabs>
-                <w:tab w:val="right" w:pos="6219"/>
-              </w:tabs>
-              <w:cnfStyle w:val="000000000000" w:firstRow="0" w:lastRow="0" w:firstColumn="0" w:lastColumn="0" w:oddVBand="0" w:evenVBand="0" w:oddHBand="0" w:evenHBand="0" w:firstRowFirstColumn="0" w:firstRowLastColumn="0" w:lastRowFirstColumn="0" w:lastRowLastColumn="0"/>
-            </w:pPr>
-            <w:r>
-              <w:t xml:space="preserve">Story Points: </w:t>
-            </w:r>
-            <w:r>
-              <w:t>1</w:t>
-            </w:r>
-            <w:r>
-              <w:tab/>
-              <w:t>Total Hours:</w:t>
-            </w:r>
-          </w:p>
-        </w:tc>
-        <w:tc>
-          <w:tcPr>
-            <w:tcW w:w="1080" w:type="dxa"/>
-          </w:tcPr>
-          <w:p>
-            <w:pPr>
-              <w:cnfStyle w:val="000000000000" w:firstRow="0" w:lastRow="0" w:firstColumn="0" w:lastColumn="0" w:oddVBand="0" w:evenVBand="0" w:oddHBand="0" w:evenHBand="0" w:firstRowFirstColumn="0" w:firstRowLastColumn="0" w:lastRowFirstColumn="0" w:lastRowLastColumn="0"/>
-            </w:pPr>
-          </w:p>
-        </w:tc>
-        <w:tc>
-          <w:tcPr>
-            <w:tcW w:w="768" w:type="dxa"/>
-          </w:tcPr>
-          <w:p>
-            <w:pPr>
-              <w:cnfStyle w:val="000000000000" w:firstRow="0" w:lastRow="0" w:firstColumn="0" w:lastColumn="0" w:oddVBand="0" w:evenVBand="0" w:oddHBand="0" w:evenHBand="0" w:firstRowFirstColumn="0" w:firstRowLastColumn="0" w:lastRowFirstColumn="0" w:lastRowLastColumn="0"/>
-            </w:pPr>
-          </w:p>
-        </w:tc>
-      </w:tr>
-    </w:tbl>
-    <w:p>
-      <w:pPr>
-        <w:pStyle w:val="Heading2"/>
-        <w:spacing w:before="360"/>
-        <w:rPr>
-          <w:b w:val="0"/>
-        </w:rPr>
-      </w:pPr>
-      <w:r>
-        <w:t>S12: Access Control</w:t>
-      </w:r>
-    </w:p>
-    <w:tbl>
-      <w:tblPr>
-        <w:tblStyle w:val="LightList-Accent4"/>
-        <w:tblW w:w="0" w:type="auto"/>
-        <w:tblLook w:val="04A0" w:firstRow="1" w:lastRow="0" w:firstColumn="1" w:lastColumn="0" w:noHBand="0" w:noVBand="1"/>
-      </w:tblPr>
-      <w:tblGrid>
-        <w:gridCol w:w="879"/>
-        <w:gridCol w:w="6279"/>
-        <w:gridCol w:w="1080"/>
-        <w:gridCol w:w="768"/>
-      </w:tblGrid>
-      <w:tr>
-        <w:trPr>
-          <w:cnfStyle w:val="100000000000" w:firstRow="1" w:lastRow="0" w:firstColumn="0" w:lastColumn="0" w:oddVBand="0" w:evenVBand="0" w:oddHBand="0" w:evenHBand="0" w:firstRowFirstColumn="0" w:firstRowLastColumn="0" w:lastRowFirstColumn="0" w:lastRowLastColumn="0"/>
-        </w:trPr>
-        <w:tc>
-          <w:tcPr>
-            <w:cnfStyle w:val="001000000000" w:firstRow="0" w:lastRow="0" w:firstColumn="1" w:lastColumn="0" w:oddVBand="0" w:evenVBand="0" w:oddHBand="0" w:evenHBand="0" w:firstRowFirstColumn="0" w:firstRowLastColumn="0" w:lastRowFirstColumn="0" w:lastRowLastColumn="0"/>
-            <w:tcW w:w="879" w:type="dxa"/>
-          </w:tcPr>
-          <w:p>
-            <w:r>
-              <w:t>Task ID</w:t>
-            </w:r>
-          </w:p>
-        </w:tc>
-        <w:tc>
-          <w:tcPr>
-            <w:tcW w:w="6279" w:type="dxa"/>
-          </w:tcPr>
-          <w:p>
-            <w:pPr>
-              <w:cnfStyle w:val="100000000000" w:firstRow="1" w:lastRow="0" w:firstColumn="0" w:lastColumn="0" w:oddVBand="0" w:evenVBand="0" w:oddHBand="0" w:evenHBand="0" w:firstRowFirstColumn="0" w:firstRowLastColumn="0" w:lastRowFirstColumn="0" w:lastRowLastColumn="0"/>
-            </w:pPr>
-            <w:r>
-              <w:t>Task Description</w:t>
-            </w:r>
-          </w:p>
-        </w:tc>
-        <w:tc>
-          <w:tcPr>
-            <w:tcW w:w="1080" w:type="dxa"/>
-          </w:tcPr>
-          <w:p>
-            <w:pPr>
-              <w:cnfStyle w:val="100000000000" w:firstRow="1" w:lastRow="0" w:firstColumn="0" w:lastColumn="0" w:oddVBand="0" w:evenVBand="0" w:oddHBand="0" w:evenHBand="0" w:firstRowFirstColumn="0" w:firstRowLastColumn="0" w:lastRowFirstColumn="0" w:lastRowLastColumn="0"/>
-            </w:pPr>
-            <w:r>
-              <w:t>Estimate</w:t>
-            </w:r>
-          </w:p>
-        </w:tc>
-        <w:tc>
-          <w:tcPr>
-            <w:tcW w:w="768" w:type="dxa"/>
-          </w:tcPr>
-          <w:p>
-            <w:pPr>
-              <w:cnfStyle w:val="100000000000" w:firstRow="1" w:lastRow="0" w:firstColumn="0" w:lastColumn="0" w:oddVBand="0" w:evenVBand="0" w:oddHBand="0" w:evenHBand="0" w:firstRowFirstColumn="0" w:firstRowLastColumn="0" w:lastRowFirstColumn="0" w:lastRowLastColumn="0"/>
-            </w:pPr>
-            <w:r>
-              <w:t>Taken</w:t>
-            </w:r>
-          </w:p>
-        </w:tc>
-      </w:tr>
-      <w:tr>
-        <w:trPr>
-          <w:cnfStyle w:val="000000100000" w:firstRow="0" w:lastRow="0" w:firstColumn="0" w:lastColumn="0" w:oddVBand="0" w:evenVBand="0" w:oddHBand="1" w:evenHBand="0" w:firstRowFirstColumn="0" w:firstRowLastColumn="0" w:lastRowFirstColumn="0" w:lastRowLastColumn="0"/>
-        </w:trPr>
-        <w:tc>
-          <w:tcPr>
-            <w:cnfStyle w:val="001000000000" w:firstRow="0" w:lastRow="0" w:firstColumn="1" w:lastColumn="0" w:oddVBand="0" w:evenVBand="0" w:oddHBand="0" w:evenHBand="0" w:firstRowFirstColumn="0" w:firstRowLastColumn="0" w:lastRowFirstColumn="0" w:lastRowLastColumn="0"/>
-            <w:tcW w:w="879" w:type="dxa"/>
-          </w:tcPr>
-          <w:p>
-            <w:r>
-              <w:t>T</w:t>
-            </w:r>
-            <w:r>
-              <w:t>28</w:t>
-            </w:r>
-          </w:p>
-        </w:tc>
-        <w:tc>
-          <w:tcPr>
-            <w:tcW w:w="6279" w:type="dxa"/>
-          </w:tcPr>
-          <w:p>
-            <w:pPr>
-              <w:cnfStyle w:val="000000100000" w:firstRow="0" w:lastRow="0" w:firstColumn="0" w:lastColumn="0" w:oddVBand="0" w:evenVBand="0" w:oddHBand="1" w:evenHBand="0" w:firstRowFirstColumn="0" w:firstRowLastColumn="0" w:lastRowFirstColumn="0" w:lastRowLastColumn="0"/>
-            </w:pPr>
-            <w:r>
-              <w:t>Users only have read privileges</w:t>
-            </w:r>
-          </w:p>
-        </w:tc>
-        <w:tc>
-          <w:tcPr>
-            <w:tcW w:w="1080" w:type="dxa"/>
-          </w:tcPr>
-          <w:p>
-            <w:pPr>
-              <w:cnfStyle w:val="000000100000" w:firstRow="0" w:lastRow="0" w:firstColumn="0" w:lastColumn="0" w:oddVBand="0" w:evenVBand="0" w:oddHBand="1" w:evenHBand="0" w:firstRowFirstColumn="0" w:firstRowLastColumn="0" w:lastRowFirstColumn="0" w:lastRowLastColumn="0"/>
-            </w:pPr>
-          </w:p>
-        </w:tc>
-        <w:tc>
-          <w:tcPr>
-            <w:tcW w:w="768" w:type="dxa"/>
-          </w:tcPr>
-          <w:p>
-            <w:pPr>
-              <w:cnfStyle w:val="000000100000" w:firstRow="0" w:lastRow="0" w:firstColumn="0" w:lastColumn="0" w:oddVBand="0" w:evenVBand="0" w:oddHBand="1" w:evenHBand="0" w:firstRowFirstColumn="0" w:firstRowLastColumn="0" w:lastRowFirstColumn="0" w:lastRowLastColumn="0"/>
-            </w:pPr>
-          </w:p>
-        </w:tc>
-      </w:tr>
-      <w:tr>
-        <w:tc>
-          <w:tcPr>
-            <w:cnfStyle w:val="001000000000" w:firstRow="0" w:lastRow="0" w:firstColumn="1" w:lastColumn="0" w:oddVBand="0" w:evenVBand="0" w:oddHBand="0" w:evenHBand="0" w:firstRowFirstColumn="0" w:firstRowLastColumn="0" w:lastRowFirstColumn="0" w:lastRowLastColumn="0"/>
-            <w:tcW w:w="879" w:type="dxa"/>
-          </w:tcPr>
-          <w:p>
-            <w:r>
-              <w:t>T</w:t>
-            </w:r>
-            <w:r>
-              <w:t>29</w:t>
-            </w:r>
-          </w:p>
-        </w:tc>
-        <w:tc>
-          <w:tcPr>
-            <w:tcW w:w="6279" w:type="dxa"/>
-          </w:tcPr>
-          <w:p>
-            <w:pPr>
-              <w:cnfStyle w:val="000000000000" w:firstRow="0" w:lastRow="0" w:firstColumn="0" w:lastColumn="0" w:oddVBand="0" w:evenVBand="0" w:oddHBand="0" w:evenHBand="0" w:firstRowFirstColumn="0" w:firstRowLastColumn="0" w:lastRowFirstColumn="0" w:lastRowLastColumn="0"/>
-            </w:pPr>
-            <w:r>
-              <w:t>Admin have read and write privileges</w:t>
-            </w:r>
-          </w:p>
-        </w:tc>
-        <w:tc>
-          <w:tcPr>
-            <w:tcW w:w="1080" w:type="dxa"/>
-          </w:tcPr>
-          <w:p>
-            <w:pPr>
-              <w:cnfStyle w:val="000000000000" w:firstRow="0" w:lastRow="0" w:firstColumn="0" w:lastColumn="0" w:oddVBand="0" w:evenVBand="0" w:oddHBand="0" w:evenHBand="0" w:firstRowFirstColumn="0" w:firstRowLastColumn="0" w:lastRowFirstColumn="0" w:lastRowLastColumn="0"/>
-            </w:pPr>
-          </w:p>
-        </w:tc>
-        <w:tc>
-          <w:tcPr>
-            <w:tcW w:w="768" w:type="dxa"/>
-          </w:tcPr>
-          <w:p>
-            <w:pPr>
-              <w:cnfStyle w:val="000000000000" w:firstRow="0" w:lastRow="0" w:firstColumn="0" w:lastColumn="0" w:oddVBand="0" w:evenVBand="0" w:oddHBand="0" w:evenHBand="0" w:firstRowFirstColumn="0" w:firstRowLastColumn="0" w:lastRowFirstColumn="0" w:lastRowLastColumn="0"/>
-            </w:pPr>
-          </w:p>
-        </w:tc>
-      </w:tr>
-      <w:tr>
-        <w:trPr>
-          <w:cnfStyle w:val="000000100000" w:firstRow="0" w:lastRow="0" w:firstColumn="0" w:lastColumn="0" w:oddVBand="0" w:evenVBand="0" w:oddHBand="1" w:evenHBand="0" w:firstRowFirstColumn="0" w:firstRowLastColumn="0" w:lastRowFirstColumn="0" w:lastRowLastColumn="0"/>
-        </w:trPr>
-        <w:tc>
-          <w:tcPr>
-            <w:cnfStyle w:val="001000000000" w:firstRow="0" w:lastRow="0" w:firstColumn="1" w:lastColumn="0" w:oddVBand="0" w:evenVBand="0" w:oddHBand="0" w:evenHBand="0" w:firstRowFirstColumn="0" w:firstRowLastColumn="0" w:lastRowFirstColumn="0" w:lastRowLastColumn="0"/>
-            <w:tcW w:w="879" w:type="dxa"/>
-          </w:tcPr>
-          <w:p>
-            <w:r>
-              <w:t>T</w:t>
-            </w:r>
-            <w:r>
-              <w:t>30</w:t>
-            </w:r>
-          </w:p>
-        </w:tc>
-        <w:tc>
-          <w:tcPr>
-            <w:tcW w:w="6279" w:type="dxa"/>
-          </w:tcPr>
-          <w:p>
-            <w:pPr>
-              <w:cnfStyle w:val="000000100000" w:firstRow="0" w:lastRow="0" w:firstColumn="0" w:lastColumn="0" w:oddVBand="0" w:evenVBand="0" w:oddHBand="1" w:evenHBand="0" w:firstRowFirstColumn="0" w:firstRowLastColumn="0" w:lastRowFirstColumn="0" w:lastRowLastColumn="0"/>
-            </w:pPr>
-            <w:r>
-              <w:t>Admin modification saves</w:t>
-            </w:r>
-          </w:p>
-        </w:tc>
-        <w:tc>
-          <w:tcPr>
-            <w:tcW w:w="1080" w:type="dxa"/>
-          </w:tcPr>
-          <w:p>
-            <w:pPr>
-              <w:cnfStyle w:val="000000100000" w:firstRow="0" w:lastRow="0" w:firstColumn="0" w:lastColumn="0" w:oddVBand="0" w:evenVBand="0" w:oddHBand="1" w:evenHBand="0" w:firstRowFirstColumn="0" w:firstRowLastColumn="0" w:lastRowFirstColumn="0" w:lastRowLastColumn="0"/>
-            </w:pPr>
-          </w:p>
-        </w:tc>
-        <w:tc>
-          <w:tcPr>
-            <w:tcW w:w="768" w:type="dxa"/>
-          </w:tcPr>
-          <w:p>
-            <w:pPr>
-              <w:cnfStyle w:val="000000100000" w:firstRow="0" w:lastRow="0" w:firstColumn="0" w:lastColumn="0" w:oddVBand="0" w:evenVBand="0" w:oddHBand="1" w:evenHBand="0" w:firstRowFirstColumn="0" w:firstRowLastColumn="0" w:lastRowFirstColumn="0" w:lastRowLastColumn="0"/>
-            </w:pPr>
-          </w:p>
-        </w:tc>
-      </w:tr>
-      <w:tr>
-        <w:tc>
-          <w:tcPr>
-            <w:cnfStyle w:val="001000000000" w:firstRow="0" w:lastRow="0" w:firstColumn="1" w:lastColumn="0" w:oddVBand="0" w:evenVBand="0" w:oddHBand="0" w:evenHBand="0" w:firstRowFirstColumn="0" w:firstRowLastColumn="0" w:lastRowFirstColumn="0" w:lastRowLastColumn="0"/>
-            <w:tcW w:w="879" w:type="dxa"/>
-          </w:tcPr>
-          <w:p>
-            <w:r>
-              <w:t>T</w:t>
-            </w:r>
-            <w:r>
-              <w:t>31</w:t>
-            </w:r>
-          </w:p>
-        </w:tc>
-        <w:tc>
-          <w:tcPr>
-            <w:tcW w:w="6279" w:type="dxa"/>
-          </w:tcPr>
-          <w:p>
-            <w:pPr>
-              <w:cnfStyle w:val="000000000000" w:firstRow="0" w:lastRow="0" w:firstColumn="0" w:lastColumn="0" w:oddVBand="0" w:evenVBand="0" w:oddHBand="0" w:evenHBand="0" w:firstRowFirstColumn="0" w:firstRowLastColumn="0" w:lastRowFirstColumn="0" w:lastRowLastColumn="0"/>
-            </w:pPr>
-            <w:r>
-              <w:t>Write test cases</w:t>
-            </w:r>
-          </w:p>
-        </w:tc>
-        <w:tc>
-          <w:tcPr>
-            <w:tcW w:w="1080" w:type="dxa"/>
-          </w:tcPr>
-          <w:p>
-            <w:pPr>
-              <w:cnfStyle w:val="000000000000" w:firstRow="0" w:lastRow="0" w:firstColumn="0" w:lastColumn="0" w:oddVBand="0" w:evenVBand="0" w:oddHBand="0" w:evenHBand="0" w:firstRowFirstColumn="0" w:firstRowLastColumn="0" w:lastRowFirstColumn="0" w:lastRowLastColumn="0"/>
-            </w:pPr>
-          </w:p>
-        </w:tc>
-        <w:tc>
-          <w:tcPr>
-            <w:tcW w:w="768" w:type="dxa"/>
-          </w:tcPr>
-          <w:p>
-            <w:pPr>
-              <w:cnfStyle w:val="000000000000" w:firstRow="0" w:lastRow="0" w:firstColumn="0" w:lastColumn="0" w:oddVBand="0" w:evenVBand="0" w:oddHBand="0" w:evenHBand="0" w:firstRowFirstColumn="0" w:firstRowLastColumn="0" w:lastRowFirstColumn="0" w:lastRowLastColumn="0"/>
-            </w:pPr>
-          </w:p>
-        </w:tc>
-      </w:tr>
-      <w:tr>
-        <w:trPr>
-          <w:cnfStyle w:val="000000100000" w:firstRow="0" w:lastRow="0" w:firstColumn="0" w:lastColumn="0" w:oddVBand="0" w:evenVBand="0" w:oddHBand="1" w:evenHBand="0" w:firstRowFirstColumn="0" w:firstRowLastColumn="0" w:lastRowFirstColumn="0" w:lastRowLastColumn="0"/>
-        </w:trPr>
-        <w:tc>
-          <w:tcPr>
-            <w:cnfStyle w:val="001000000000" w:firstRow="0" w:lastRow="0" w:firstColumn="1" w:lastColumn="0" w:oddVBand="0" w:evenVBand="0" w:oddHBand="0" w:evenHBand="0" w:firstRowFirstColumn="0" w:firstRowLastColumn="0" w:lastRowFirstColumn="0" w:lastRowLastColumn="0"/>
-            <w:tcW w:w="879" w:type="dxa"/>
-          </w:tcPr>
-          <w:p>
-            <w:r>
-              <w:t>T</w:t>
-            </w:r>
-            <w:r>
-              <w:t>32</w:t>
-            </w:r>
-          </w:p>
-        </w:tc>
-        <w:tc>
-          <w:tcPr>
-            <w:tcW w:w="6279" w:type="dxa"/>
-          </w:tcPr>
-          <w:p>
-            <w:pPr>
-              <w:cnfStyle w:val="000000100000" w:firstRow="0" w:lastRow="0" w:firstColumn="0" w:lastColumn="0" w:oddVBand="0" w:evenVBand="0" w:oddHBand="1" w:evenHBand="0" w:firstRowFirstColumn="0" w:firstRowLastColumn="0" w:lastRowFirstColumn="0" w:lastRowLastColumn="0"/>
-            </w:pPr>
-            <w:r>
-              <w:t>Verify story is complete (acceptance test)</w:t>
-            </w:r>
-          </w:p>
-        </w:tc>
-        <w:tc>
-          <w:tcPr>
-            <w:tcW w:w="1080" w:type="dxa"/>
-          </w:tcPr>
-          <w:p>
-            <w:pPr>
-              <w:cnfStyle w:val="000000100000" w:firstRow="0" w:lastRow="0" w:firstColumn="0" w:lastColumn="0" w:oddVBand="0" w:evenVBand="0" w:oddHBand="1" w:evenHBand="0" w:firstRowFirstColumn="0" w:firstRowLastColumn="0" w:lastRowFirstColumn="0" w:lastRowLastColumn="0"/>
-            </w:pPr>
-          </w:p>
-        </w:tc>
-        <w:tc>
-          <w:tcPr>
-            <w:tcW w:w="768" w:type="dxa"/>
-          </w:tcPr>
-          <w:p>
-            <w:pPr>
-              <w:cnfStyle w:val="000000100000" w:firstRow="0" w:lastRow="0" w:firstColumn="0" w:lastColumn="0" w:oddVBand="0" w:evenVBand="0" w:oddHBand="1" w:evenHBand="0" w:firstRowFirstColumn="0" w:firstRowLastColumn="0" w:lastRowFirstColumn="0" w:lastRowLastColumn="0"/>
-            </w:pPr>
-          </w:p>
-        </w:tc>
-      </w:tr>
-      <w:tr>
-        <w:tc>
-          <w:tcPr>
-            <w:cnfStyle w:val="001000000000" w:firstRow="0" w:lastRow="0" w:firstColumn="1" w:lastColumn="0" w:oddVBand="0" w:evenVBand="0" w:oddHBand="0" w:evenHBand="0" w:firstRowFirstColumn="0" w:firstRowLastColumn="0" w:lastRowFirstColumn="0" w:lastRowLastColumn="0"/>
-            <w:tcW w:w="879" w:type="dxa"/>
-          </w:tcPr>
-          <w:p/>
-        </w:tc>
-        <w:tc>
-          <w:tcPr>
-            <w:tcW w:w="6279" w:type="dxa"/>
-          </w:tcPr>
-          <w:p>
-            <w:pPr>
-              <w:tabs>
-                <w:tab w:val="right" w:pos="6219"/>
-              </w:tabs>
-              <w:cnfStyle w:val="000000000000" w:firstRow="0" w:lastRow="0" w:firstColumn="0" w:lastColumn="0" w:oddVBand="0" w:evenVBand="0" w:oddHBand="0" w:evenHBand="0" w:firstRowFirstColumn="0" w:firstRowLastColumn="0" w:lastRowFirstColumn="0" w:lastRowLastColumn="0"/>
-            </w:pPr>
-            <w:r>
-              <w:t>Story Points</w:t>
-            </w:r>
-            <w:r>
-              <w:t xml:space="preserve">: </w:t>
-            </w:r>
-            <w:r>
-              <w:t>1</w:t>
-            </w:r>
-            <w:r>
-              <w:tab/>
-              <w:t>Total Hours:</w:t>
-            </w:r>
-          </w:p>
-        </w:tc>
-        <w:tc>
-          <w:tcPr>
-            <w:tcW w:w="1080" w:type="dxa"/>
-          </w:tcPr>
-          <w:p>
-            <w:pPr>
-              <w:cnfStyle w:val="000000000000" w:firstRow="0" w:lastRow="0" w:firstColumn="0" w:lastColumn="0" w:oddVBand="0" w:evenVBand="0" w:oddHBand="0" w:evenHBand="0" w:firstRowFirstColumn="0" w:firstRowLastColumn="0" w:lastRowFirstColumn="0" w:lastRowLastColumn="0"/>
-            </w:pPr>
-          </w:p>
-        </w:tc>
-        <w:tc>
-          <w:tcPr>
-            <w:tcW w:w="768" w:type="dxa"/>
-          </w:tcPr>
-          <w:p>
-            <w:pPr>
-              <w:cnfStyle w:val="000000000000" w:firstRow="0" w:lastRow="0" w:firstColumn="0" w:lastColumn="0" w:oddVBand="0" w:evenVBand="0" w:oddHBand="0" w:evenHBand="0" w:firstRowFirstColumn="0" w:firstRowLastColumn="0" w:lastRowFirstColumn="0" w:lastRowLastColumn="0"/>
-            </w:pPr>
-          </w:p>
-        </w:tc>
-      </w:tr>
-    </w:tbl>
-    <w:p>
-      <w:pPr>
-        <w:pStyle w:val="Heading2"/>
-        <w:spacing w:before="360"/>
-        <w:rPr>
-          <w:b w:val="0"/>
-        </w:rPr>
-      </w:pPr>
-      <w:r>
-        <w:t>S10: City Map</w:t>
-      </w:r>
-    </w:p>
-    <w:tbl>
-      <w:tblPr>
-        <w:tblStyle w:val="LightList-Accent4"/>
-        <w:tblW w:w="0" w:type="auto"/>
-        <w:tblLook w:val="04A0" w:firstRow="1" w:lastRow="0" w:firstColumn="1" w:lastColumn="0" w:noHBand="0" w:noVBand="1"/>
-      </w:tblPr>
-      <w:tblGrid>
-        <w:gridCol w:w="879"/>
-        <w:gridCol w:w="6279"/>
-        <w:gridCol w:w="1080"/>
-        <w:gridCol w:w="768"/>
-      </w:tblGrid>
-      <w:tr>
-        <w:trPr>
-          <w:cnfStyle w:val="100000000000" w:firstRow="1" w:lastRow="0" w:firstColumn="0" w:lastColumn="0" w:oddVBand="0" w:evenVBand="0" w:oddHBand="0" w:evenHBand="0" w:firstRowFirstColumn="0" w:firstRowLastColumn="0" w:lastRowFirstColumn="0" w:lastRowLastColumn="0"/>
-        </w:trPr>
-        <w:tc>
-          <w:tcPr>
-            <w:cnfStyle w:val="001000000000" w:firstRow="0" w:lastRow="0" w:firstColumn="1" w:lastColumn="0" w:oddVBand="0" w:evenVBand="0" w:oddHBand="0" w:evenHBand="0" w:firstRowFirstColumn="0" w:firstRowLastColumn="0" w:lastRowFirstColumn="0" w:lastRowLastColumn="0"/>
-            <w:tcW w:w="879" w:type="dxa"/>
-          </w:tcPr>
-          <w:p>
-            <w:r>
-              <w:t>Task ID</w:t>
-            </w:r>
-          </w:p>
-        </w:tc>
-        <w:tc>
-          <w:tcPr>
-            <w:tcW w:w="6279" w:type="dxa"/>
-          </w:tcPr>
-          <w:p>
-            <w:pPr>
-              <w:cnfStyle w:val="100000000000" w:firstRow="1" w:lastRow="0" w:firstColumn="0" w:lastColumn="0" w:oddVBand="0" w:evenVBand="0" w:oddHBand="0" w:evenHBand="0" w:firstRowFirstColumn="0" w:firstRowLastColumn="0" w:lastRowFirstColumn="0" w:lastRowLastColumn="0"/>
-            </w:pPr>
-            <w:r>
-              <w:t>Task Description</w:t>
-            </w:r>
-          </w:p>
-        </w:tc>
-        <w:tc>
-          <w:tcPr>
-            <w:tcW w:w="1080" w:type="dxa"/>
-          </w:tcPr>
-          <w:p>
-            <w:pPr>
-              <w:cnfStyle w:val="100000000000" w:firstRow="1" w:lastRow="0" w:firstColumn="0" w:lastColumn="0" w:oddVBand="0" w:evenVBand="0" w:oddHBand="0" w:evenHBand="0" w:firstRowFirstColumn="0" w:firstRowLastColumn="0" w:lastRowFirstColumn="0" w:lastRowLastColumn="0"/>
-            </w:pPr>
-            <w:r>
-              <w:t>Estimate</w:t>
-            </w:r>
-          </w:p>
-        </w:tc>
-        <w:tc>
-          <w:tcPr>
-            <w:tcW w:w="768" w:type="dxa"/>
-          </w:tcPr>
-          <w:p>
-            <w:pPr>
-              <w:cnfStyle w:val="100000000000" w:firstRow="1" w:lastRow="0" w:firstColumn="0" w:lastColumn="0" w:oddVBand="0" w:evenVBand="0" w:oddHBand="0" w:evenHBand="0" w:firstRowFirstColumn="0" w:firstRowLastColumn="0" w:lastRowFirstColumn="0" w:lastRowLastColumn="0"/>
-            </w:pPr>
-            <w:r>
-              <w:t>Taken</w:t>
-            </w:r>
-          </w:p>
-        </w:tc>
-      </w:tr>
-      <w:tr>
-        <w:trPr>
-          <w:cnfStyle w:val="000000100000" w:firstRow="0" w:lastRow="0" w:firstColumn="0" w:lastColumn="0" w:oddVBand="0" w:evenVBand="0" w:oddHBand="1" w:evenHBand="0" w:firstRowFirstColumn="0" w:firstRowLastColumn="0" w:lastRowFirstColumn="0" w:lastRowLastColumn="0"/>
-        </w:trPr>
-        <w:tc>
-          <w:tcPr>
-            <w:cnfStyle w:val="001000000000" w:firstRow="0" w:lastRow="0" w:firstColumn="1" w:lastColumn="0" w:oddVBand="0" w:evenVBand="0" w:oddHBand="0" w:evenHBand="0" w:firstRowFirstColumn="0" w:firstRowLastColumn="0" w:lastRowFirstColumn="0" w:lastRowLastColumn="0"/>
-            <w:tcW w:w="879" w:type="dxa"/>
-          </w:tcPr>
-          <w:p>
-            <w:r>
-              <w:t>T</w:t>
-            </w:r>
-            <w:r>
-              <w:t>33</w:t>
-            </w:r>
-          </w:p>
-        </w:tc>
-        <w:tc>
-          <w:tcPr>
-            <w:tcW w:w="6279" w:type="dxa"/>
-          </w:tcPr>
-          <w:p>
-            <w:pPr>
-              <w:cnfStyle w:val="000000100000" w:firstRow="0" w:lastRow="0" w:firstColumn="0" w:lastColumn="0" w:oddVBand="0" w:evenVBand="0" w:oddHBand="1" w:evenHBand="0" w:firstRowFirstColumn="0" w:firstRowLastColumn="0" w:lastRowFirstColumn="0" w:lastRowLastColumn="0"/>
-            </w:pPr>
-            <w:r>
-              <w:t>Map loads on the specified pages</w:t>
-            </w:r>
-          </w:p>
-        </w:tc>
-        <w:tc>
-          <w:tcPr>
-            <w:tcW w:w="1080" w:type="dxa"/>
-          </w:tcPr>
-          <w:p>
-            <w:pPr>
-              <w:cnfStyle w:val="000000100000" w:firstRow="0" w:lastRow="0" w:firstColumn="0" w:lastColumn="0" w:oddVBand="0" w:evenVBand="0" w:oddHBand="1" w:evenHBand="0" w:firstRowFirstColumn="0" w:firstRowLastColumn="0" w:lastRowFirstColumn="0" w:lastRowLastColumn="0"/>
-            </w:pPr>
-          </w:p>
-        </w:tc>
-        <w:tc>
-          <w:tcPr>
-            <w:tcW w:w="768" w:type="dxa"/>
-          </w:tcPr>
-          <w:p>
-            <w:pPr>
-              <w:cnfStyle w:val="000000100000" w:firstRow="0" w:lastRow="0" w:firstColumn="0" w:lastColumn="0" w:oddVBand="0" w:evenVBand="0" w:oddHBand="1" w:evenHBand="0" w:firstRowFirstColumn="0" w:firstRowLastColumn="0" w:lastRowFirstColumn="0" w:lastRowLastColumn="0"/>
-            </w:pPr>
-          </w:p>
-        </w:tc>
-      </w:tr>
-      <w:tr>
-        <w:tc>
-          <w:tcPr>
-            <w:cnfStyle w:val="001000000000" w:firstRow="0" w:lastRow="0" w:firstColumn="1" w:lastColumn="0" w:oddVBand="0" w:evenVBand="0" w:oddHBand="0" w:evenHBand="0" w:firstRowFirstColumn="0" w:firstRowLastColumn="0" w:lastRowFirstColumn="0" w:lastRowLastColumn="0"/>
-            <w:tcW w:w="879" w:type="dxa"/>
-          </w:tcPr>
-          <w:p>
-            <w:r>
-              <w:t>T34</w:t>
-            </w:r>
-          </w:p>
-        </w:tc>
-        <w:tc>
-          <w:tcPr>
-            <w:tcW w:w="6279" w:type="dxa"/>
-          </w:tcPr>
-          <w:p>
-            <w:pPr>
-              <w:cnfStyle w:val="000000000000" w:firstRow="0" w:lastRow="0" w:firstColumn="0" w:lastColumn="0" w:oddVBand="0" w:evenVBand="0" w:oddHBand="0" w:evenHBand="0" w:firstRowFirstColumn="0" w:firstRowLastColumn="0" w:lastRowFirstColumn="0" w:lastRowLastColumn="0"/>
-            </w:pPr>
-            <w:r>
-              <w:t>Map for each city in the database</w:t>
-            </w:r>
-          </w:p>
-        </w:tc>
-        <w:tc>
-          <w:tcPr>
-            <w:tcW w:w="1080" w:type="dxa"/>
-          </w:tcPr>
-          <w:p>
-            <w:pPr>
-              <w:cnfStyle w:val="000000000000" w:firstRow="0" w:lastRow="0" w:firstColumn="0" w:lastColumn="0" w:oddVBand="0" w:evenVBand="0" w:oddHBand="0" w:evenHBand="0" w:firstRowFirstColumn="0" w:firstRowLastColumn="0" w:lastRowFirstColumn="0" w:lastRowLastColumn="0"/>
-            </w:pPr>
-          </w:p>
-        </w:tc>
-        <w:tc>
-          <w:tcPr>
-            <w:tcW w:w="768" w:type="dxa"/>
-          </w:tcPr>
-          <w:p>
-            <w:pPr>
-              <w:cnfStyle w:val="000000000000" w:firstRow="0" w:lastRow="0" w:firstColumn="0" w:lastColumn="0" w:oddVBand="0" w:evenVBand="0" w:oddHBand="0" w:evenHBand="0" w:firstRowFirstColumn="0" w:firstRowLastColumn="0" w:lastRowFirstColumn="0" w:lastRowLastColumn="0"/>
-            </w:pPr>
-          </w:p>
-        </w:tc>
-      </w:tr>
-      <w:tr>
-        <w:trPr>
-          <w:cnfStyle w:val="000000100000" w:firstRow="0" w:lastRow="0" w:firstColumn="0" w:lastColumn="0" w:oddVBand="0" w:evenVBand="0" w:oddHBand="1" w:evenHBand="0" w:firstRowFirstColumn="0" w:firstRowLastColumn="0" w:lastRowFirstColumn="0" w:lastRowLastColumn="0"/>
-        </w:trPr>
-        <w:tc>
-          <w:tcPr>
-            <w:cnfStyle w:val="001000000000" w:firstRow="0" w:lastRow="0" w:firstColumn="1" w:lastColumn="0" w:oddVBand="0" w:evenVBand="0" w:oddHBand="0" w:evenHBand="0" w:firstRowFirstColumn="0" w:firstRowLastColumn="0" w:lastRowFirstColumn="0" w:lastRowLastColumn="0"/>
-            <w:tcW w:w="879" w:type="dxa"/>
-          </w:tcPr>
-          <w:p>
-            <w:r>
-              <w:t>T35</w:t>
-            </w:r>
-          </w:p>
-        </w:tc>
-        <w:tc>
-          <w:tcPr>
-            <w:tcW w:w="6279" w:type="dxa"/>
-          </w:tcPr>
-          <w:p>
-            <w:pPr>
-              <w:cnfStyle w:val="000000100000" w:firstRow="0" w:lastRow="0" w:firstColumn="0" w:lastColumn="0" w:oddVBand="0" w:evenVBand="0" w:oddHBand="1" w:evenHBand="0" w:firstRowFirstColumn="0" w:firstRowLastColumn="0" w:lastRowFirstColumn="0" w:lastRowLastColumn="0"/>
-            </w:pPr>
-            <w:r>
-              <w:t>Correct city is shown in the map</w:t>
-            </w:r>
-          </w:p>
-        </w:tc>
-        <w:tc>
-          <w:tcPr>
-            <w:tcW w:w="1080" w:type="dxa"/>
-          </w:tcPr>
-          <w:p>
-            <w:pPr>
-              <w:cnfStyle w:val="000000100000" w:firstRow="0" w:lastRow="0" w:firstColumn="0" w:lastColumn="0" w:oddVBand="0" w:evenVBand="0" w:oddHBand="1" w:evenHBand="0" w:firstRowFirstColumn="0" w:firstRowLastColumn="0" w:lastRowFirstColumn="0" w:lastRowLastColumn="0"/>
-            </w:pPr>
-          </w:p>
-        </w:tc>
-        <w:tc>
-          <w:tcPr>
-            <w:tcW w:w="768" w:type="dxa"/>
-          </w:tcPr>
-          <w:p>
-            <w:pPr>
-              <w:cnfStyle w:val="000000100000" w:firstRow="0" w:lastRow="0" w:firstColumn="0" w:lastColumn="0" w:oddVBand="0" w:evenVBand="0" w:oddHBand="1" w:evenHBand="0" w:firstRowFirstColumn="0" w:firstRowLastColumn="0" w:lastRowFirstColumn="0" w:lastRowLastColumn="0"/>
-            </w:pPr>
-          </w:p>
-        </w:tc>
-      </w:tr>
-      <w:tr>
-        <w:tc>
-          <w:tcPr>
-            <w:cnfStyle w:val="001000000000" w:firstRow="0" w:lastRow="0" w:firstColumn="1" w:lastColumn="0" w:oddVBand="0" w:evenVBand="0" w:oddHBand="0" w:evenHBand="0" w:firstRowFirstColumn="0" w:firstRowLastColumn="0" w:lastRowFirstColumn="0" w:lastRowLastColumn="0"/>
-            <w:tcW w:w="879" w:type="dxa"/>
-          </w:tcPr>
-          <w:p>
-            <w:r>
-              <w:t>T</w:t>
-            </w:r>
-            <w:r>
-              <w:t>36</w:t>
-            </w:r>
-          </w:p>
-        </w:tc>
-        <w:tc>
-          <w:tcPr>
-            <w:tcW w:w="6279" w:type="dxa"/>
-          </w:tcPr>
-          <w:p>
-            <w:pPr>
-              <w:cnfStyle w:val="000000000000" w:firstRow="0" w:lastRow="0" w:firstColumn="0" w:lastColumn="0" w:oddVBand="0" w:evenVBand="0" w:oddHBand="0" w:evenHBand="0" w:firstRowFirstColumn="0" w:firstRowLastColumn="0" w:lastRowFirstColumn="0" w:lastRowLastColumn="0"/>
-            </w:pPr>
-            <w:r>
-              <w:t>Write test cases</w:t>
-            </w:r>
-          </w:p>
-        </w:tc>
-        <w:tc>
-          <w:tcPr>
-            <w:tcW w:w="1080" w:type="dxa"/>
-          </w:tcPr>
-          <w:p>
-            <w:pPr>
-              <w:cnfStyle w:val="000000000000" w:firstRow="0" w:lastRow="0" w:firstColumn="0" w:lastColumn="0" w:oddVBand="0" w:evenVBand="0" w:oddHBand="0" w:evenHBand="0" w:firstRowFirstColumn="0" w:firstRowLastColumn="0" w:lastRowFirstColumn="0" w:lastRowLastColumn="0"/>
-            </w:pPr>
-          </w:p>
-        </w:tc>
-        <w:tc>
-          <w:tcPr>
-            <w:tcW w:w="768" w:type="dxa"/>
-          </w:tcPr>
-          <w:p>
-            <w:pPr>
-              <w:cnfStyle w:val="000000000000" w:firstRow="0" w:lastRow="0" w:firstColumn="0" w:lastColumn="0" w:oddVBand="0" w:evenVBand="0" w:oddHBand="0" w:evenHBand="0" w:firstRowFirstColumn="0" w:firstRowLastColumn="0" w:lastRowFirstColumn="0" w:lastRowLastColumn="0"/>
-            </w:pPr>
-          </w:p>
-        </w:tc>
-      </w:tr>
-      <w:tr>
-        <w:trPr>
-          <w:cnfStyle w:val="000000100000" w:firstRow="0" w:lastRow="0" w:firstColumn="0" w:lastColumn="0" w:oddVBand="0" w:evenVBand="0" w:oddHBand="1" w:evenHBand="0" w:firstRowFirstColumn="0" w:firstRowLastColumn="0" w:lastRowFirstColumn="0" w:lastRowLastColumn="0"/>
-        </w:trPr>
-        <w:tc>
-          <w:tcPr>
-            <w:cnfStyle w:val="001000000000" w:firstRow="0" w:lastRow="0" w:firstColumn="1" w:lastColumn="0" w:oddVBand="0" w:evenVBand="0" w:oddHBand="0" w:evenHBand="0" w:firstRowFirstColumn="0" w:firstRowLastColumn="0" w:lastRowFirstColumn="0" w:lastRowLastColumn="0"/>
-            <w:tcW w:w="879" w:type="dxa"/>
-          </w:tcPr>
-          <w:p>
-            <w:r>
-              <w:t>T</w:t>
-            </w:r>
-            <w:r>
-              <w:t>37</w:t>
-            </w:r>
-          </w:p>
-        </w:tc>
-        <w:tc>
-          <w:tcPr>
-            <w:tcW w:w="6279" w:type="dxa"/>
-          </w:tcPr>
-          <w:p>
-            <w:pPr>
-              <w:cnfStyle w:val="000000100000" w:firstRow="0" w:lastRow="0" w:firstColumn="0" w:lastColumn="0" w:oddVBand="0" w:evenVBand="0" w:oddHBand="1" w:evenHBand="0" w:firstRowFirstColumn="0" w:firstRowLastColumn="0" w:lastRowFirstColumn="0" w:lastRowLastColumn="0"/>
-            </w:pPr>
-            <w:r>
-              <w:t>Verify story is complete (acceptance test)</w:t>
-            </w:r>
-          </w:p>
-        </w:tc>
-        <w:tc>
-          <w:tcPr>
-            <w:tcW w:w="1080" w:type="dxa"/>
-          </w:tcPr>
-          <w:p>
-            <w:pPr>
-              <w:cnfStyle w:val="000000100000" w:firstRow="0" w:lastRow="0" w:firstColumn="0" w:lastColumn="0" w:oddVBand="0" w:evenVBand="0" w:oddHBand="1" w:evenHBand="0" w:firstRowFirstColumn="0" w:firstRowLastColumn="0" w:lastRowFirstColumn="0" w:lastRowLastColumn="0"/>
-            </w:pPr>
-          </w:p>
-        </w:tc>
-        <w:tc>
-          <w:tcPr>
-            <w:tcW w:w="768" w:type="dxa"/>
-          </w:tcPr>
-          <w:p>
-            <w:pPr>
-              <w:cnfStyle w:val="000000100000" w:firstRow="0" w:lastRow="0" w:firstColumn="0" w:lastColumn="0" w:oddVBand="0" w:evenVBand="0" w:oddHBand="1" w:evenHBand="0" w:firstRowFirstColumn="0" w:firstRowLastColumn="0" w:lastRowFirstColumn="0" w:lastRowLastColumn="0"/>
-            </w:pPr>
-          </w:p>
-        </w:tc>
-      </w:tr>
-      <w:tr>
-        <w:tc>
-          <w:tcPr>
-            <w:cnfStyle w:val="001000000000" w:firstRow="0" w:lastRow="0" w:firstColumn="1" w:lastColumn="0" w:oddVBand="0" w:evenVBand="0" w:oddHBand="0" w:evenHBand="0" w:firstRowFirstColumn="0" w:firstRowLastColumn="0" w:lastRowFirstColumn="0" w:lastRowLastColumn="0"/>
-            <w:tcW w:w="879" w:type="dxa"/>
-          </w:tcPr>
-          <w:p/>
-        </w:tc>
-        <w:tc>
-          <w:tcPr>
-            <w:tcW w:w="6279" w:type="dxa"/>
-          </w:tcPr>
-          <w:p>
-            <w:pPr>
-              <w:tabs>
-                <w:tab w:val="right" w:pos="6219"/>
-              </w:tabs>
-              <w:cnfStyle w:val="000000000000" w:firstRow="0" w:lastRow="0" w:firstColumn="0" w:lastColumn="0" w:oddVBand="0" w:evenVBand="0" w:oddHBand="0" w:evenHBand="0" w:firstRowFirstColumn="0" w:firstRowLastColumn="0" w:lastRowFirstColumn="0" w:lastRowLastColumn="0"/>
-            </w:pPr>
-            <w:r>
-              <w:t>Story Points</w:t>
-            </w:r>
-            <w:r>
-              <w:t xml:space="preserve">: </w:t>
-            </w:r>
-            <w:r>
-              <w:t>1</w:t>
-            </w:r>
-            <w:r>
-              <w:tab/>
-              <w:t>Total Hours:</w:t>
-            </w:r>
-          </w:p>
-        </w:tc>
-        <w:tc>
-          <w:tcPr>
-            <w:tcW w:w="1080" w:type="dxa"/>
-          </w:tcPr>
-          <w:p>
-            <w:pPr>
-              <w:cnfStyle w:val="000000000000" w:firstRow="0" w:lastRow="0" w:firstColumn="0" w:lastColumn="0" w:oddVBand="0" w:evenVBand="0" w:oddHBand="0" w:evenHBand="0" w:firstRowFirstColumn="0" w:firstRowLastColumn="0" w:lastRowFirstColumn="0" w:lastRowLastColumn="0"/>
-            </w:pPr>
-          </w:p>
-        </w:tc>
-        <w:tc>
-          <w:tcPr>
-            <w:tcW w:w="768" w:type="dxa"/>
-          </w:tcPr>
-          <w:p>
-            <w:pPr>
-              <w:cnfStyle w:val="000000000000" w:firstRow="0" w:lastRow="0" w:firstColumn="0" w:lastColumn="0" w:oddVBand="0" w:evenVBand="0" w:oddHBand="0" w:evenHBand="0" w:firstRowFirstColumn="0" w:firstRowLastColumn="0" w:lastRowFirstColumn="0" w:lastRowLastColumn="0"/>
-            </w:pPr>
-          </w:p>
-        </w:tc>
-      </w:tr>
-    </w:tbl>
-    <w:p>
-      <w:pPr>
-        <w:pStyle w:val="Heading2"/>
-        <w:spacing w:before="360"/>
-      </w:pPr>
-    </w:p>
-    <w:p>
-      <w:pPr>
-        <w:rPr>
-          <w:b/>
-          <w:sz w:val="24"/>
-        </w:rPr>
-      </w:pPr>
-      <w:r>
-        <w:br w:type="page"/>
-      </w:r>
-    </w:p>
-    <w:p>
-      <w:pPr>
-        <w:pStyle w:val="Heading2"/>
-        <w:spacing w:before="360"/>
-        <w:rPr>
-          <w:b w:val="0"/>
-        </w:rPr>
-      </w:pPr>
-      <w:r>
-        <w:lastRenderedPageBreak/>
-        <w:t>S07: Modify City Information</w:t>
-      </w:r>
-    </w:p>
-    <w:tbl>
-      <w:tblPr>
-        <w:tblStyle w:val="LightList-Accent4"/>
-        <w:tblW w:w="0" w:type="auto"/>
-        <w:tblLook w:val="04A0" w:firstRow="1" w:lastRow="0" w:firstColumn="1" w:lastColumn="0" w:noHBand="0" w:noVBand="1"/>
-      </w:tblPr>
-      <w:tblGrid>
-        <w:gridCol w:w="879"/>
-        <w:gridCol w:w="6279"/>
-        <w:gridCol w:w="1080"/>
-        <w:gridCol w:w="768"/>
-      </w:tblGrid>
-      <w:tr>
-        <w:trPr>
-          <w:cnfStyle w:val="100000000000" w:firstRow="1" w:lastRow="0" w:firstColumn="0" w:lastColumn="0" w:oddVBand="0" w:evenVBand="0" w:oddHBand="0" w:evenHBand="0" w:firstRowFirstColumn="0" w:firstRowLastColumn="0" w:lastRowFirstColumn="0" w:lastRowLastColumn="0"/>
-        </w:trPr>
-        <w:tc>
-          <w:tcPr>
-            <w:cnfStyle w:val="001000000000" w:firstRow="0" w:lastRow="0" w:firstColumn="1" w:lastColumn="0" w:oddVBand="0" w:evenVBand="0" w:oddHBand="0" w:evenHBand="0" w:firstRowFirstColumn="0" w:firstRowLastColumn="0" w:lastRowFirstColumn="0" w:lastRowLastColumn="0"/>
-            <w:tcW w:w="879" w:type="dxa"/>
-          </w:tcPr>
-          <w:p>
-            <w:r>
-              <w:t>Task ID</w:t>
-            </w:r>
-          </w:p>
-        </w:tc>
-        <w:tc>
-          <w:tcPr>
-            <w:tcW w:w="6279" w:type="dxa"/>
-          </w:tcPr>
-          <w:p>
-            <w:pPr>
-              <w:cnfStyle w:val="100000000000" w:firstRow="1" w:lastRow="0" w:firstColumn="0" w:lastColumn="0" w:oddVBand="0" w:evenVBand="0" w:oddHBand="0" w:evenHBand="0" w:firstRowFirstColumn="0" w:firstRowLastColumn="0" w:lastRowFirstColumn="0" w:lastRowLastColumn="0"/>
-            </w:pPr>
-            <w:r>
-              <w:t>Task Description</w:t>
-            </w:r>
-          </w:p>
-        </w:tc>
-        <w:tc>
-          <w:tcPr>
-            <w:tcW w:w="1080" w:type="dxa"/>
-          </w:tcPr>
-          <w:p>
-            <w:pPr>
-              <w:cnfStyle w:val="100000000000" w:firstRow="1" w:lastRow="0" w:firstColumn="0" w:lastColumn="0" w:oddVBand="0" w:evenVBand="0" w:oddHBand="0" w:evenHBand="0" w:firstRowFirstColumn="0" w:firstRowLastColumn="0" w:lastRowFirstColumn="0" w:lastRowLastColumn="0"/>
-            </w:pPr>
-            <w:r>
-              <w:t>Estimate</w:t>
-            </w:r>
-          </w:p>
-        </w:tc>
-        <w:tc>
-          <w:tcPr>
-            <w:tcW w:w="768" w:type="dxa"/>
-          </w:tcPr>
-          <w:p>
-            <w:pPr>
-              <w:cnfStyle w:val="100000000000" w:firstRow="1" w:lastRow="0" w:firstColumn="0" w:lastColumn="0" w:oddVBand="0" w:evenVBand="0" w:oddHBand="0" w:evenHBand="0" w:firstRowFirstColumn="0" w:firstRowLastColumn="0" w:lastRowFirstColumn="0" w:lastRowLastColumn="0"/>
-            </w:pPr>
-            <w:r>
-              <w:t>Taken</w:t>
-            </w:r>
-          </w:p>
-        </w:tc>
-      </w:tr>
-      <w:tr>
-        <w:trPr>
-          <w:cnfStyle w:val="000000100000" w:firstRow="0" w:lastRow="0" w:firstColumn="0" w:lastColumn="0" w:oddVBand="0" w:evenVBand="0" w:oddHBand="1" w:evenHBand="0" w:firstRowFirstColumn="0" w:firstRowLastColumn="0" w:lastRowFirstColumn="0" w:lastRowLastColumn="0"/>
-        </w:trPr>
-        <w:tc>
-          <w:tcPr>
-            <w:cnfStyle w:val="001000000000" w:firstRow="0" w:lastRow="0" w:firstColumn="1" w:lastColumn="0" w:oddVBand="0" w:evenVBand="0" w:oddHBand="0" w:evenHBand="0" w:firstRowFirstColumn="0" w:firstRowLastColumn="0" w:lastRowFirstColumn="0" w:lastRowLastColumn="0"/>
-            <w:tcW w:w="879" w:type="dxa"/>
-          </w:tcPr>
-          <w:p>
-            <w:r>
-              <w:t>T3</w:t>
-            </w:r>
-            <w:r>
-              <w:t>8</w:t>
-            </w:r>
-          </w:p>
-        </w:tc>
-        <w:tc>
-          <w:tcPr>
-            <w:tcW w:w="6279" w:type="dxa"/>
-          </w:tcPr>
-          <w:p>
-            <w:pPr>
-              <w:cnfStyle w:val="000000100000" w:firstRow="0" w:lastRow="0" w:firstColumn="0" w:lastColumn="0" w:oddVBand="0" w:evenVBand="0" w:oddHBand="1" w:evenHBand="0" w:firstRowFirstColumn="0" w:firstRowLastColumn="0" w:lastRowFirstColumn="0" w:lastRowLastColumn="0"/>
-            </w:pPr>
-            <w:r>
-              <w:t>Button to enter admin editing mode only for admins</w:t>
-            </w:r>
-          </w:p>
-        </w:tc>
-        <w:tc>
-          <w:tcPr>
-            <w:tcW w:w="1080" w:type="dxa"/>
-          </w:tcPr>
-          <w:p>
-            <w:pPr>
-              <w:cnfStyle w:val="000000100000" w:firstRow="0" w:lastRow="0" w:firstColumn="0" w:lastColumn="0" w:oddVBand="0" w:evenVBand="0" w:oddHBand="1" w:evenHBand="0" w:firstRowFirstColumn="0" w:firstRowLastColumn="0" w:lastRowFirstColumn="0" w:lastRowLastColumn="0"/>
-            </w:pPr>
-          </w:p>
-        </w:tc>
-        <w:tc>
-          <w:tcPr>
-            <w:tcW w:w="768" w:type="dxa"/>
-          </w:tcPr>
-          <w:p>
-            <w:pPr>
-              <w:cnfStyle w:val="000000100000" w:firstRow="0" w:lastRow="0" w:firstColumn="0" w:lastColumn="0" w:oddVBand="0" w:evenVBand="0" w:oddHBand="1" w:evenHBand="0" w:firstRowFirstColumn="0" w:firstRowLastColumn="0" w:lastRowFirstColumn="0" w:lastRowLastColumn="0"/>
-            </w:pPr>
-          </w:p>
-        </w:tc>
-      </w:tr>
-      <w:tr>
-        <w:tc>
-          <w:tcPr>
-            <w:cnfStyle w:val="001000000000" w:firstRow="0" w:lastRow="0" w:firstColumn="1" w:lastColumn="0" w:oddVBand="0" w:evenVBand="0" w:oddHBand="0" w:evenHBand="0" w:firstRowFirstColumn="0" w:firstRowLastColumn="0" w:lastRowFirstColumn="0" w:lastRowLastColumn="0"/>
-            <w:tcW w:w="879" w:type="dxa"/>
-          </w:tcPr>
-          <w:p>
-            <w:r>
-              <w:t>T3</w:t>
-            </w:r>
-            <w:r>
-              <w:t>9</w:t>
+              <w:t>T39</w:t>
             </w:r>
           </w:p>
         </w:tc>
@@ -7598,6 +7018,7 @@
         <w:docPartUnique/>
       </w:docPartObj>
     </w:sdtPr>
+    <w:sdtEndPr/>
     <w:sdtContent>
       <w:p>
         <w:pPr>
@@ -7617,7 +7038,7 @@
           <w:rPr>
             <w:noProof/>
           </w:rPr>
-          <w:t>9</w:t>
+          <w:t>3</w:t>
         </w:r>
         <w:r>
           <w:rPr>
@@ -8864,7 +8285,7 @@
 </file>
 
 <file path=customXml/itemProps1.xml><?xml version="1.0" encoding="utf-8"?>
-<ds:datastoreItem xmlns:ds="http://schemas.openxmlformats.org/officeDocument/2006/customXml" ds:itemID="{E203B3F0-20BB-493B-BDFB-D80CD0984EA6}">
+<ds:datastoreItem xmlns:ds="http://schemas.openxmlformats.org/officeDocument/2006/customXml" ds:itemID="{AC1DE7A4-F251-45D4-BE79-BDC25EC7540A}">
   <ds:schemaRefs>
     <ds:schemaRef ds:uri="http://schemas.openxmlformats.org/officeDocument/2006/bibliography"/>
   </ds:schemaRefs>

</xml_diff>